<commit_message>
incorporate edits from FR and AA
</commit_message>
<xml_diff>
--- a/analysis/paper/paper.docx
+++ b/analysis/paper/paper.docx
@@ -25,18 +25,38 @@
         <w:t xml:space="preserve"> </w:t>
       </w:r>
       <w:r>
+        <w:rPr>
+          <w:iCs/>
+          <w:i/>
+        </w:rPr>
         <w:t xml:space="preserve">Systematics</w:t>
       </w:r>
       <w:r>
-        <w:t xml:space="preserve"> </w:t>
-      </w:r>
-      <w:r>
+        <w:rPr>
+          <w:iCs/>
+          <w:i/>
+        </w:rPr>
+        <w:t xml:space="preserve"> </w:t>
+      </w:r>
+      <w:r>
+        <w:rPr>
+          <w:iCs/>
+          <w:i/>
+        </w:rPr>
         <w:t xml:space="preserve">in</w:t>
       </w:r>
       <w:r>
-        <w:t xml:space="preserve"> </w:t>
-      </w:r>
-      <w:r>
+        <w:rPr>
+          <w:iCs/>
+          <w:i/>
+        </w:rPr>
+        <w:t xml:space="preserve"> </w:t>
+      </w:r>
+      <w:r>
+        <w:rPr>
+          <w:iCs/>
+          <w:i/>
+        </w:rPr>
         <w:t xml:space="preserve">Prehistory</w:t>
       </w:r>
       <w:r>
@@ -84,6 +104,21 @@
         <w:t xml:space="preserve"> </w:t>
       </w:r>
       <w:r>
+        <w:t xml:space="preserve">Astolfo Araujo</w:t>
+      </w:r>
+      <w:r>
+        <w:rPr>
+          <w:vertAlign w:val="superscript"/>
+        </w:rPr>
+        <w:t xml:space="preserve">2</w:t>
+      </w:r>
+      <w:r>
+        <w:t xml:space="preserve">,</w:t>
+      </w:r>
+      <w:r>
+        <w:t xml:space="preserve"> </w:t>
+      </w:r>
+      <w:r>
         <w:t xml:space="preserve">and</w:t>
       </w:r>
       <w:r>
@@ -104,13 +139,13 @@
         <w:pStyle w:val="Date"/>
       </w:pPr>
       <w:r>
-        <w:t xml:space="preserve">18</w:t>
-      </w:r>
-      <w:r>
-        <w:t xml:space="preserve"> </w:t>
-      </w:r>
-      <w:r>
-        <w:t xml:space="preserve">July,</w:t>
+        <w:t xml:space="preserve">02</w:t>
+      </w:r>
+      <w:r>
+        <w:t xml:space="preserve"> </w:t>
+      </w:r>
+      <w:r>
+        <w:t xml:space="preserve">September,</w:t>
       </w:r>
       <w:r>
         <w:t xml:space="preserve"> </w:t>
@@ -220,19 +255,42 @@
         <w:t xml:space="preserve"> </w:t>
       </w:r>
       <w:r>
+        <w:rPr>
+          <w:iCs/>
+          <w:i/>
+        </w:rPr>
         <w:t xml:space="preserve">Systematics</w:t>
       </w:r>
       <w:r>
-        <w:t xml:space="preserve"> </w:t>
-      </w:r>
-      <w:r>
+        <w:rPr>
+          <w:iCs/>
+          <w:i/>
+        </w:rPr>
+        <w:t xml:space="preserve"> </w:t>
+      </w:r>
+      <w:r>
+        <w:rPr>
+          <w:iCs/>
+          <w:i/>
+        </w:rPr>
         <w:t xml:space="preserve">in</w:t>
       </w:r>
       <w:r>
-        <w:t xml:space="preserve"> </w:t>
-      </w:r>
-      <w:r>
-        <w:t xml:space="preserve">Prehistory.</w:t>
+        <w:rPr>
+          <w:iCs/>
+          <w:i/>
+        </w:rPr>
+        <w:t xml:space="preserve"> </w:t>
+      </w:r>
+      <w:r>
+        <w:rPr>
+          <w:iCs/>
+          <w:i/>
+        </w:rPr>
+        <w:t xml:space="preserve">Prehistory</w:t>
+      </w:r>
+      <w:r>
+        <w:t xml:space="preserve">.</w:t>
       </w:r>
       <w:r>
         <w:t xml:space="preserve"> </w:t>
@@ -1096,7 +1154,14 @@
         <w:t xml:space="preserve"> </w:t>
       </w:r>
       <w:r>
-        <w:t xml:space="preserve">Systematics.</w:t>
+        <w:rPr>
+          <w:iCs/>
+          <w:i/>
+        </w:rPr>
+        <w:t xml:space="preserve">Systematics</w:t>
+      </w:r>
+      <w:r>
+        <w:t xml:space="preserve">.</w:t>
       </w:r>
     </w:p>
     <w:p>
@@ -1128,22 +1193,22 @@
         <w:t xml:space="preserve"> </w:t>
       </w:r>
       <w:r>
+        <w:t xml:space="preserve">Museum of Archaeology and Ethnology, University of São Paulo, Brazil</w:t>
+      </w:r>
+      <w:r>
+        <w:br/>
+      </w:r>
+      <w:r>
+        <w:rPr>
+          <w:vertAlign w:val="superscript"/>
+        </w:rPr>
+        <w:t xml:space="preserve">3</w:t>
+      </w:r>
+      <w:r>
+        <w:t xml:space="preserve"> </w:t>
+      </w:r>
+      <w:r>
         <w:t xml:space="preserve">Department of Anthropology, University of Washington, Seattle, WA, USA</w:t>
-      </w:r>
-      <w:r>
-        <w:br/>
-      </w:r>
-      <w:r>
-        <w:rPr>
-          <w:vertAlign w:val="superscript"/>
-        </w:rPr>
-        <w:t xml:space="preserve">3</w:t>
-      </w:r>
-      <w:r>
-        <w:t xml:space="preserve"> </w:t>
-      </w:r>
-      <w:r>
-        <w:t xml:space="preserve">UofWA</w:t>
       </w:r>
     </w:p>
     <w:p>
@@ -1188,22 +1253,6 @@
         </w:r>
       </w:hyperlink>
     </w:p>
-    <w:p>
-      <w:pPr>
-        <w:pStyle w:val="BodyText"/>
-      </w:pPr>
-      <w:r>
-        <w:t xml:space="preserve">Keywords: Systematics; Evolutionary archaeology; Cultural phylogenetics; Robert C. Dunnell</w:t>
-      </w:r>
-    </w:p>
-    <w:p>
-      <w:pPr>
-        <w:pStyle w:val="BodyText"/>
-      </w:pPr>
-      <w:r>
-        <w:t xml:space="preserve">Highlights: These are the highlights.</w:t>
-      </w:r>
-    </w:p>
     <w:bookmarkStart w:id="21" w:name="introduction"/>
     <w:p>
       <w:pPr>
@@ -1218,7 +1267,7 @@
         <w:pStyle w:val="FirstParagraph"/>
       </w:pPr>
       <w:r>
-        <w:t xml:space="preserve">The notion of major paradigm shifts in the history of archaeology is characterized by a great deal of hyperbole and rhetorical maneuvering. That said, the late 1960s and 1970s really do stand out as rather revolutionary. In the US, the Binfordian steamroller increasingly hammered away at its culture-historical nemesis, while in the UK, David Clarke’s formidable</w:t>
+        <w:t xml:space="preserve">The notion of major paradigm shifts in the history of archaeology is characterized by a great deal of hyperbole and rhetorical maneuvering. That said, the late 1960s and 1970s really do stand out as rather revolutionary. In the US, the Binfordian juggernaut increasingly hammered away at its culture-historical nemesis, while in the UK, David Clarke’s formidable</w:t>
       </w:r>
       <w:r>
         <w:t xml:space="preserve"> </w:t>
@@ -1234,31 +1283,31 @@
         <w:t xml:space="preserve"> </w:t>
       </w:r>
       <w:r>
-        <w:t xml:space="preserve">was shaking up the establishment with novel concepts, novel methods and an incisive rhetoric</w:t>
-      </w:r>
-      <w:r>
-        <w:t xml:space="preserve"> </w:t>
-      </w:r>
-      <w:r>
-        <w:t xml:space="preserve">(Clarke, 1968)</w:t>
-      </w:r>
-      <w:r>
-        <w:t xml:space="preserve">. The reception and impact of these works has seen a great deal of attention in later years, especially as many researchers are rediscovering the merits of Clarke’s approach in particular</w:t>
-      </w:r>
-      <w:r>
-        <w:t xml:space="preserve"> </w:t>
-      </w:r>
-      <w:r>
-        <w:t xml:space="preserve">(Lycett and Shennan, 2018; Nicholas, 2012)</w:t>
-      </w:r>
-      <w:r>
-        <w:t xml:space="preserve">. The year 2021 marks the fiftieth anniversary of the publication of Robert C. Dunnell’s</w:t>
-      </w:r>
-      <w:r>
-        <w:t xml:space="preserve"> </w:t>
-      </w:r>
-      <w:r>
-        <w:t xml:space="preserve">(1971)</w:t>
+        <w:t xml:space="preserve">was shaking up the establishment with novel concepts and methods as well as incisive rhetoric.</w:t>
+      </w:r>
+      <w:r>
+        <w:rPr>
+          <w:vertAlign w:val="superscript"/>
+        </w:rPr>
+        <w:t xml:space="preserve">1</w:t>
+      </w:r>
+      <w:r>
+        <w:t xml:space="preserve"> The reception and impact of these works has seen a great deal of attention in later years, especially as many researchers are rediscovering the merits of Clarke’s approach in particular.</w:t>
+      </w:r>
+      <w:r>
+        <w:rPr>
+          <w:vertAlign w:val="superscript"/>
+        </w:rPr>
+        <w:t xml:space="preserve">2,3</w:t>
+      </w:r>
+      <w:r>
+        <w:t xml:space="preserve"> The year 2021 marks the fiftieth anniversary of the publication of Robert C. Dunnell’s</w:t>
+      </w:r>
+      <w:r>
+        <w:rPr>
+          <w:vertAlign w:val="superscript"/>
+        </w:rPr>
+        <w:t xml:space="preserve">4</w:t>
       </w:r>
       <w:r>
         <w:t xml:space="preserve"> </w:t>
@@ -1301,16 +1350,16 @@
         <w:t xml:space="preserve"> </w:t>
       </w:r>
       <w:r>
-        <w:t xml:space="preserve">was received with mixed reactions by his contemporaries who commented - mostly negatively - both on his style of writing and the book’s content</w:t>
-      </w:r>
-      <w:r>
-        <w:t xml:space="preserve"> </w:t>
-      </w:r>
-      <w:r>
-        <w:t xml:space="preserve">(Bayard, 1973; Shenkel, 1973; Spaulding, 1974; Tuggle, 1974)</w:t>
-      </w:r>
-      <w:r>
-        <w:t xml:space="preserve">. Like other precocious works of that tumultuous time</w:t>
+        <w:t xml:space="preserve">was received with mixed reactions by his contemporaries who commented - mostly negatively - both on his style of writing and the book’s content.</w:t>
+      </w:r>
+      <w:r>
+        <w:rPr>
+          <w:vertAlign w:val="superscript"/>
+        </w:rPr>
+        <w:t xml:space="preserve">5–8</w:t>
+      </w:r>
+      <w:r>
+        <w:t xml:space="preserve"> Like other precocious works of that tumultuous time</w:t>
       </w:r>
       <w:r>
         <w:t xml:space="preserve"> </w:t>
@@ -1326,16 +1375,16 @@
         <w:t xml:space="preserve"> </w:t>
       </w:r>
       <w:r>
-        <w:t xml:space="preserve">today remains absent from most course reading lists and gathers dust on library shelves. As Lyman has recently shown, systematics takes up little space in contemporary archaeological research or teaching</w:t>
-      </w:r>
-      <w:r>
-        <w:t xml:space="preserve"> </w:t>
-      </w:r>
-      <w:r>
-        <w:t xml:space="preserve">(Lyman, 2021)</w:t>
-      </w:r>
-      <w:r>
-        <w:t xml:space="preserve">. If at least some of the success of Clarke and Binford can be attributed to them boldly tackling exciting and large-scale topics such as migration and adaptation using then avant-garde terminology, then the corresponding obscurity of Dunnell’s</w:t>
+        <w:t xml:space="preserve">today remains absent from most course reading lists and gathers dust on library shelves. As Lyman has recently shown, systematics takes up little space in contemporary archaeological research or teaching.</w:t>
+      </w:r>
+      <w:r>
+        <w:rPr>
+          <w:vertAlign w:val="superscript"/>
+        </w:rPr>
+        <w:t xml:space="preserve">9</w:t>
+      </w:r>
+      <w:r>
+        <w:t xml:space="preserve"> If at least some of the success of Clarke and Binford can be attributed to them boldly tackling exciting and large-scale topics such as migration and adaptation using then avant-garde terminology, then the corresponding obscurity of Dunnell’s</w:t>
       </w:r>
       <w:r>
         <w:t xml:space="preserve"> </w:t>
@@ -1351,7 +1400,7 @@
         <w:t xml:space="preserve"> </w:t>
       </w:r>
       <w:r>
-        <w:t xml:space="preserve">can perhaps be attributed to him focusing on an issue that simply seemed too uninteresting. Furthermore, archaeology has moved ahead in such a way that leaves some of the key claims</w:t>
+        <w:t xml:space="preserve">can perhaps be attributed to him focusing on an issue that simply seemed too tedious Furthermore, archaeology has moved ahead in such a way that leaves some of the key claims</w:t>
       </w:r>
       <w:r>
         <w:t xml:space="preserve"> </w:t>
@@ -1367,7 +1416,7 @@
         <w:t xml:space="preserve"> </w:t>
       </w:r>
       <w:r>
-        <w:t xml:space="preserve">exposed as a distinct outliers in modern American archaeology. For example, his insistence that the exclusive focus of archaeology be the physical traces of pasts human activity, and that archaeology cannot be both a science and a sub-discipline of anthropology, are generally minority positions now, with archaeology continuing to be a sub-field of anthropology in most US universities. Yet, Dunnell was correct in his axiomatic insistence that rigorous classification comes before any other analysis or interpretation. Without consistent and explicit classification, any scientific discipline will inevitably fail to produce cumulative insights.</w:t>
+        <w:t xml:space="preserve">exposed as a distinct outliers in modern American archaeology. For example, his insistence that the exclusive focus of archaeology be the physical traces of pasts human activity, and that archaeology cannot be both a science and a sub-discipline of anthropology, are generally minority positions now, with archaeology continuing to be a sub-field of anthropology in most US universities. In countries where prehistory is situated in different institutional contexts, this particular issue is not a major concern. Be it as it may, Dunnell was correct in his axiomatic insistence that rigorous classification comes before any other analysis or interpretation. Without consistent and explicit classification, any scientific discipline will inevitably fail to produce cumulative insights.</w:t>
       </w:r>
     </w:p>
     <w:bookmarkEnd w:id="21"/>
@@ -1401,46 +1450,46 @@
         <w:t xml:space="preserve"> </w:t>
       </w:r>
       <w:r>
-        <w:t xml:space="preserve">led him to discover evolutionary theory. In a series of follow-up papers, he forcefully argued for the benefits of a scientific and Darwinian archaeology</w:t>
-      </w:r>
-      <w:r>
-        <w:t xml:space="preserve"> </w:t>
-      </w:r>
-      <w:r>
-        <w:t xml:space="preserve">(Dunnell, 1982, 1980)</w:t>
-      </w:r>
-      <w:r>
-        <w:t xml:space="preserve">. While not making him many friends, these writings have since become foundational for the development of evolutionary archaeology, especially in the Americas</w:t>
-      </w:r>
-      <w:r>
-        <w:t xml:space="preserve"> </w:t>
-      </w:r>
-      <w:r>
-        <w:t xml:space="preserve">(O’Brien, 1996)</w:t>
-      </w:r>
-      <w:r>
-        <w:t xml:space="preserve">. Initially, following the direct lead of Dunnell, this approach was rather narrowly selectionist - treating artefacts as the hard parts of the human phenotype and selection acting on these as the main driver of change</w:t>
-      </w:r>
-      <w:r>
-        <w:t xml:space="preserve"> </w:t>
-      </w:r>
-      <w:r>
-        <w:t xml:space="preserve">(O’Brien and Holland, 1990)</w:t>
-      </w:r>
-      <w:r>
-        <w:t xml:space="preserve"> </w:t>
-      </w:r>
-      <w:r>
-        <w:t xml:space="preserve">- but which since has become more fully aligned with cultural evolutionary thinking in the form of dual-inheritance and niche construction theory</w:t>
-      </w:r>
-      <w:r>
-        <w:t xml:space="preserve"> </w:t>
-      </w:r>
-      <w:r>
-        <w:t xml:space="preserve">(Marwick, 2006; Riede, 2019)</w:t>
-      </w:r>
-      <w:r>
-        <w:t xml:space="preserve">. Vitally, cultural evolutionary theory and its focus on the transmission of cultural knowledge via various modes of learning has provided the generative mechanism for material culture systematics. In its contemporary form, selection, but also drift and a range of transmission biases, play important roles in explaining culture change.</w:t>
+        <w:t xml:space="preserve">led him to discover evolutionary theory. In a series of follow-up papers, he forcefully argued for the benefits of a scientific and Darwinian archaeology.</w:t>
+      </w:r>
+      <w:r>
+        <w:rPr>
+          <w:vertAlign w:val="superscript"/>
+        </w:rPr>
+        <w:t xml:space="preserve">10,11</w:t>
+      </w:r>
+      <w:r>
+        <w:t xml:space="preserve"> While his writing style did not make him many friends, these arguments have since become foundational for the development of evolutionary archaeology, especially in the Americas.</w:t>
+      </w:r>
+      <w:r>
+        <w:rPr>
+          <w:vertAlign w:val="superscript"/>
+        </w:rPr>
+        <w:t xml:space="preserve">12</w:t>
+      </w:r>
+      <w:r>
+        <w:t xml:space="preserve"> Initially, following the direct lead of Dunnell, this approach was rather narrowly selectionist - treating artefacts as the hard parts of the human phenotype and selection acting on these as the main driver of change</w:t>
+      </w:r>
+      <w:r>
+        <w:rPr>
+          <w:vertAlign w:val="superscript"/>
+        </w:rPr>
+        <w:t xml:space="preserve">13</w:t>
+      </w:r>
+      <w:r>
+        <w:t xml:space="preserve"> </w:t>
+      </w:r>
+      <w:r>
+        <w:t xml:space="preserve">- but since has become more fully aligned with cultural evolutionary thinking in the form of dual-inheritance and niche construction theory.</w:t>
+      </w:r>
+      <w:r>
+        <w:rPr>
+          <w:vertAlign w:val="superscript"/>
+        </w:rPr>
+        <w:t xml:space="preserve">14,15</w:t>
+      </w:r>
+      <w:r>
+        <w:t xml:space="preserve"> Vitally, cultural evolutionary theory and its focus on the transmission of cultural knowledge via various modes of learning has provided the crucial generative mechanism for material culture systematics. In its contemporary form, selection, but also drift and a range of transmission biases, play important roles in explaining culture change.</w:t>
       </w:r>
     </w:p>
     <w:p>
@@ -1457,85 +1506,85 @@
         <w:t xml:space="preserve">‘</w:t>
       </w:r>
       <w:r>
-        <w:t xml:space="preserve">accidents of history</w:t>
+        <w:t xml:space="preserve">accidents of history,</w:t>
       </w:r>
       <w:r>
         <w:t xml:space="preserve">’</w:t>
       </w:r>
       <w:r>
-        <w:t xml:space="preserve"> </w:t>
-      </w:r>
-      <w:r>
-        <w:t xml:space="preserve">(Clark, 2009)</w:t>
-      </w:r>
-      <w:r>
-        <w:t xml:space="preserve">, and there are few periods or regions of the Paleolithic that have not seen debate about the validity or otherwise of their analytical units</w:t>
-      </w:r>
-      <w:r>
-        <w:t xml:space="preserve"> </w:t>
-      </w:r>
-      <w:r>
-        <w:t xml:space="preserve">(Reynolds and Riede, 2019)</w:t>
-      </w:r>
-      <w:r>
-        <w:t xml:space="preserve">. The use of, more often than not, older typological classifications remains prevalent, despite clear and repeated critiques</w:t>
-      </w:r>
-      <w:r>
-        <w:t xml:space="preserve"> </w:t>
-      </w:r>
-      <w:r>
-        <w:t xml:space="preserve">(e.g. Bisson, 2000)</w:t>
-      </w:r>
-      <w:r>
-        <w:t xml:space="preserve">. More recently, the analysis of technological traits has supplemented or even eclipsed purely typological approaches. However, theoretical explications of the generative mechanisms, and rigorous comparative systematics backed by transparent and replicable analytics as demanded by Dunnell, remain exceptions rather than the rule</w:t>
-      </w:r>
-      <w:r>
-        <w:t xml:space="preserve"> </w:t>
-      </w:r>
-      <w:r>
-        <w:t xml:space="preserve">(Tostevin, 2013)</w:t>
-      </w:r>
-      <w:r>
-        <w:t xml:space="preserve">. Today, a great deal attention is being paid to systematics in prehistory, and as Barton and Clark</w:t>
-      </w:r>
-      <w:r>
-        <w:t xml:space="preserve"> </w:t>
-      </w:r>
-      <w:r>
-        <w:t xml:space="preserve">(2021)</w:t>
-      </w:r>
-      <w:r>
-        <w:t xml:space="preserve"> </w:t>
-      </w:r>
-      <w:r>
-        <w:t xml:space="preserve">have pointed out, the continuing adherence to outmoded classifications is preventing the exploration of more relevant and pressing research questions . Several researchers are tackling classificatory issues with novel and mostly quantitative means</w:t>
-      </w:r>
-      <w:r>
-        <w:t xml:space="preserve"> </w:t>
-      </w:r>
-      <w:r>
-        <w:t xml:space="preserve">(Grove and Blinkhorn, 2021; Ivanovaitė et al., 2020; Leplongeon et al., 2020)</w:t>
-      </w:r>
-      <w:r>
-        <w:t xml:space="preserve">. At the same time, however, it appears that the topic remains poorly heeded in archaeological teaching</w:t>
-      </w:r>
-      <w:r>
-        <w:t xml:space="preserve"> </w:t>
-      </w:r>
-      <w:r>
-        <w:t xml:space="preserve">(Lyman, 2021)</w:t>
-      </w:r>
-      <w:r>
-        <w:t xml:space="preserve">. Given that cultural evolutionary theory itself teaches us that aspects of culture most easily and rapidly change when scaffolded through active teaching</w:t>
-      </w:r>
-      <w:r>
-        <w:t xml:space="preserve"> </w:t>
-      </w:r>
-      <w:r>
-        <w:t xml:space="preserve">(Riede et al., 2021)</w:t>
-      </w:r>
-      <w:r>
-        <w:t xml:space="preserve">, we suggest that, after half a century, Dunnell’s</w:t>
+        <w:rPr>
+          <w:vertAlign w:val="superscript"/>
+        </w:rPr>
+        <w:t xml:space="preserve">16</w:t>
+      </w:r>
+      <w:r>
+        <w:t xml:space="preserve"> and there are few periods or regions of the Paleolithic that have not seen debate about the validity or otherwise of their analytical units.</w:t>
+      </w:r>
+      <w:r>
+        <w:rPr>
+          <w:vertAlign w:val="superscript"/>
+        </w:rPr>
+        <w:t xml:space="preserve">17</w:t>
+      </w:r>
+      <w:r>
+        <w:t xml:space="preserve"> The use of older typological classifications remains prevalent, despite clear and repeated critiques.</w:t>
+      </w:r>
+      <w:r>
+        <w:rPr>
+          <w:vertAlign w:val="superscript"/>
+        </w:rPr>
+        <w:t xml:space="preserve">e.g. 18</w:t>
+      </w:r>
+      <w:r>
+        <w:t xml:space="preserve"> More recently, the analysis of technological traits has supplemented or even eclipsed purely typological approaches. However, theoretical explications of the generative mechanisms, and rigorous comparative systematics backed by transparent and replicable analytics as demanded by Dunnell, remain exceptions rather than the rule.</w:t>
+      </w:r>
+      <w:r>
+        <w:rPr>
+          <w:vertAlign w:val="superscript"/>
+        </w:rPr>
+        <w:t xml:space="preserve">19</w:t>
+      </w:r>
+      <w:r>
+        <w:t xml:space="preserve"> Today, a great deal of attention is again being paid to systematics in prehistory, and as Barton and Clark</w:t>
+      </w:r>
+      <w:r>
+        <w:rPr>
+          <w:vertAlign w:val="superscript"/>
+        </w:rPr>
+        <w:t xml:space="preserve">20</w:t>
+      </w:r>
+      <w:r>
+        <w:t xml:space="preserve"> </w:t>
+      </w:r>
+      <w:r>
+        <w:t xml:space="preserve">have pointed out, the continuing adherence to outmoded classifications is preventing the exploration of more relevant and pressing research questions. Several researchers are tackling classificatory issues with novel and mostly quantitative means.</w:t>
+      </w:r>
+      <w:r>
+        <w:rPr>
+          <w:vertAlign w:val="superscript"/>
+        </w:rPr>
+        <w:t xml:space="preserve">21–23</w:t>
+      </w:r>
+      <w:r>
+        <w:t xml:space="preserve"> At the same time, however, the topic remains poorly heeded in archaeological pedagogy.</w:t>
+      </w:r>
+      <w:r>
+        <w:rPr>
+          <w:vertAlign w:val="superscript"/>
+        </w:rPr>
+        <w:t xml:space="preserve">9</w:t>
+      </w:r>
+      <w:r>
+        <w:t xml:space="preserve"> Given that cultural evolutionary theory itself teaches us that aspects of culture most easily and rapidly change when scaffolded through active teaching,</w:t>
+      </w:r>
+      <w:r>
+        <w:rPr>
+          <w:vertAlign w:val="superscript"/>
+        </w:rPr>
+        <w:t xml:space="preserve">24</w:t>
+      </w:r>
+      <w:r>
+        <w:t xml:space="preserve"> we recommend that, after half a century, Dunnell’s</w:t>
       </w:r>
       <w:r>
         <w:t xml:space="preserve"> </w:t>
@@ -1595,7 +1644,7 @@
         <w:t xml:space="preserve"> </w:t>
       </w:r>
       <w:r>
-        <w:t xml:space="preserve">has made to evolutionary anthropology, we take inspiration from its concept of statistical clustering as a method for organising variability, and recent developments in the statistical analysis of texts. We searched for items citing</w:t>
+        <w:t xml:space="preserve">has made to evolutionary anthropology, we take inspiration from its concept of statistical clustering as a method for organising variability, and recent developments in the statistical analysis of text. We searched for items citing</w:t>
       </w:r>
       <w:r>
         <w:t xml:space="preserve"> </w:t>
@@ -1659,13 +1708,13 @@
         <w:t xml:space="preserve">Systematics</w:t>
       </w:r>
       <w:r>
-        <w:t xml:space="preserve">, for reference the most highly cited archaeology publication from the same year is Binford’s</w:t>
-      </w:r>
-      <w:r>
-        <w:t xml:space="preserve"> </w:t>
-      </w:r>
-      <w:r>
-        <w:t xml:space="preserve">(1971)</w:t>
+        <w:t xml:space="preserve">; for reference the most highly cited archaeology publication from the same year is Binford’s</w:t>
+      </w:r>
+      <w:r>
+        <w:rPr>
+          <w:vertAlign w:val="superscript"/>
+        </w:rPr>
+        <w:t xml:space="preserve">25</w:t>
       </w:r>
       <w:r>
         <w:t xml:space="preserve"> </w:t>
@@ -1724,37 +1773,34 @@
         <w:t xml:space="preserve"> </w:t>
       </w:r>
       <w:r>
-        <w:t xml:space="preserve">have themselves been very highly cited, with ten publications receiving over 500 citations, demonstrating its influence over a range of topics including social theory</w:t>
-      </w:r>
-      <w:r>
-        <w:t xml:space="preserve"> </w:t>
-      </w:r>
-      <w:r>
-        <w:t xml:space="preserve">(Shanks and Tilley, 1987)</w:t>
-      </w:r>
-      <w:r>
-        <w:t xml:space="preserve">, behavioural archaeology</w:t>
-      </w:r>
-      <w:r>
-        <w:t xml:space="preserve"> </w:t>
-      </w:r>
-      <w:r>
-        <w:t xml:space="preserve">(Schiffer, 2016)</w:t>
-      </w:r>
-      <w:r>
-        <w:t xml:space="preserve">, and lithics</w:t>
-      </w:r>
-      <w:r>
-        <w:t xml:space="preserve"> </w:t>
-      </w:r>
-      <w:r>
-        <w:t xml:space="preserve">(Andrefsky, 1998)</w:t>
-      </w:r>
-      <w:r>
-        <w:t xml:space="preserve"> </w:t>
-      </w:r>
-      <w:r>
-        <w:t xml:space="preserve">and. Looking at the top fifty words in the titles of the works citing</w:t>
+        <w:t xml:space="preserve">have themselves been very highly cited, with ten publications receiving over 500 citations, demonstrating its influence over a range of topics including social theory,</w:t>
+      </w:r>
+      <w:r>
+        <w:rPr>
+          <w:vertAlign w:val="superscript"/>
+        </w:rPr>
+        <w:t xml:space="preserve">26</w:t>
+      </w:r>
+      <w:r>
+        <w:t xml:space="preserve"> behavioral archaeology,</w:t>
+      </w:r>
+      <w:r>
+        <w:rPr>
+          <w:vertAlign w:val="superscript"/>
+        </w:rPr>
+        <w:t xml:space="preserve">27</w:t>
+      </w:r>
+      <w:r>
+        <w:t xml:space="preserve"> and lithics.</w:t>
+      </w:r>
+      <w:r>
+        <w:rPr>
+          <w:vertAlign w:val="superscript"/>
+        </w:rPr>
+        <w:t xml:space="preserve">28</w:t>
+      </w:r>
+      <w:r>
+        <w:t xml:space="preserve"> Looking at the top fifty words in the titles of the works citing</w:t>
       </w:r>
       <w:r>
         <w:t xml:space="preserve"> </w:t>
@@ -1812,7 +1858,7 @@
         <w:t xml:space="preserve">2</w:t>
       </w:r>
       <w:r>
-        <w:t xml:space="preserve">). Pottery are the only other artefact type where analysts substantially engaged with</w:t>
+        <w:t xml:space="preserve">). Pottery is the only other artefact type where analysts substantially engaged with</w:t>
       </w:r>
       <w:r>
         <w:t xml:space="preserve"> </w:t>
@@ -1825,7 +1871,7 @@
         <w:t xml:space="preserve">Systematics</w:t>
       </w:r>
       <w:r>
-        <w:t xml:space="preserve">. Notable in the title keywords are words relating to evolution, for example,</w:t>
+        <w:t xml:space="preserve">. Notable in the title keywords are concepts relating to evolution, for example,</w:t>
       </w:r>
       <w:r>
         <w:t xml:space="preserve"> </w:t>
@@ -1886,7 +1932,7 @@
         <w:t xml:space="preserve">Systematics</w:t>
       </w:r>
       <w:r>
-        <w:t xml:space="preserve">, but it has proven to be a foundational text in applications of evolutionary theory to explaining variability in the archaeological record. Beyond the Anglosphere, we see citations from a small number works in Russian and European languages, but the impact of</w:t>
+        <w:t xml:space="preserve">, but these word frequency data show it has proven to be a foundational text in applications of evolutionary theory to explaining variability in the archaeological record. Beyond the Anglosphere, we see citations from a small number works in Russian and European languages, but the impact of</w:t>
       </w:r>
       <w:r>
         <w:t xml:space="preserve"> </w:t>
@@ -2102,7 +2148,19 @@
         <w:t xml:space="preserve"> </w:t>
       </w:r>
       <w:r>
-        <w:t xml:space="preserve">that archaeological typologies are often intuitive, arbitrary, and difficult to replicate by other researchers. Motivated by this critique, scholars such as Marcelo Cardillo, Judith Charlin and others have done pioneering work in the application of geometric morphometry to stone artefact assemblages to provide a materialist view of technological variation where the focus is on continuous quantitative phenomena. While geometric morphometry has been applied by archaeologists to a range of regions and artefact types (including ceramic and metal), what makes this South American work remarkable as part of the legacy of</w:t>
+        <w:t xml:space="preserve">that archaeological typologies are often intuitive, arbitrary, and difficult to replicate by other researchers. Motivated by this critique, scholars such as Marcelo Cardillo, Judith Charlin</w:t>
+      </w:r>
+      <w:r>
+        <w:rPr>
+          <w:vertAlign w:val="superscript"/>
+        </w:rPr>
+        <w:t xml:space="preserve">29</w:t>
+      </w:r>
+      <w:r>
+        <w:t xml:space="preserve"> </w:t>
+      </w:r>
+      <w:r>
+        <w:t xml:space="preserve">and others have conducted pioneering work in the application of geometric morphometry to stone artefact assemblages to provide a materialist view of technological variation where the focus is on continuous quantitative phenomena. While geometric morphometry has been applied by archaeologists to a range of regions and artefact types (including ceramic and metal), what makes this South American work remarkable as part of the legacy of</w:t>
       </w:r>
       <w:r>
         <w:t xml:space="preserve"> </w:t>
@@ -2118,16 +2176,16 @@
         <w:t xml:space="preserve"> </w:t>
       </w:r>
       <w:r>
-        <w:t xml:space="preserve">is their exploration of phylogenetic comparative methods to model and quantify technological variation and change over space and time</w:t>
-      </w:r>
-      <w:r>
-        <w:t xml:space="preserve"> </w:t>
-      </w:r>
-      <w:r>
-        <w:t xml:space="preserve">(e.g. Cardillo and Alberti, 2015)</w:t>
-      </w:r>
-      <w:r>
-        <w:t xml:space="preserve">. These works show that one of the most important contributions of</w:t>
+        <w:t xml:space="preserve">is their exploration of phylogenetic comparative methods to model and quantify technological variation and change over space and time.</w:t>
+      </w:r>
+      <w:r>
+        <w:rPr>
+          <w:vertAlign w:val="superscript"/>
+        </w:rPr>
+        <w:t xml:space="preserve">e.g. 30</w:t>
+      </w:r>
+      <w:r>
+        <w:t xml:space="preserve"> These works show that one of the most important contributions of</w:t>
       </w:r>
       <w:r>
         <w:t xml:space="preserve"> </w:t>
@@ -2143,7 +2201,7 @@
         <w:t xml:space="preserve"> </w:t>
       </w:r>
       <w:r>
-        <w:t xml:space="preserve">has been as a bridge between archaeology and cognate fields, for example, palaeontology, dealing with challenges of classification and concerned with modelling macroevolutionary processes. The bridge-building that has followed from this has been a fruitful, as we can see from the increasing number of archaeological presentations at meetings of the Cultural Evolution Society.</w:t>
+        <w:t xml:space="preserve">has been as a bridge between archaeology and cognate fields, for example, palaeontology, dealing with challenges of classification and concerned with modelling macroevolutionary processes. The bridge-building that has followed from this has been very fruitful, reflected, for example, in the increasing number of archaeological presentations at meetings of the Cultural Evolution Society.</w:t>
       </w:r>
     </w:p>
     <w:p>
@@ -2155,7 +2213,7 @@
           <wp:inline>
             <wp:extent cx="5943600" cy="3863340"/>
             <wp:effectExtent b="0" l="0" r="0" t="0"/>
-            <wp:docPr descr="Figure 3: Left: Top twenty topics in titles of works citing ‘Systematics.’ The gamma value indicates their overall abunadnace, and the topics are labelled with the most heavily weighted words in each topic. Right upper: Clusters of citing works according to topic similarity, with clusters labelled by the most prominent topic. Clusters were computed by Principle Components Analysis of the topic proportions in each citing work, then a t-SNE to reduce dimensionality, and density based clustering and to identify clusters. Each data point is one document. Right lower: Plot of topics showing coherence and exlusivity metrics for each topic. Each data point is one topic" title="" id="1" name="Picture"/>
+            <wp:docPr descr="Figure 3: Left: Top twenty topics in titles of works citing ‘Systematics.’ The gamma value indicates their overall abunadnace, and the topics are labelled with the most heavily weighted words in each topic. Right upper: Clusters of citing works according to topic similarity, with clusters labelled by the most prominent topic. Clusters were computed by Principal Components Analysis of the topic proportions in each citing work, then a t-SNE to reduce dimensionality, and density based clustering and to identify clusters. Each data point is one document. Right lower: Plot of topics showing coherence and exclusivity metrics for each topic. Each data point is one topic" title="" id="1" name="Picture"/>
             <a:graphic>
               <a:graphicData uri="http://schemas.openxmlformats.org/drawingml/2006/picture">
                 <pic:pic>
@@ -2216,7 +2274,7 @@
         <w:t xml:space="preserve"> </w:t>
       </w:r>
       <w:r>
-        <w:t xml:space="preserve">The gamma value indicates their overall abunadnace, and the topics are labelled with the most heavily weighted words in each topic. Right upper: Clusters of citing works according to topic similarity, with clusters labelled by the most prominent topic. Clusters were computed by Principle Components Analysis of the topic proportions in each citing work, then a t-SNE to reduce dimensionality, and density based clustering and to identify clusters. Each data point is one document. Right lower: Plot of topics showing coherence and exlusivity metrics for each topic. Each data point is one topic</w:t>
+        <w:t xml:space="preserve">The gamma value indicates their overall abunadnace, and the topics are labelled with the most heavily weighted words in each topic. Right upper: Clusters of citing works according to topic similarity, with clusters labelled by the most prominent topic. Clusters were computed by Principal Components Analysis of the topic proportions in each citing work, then a t-SNE to reduce dimensionality, and density based clustering and to identify clusters. Each data point is one document. Right lower: Plot of topics showing coherence and exclusivity metrics for each topic. Each data point is one topic</w:t>
       </w:r>
     </w:p>
     <w:p>
@@ -2249,16 +2307,16 @@
         <w:t xml:space="preserve">3</w:t>
       </w:r>
       <w:r>
-        <w:t xml:space="preserve">). A topic model is an unsupervised classification of a collection of documents, in this case titles, that uses a probabilistic model to generate mixtures of words that represent themes or topics in the collection</w:t>
-      </w:r>
-      <w:r>
-        <w:t xml:space="preserve"> </w:t>
-      </w:r>
-      <w:r>
-        <w:t xml:space="preserve">(Roberts et al., 2016; Roberts et al., 2014)</w:t>
-      </w:r>
-      <w:r>
-        <w:t xml:space="preserve">. This finds natural groups of topics similar to how clustering on numeric data finds groups of similar items. We generated a topic model using Latent Dirichlet Allocation method, which resulted in an optimal number of 76 topics. The topic model shows the persistence of the core themes of</w:t>
+        <w:t xml:space="preserve">). A topic model is an unsupervised classification of a collection of documents, in this case titles, that uses a probabilistic model to generate mixtures of words that represent themes or topics in the collection.</w:t>
+      </w:r>
+      <w:r>
+        <w:rPr>
+          <w:vertAlign w:val="superscript"/>
+        </w:rPr>
+        <w:t xml:space="preserve">31,32</w:t>
+      </w:r>
+      <w:r>
+        <w:t xml:space="preserve"> This finds natural groups of topics similar to how clustering on numeric data finds groups of similar items. We generated a topic model using Latent Dirichlet Allocation method, which resulted in an optimal number of 76 topics. The topic model shows the persistence of the core themes of</w:t>
       </w:r>
       <w:r>
         <w:t xml:space="preserve"> </w:t>
@@ -2299,19 +2357,19 @@
         <w:t xml:space="preserve">‘</w:t>
       </w:r>
       <w:r>
-        <w:t xml:space="preserve">Systematics enables us to move beyond common sense</w:t>
+        <w:t xml:space="preserve">[s]ystematics enables us to move beyond common sense.</w:t>
       </w:r>
       <w:r>
         <w:t xml:space="preserve">’</w:t>
       </w:r>
       <w:r>
-        <w:t xml:space="preserve"> </w:t>
-      </w:r>
-      <w:r>
-        <w:t xml:space="preserve">(Lipo et al., 2021)</w:t>
-      </w:r>
-      <w:r>
-        <w:t xml:space="preserve">. We see a concern for the construction of analytical units in areas as diverse as the Palaeolithic of Africa, ceramics of the Maya and Papua New Guinea, and several regions of the Unites States.</w:t>
+        <w:rPr>
+          <w:vertAlign w:val="superscript"/>
+        </w:rPr>
+        <w:t xml:space="preserve">33</w:t>
+      </w:r>
+      <w:r>
+        <w:t xml:space="preserve"> We see a concern for the construction of analytical units in areas as diverse as the Palaeolithic of Africa, ceramics of the Maya and Papua New Guinea, and several regions of the Unites States.</w:t>
       </w:r>
     </w:p>
     <w:p>
@@ -2335,7 +2393,7 @@
         <w:t xml:space="preserve"> </w:t>
       </w:r>
       <w:r>
-        <w:t xml:space="preserve">has extended well beyond Dunnell’s own primary study area of the US Southeast, there are some notable limits to its contributions. In our data we see only work in an East or Southeast Asian language, a book chapter in Japanese surveying the literature on cultural phylogenetics, indicating limited attention to</w:t>
+        <w:t xml:space="preserve">has extended well beyond Dunnell’s own primary study area of the US Southeast, there are some notable limits to its contributions. The Portuguese translation has received only 71 citations. In our data we also see only a single work in an East or Southeast Asian language, a book chapter in Japanese surveying the literature on cultural phylogenetics, indicating limited attention to</w:t>
       </w:r>
       <w:r>
         <w:t xml:space="preserve"> </w:t>
@@ -2351,13 +2409,13 @@
         <w:t xml:space="preserve"> </w:t>
       </w:r>
       <w:r>
-        <w:t xml:space="preserve">from researchers in the Eastern hemisphere. Could it be that cultural differences in reasoning styles</w:t>
-      </w:r>
-      <w:r>
-        <w:t xml:space="preserve"> </w:t>
-      </w:r>
-      <w:r>
-        <w:t xml:space="preserve">(Henrich et al., 2010)</w:t>
+        <w:t xml:space="preserve">from researchers in the Eastern hemisphere. Could cultural differences in reasoning styles</w:t>
+      </w:r>
+      <w:r>
+        <w:rPr>
+          <w:vertAlign w:val="superscript"/>
+        </w:rPr>
+        <w:t xml:space="preserve">34</w:t>
       </w:r>
       <w:r>
         <w:t xml:space="preserve"> </w:t>
@@ -2379,7 +2437,7 @@
         <w:t xml:space="preserve"> </w:t>
       </w:r>
       <w:r>
-        <w:t xml:space="preserve">outside of Western academic communities? Or perhaps it is simply that book is quite difficult to read, a detail noted by the reviewers when it was first published (</w:t>
+        <w:t xml:space="preserve">outside of Western academic communities? Or perhaps it is simply that the book is quite difficult to read, as noted by reviewers when it was first published (</w:t>
       </w:r>
       <w:r>
         <w:t xml:space="preserve">‘</w:t>
@@ -2397,16 +2455,24 @@
         <w:t xml:space="preserve">is how Spaulding</w:t>
       </w:r>
       <w:r>
-        <w:t xml:space="preserve"> </w:t>
-      </w:r>
-      <w:r>
-        <w:t xml:space="preserve">(Spaulding, 1974)</w:t>
-      </w:r>
-      <w:r>
-        <w:t xml:space="preserve"> </w:t>
-      </w:r>
-      <w:r>
-        <w:t xml:space="preserve">described his reaction to the book), and acknowledged by Dunnell in his forward to the 2002 edition. The low readability of the book likely limited the accessibility of its contents for readers whose first language is not English. A second limitation, or maybe better described as an unrealised contribution, of</w:t>
+        <w:rPr>
+          <w:vertAlign w:val="superscript"/>
+        </w:rPr>
+        <w:t xml:space="preserve">5</w:t>
+      </w:r>
+      <w:r>
+        <w:t xml:space="preserve"> </w:t>
+      </w:r>
+      <w:r>
+        <w:t xml:space="preserve">described his reaction to the book), and acknowledged by Dunnell in his forword to the 2002 edition. The low readability of the book likely limited the accessibility of its contents for readers whose first language is not English.</w:t>
+      </w:r>
+    </w:p>
+    <w:p>
+      <w:pPr>
+        <w:pStyle w:val="BodyText"/>
+      </w:pPr>
+      <w:r>
+        <w:t xml:space="preserve">A second limitation, or maybe better described as an unrealized contribution, of</w:t>
       </w:r>
       <w:r>
         <w:t xml:space="preserve"> </w:t>
@@ -2422,7 +2488,7 @@
         <w:t xml:space="preserve"> </w:t>
       </w:r>
       <w:r>
-        <w:t xml:space="preserve">is the absence of a distinct research area and community of archaeological systemics. While biology has a Society of Systematic Biologists, and journals such as</w:t>
+        <w:t xml:space="preserve">is the absence of a distinct research area and community of archaeological systematics. While biology has a Society of Systematic Biologists, and attendant journals such as</w:t>
       </w:r>
       <w:r>
         <w:t xml:space="preserve"> </w:t>
@@ -2477,7 +2543,7 @@
         <w:t xml:space="preserve"> </w:t>
       </w:r>
       <w:r>
-        <w:t xml:space="preserve">was not a work that provided a universal motor force for moving archaeologists together at scale to tackle questions about the formation of units of measurement and classification. Instead these discussions typically happen deep within discrete and disconnected archaeological research communities, constrained by the culture and norms of those groups.</w:t>
+        <w:t xml:space="preserve">was not a work that served as an engine for moving archaeologists together at scale to tackle questions about the formation of units of measurement and classification. Instead these discussions typically happen deep within discrete and disconnected archaeological research communities, constrained by the culture and norms of those groups.</w:t>
       </w:r>
     </w:p>
     <w:p>
@@ -2514,7 +2580,7 @@
         <w:t xml:space="preserve">Systematics</w:t>
       </w:r>
       <w:r>
-        <w:t xml:space="preserve">, thorouhgly eclipsed it as a discipline-defining text. Nevertheless, what makes</w:t>
+        <w:t xml:space="preserve">, thoroughly eclipsing it as a discipline-defining text. Nevertheless, what makes</w:t>
       </w:r>
       <w:r>
         <w:t xml:space="preserve"> </w:t>
@@ -2539,19 +2605,19 @@
         <w:t xml:space="preserve">‘</w:t>
       </w:r>
       <w:r>
-        <w:t xml:space="preserve">prison of de Mortillet</w:t>
+        <w:t xml:space="preserve">prison of de Mortillet,</w:t>
       </w:r>
       <w:r>
         <w:t xml:space="preserve">’</w:t>
       </w:r>
       <w:r>
-        <w:t xml:space="preserve"> </w:t>
-      </w:r>
-      <w:r>
-        <w:t xml:space="preserve">(Shea, 2016, p. xvii)</w:t>
-      </w:r>
-      <w:r>
-        <w:t xml:space="preserve">, namely the inherited and entrenched analytical habits of research traditions dominated by prestige economies (Gabriel de Mortillet, 1821–1898, was an archaeologist who published the first widely used classification of the Paleolithic, much of which remains in use today).</w:t>
+        <w:rPr>
+          <w:vertAlign w:val="superscript"/>
+        </w:rPr>
+        <w:t xml:space="preserve">35</w:t>
+      </w:r>
+      <w:r>
+        <w:t xml:space="preserve"> namely the inherited and entrenched analytical habits of research traditions dominated by prestige economies (Gabriel de Mortillet, 1821–1898, was an archaeologist who published the first widely used classification of the Paleolithic, much of which remains in use today).</w:t>
       </w:r>
       <w:r>
         <w:t xml:space="preserve"> </w:t>
@@ -2567,7 +2633,16 @@
         <w:t xml:space="preserve"> </w:t>
       </w:r>
       <w:r>
-        <w:t xml:space="preserve">endures as a striking and precocious provocation to archaeologists to be transparent, rigorous, precise, and deliberate about how we divide up and aggregate material culture and the measurements we take from it to describe and explain the human experience in the past. With archaeologists increasingly pursuing ambitious questions about evolutionary processes that require large scale syntheses of disparate datasets, the message of</w:t>
+        <w:t xml:space="preserve">endures as a striking and precocious provocation to archaeologists to be transparent, rigorous, precise, and deliberate about how we divide up and aggregate material culture and the measurements we take from it to describe and explain the human experience in the past. With archaeologists increasingly pursuing ambitious questions about evolutionary processes that require large scale syntheses of disparate datasets,</w:t>
+      </w:r>
+      <w:r>
+        <w:rPr>
+          <w:vertAlign w:val="superscript"/>
+        </w:rPr>
+        <w:t xml:space="preserve">cf. 36</w:t>
+      </w:r>
+      <w:r>
+        <w:t xml:space="preserve"> the message of</w:t>
       </w:r>
       <w:r>
         <w:t xml:space="preserve"> </w:t>
@@ -2602,7 +2677,7 @@
       </w:r>
     </w:p>
     <w:bookmarkEnd w:id="28"/>
-    <w:bookmarkStart w:id="79" w:name="references"/>
+    <w:bookmarkStart w:id="67" w:name="references"/>
     <w:p>
       <w:pPr>
         <w:pStyle w:val="Heading1"/>
@@ -2611,45 +2686,165 @@
         <w:t xml:space="preserve">References</w:t>
       </w:r>
     </w:p>
-    <w:bookmarkStart w:id="77" w:name="refs"/>
-    <w:bookmarkStart w:id="29" w:name="ref-Andrefsky_1998"/>
+    <w:bookmarkStart w:id="65" w:name="refs"/>
+    <w:bookmarkStart w:id="29" w:name="ref-clarke1968a"/>
     <w:p>
       <w:pPr>
         <w:pStyle w:val="Bibliography"/>
       </w:pPr>
       <w:r>
-        <w:t xml:space="preserve">Andrefsky, W., 1998. Lithics: A macroscopic approach. Cambridge University Press.</w:t>
+        <w:rPr>
+          <w:bCs/>
+          <w:b/>
+        </w:rPr>
+        <w:t xml:space="preserve">1</w:t>
+      </w:r>
+      <w:r>
+        <w:t xml:space="preserve"> </w:t>
+      </w:r>
+      <w:r>
+        <w:t xml:space="preserve">Clarke DL. 1968. Analytical archaeology. London: Methuen &amp; Co.</w:t>
       </w:r>
     </w:p>
     <w:bookmarkEnd w:id="29"/>
-    <w:bookmarkStart w:id="31" w:name="ref-barton2021"/>
+    <w:bookmarkStart w:id="30" w:name="ref-nicholas2012"/>
     <w:p>
       <w:pPr>
         <w:pStyle w:val="Bibliography"/>
       </w:pPr>
       <w:r>
-        <w:t xml:space="preserve">Barton, C.M., Clark, G.A., 2021. From artifacts to cultures: Technology, society, and knowledge in the upper paleolithic. Journal of Paleolithic Archaeology 4, 16.</w:t>
-      </w:r>
-      <w:r>
-        <w:t xml:space="preserve"> </w:t>
-      </w:r>
-      <w:hyperlink r:id="rId30">
-        <w:r>
-          <w:rPr>
-            <w:rStyle w:val="Hyperlink"/>
-          </w:rPr>
-          <w:t xml:space="preserve">https://doi.org/10.1007/s41982-021-00091-8</w:t>
-        </w:r>
-      </w:hyperlink>
+        <w:rPr>
+          <w:bCs/>
+          <w:b/>
+        </w:rPr>
+        <w:t xml:space="preserve">2</w:t>
+      </w:r>
+      <w:r>
+        <w:t xml:space="preserve"> </w:t>
+      </w:r>
+      <w:r>
+        <w:t xml:space="preserve">Nicholas GP. 2012.</w:t>
+      </w:r>
+      <w:r>
+        <w:t xml:space="preserve"> </w:t>
+      </w:r>
+      <w:r>
+        <w:t xml:space="preserve">“</w:t>
+      </w:r>
+      <w:r>
+        <w:t xml:space="preserve">Making us uneasy</w:t>
+      </w:r>
+      <w:r>
+        <w:t xml:space="preserve">”</w:t>
+      </w:r>
+      <w:r>
+        <w:t xml:space="preserve">: Clarke, wobst, and their critique of archaeology put into practice. Archaeologies 8:209–224.</w:t>
+      </w:r>
+    </w:p>
+    <w:bookmarkEnd w:id="30"/>
+    <w:bookmarkStart w:id="31" w:name="ref-lycett2018a"/>
+    <w:p>
+      <w:pPr>
+        <w:pStyle w:val="Bibliography"/>
+      </w:pPr>
+      <w:r>
+        <w:rPr>
+          <w:bCs/>
+          <w:b/>
+        </w:rPr>
+        <w:t xml:space="preserve">3</w:t>
+      </w:r>
+      <w:r>
+        <w:t xml:space="preserve"> </w:t>
+      </w:r>
+      <w:r>
+        <w:t xml:space="preserve">Lycett SJ, Shennan SJ. 2018. David clarke</w:t>
+      </w:r>
+      <w:r>
+        <w:t xml:space="preserve">’</w:t>
+      </w:r>
+      <w:r>
+        <w:t xml:space="preserve">s analytical archaeology at 50. World Archaeology 50:210–220.</w:t>
+      </w:r>
     </w:p>
     <w:bookmarkEnd w:id="31"/>
-    <w:bookmarkStart w:id="32" w:name="ref-bayard1973"/>
+    <w:bookmarkStart w:id="32" w:name="ref-dunnell1971"/>
     <w:p>
       <w:pPr>
         <w:pStyle w:val="Bibliography"/>
       </w:pPr>
       <w:r>
-        <w:t xml:space="preserve">Bayard, D.T., 1973. ’Prehistory: A systematic science?’: A review of robert c. Dunnell’s</w:t>
+        <w:rPr>
+          <w:bCs/>
+          <w:b/>
+        </w:rPr>
+        <w:t xml:space="preserve">4</w:t>
+      </w:r>
+      <w:r>
+        <w:t xml:space="preserve"> </w:t>
+      </w:r>
+      <w:r>
+        <w:t xml:space="preserve">Dunnell RC. 1971. Systematics in prehistory. New York: The Free Press.</w:t>
+      </w:r>
+    </w:p>
+    <w:bookmarkEnd w:id="32"/>
+    <w:bookmarkStart w:id="33" w:name="ref-spaulding1974"/>
+    <w:p>
+      <w:pPr>
+        <w:pStyle w:val="Bibliography"/>
+      </w:pPr>
+      <w:r>
+        <w:rPr>
+          <w:bCs/>
+          <w:b/>
+        </w:rPr>
+        <w:t xml:space="preserve">5</w:t>
+      </w:r>
+      <w:r>
+        <w:t xml:space="preserve"> </w:t>
+      </w:r>
+      <w:r>
+        <w:t xml:space="preserve">Spaulding AC. 1974. Review: Systematics in prehistory by robert c. dunnell. American Antiquity 39:513516.</w:t>
+      </w:r>
+    </w:p>
+    <w:bookmarkEnd w:id="33"/>
+    <w:bookmarkStart w:id="34" w:name="ref-tuggle1974"/>
+    <w:p>
+      <w:pPr>
+        <w:pStyle w:val="Bibliography"/>
+      </w:pPr>
+      <w:r>
+        <w:rPr>
+          <w:bCs/>
+          <w:b/>
+        </w:rPr>
+        <w:t xml:space="preserve">6</w:t>
+      </w:r>
+      <w:r>
+        <w:t xml:space="preserve"> </w:t>
+      </w:r>
+      <w:r>
+        <w:t xml:space="preserve">Tuggle HD. 1974. Plains Anthropologist 19:7678.</w:t>
+      </w:r>
+    </w:p>
+    <w:bookmarkEnd w:id="34"/>
+    <w:bookmarkStart w:id="35" w:name="ref-bayard1973"/>
+    <w:p>
+      <w:pPr>
+        <w:pStyle w:val="Bibliography"/>
+      </w:pPr>
+      <w:r>
+        <w:rPr>
+          <w:bCs/>
+          <w:b/>
+        </w:rPr>
+        <w:t xml:space="preserve">7</w:t>
+      </w:r>
+      <w:r>
+        <w:t xml:space="preserve"> </w:t>
+      </w:r>
+      <w:r>
+        <w:t xml:space="preserve">Bayard DT. 1973. ’Prehistory: A systematic science?’: A review of robert c. Dunnell’s</w:t>
       </w:r>
       <w:r>
         <w:t xml:space="preserve"> </w:t>
@@ -2667,65 +2862,67 @@
         <w:t xml:space="preserve"> </w:t>
       </w:r>
       <w:r>
-        <w:t xml:space="preserve">(book review). Mankind 9, 39.</w:t>
-      </w:r>
-    </w:p>
-    <w:bookmarkEnd w:id="32"/>
-    <w:bookmarkStart w:id="33" w:name="ref-binford1971mortuary"/>
+        <w:t xml:space="preserve">(book review). Mankind 9:39.</w:t>
+      </w:r>
+    </w:p>
+    <w:bookmarkEnd w:id="35"/>
+    <w:bookmarkStart w:id="36" w:name="ref-shenkel1973"/>
     <w:p>
       <w:pPr>
         <w:pStyle w:val="Bibliography"/>
       </w:pPr>
       <w:r>
-        <w:t xml:space="preserve">Binford, L.R., 1971. Mortuary practices: Their study and their potential. Memoirs of the Society for American Archaeology 25, 6–29.</w:t>
-      </w:r>
-    </w:p>
-    <w:bookmarkEnd w:id="33"/>
-    <w:bookmarkStart w:id="35" w:name="ref-bisson2000"/>
+        <w:rPr>
+          <w:bCs/>
+          <w:b/>
+        </w:rPr>
+        <w:t xml:space="preserve">8</w:t>
+      </w:r>
+      <w:r>
+        <w:t xml:space="preserve"> </w:t>
+      </w:r>
+      <w:r>
+        <w:t xml:space="preserve">Shenkel JR. 1973. Archeology: Systematics in prehistory. ROBERT c. DUNNELL. American Anthropologist 75:505–506.</w:t>
+      </w:r>
+    </w:p>
+    <w:bookmarkEnd w:id="36"/>
+    <w:bookmarkStart w:id="37" w:name="ref-lyman2021"/>
     <w:p>
       <w:pPr>
         <w:pStyle w:val="Bibliography"/>
       </w:pPr>
       <w:r>
-        <w:t xml:space="preserve">Bisson, M.S., 2000. Nineteenth century tools for twenty-first century archaeology? Why the middle paleolithic typology of françois bordes must be replaced. Journal of Archaeological Method and Theory 7, 1–48. https://doi.org/</w:t>
-      </w:r>
-      <w:hyperlink r:id="rId34">
-        <w:r>
-          <w:rPr>
-            <w:rStyle w:val="Hyperlink"/>
-          </w:rPr>
-          <w:t xml:space="preserve">http://dx.doi.org/10.1023/A:1009578011590</w:t>
-        </w:r>
-      </w:hyperlink>
-    </w:p>
-    <w:bookmarkEnd w:id="35"/>
-    <w:bookmarkStart w:id="36" w:name="ref-cardillo2015evolution"/>
+        <w:rPr>
+          <w:bCs/>
+          <w:b/>
+        </w:rPr>
+        <w:t xml:space="preserve">9</w:t>
+      </w:r>
+      <w:r>
+        <w:t xml:space="preserve"> </w:t>
+      </w:r>
+      <w:r>
+        <w:t xml:space="preserve">Lyman RL. 2021. On the importance of systematics to archaeological research: The covariation of typological diversity and morphological disparity. Journal of Paleolithic Archaeology 4:3.</w:t>
+      </w:r>
+    </w:p>
+    <w:bookmarkEnd w:id="37"/>
+    <w:bookmarkStart w:id="38" w:name="ref-dunnell1980"/>
     <w:p>
       <w:pPr>
         <w:pStyle w:val="Bibliography"/>
       </w:pPr>
       <w:r>
-        <w:t xml:space="preserve">Cardillo, M., Alberti, J., 2015. The evolution of projectile points and technical systems: A case from northern patagonian coast (argentina). Journal of Archaeological Science: Reports 2, 612–623.</w:t>
-      </w:r>
-    </w:p>
-    <w:bookmarkEnd w:id="36"/>
-    <w:bookmarkStart w:id="37" w:name="ref-clark2009"/>
-    <w:p>
-      <w:pPr>
-        <w:pStyle w:val="Bibliography"/>
-      </w:pPr>
-      <w:r>
-        <w:t xml:space="preserve">Clark, G.A., 2009. Accidents of history: Conceptual frameworks in paleoarchaeology, in: Camps, M., Chauhan, P. (Eds.),. Springer New York, New York, NY, pp. 19–41.</w:t>
-      </w:r>
-    </w:p>
-    <w:bookmarkEnd w:id="37"/>
-    <w:bookmarkStart w:id="38" w:name="ref-clarke1968a"/>
-    <w:p>
-      <w:pPr>
-        <w:pStyle w:val="Bibliography"/>
-      </w:pPr>
-      <w:r>
-        <w:t xml:space="preserve">Clarke, D.L., 1968. Analytical archaeology. Methuen &amp; Co., London.</w:t>
+        <w:rPr>
+          <w:bCs/>
+          <w:b/>
+        </w:rPr>
+        <w:t xml:space="preserve">10</w:t>
+      </w:r>
+      <w:r>
+        <w:t xml:space="preserve"> </w:t>
+      </w:r>
+      <w:r>
+        <w:t xml:space="preserve">Dunnell RC. 1980. Evolutionary theory in archaeology. Advances in Archaeological Method and Theory 3:35–99.</w:t>
       </w:r>
     </w:p>
     <w:bookmarkEnd w:id="38"/>
@@ -2735,1437 +2932,1547 @@
         <w:pStyle w:val="Bibliography"/>
       </w:pPr>
       <w:r>
-        <w:t xml:space="preserve">Dunnell, R.C., 1982. Science, social science, and common sense: The agonizing dilemma of modern archaeology. Journal of Anthropological Research 38, 1–25.</w:t>
+        <w:rPr>
+          <w:bCs/>
+          <w:b/>
+        </w:rPr>
+        <w:t xml:space="preserve">11</w:t>
+      </w:r>
+      <w:r>
+        <w:t xml:space="preserve"> </w:t>
+      </w:r>
+      <w:r>
+        <w:t xml:space="preserve">Dunnell RC. 1982. Science, social science, and common sense: The agonizing dilemma of modern archaeology. Journal of Anthropological Research 38:1–25.</w:t>
       </w:r>
     </w:p>
     <w:bookmarkEnd w:id="39"/>
-    <w:bookmarkStart w:id="40" w:name="ref-dunnell1980"/>
+    <w:bookmarkStart w:id="40" w:name="ref-obrien1996"/>
     <w:p>
       <w:pPr>
         <w:pStyle w:val="Bibliography"/>
       </w:pPr>
       <w:r>
-        <w:t xml:space="preserve">Dunnell, R.C., 1980. Evolutionary theory in archaeology. Advances in Archaeological Method and Theory 3, 35–99.</w:t>
+        <w:rPr>
+          <w:bCs/>
+          <w:b/>
+        </w:rPr>
+        <w:t xml:space="preserve">12</w:t>
+      </w:r>
+      <w:r>
+        <w:t xml:space="preserve"> </w:t>
+      </w:r>
+      <w:r>
+        <w:t xml:space="preserve">O’Brien MJ. 1996. The historical development of an evolutionary archaeology. In: Maschner HDG, editor. Boston, MA: Springer US. p 17–32.</w:t>
       </w:r>
     </w:p>
     <w:bookmarkEnd w:id="40"/>
-    <w:bookmarkStart w:id="41" w:name="ref-dunnell1971"/>
+    <w:bookmarkStart w:id="41" w:name="ref-obrien1990"/>
     <w:p>
       <w:pPr>
         <w:pStyle w:val="Bibliography"/>
       </w:pPr>
       <w:r>
-        <w:t xml:space="preserve">Dunnell, R.C., 1971. Systematics in prehistory. The Free Press, New York.</w:t>
+        <w:rPr>
+          <w:bCs/>
+          <w:b/>
+        </w:rPr>
+        <w:t xml:space="preserve">13</w:t>
+      </w:r>
+      <w:r>
+        <w:t xml:space="preserve"> </w:t>
+      </w:r>
+      <w:r>
+        <w:t xml:space="preserve">O’Brien MJ, Holland TD. 1990. Variation, selection, and the archaeological record. In: Schiffer MB, editor. Tucson, AZ: University of Arizona Press. p 31–79.</w:t>
       </w:r>
     </w:p>
     <w:bookmarkEnd w:id="41"/>
-    <w:bookmarkStart w:id="43" w:name="ref-grove2021"/>
+    <w:bookmarkStart w:id="42" w:name="ref-riede2019"/>
     <w:p>
       <w:pPr>
         <w:pStyle w:val="Bibliography"/>
       </w:pPr>
       <w:r>
-        <w:t xml:space="preserve">Grove, M., Blinkhorn, J., 2021. Testing the integrity of the middle and later stone age cultural taxonomic division in eastern africa. Journal of Paleolithic Archaeology 4, 14.</w:t>
-      </w:r>
-      <w:r>
-        <w:t xml:space="preserve"> </w:t>
-      </w:r>
-      <w:hyperlink r:id="rId42">
-        <w:r>
-          <w:rPr>
-            <w:rStyle w:val="Hyperlink"/>
-          </w:rPr>
-          <w:t xml:space="preserve">https://doi.org/10.1007/s41982-021-00087-4</w:t>
-        </w:r>
-      </w:hyperlink>
+        <w:rPr>
+          <w:bCs/>
+          <w:b/>
+        </w:rPr>
+        <w:t xml:space="preserve">14</w:t>
+      </w:r>
+      <w:r>
+        <w:t xml:space="preserve"> </w:t>
+      </w:r>
+      <w:r>
+        <w:t xml:space="preserve">Riede F. 2019. Niche construction theory and human biocultural evolution. In: Prentiss AM, editor. Cham: Springer International Publishing. p 337–358.</w:t>
+      </w:r>
+    </w:p>
+    <w:bookmarkEnd w:id="42"/>
+    <w:bookmarkStart w:id="43" w:name="ref-marwick2006"/>
+    <w:p>
+      <w:pPr>
+        <w:pStyle w:val="Bibliography"/>
+      </w:pPr>
+      <w:r>
+        <w:rPr>
+          <w:bCs/>
+          <w:b/>
+        </w:rPr>
+        <w:t xml:space="preserve">15</w:t>
+      </w:r>
+      <w:r>
+        <w:t xml:space="preserve"> </w:t>
+      </w:r>
+      <w:r>
+        <w:t xml:space="preserve">Marwick B. 2006. What can archaeology do with boyd and richerson’s cultural evolutionary program? The Review of Archaeology 26:30–40.</w:t>
+      </w:r>
     </w:p>
     <w:bookmarkEnd w:id="43"/>
-    <w:bookmarkStart w:id="44" w:name="ref-henrich2010weirdest"/>
+    <w:bookmarkStart w:id="44" w:name="ref-clark2009"/>
     <w:p>
       <w:pPr>
         <w:pStyle w:val="Bibliography"/>
       </w:pPr>
       <w:r>
-        <w:t xml:space="preserve">Henrich, J., Heine, S.J., Norenzayan, A., 2010. The weirdest people in the world? Behavioral and brain sciences 33, 61–83.</w:t>
+        <w:rPr>
+          <w:bCs/>
+          <w:b/>
+        </w:rPr>
+        <w:t xml:space="preserve">16</w:t>
+      </w:r>
+      <w:r>
+        <w:t xml:space="preserve"> </w:t>
+      </w:r>
+      <w:r>
+        <w:t xml:space="preserve">Clark GA. 2009. Accidents of history: Conceptual frameworks in paleoarchaeology. In: Camps M, Chauhan P, editors. New York, NY: Springer New York. p 19–41.</w:t>
       </w:r>
     </w:p>
     <w:bookmarkEnd w:id="44"/>
-    <w:bookmarkStart w:id="46" w:name="ref-ivanovait2020"/>
+    <w:bookmarkStart w:id="45" w:name="ref-reynolds2019"/>
     <w:p>
       <w:pPr>
         <w:pStyle w:val="Bibliography"/>
       </w:pPr>
       <w:r>
-        <w:t xml:space="preserve">Ivanovaitė, L., Serwatka, K., Hoggard, C.S., Sauer, F., Riede, F., 2020. All these fantastic cultures? Research history and regionalization in the late palaeolithic tanged point cultures of eastern europe. European Journal of Archaeology 23, 162–185.</w:t>
-      </w:r>
-      <w:r>
-        <w:t xml:space="preserve"> </w:t>
-      </w:r>
-      <w:hyperlink r:id="rId45">
-        <w:r>
-          <w:rPr>
-            <w:rStyle w:val="Hyperlink"/>
-          </w:rPr>
-          <w:t xml:space="preserve">https://doi.org/10.1017/eaa.2019.59</w:t>
-        </w:r>
-      </w:hyperlink>
+        <w:rPr>
+          <w:bCs/>
+          <w:b/>
+        </w:rPr>
+        <w:t xml:space="preserve">17</w:t>
+      </w:r>
+      <w:r>
+        <w:t xml:space="preserve"> </w:t>
+      </w:r>
+      <w:r>
+        <w:t xml:space="preserve">Reynolds N, Riede F. 2019. House of cards: cultural taxonomy and the study of the European Upper Palaeolithic. Antiquity 93:1350–1358.</w:t>
+      </w:r>
+    </w:p>
+    <w:bookmarkEnd w:id="45"/>
+    <w:bookmarkStart w:id="46" w:name="ref-bisson2000"/>
+    <w:p>
+      <w:pPr>
+        <w:pStyle w:val="Bibliography"/>
+      </w:pPr>
+      <w:r>
+        <w:rPr>
+          <w:bCs/>
+          <w:b/>
+        </w:rPr>
+        <w:t xml:space="preserve">18</w:t>
+      </w:r>
+      <w:r>
+        <w:t xml:space="preserve"> </w:t>
+      </w:r>
+      <w:r>
+        <w:t xml:space="preserve">Bisson MS. 2000. Nineteenth century tools for twenty-first century archaeology? Why the middle paleolithic typology of françois bordes must be replaced. Journal of Archaeological Method and Theory 7:1–48.</w:t>
+      </w:r>
     </w:p>
     <w:bookmarkEnd w:id="46"/>
-    <w:bookmarkStart w:id="48" w:name="ref-leplongeon2020"/>
+    <w:bookmarkStart w:id="47" w:name="ref-tostevin2013"/>
     <w:p>
       <w:pPr>
         <w:pStyle w:val="Bibliography"/>
       </w:pPr>
       <w:r>
-        <w:t xml:space="preserve">Leplongeon, A., Ménard, C., Bonhomme, V., Bortolini, E., 2020. Backed pieces and their variability in the later stone age of the horn of africa. African Archaeological Review 37, 437–468.</w:t>
-      </w:r>
-      <w:r>
-        <w:t xml:space="preserve"> </w:t>
-      </w:r>
-      <w:hyperlink r:id="rId47">
-        <w:r>
-          <w:rPr>
-            <w:rStyle w:val="Hyperlink"/>
-          </w:rPr>
-          <w:t xml:space="preserve">https://doi.org/10.1007/s10437-020-09401-x</w:t>
-        </w:r>
-      </w:hyperlink>
+        <w:rPr>
+          <w:bCs/>
+          <w:b/>
+        </w:rPr>
+        <w:t xml:space="preserve">19</w:t>
+      </w:r>
+      <w:r>
+        <w:t xml:space="preserve"> </w:t>
+      </w:r>
+      <w:r>
+        <w:t xml:space="preserve">Tostevin GB. 2013. Seeing lithics: a middle-range theory for testing for cultural transmission in the Pleistocene. Oxford: Oxbow Books.</w:t>
+      </w:r>
+    </w:p>
+    <w:bookmarkEnd w:id="47"/>
+    <w:bookmarkStart w:id="48" w:name="ref-barton2021"/>
+    <w:p>
+      <w:pPr>
+        <w:pStyle w:val="Bibliography"/>
+      </w:pPr>
+      <w:r>
+        <w:rPr>
+          <w:bCs/>
+          <w:b/>
+        </w:rPr>
+        <w:t xml:space="preserve">20</w:t>
+      </w:r>
+      <w:r>
+        <w:t xml:space="preserve"> </w:t>
+      </w:r>
+      <w:r>
+        <w:t xml:space="preserve">Barton CM, Clark GA. 2021. From artifacts to cultures: Technology, society, and knowledge in the upper paleolithic. Journal of Paleolithic Archaeology 4:16.</w:t>
+      </w:r>
     </w:p>
     <w:bookmarkEnd w:id="48"/>
-    <w:bookmarkStart w:id="49" w:name="ref-lipoisland2021"/>
+    <w:bookmarkStart w:id="49" w:name="ref-ivanovait2020"/>
     <w:p>
       <w:pPr>
         <w:pStyle w:val="Bibliography"/>
       </w:pPr>
       <w:r>
-        <w:t xml:space="preserve">Lipo, C.P., HUNT, T.L., DINAPOLI, R.J., Thompson, V.D., 2021. Temporal systematics: The colonization of rapa nui (easter island) and the conceptualization of time, in: The Archaeology of Island Colonization: Global Approaches to Initial Human Settlement. University Press of Florida, pp. 61–86.</w:t>
+        <w:rPr>
+          <w:bCs/>
+          <w:b/>
+        </w:rPr>
+        <w:t xml:space="preserve">21</w:t>
+      </w:r>
+      <w:r>
+        <w:t xml:space="preserve"> </w:t>
+      </w:r>
+      <w:r>
+        <w:t xml:space="preserve">Ivanovaitė L et al. 2020. All these fantastic cultures? Research history and regionalization in the late palaeolithic tanged point cultures of eastern europe. European Journal of Archaeology 23:162–185.</w:t>
       </w:r>
     </w:p>
     <w:bookmarkEnd w:id="49"/>
-    <w:bookmarkStart w:id="51" w:name="ref-lycett2018a"/>
+    <w:bookmarkStart w:id="50" w:name="ref-grove2021"/>
     <w:p>
       <w:pPr>
         <w:pStyle w:val="Bibliography"/>
       </w:pPr>
       <w:r>
-        <w:t xml:space="preserve">Lycett, S.J., Shennan, S.J., 2018. David clarke</w:t>
-      </w:r>
-      <w:r>
-        <w:t xml:space="preserve">’</w:t>
-      </w:r>
-      <w:r>
-        <w:t xml:space="preserve">s analytical archaeology at 50. World Archaeology 50, 210–220.</w:t>
-      </w:r>
-      <w:r>
-        <w:t xml:space="preserve"> </w:t>
-      </w:r>
-      <w:hyperlink r:id="rId50">
-        <w:r>
-          <w:rPr>
-            <w:rStyle w:val="Hyperlink"/>
-          </w:rPr>
-          <w:t xml:space="preserve">https://doi.org/10.1080/00438243.2018.1470561</w:t>
-        </w:r>
-      </w:hyperlink>
+        <w:rPr>
+          <w:bCs/>
+          <w:b/>
+        </w:rPr>
+        <w:t xml:space="preserve">22</w:t>
+      </w:r>
+      <w:r>
+        <w:t xml:space="preserve"> </w:t>
+      </w:r>
+      <w:r>
+        <w:t xml:space="preserve">Grove M, Blinkhorn J. 2021. Testing the integrity of the middle and later stone age cultural taxonomic division in eastern africa. Journal of Paleolithic Archaeology 4:14.</w:t>
+      </w:r>
+    </w:p>
+    <w:bookmarkEnd w:id="50"/>
+    <w:bookmarkStart w:id="51" w:name="ref-leplongeon2020"/>
+    <w:p>
+      <w:pPr>
+        <w:pStyle w:val="Bibliography"/>
+      </w:pPr>
+      <w:r>
+        <w:rPr>
+          <w:bCs/>
+          <w:b/>
+        </w:rPr>
+        <w:t xml:space="preserve">23</w:t>
+      </w:r>
+      <w:r>
+        <w:t xml:space="preserve"> </w:t>
+      </w:r>
+      <w:r>
+        <w:t xml:space="preserve">Leplongeon A et al. 2020. Backed pieces and their variability in the later stone age of the horn of africa. African Archaeological Review 37:437–468.</w:t>
+      </w:r>
     </w:p>
     <w:bookmarkEnd w:id="51"/>
-    <w:bookmarkStart w:id="53" w:name="ref-lyman2021"/>
+    <w:bookmarkStart w:id="52" w:name="Xcccf2b6a9e05e238421592f13e1c6c012dbb5f6"/>
     <w:p>
       <w:pPr>
         <w:pStyle w:val="Bibliography"/>
       </w:pPr>
       <w:r>
-        <w:t xml:space="preserve">Lyman, R.L., 2021. On the importance of systematics to archaeological research: The covariation of typological diversity and morphological disparity. Journal of Paleolithic Archaeology 4, 3.</w:t>
-      </w:r>
-      <w:r>
-        <w:t xml:space="preserve"> </w:t>
-      </w:r>
-      <w:hyperlink r:id="rId52">
-        <w:r>
-          <w:rPr>
-            <w:rStyle w:val="Hyperlink"/>
-          </w:rPr>
-          <w:t xml:space="preserve">https://doi.org/10.1007/s41982-021-00077-6</w:t>
-        </w:r>
-      </w:hyperlink>
+        <w:rPr>
+          <w:bCs/>
+          <w:b/>
+        </w:rPr>
+        <w:t xml:space="preserve">24</w:t>
+      </w:r>
+      <w:r>
+        <w:t xml:space="preserve"> </w:t>
+      </w:r>
+      <w:r>
+        <w:t xml:space="preserve">Riede F et al. 2021. Children and innovation: Play, play objects and object play in cultural evolution. Evolutionary Human Sciences Cambridge University Press. 3.</w:t>
+      </w:r>
+    </w:p>
+    <w:bookmarkEnd w:id="52"/>
+    <w:bookmarkStart w:id="53" w:name="ref-binford1971mortuary"/>
+    <w:p>
+      <w:pPr>
+        <w:pStyle w:val="Bibliography"/>
+      </w:pPr>
+      <w:r>
+        <w:rPr>
+          <w:bCs/>
+          <w:b/>
+        </w:rPr>
+        <w:t xml:space="preserve">25</w:t>
+      </w:r>
+      <w:r>
+        <w:t xml:space="preserve"> </w:t>
+      </w:r>
+      <w:r>
+        <w:t xml:space="preserve">Binford LR. 1971. Mortuary practices: Their study and their potential. Memoirs of the Society for American Archaeology Cambridge University Press. 25:6–29.</w:t>
+      </w:r>
     </w:p>
     <w:bookmarkEnd w:id="53"/>
-    <w:bookmarkStart w:id="54" w:name="ref-marwick2006"/>
+    <w:bookmarkStart w:id="54" w:name="ref-Shanks_Tilley_1987"/>
     <w:p>
       <w:pPr>
         <w:pStyle w:val="Bibliography"/>
       </w:pPr>
       <w:r>
-        <w:t xml:space="preserve">Marwick, B., 2006. What can archaeology do with boyd and richerson’s cultural evolutionary program? The Review of Archaeology 26, 30–40.</w:t>
+        <w:rPr>
+          <w:bCs/>
+          <w:b/>
+        </w:rPr>
+        <w:t xml:space="preserve">26</w:t>
+      </w:r>
+      <w:r>
+        <w:t xml:space="preserve"> </w:t>
+      </w:r>
+      <w:r>
+        <w:t xml:space="preserve">Shanks M, Tilley CY. 1987. Social theory and archaeology. Polity Press Cambridge.</w:t>
       </w:r>
     </w:p>
     <w:bookmarkEnd w:id="54"/>
-    <w:bookmarkStart w:id="56" w:name="ref-nicholas2012"/>
+    <w:bookmarkStart w:id="55" w:name="ref-schiffer2016behavioral"/>
     <w:p>
       <w:pPr>
         <w:pStyle w:val="Bibliography"/>
       </w:pPr>
       <w:r>
-        <w:t xml:space="preserve">Nicholas, G.P., 2012.</w:t>
-      </w:r>
-      <w:r>
-        <w:t xml:space="preserve"> </w:t>
-      </w:r>
-      <w:r>
-        <w:t xml:space="preserve">“</w:t>
-      </w:r>
-      <w:r>
-        <w:t xml:space="preserve">Making us uneasy</w:t>
-      </w:r>
-      <w:r>
-        <w:t xml:space="preserve">”</w:t>
-      </w:r>
-      <w:r>
-        <w:t xml:space="preserve">: Clarke, wobst, and their critique of archaeology put into practice. Archaeologies 8, 209–224.</w:t>
-      </w:r>
-      <w:r>
-        <w:t xml:space="preserve"> </w:t>
-      </w:r>
-      <w:hyperlink r:id="rId55">
-        <w:r>
-          <w:rPr>
-            <w:rStyle w:val="Hyperlink"/>
-          </w:rPr>
-          <w:t xml:space="preserve">https://doi.org/10.1007/s11759-012-9204-1</w:t>
-        </w:r>
-      </w:hyperlink>
+        <w:rPr>
+          <w:bCs/>
+          <w:b/>
+        </w:rPr>
+        <w:t xml:space="preserve">27</w:t>
+      </w:r>
+      <w:r>
+        <w:t xml:space="preserve"> </w:t>
+      </w:r>
+      <w:r>
+        <w:t xml:space="preserve">Schiffer MB. 2016. Behavioral archaeology: Principles and practice. Routledge.</w:t>
+      </w:r>
+    </w:p>
+    <w:bookmarkEnd w:id="55"/>
+    <w:bookmarkStart w:id="56" w:name="ref-Andrefsky_1998"/>
+    <w:p>
+      <w:pPr>
+        <w:pStyle w:val="Bibliography"/>
+      </w:pPr>
+      <w:r>
+        <w:rPr>
+          <w:bCs/>
+          <w:b/>
+        </w:rPr>
+        <w:t xml:space="preserve">28</w:t>
+      </w:r>
+      <w:r>
+        <w:t xml:space="preserve"> </w:t>
+      </w:r>
+      <w:r>
+        <w:t xml:space="preserve">Andrefsky W. 1998. Lithics: A macroscopic approach. Cambridge University Press.</w:t>
+      </w:r>
     </w:p>
     <w:bookmarkEnd w:id="56"/>
-    <w:bookmarkStart w:id="58" w:name="ref-obrien1996"/>
+    <w:bookmarkStart w:id="57" w:name="ref-Cardillo_Charlin_2018"/>
     <w:p>
       <w:pPr>
         <w:pStyle w:val="Bibliography"/>
       </w:pPr>
       <w:r>
-        <w:t xml:space="preserve">O’Brien, M.J., 1996. The historical development of an evolutionary archaeology, in: Maschner, H.D.G. (Ed.),. Springer US, Boston, MA, pp. 17–32.</w:t>
-      </w:r>
-      <w:r>
-        <w:t xml:space="preserve"> </w:t>
-      </w:r>
-      <w:hyperlink r:id="rId57">
-        <w:r>
-          <w:rPr>
-            <w:rStyle w:val="Hyperlink"/>
-          </w:rPr>
-          <w:t xml:space="preserve">https://doi.org/10.1007/978-1-4757-9945-3_2</w:t>
-        </w:r>
-      </w:hyperlink>
+        <w:rPr>
+          <w:bCs/>
+          <w:b/>
+        </w:rPr>
+        <w:t xml:space="preserve">29</w:t>
+      </w:r>
+      <w:r>
+        <w:t xml:space="preserve"> </w:t>
+      </w:r>
+      <w:r>
+        <w:t xml:space="preserve">Cardillo M, Charlin J. 2018. Phylogenetic analysis of stemmed points from patagonia: Shape change and morphospace evolution. Journal of Lithic Studies 5.</w:t>
+      </w:r>
+    </w:p>
+    <w:bookmarkEnd w:id="57"/>
+    <w:bookmarkStart w:id="58" w:name="ref-cardillo2015evolution"/>
+    <w:p>
+      <w:pPr>
+        <w:pStyle w:val="Bibliography"/>
+      </w:pPr>
+      <w:r>
+        <w:rPr>
+          <w:bCs/>
+          <w:b/>
+        </w:rPr>
+        <w:t xml:space="preserve">30</w:t>
+      </w:r>
+      <w:r>
+        <w:t xml:space="preserve"> </w:t>
+      </w:r>
+      <w:r>
+        <w:t xml:space="preserve">Cardillo M, Alberti J. 2015. The evolution of projectile points and technical systems: A case from northern patagonian coast (argentina). Journal of Archaeological Science: Reports Elsevier. 2:612–623.</w:t>
+      </w:r>
     </w:p>
     <w:bookmarkEnd w:id="58"/>
-    <w:bookmarkStart w:id="59" w:name="ref-obrien1990"/>
+    <w:bookmarkStart w:id="59" w:name="ref-Roberts_Stewart_Tingley_others_2014"/>
     <w:p>
       <w:pPr>
         <w:pStyle w:val="Bibliography"/>
       </w:pPr>
       <w:r>
-        <w:t xml:space="preserve">O’Brien, M.J., Holland, T.D., 1990. Variation, selection, and the archaeological record, in: Schiffer, M.B. (Ed.),. University of Arizona Press, Tucson, AZ, pp. 31–79.</w:t>
+        <w:rPr>
+          <w:bCs/>
+          <w:b/>
+        </w:rPr>
+        <w:t xml:space="preserve">31</w:t>
+      </w:r>
+      <w:r>
+        <w:t xml:space="preserve"> </w:t>
+      </w:r>
+      <w:r>
+        <w:t xml:space="preserve">Roberts ME et al. 2014. Stm: R package for structural topic models. Journal of Statistical Software 10:1–40.</w:t>
       </w:r>
     </w:p>
     <w:bookmarkEnd w:id="59"/>
-    <w:bookmarkStart w:id="61" w:name="ref-reynolds2019"/>
+    <w:bookmarkStart w:id="60" w:name="ref-Roberts_Stewart_Airoldi_2016"/>
     <w:p>
       <w:pPr>
         <w:pStyle w:val="Bibliography"/>
       </w:pPr>
       <w:r>
-        <w:t xml:space="preserve">Reynolds, N., Riede, F., 2019. House of cards: cultural taxonomy and the study of the European Upper Palaeolithic. Antiquity 93, 1350–1358.</w:t>
-      </w:r>
-      <w:r>
-        <w:t xml:space="preserve"> </w:t>
-      </w:r>
-      <w:hyperlink r:id="rId60">
-        <w:r>
-          <w:rPr>
-            <w:rStyle w:val="Hyperlink"/>
-          </w:rPr>
-          <w:t xml:space="preserve">https://doi.org/10.15184/aqy.2019.49</w:t>
-        </w:r>
-      </w:hyperlink>
+        <w:rPr>
+          <w:bCs/>
+          <w:b/>
+        </w:rPr>
+        <w:t xml:space="preserve">32</w:t>
+      </w:r>
+      <w:r>
+        <w:t xml:space="preserve"> </w:t>
+      </w:r>
+      <w:r>
+        <w:t xml:space="preserve">Roberts ME et al. 2016. A model of text for experimentation in the social sciences. Journal of the American Statistical Association Taylor &amp; Francis. 111:988–1003.</w:t>
+      </w:r>
+    </w:p>
+    <w:bookmarkEnd w:id="60"/>
+    <w:bookmarkStart w:id="61" w:name="ref-lipoisland2021"/>
+    <w:p>
+      <w:pPr>
+        <w:pStyle w:val="Bibliography"/>
+      </w:pPr>
+      <w:r>
+        <w:rPr>
+          <w:bCs/>
+          <w:b/>
+        </w:rPr>
+        <w:t xml:space="preserve">33</w:t>
+      </w:r>
+      <w:r>
+        <w:t xml:space="preserve"> </w:t>
+      </w:r>
+      <w:r>
+        <w:t xml:space="preserve">Lipo CP et al. 2021. Temporal systematics: The colonization of rapa nui (easter island) and the conceptualization of time. The archaeology of island colonization: Global approaches to initial human settlement. University Press of Florida. p 61–86.</w:t>
+      </w:r>
     </w:p>
     <w:bookmarkEnd w:id="61"/>
-    <w:bookmarkStart w:id="63" w:name="ref-riede2019"/>
+    <w:bookmarkStart w:id="62" w:name="ref-henrich2010weirdest"/>
     <w:p>
       <w:pPr>
         <w:pStyle w:val="Bibliography"/>
       </w:pPr>
       <w:r>
-        <w:t xml:space="preserve">Riede, F., 2019. Niche construction theory and human biocultural evolution, in: Prentiss, A.M. (Ed.),. Springer International Publishing, Cham, pp. 337–358.</w:t>
-      </w:r>
-      <w:r>
-        <w:t xml:space="preserve"> </w:t>
-      </w:r>
-      <w:hyperlink r:id="rId62">
-        <w:r>
-          <w:rPr>
-            <w:rStyle w:val="Hyperlink"/>
-          </w:rPr>
-          <w:t xml:space="preserve">https://doi.org/10.1007/978-3-030-11117-5_17</w:t>
-        </w:r>
-      </w:hyperlink>
+        <w:rPr>
+          <w:bCs/>
+          <w:b/>
+        </w:rPr>
+        <w:t xml:space="preserve">34</w:t>
+      </w:r>
+      <w:r>
+        <w:t xml:space="preserve"> </w:t>
+      </w:r>
+      <w:r>
+        <w:t xml:space="preserve">Henrich J et al. 2010. The weirdest people in the world? Behavioral and brain sciences Cambridge University Press. 33:61–83.</w:t>
+      </w:r>
+    </w:p>
+    <w:bookmarkEnd w:id="62"/>
+    <w:bookmarkStart w:id="63" w:name="ref-shea2016stone"/>
+    <w:p>
+      <w:pPr>
+        <w:pStyle w:val="Bibliography"/>
+      </w:pPr>
+      <w:r>
+        <w:rPr>
+          <w:bCs/>
+          <w:b/>
+        </w:rPr>
+        <w:t xml:space="preserve">35</w:t>
+      </w:r>
+      <w:r>
+        <w:t xml:space="preserve"> </w:t>
+      </w:r>
+      <w:r>
+        <w:t xml:space="preserve">Shea JJ. 2016. Stone tools in human evolution: Behavioral differences among technological primates. Cambridge University Press.</w:t>
+      </w:r>
     </w:p>
     <w:bookmarkEnd w:id="63"/>
-    <w:bookmarkStart w:id="65" w:name="Xcccf2b6a9e05e238421592f13e1c6c012dbb5f6"/>
+    <w:bookmarkStart w:id="64" w:name="ref-Perreault_2019"/>
     <w:p>
       <w:pPr>
         <w:pStyle w:val="Bibliography"/>
       </w:pPr>
       <w:r>
-        <w:t xml:space="preserve">Riede, F., Walsh, M.J., Nowell, A., Langley, M.C., Johannsen, N.N., 2021. Children and innovation: Play, play objects and object play in cultural evolution. Evolutionary Human Sciences 3.</w:t>
-      </w:r>
-      <w:r>
-        <w:t xml:space="preserve"> </w:t>
-      </w:r>
-      <w:hyperlink r:id="rId64">
-        <w:r>
-          <w:rPr>
-            <w:rStyle w:val="Hyperlink"/>
-          </w:rPr>
-          <w:t xml:space="preserve">https://doi.org/10.1017/ehs.2021.7</w:t>
-        </w:r>
-      </w:hyperlink>
-    </w:p>
+        <w:rPr>
+          <w:bCs/>
+          <w:b/>
+        </w:rPr>
+        <w:t xml:space="preserve">36</w:t>
+      </w:r>
+      <w:r>
+        <w:t xml:space="preserve"> </w:t>
+      </w:r>
+      <w:r>
+        <w:t xml:space="preserve">Perreault C. 2019. The quality of the archaeological record. University of Chicago Press.</w:t>
+      </w:r>
+    </w:p>
+    <w:bookmarkEnd w:id="64"/>
     <w:bookmarkEnd w:id="65"/>
-    <w:bookmarkStart w:id="67" w:name="ref-Roberts_Stewart_Airoldi_2016"/>
-    <w:p>
-      <w:pPr>
-        <w:pStyle w:val="Bibliography"/>
-      </w:pPr>
-      <w:r>
-        <w:t xml:space="preserve">Roberts, M.E., Stewart, B.M., Airoldi, E.M., 2016. A model of text for experimentation in the social sciences. Journal of the American Statistical Association 111, 988–1003.</w:t>
-      </w:r>
-      <w:r>
-        <w:t xml:space="preserve"> </w:t>
-      </w:r>
-      <w:hyperlink r:id="rId66">
-        <w:r>
-          <w:rPr>
-            <w:rStyle w:val="Hyperlink"/>
-          </w:rPr>
-          <w:t xml:space="preserve">https://doi.org/10.1080/01621459.2016.1141684</w:t>
-        </w:r>
-      </w:hyperlink>
-    </w:p>
+    <w:p>
+      <w:r>
+        <w:br w:type="page"/>
+      </w:r>
+    </w:p>
+    <w:bookmarkStart w:id="66" w:name="colophon"/>
+    <w:p>
+      <w:pPr>
+        <w:pStyle w:val="Heading3"/>
+      </w:pPr>
+      <w:r>
+        <w:t xml:space="preserve">Colophon</w:t>
+      </w:r>
+    </w:p>
+    <w:p>
+      <w:pPr>
+        <w:pStyle w:val="FirstParagraph"/>
+      </w:pPr>
+      <w:r>
+        <w:t xml:space="preserve">This report was generated on 2021-09-02 18:44:58 using the following computational environment and dependencies:</w:t>
+      </w:r>
+    </w:p>
+    <w:p>
+      <w:pPr>
+        <w:pStyle w:val="SourceCode"/>
+      </w:pPr>
+      <w:r>
+        <w:rPr>
+          <w:rStyle w:val="VerbatimChar"/>
+        </w:rPr>
+        <w:t xml:space="preserve">#&gt; ─ Session info ───────────────────────────────────────────────────────────────</w:t>
+      </w:r>
+      <w:r>
+        <w:br/>
+      </w:r>
+      <w:r>
+        <w:rPr>
+          <w:rStyle w:val="VerbatimChar"/>
+        </w:rPr>
+        <w:t xml:space="preserve">#&gt;  setting  value                       </w:t>
+      </w:r>
+      <w:r>
+        <w:br/>
+      </w:r>
+      <w:r>
+        <w:rPr>
+          <w:rStyle w:val="VerbatimChar"/>
+        </w:rPr>
+        <w:t xml:space="preserve">#&gt;  version  R version 4.0.5 (2021-03-31)</w:t>
+      </w:r>
+      <w:r>
+        <w:br/>
+      </w:r>
+      <w:r>
+        <w:rPr>
+          <w:rStyle w:val="VerbatimChar"/>
+        </w:rPr>
+        <w:t xml:space="preserve">#&gt;  os       macOS Catalina 10.15.7      </w:t>
+      </w:r>
+      <w:r>
+        <w:br/>
+      </w:r>
+      <w:r>
+        <w:rPr>
+          <w:rStyle w:val="VerbatimChar"/>
+        </w:rPr>
+        <w:t xml:space="preserve">#&gt;  system   x86_64, darwin17.0          </w:t>
+      </w:r>
+      <w:r>
+        <w:br/>
+      </w:r>
+      <w:r>
+        <w:rPr>
+          <w:rStyle w:val="VerbatimChar"/>
+        </w:rPr>
+        <w:t xml:space="preserve">#&gt;  ui       X11                         </w:t>
+      </w:r>
+      <w:r>
+        <w:br/>
+      </w:r>
+      <w:r>
+        <w:rPr>
+          <w:rStyle w:val="VerbatimChar"/>
+        </w:rPr>
+        <w:t xml:space="preserve">#&gt;  language (EN)                        </w:t>
+      </w:r>
+      <w:r>
+        <w:br/>
+      </w:r>
+      <w:r>
+        <w:rPr>
+          <w:rStyle w:val="VerbatimChar"/>
+        </w:rPr>
+        <w:t xml:space="preserve">#&gt;  collate  en_US.UTF-8                 </w:t>
+      </w:r>
+      <w:r>
+        <w:br/>
+      </w:r>
+      <w:r>
+        <w:rPr>
+          <w:rStyle w:val="VerbatimChar"/>
+        </w:rPr>
+        <w:t xml:space="preserve">#&gt;  ctype    en_US.UTF-8                 </w:t>
+      </w:r>
+      <w:r>
+        <w:br/>
+      </w:r>
+      <w:r>
+        <w:rPr>
+          <w:rStyle w:val="VerbatimChar"/>
+        </w:rPr>
+        <w:t xml:space="preserve">#&gt;  tz       America/Los_Angeles         </w:t>
+      </w:r>
+      <w:r>
+        <w:br/>
+      </w:r>
+      <w:r>
+        <w:rPr>
+          <w:rStyle w:val="VerbatimChar"/>
+        </w:rPr>
+        <w:t xml:space="preserve">#&gt;  date     2021-09-02                  </w:t>
+      </w:r>
+      <w:r>
+        <w:br/>
+      </w:r>
+      <w:r>
+        <w:rPr>
+          <w:rStyle w:val="VerbatimChar"/>
+        </w:rPr>
+        <w:t xml:space="preserve">#&gt; </w:t>
+      </w:r>
+      <w:r>
+        <w:br/>
+      </w:r>
+      <w:r>
+        <w:rPr>
+          <w:rStyle w:val="VerbatimChar"/>
+        </w:rPr>
+        <w:t xml:space="preserve">#&gt; ─ Packages ───────────────────────────────────────────────────────────────────</w:t>
+      </w:r>
+      <w:r>
+        <w:br/>
+      </w:r>
+      <w:r>
+        <w:rPr>
+          <w:rStyle w:val="VerbatimChar"/>
+        </w:rPr>
+        <w:t xml:space="preserve">#&gt;  ! package      * version date       lib source        </w:t>
+      </w:r>
+      <w:r>
+        <w:br/>
+      </w:r>
+      <w:r>
+        <w:rPr>
+          <w:rStyle w:val="VerbatimChar"/>
+        </w:rPr>
+        <w:t xml:space="preserve">#&gt;  P assertthat     0.2.1   2019-03-21 [?] CRAN (R 4.0.0)</w:t>
+      </w:r>
+      <w:r>
+        <w:br/>
+      </w:r>
+      <w:r>
+        <w:rPr>
+          <w:rStyle w:val="VerbatimChar"/>
+        </w:rPr>
+        <w:t xml:space="preserve">#&gt;  P backports      1.2.1   2020-12-09 [?] CRAN (R 4.0.2)</w:t>
+      </w:r>
+      <w:r>
+        <w:br/>
+      </w:r>
+      <w:r>
+        <w:rPr>
+          <w:rStyle w:val="VerbatimChar"/>
+        </w:rPr>
+        <w:t xml:space="preserve">#&gt;  P bookdown       0.22    2021-04-22 [?] CRAN (R 4.0.2)</w:t>
+      </w:r>
+      <w:r>
+        <w:br/>
+      </w:r>
+      <w:r>
+        <w:rPr>
+          <w:rStyle w:val="VerbatimChar"/>
+        </w:rPr>
+        <w:t xml:space="preserve">#&gt;  P broom          0.7.6   2021-04-05 [?] CRAN (R 4.0.2)</w:t>
+      </w:r>
+      <w:r>
+        <w:br/>
+      </w:r>
+      <w:r>
+        <w:rPr>
+          <w:rStyle w:val="VerbatimChar"/>
+        </w:rPr>
+        <w:t xml:space="preserve">#&gt;  P cachem         1.0.5   2021-05-15 [?] CRAN (R 4.0.2)</w:t>
+      </w:r>
+      <w:r>
+        <w:br/>
+      </w:r>
+      <w:r>
+        <w:rPr>
+          <w:rStyle w:val="VerbatimChar"/>
+        </w:rPr>
+        <w:t xml:space="preserve">#&gt;  P callr          3.7.0   2021-04-20 [?] CRAN (R 4.0.2)</w:t>
+      </w:r>
+      <w:r>
+        <w:br/>
+      </w:r>
+      <w:r>
+        <w:rPr>
+          <w:rStyle w:val="VerbatimChar"/>
+        </w:rPr>
+        <w:t xml:space="preserve">#&gt;  P cellranger     1.1.0   2016-07-27 [?] CRAN (R 4.0.0)</w:t>
+      </w:r>
+      <w:r>
+        <w:br/>
+      </w:r>
+      <w:r>
+        <w:rPr>
+          <w:rStyle w:val="VerbatimChar"/>
+        </w:rPr>
+        <w:t xml:space="preserve">#&gt;  P cli            2.5.0   2021-04-26 [?] CRAN (R 4.0.2)</w:t>
+      </w:r>
+      <w:r>
+        <w:br/>
+      </w:r>
+      <w:r>
+        <w:rPr>
+          <w:rStyle w:val="VerbatimChar"/>
+        </w:rPr>
+        <w:t xml:space="preserve">#&gt;  P codetools      0.2-18  2020-11-04 [?] CRAN (R 4.0.5)</w:t>
+      </w:r>
+      <w:r>
+        <w:br/>
+      </w:r>
+      <w:r>
+        <w:rPr>
+          <w:rStyle w:val="VerbatimChar"/>
+        </w:rPr>
+        <w:t xml:space="preserve">#&gt;  P colorspace     2.0-1   2021-05-04 [?] CRAN (R 4.0.2)</w:t>
+      </w:r>
+      <w:r>
+        <w:br/>
+      </w:r>
+      <w:r>
+        <w:rPr>
+          <w:rStyle w:val="VerbatimChar"/>
+        </w:rPr>
+        <w:t xml:space="preserve">#&gt;  P crayon         1.4.1   2021-02-08 [?] CRAN (R 4.0.2)</w:t>
+      </w:r>
+      <w:r>
+        <w:br/>
+      </w:r>
+      <w:r>
+        <w:rPr>
+          <w:rStyle w:val="VerbatimChar"/>
+        </w:rPr>
+        <w:t xml:space="preserve">#&gt;  P data.table     1.14.0  2021-02-21 [?] CRAN (R 4.0.2)</w:t>
+      </w:r>
+      <w:r>
+        <w:br/>
+      </w:r>
+      <w:r>
+        <w:rPr>
+          <w:rStyle w:val="VerbatimChar"/>
+        </w:rPr>
+        <w:t xml:space="preserve">#&gt;  P DBI            1.1.1   2021-01-15 [?] CRAN (R 4.0.2)</w:t>
+      </w:r>
+      <w:r>
+        <w:br/>
+      </w:r>
+      <w:r>
+        <w:rPr>
+          <w:rStyle w:val="VerbatimChar"/>
+        </w:rPr>
+        <w:t xml:space="preserve">#&gt;  P dbplyr         2.1.1   2021-04-06 [?] CRAN (R 4.0.2)</w:t>
+      </w:r>
+      <w:r>
+        <w:br/>
+      </w:r>
+      <w:r>
+        <w:rPr>
+          <w:rStyle w:val="VerbatimChar"/>
+        </w:rPr>
+        <w:t xml:space="preserve">#&gt;  P desc           1.3.0   2021-03-05 [?] CRAN (R 4.0.2)</w:t>
+      </w:r>
+      <w:r>
+        <w:br/>
+      </w:r>
+      <w:r>
+        <w:rPr>
+          <w:rStyle w:val="VerbatimChar"/>
+        </w:rPr>
+        <w:t xml:space="preserve">#&gt;  P devtools       2.4.1   2021-05-05 [?] CRAN (R 4.0.4)</w:t>
+      </w:r>
+      <w:r>
+        <w:br/>
+      </w:r>
+      <w:r>
+        <w:rPr>
+          <w:rStyle w:val="VerbatimChar"/>
+        </w:rPr>
+        <w:t xml:space="preserve">#&gt;  P digest         0.6.27  2020-10-24 [?] CRAN (R 4.0.2)</w:t>
+      </w:r>
+      <w:r>
+        <w:br/>
+      </w:r>
+      <w:r>
+        <w:rPr>
+          <w:rStyle w:val="VerbatimChar"/>
+        </w:rPr>
+        <w:t xml:space="preserve">#&gt;  P dplyr        * 1.0.6   2021-05-05 [?] CRAN (R 4.0.4)</w:t>
+      </w:r>
+      <w:r>
+        <w:br/>
+      </w:r>
+      <w:r>
+        <w:rPr>
+          <w:rStyle w:val="VerbatimChar"/>
+        </w:rPr>
+        <w:t xml:space="preserve">#&gt;  P ellipsis       0.3.2   2021-04-29 [?] CRAN (R 4.0.2)</w:t>
+      </w:r>
+      <w:r>
+        <w:br/>
+      </w:r>
+      <w:r>
+        <w:rPr>
+          <w:rStyle w:val="VerbatimChar"/>
+        </w:rPr>
+        <w:t xml:space="preserve">#&gt;  P evaluate       0.14    2019-05-28 [?] CRAN (R 4.0.0)</w:t>
+      </w:r>
+      <w:r>
+        <w:br/>
+      </w:r>
+      <w:r>
+        <w:rPr>
+          <w:rStyle w:val="VerbatimChar"/>
+        </w:rPr>
+        <w:t xml:space="preserve">#&gt;  P fansi          0.5.0   2021-05-25 [?] CRAN (R 4.0.2)</w:t>
+      </w:r>
+      <w:r>
+        <w:br/>
+      </w:r>
+      <w:r>
+        <w:rPr>
+          <w:rStyle w:val="VerbatimChar"/>
+        </w:rPr>
+        <w:t xml:space="preserve">#&gt;  P fastmap        1.1.0   2021-01-25 [?] CRAN (R 4.0.2)</w:t>
+      </w:r>
+      <w:r>
+        <w:br/>
+      </w:r>
+      <w:r>
+        <w:rPr>
+          <w:rStyle w:val="VerbatimChar"/>
+        </w:rPr>
+        <w:t xml:space="preserve">#&gt;  P fastmatch      1.1-0   2017-01-28 [?] CRAN (R 4.0.0)</w:t>
+      </w:r>
+      <w:r>
+        <w:br/>
+      </w:r>
+      <w:r>
+        <w:rPr>
+          <w:rStyle w:val="VerbatimChar"/>
+        </w:rPr>
+        <w:t xml:space="preserve">#&gt;  P forcats      * 0.5.1   2021-01-27 [?] CRAN (R 4.0.2)</w:t>
+      </w:r>
+      <w:r>
+        <w:br/>
+      </w:r>
+      <w:r>
+        <w:rPr>
+          <w:rStyle w:val="VerbatimChar"/>
+        </w:rPr>
+        <w:t xml:space="preserve">#&gt;  P fs             1.5.0   2020-07-31 [?] CRAN (R 4.0.2)</w:t>
+      </w:r>
+      <w:r>
+        <w:br/>
+      </w:r>
+      <w:r>
+        <w:rPr>
+          <w:rStyle w:val="VerbatimChar"/>
+        </w:rPr>
+        <w:t xml:space="preserve">#&gt;  P generics       0.1.0   2020-10-31 [?] CRAN (R 4.0.2)</w:t>
+      </w:r>
+      <w:r>
+        <w:br/>
+      </w:r>
+      <w:r>
+        <w:rPr>
+          <w:rStyle w:val="VerbatimChar"/>
+        </w:rPr>
+        <w:t xml:space="preserve">#&gt;  P ggplot2      * 3.3.3   2020-12-30 [?] CRAN (R 4.0.2)</w:t>
+      </w:r>
+      <w:r>
+        <w:br/>
+      </w:r>
+      <w:r>
+        <w:rPr>
+          <w:rStyle w:val="VerbatimChar"/>
+        </w:rPr>
+        <w:t xml:space="preserve">#&gt;  P glue           1.4.2   2020-08-27 [?] CRAN (R 4.0.2)</w:t>
+      </w:r>
+      <w:r>
+        <w:br/>
+      </w:r>
+      <w:r>
+        <w:rPr>
+          <w:rStyle w:val="VerbatimChar"/>
+        </w:rPr>
+        <w:t xml:space="preserve">#&gt;  P gtable         0.3.0   2019-03-25 [?] CRAN (R 4.0.0)</w:t>
+      </w:r>
+      <w:r>
+        <w:br/>
+      </w:r>
+      <w:r>
+        <w:rPr>
+          <w:rStyle w:val="VerbatimChar"/>
+        </w:rPr>
+        <w:t xml:space="preserve">#&gt;  P haven          2.4.1   2021-04-23 [?] CRAN (R 4.0.2)</w:t>
+      </w:r>
+      <w:r>
+        <w:br/>
+      </w:r>
+      <w:r>
+        <w:rPr>
+          <w:rStyle w:val="VerbatimChar"/>
+        </w:rPr>
+        <w:t xml:space="preserve">#&gt;  P here           1.0.1   2020-12-13 [?] CRAN (R 4.0.2)</w:t>
+      </w:r>
+      <w:r>
+        <w:br/>
+      </w:r>
+      <w:r>
+        <w:rPr>
+          <w:rStyle w:val="VerbatimChar"/>
+        </w:rPr>
+        <w:t xml:space="preserve">#&gt;  P highr          0.9     2021-04-16 [?] CRAN (R 4.0.2)</w:t>
+      </w:r>
+      <w:r>
+        <w:br/>
+      </w:r>
+      <w:r>
+        <w:rPr>
+          <w:rStyle w:val="VerbatimChar"/>
+        </w:rPr>
+        <w:t xml:space="preserve">#&gt;  P hms            1.1.0   2021-05-17 [?] CRAN (R 4.0.2)</w:t>
+      </w:r>
+      <w:r>
+        <w:br/>
+      </w:r>
+      <w:r>
+        <w:rPr>
+          <w:rStyle w:val="VerbatimChar"/>
+        </w:rPr>
+        <w:t xml:space="preserve">#&gt;  P htmltools      0.5.1.1 2021-01-22 [?] CRAN (R 4.0.2)</w:t>
+      </w:r>
+      <w:r>
+        <w:br/>
+      </w:r>
+      <w:r>
+        <w:rPr>
+          <w:rStyle w:val="VerbatimChar"/>
+        </w:rPr>
+        <w:t xml:space="preserve">#&gt;  P httr           1.4.2   2020-07-20 [?] CRAN (R 4.0.2)</w:t>
+      </w:r>
+      <w:r>
+        <w:br/>
+      </w:r>
+      <w:r>
+        <w:rPr>
+          <w:rStyle w:val="VerbatimChar"/>
+        </w:rPr>
+        <w:t xml:space="preserve">#&gt;  P igraph         1.2.6   2020-10-06 [?] CRAN (R 4.0.2)</w:t>
+      </w:r>
+      <w:r>
+        <w:br/>
+      </w:r>
+      <w:r>
+        <w:rPr>
+          <w:rStyle w:val="VerbatimChar"/>
+        </w:rPr>
+        <w:t xml:space="preserve">#&gt;  P jsonlite       1.7.2   2020-12-09 [?] CRAN (R 4.0.2)</w:t>
+      </w:r>
+      <w:r>
+        <w:br/>
+      </w:r>
+      <w:r>
+        <w:rPr>
+          <w:rStyle w:val="VerbatimChar"/>
+        </w:rPr>
+        <w:t xml:space="preserve">#&gt;  P knitr          1.33    2021-04-24 [?] CRAN (R 4.0.2)</w:t>
+      </w:r>
+      <w:r>
+        <w:br/>
+      </w:r>
+      <w:r>
+        <w:rPr>
+          <w:rStyle w:val="VerbatimChar"/>
+        </w:rPr>
+        <w:t xml:space="preserve">#&gt;  P lattice        0.20-44 2021-05-02 [?] CRAN (R 4.0.2)</w:t>
+      </w:r>
+      <w:r>
+        <w:br/>
+      </w:r>
+      <w:r>
+        <w:rPr>
+          <w:rStyle w:val="VerbatimChar"/>
+        </w:rPr>
+        <w:t xml:space="preserve">#&gt;  P lifecycle      1.0.0   2021-02-15 [?] CRAN (R 4.0.2)</w:t>
+      </w:r>
+      <w:r>
+        <w:br/>
+      </w:r>
+      <w:r>
+        <w:rPr>
+          <w:rStyle w:val="VerbatimChar"/>
+        </w:rPr>
+        <w:t xml:space="preserve">#&gt;  P lubridate      1.7.10  2021-02-26 [?] CRAN (R 4.0.2)</w:t>
+      </w:r>
+      <w:r>
+        <w:br/>
+      </w:r>
+      <w:r>
+        <w:rPr>
+          <w:rStyle w:val="VerbatimChar"/>
+        </w:rPr>
+        <w:t xml:space="preserve">#&gt;  P magrittr       2.0.1   2020-11-17 [?] CRAN (R 4.0.2)</w:t>
+      </w:r>
+      <w:r>
+        <w:br/>
+      </w:r>
+      <w:r>
+        <w:rPr>
+          <w:rStyle w:val="VerbatimChar"/>
+        </w:rPr>
+        <w:t xml:space="preserve">#&gt;  P Matrix         1.3-3   2021-05-04 [?] CRAN (R 4.0.2)</w:t>
+      </w:r>
+      <w:r>
+        <w:br/>
+      </w:r>
+      <w:r>
+        <w:rPr>
+          <w:rStyle w:val="VerbatimChar"/>
+        </w:rPr>
+        <w:t xml:space="preserve">#&gt;  P memoise        2.0.0   2021-01-26 [?] CRAN (R 4.0.2)</w:t>
+      </w:r>
+      <w:r>
+        <w:br/>
+      </w:r>
+      <w:r>
+        <w:rPr>
+          <w:rStyle w:val="VerbatimChar"/>
+        </w:rPr>
+        <w:t xml:space="preserve">#&gt;  P modelr         0.1.8   2020-05-19 [?] CRAN (R 4.0.0)</w:t>
+      </w:r>
+      <w:r>
+        <w:br/>
+      </w:r>
+      <w:r>
+        <w:rPr>
+          <w:rStyle w:val="VerbatimChar"/>
+        </w:rPr>
+        <w:t xml:space="preserve">#&gt;  P munsell        0.5.0   2018-06-12 [?] CRAN (R 4.0.0)</w:t>
+      </w:r>
+      <w:r>
+        <w:br/>
+      </w:r>
+      <w:r>
+        <w:rPr>
+          <w:rStyle w:val="VerbatimChar"/>
+        </w:rPr>
+        <w:t xml:space="preserve">#&gt;  P pillar         1.6.1   2021-05-16 [?] CRAN (R 4.0.2)</w:t>
+      </w:r>
+      <w:r>
+        <w:br/>
+      </w:r>
+      <w:r>
+        <w:rPr>
+          <w:rStyle w:val="VerbatimChar"/>
+        </w:rPr>
+        <w:t xml:space="preserve">#&gt;  P pkgbuild       1.2.0   2020-12-15 [?] CRAN (R 4.0.2)</w:t>
+      </w:r>
+      <w:r>
+        <w:br/>
+      </w:r>
+      <w:r>
+        <w:rPr>
+          <w:rStyle w:val="VerbatimChar"/>
+        </w:rPr>
+        <w:t xml:space="preserve">#&gt;  P pkgconfig      2.0.3   2019-09-22 [?] CRAN (R 4.0.0)</w:t>
+      </w:r>
+      <w:r>
+        <w:br/>
+      </w:r>
+      <w:r>
+        <w:rPr>
+          <w:rStyle w:val="VerbatimChar"/>
+        </w:rPr>
+        <w:t xml:space="preserve">#&gt;  P pkgload        1.2.1   2021-04-06 [?] CRAN (R 4.0.2)</w:t>
+      </w:r>
+      <w:r>
+        <w:br/>
+      </w:r>
+      <w:r>
+        <w:rPr>
+          <w:rStyle w:val="VerbatimChar"/>
+        </w:rPr>
+        <w:t xml:space="preserve">#&gt;  P prettyunits    1.1.1   2020-01-24 [?] CRAN (R 4.0.0)</w:t>
+      </w:r>
+      <w:r>
+        <w:br/>
+      </w:r>
+      <w:r>
+        <w:rPr>
+          <w:rStyle w:val="VerbatimChar"/>
+        </w:rPr>
+        <w:t xml:space="preserve">#&gt;  P processx       3.5.2   2021-04-30 [?] CRAN (R 4.0.2)</w:t>
+      </w:r>
+      <w:r>
+        <w:br/>
+      </w:r>
+      <w:r>
+        <w:rPr>
+          <w:rStyle w:val="VerbatimChar"/>
+        </w:rPr>
+        <w:t xml:space="preserve">#&gt;  P ps             1.6.0   2021-02-28 [?] CRAN (R 4.0.2)</w:t>
+      </w:r>
+      <w:r>
+        <w:br/>
+      </w:r>
+      <w:r>
+        <w:rPr>
+          <w:rStyle w:val="VerbatimChar"/>
+        </w:rPr>
+        <w:t xml:space="preserve">#&gt;  P purrr        * 0.3.4   2020-04-17 [?] CRAN (R 4.0.0)</w:t>
+      </w:r>
+      <w:r>
+        <w:br/>
+      </w:r>
+      <w:r>
+        <w:rPr>
+          <w:rStyle w:val="VerbatimChar"/>
+        </w:rPr>
+        <w:t xml:space="preserve">#&gt;  P quanteda     * 3.0.0   2021-04-06 [?] CRAN (R 4.0.2)</w:t>
+      </w:r>
+      <w:r>
+        <w:br/>
+      </w:r>
+      <w:r>
+        <w:rPr>
+          <w:rStyle w:val="VerbatimChar"/>
+        </w:rPr>
+        <w:t xml:space="preserve">#&gt;  P R6             2.5.0   2020-10-28 [?] CRAN (R 4.0.2)</w:t>
+      </w:r>
+      <w:r>
+        <w:br/>
+      </w:r>
+      <w:r>
+        <w:rPr>
+          <w:rStyle w:val="VerbatimChar"/>
+        </w:rPr>
+        <w:t xml:space="preserve">#&gt;  P Rcpp           1.0.6   2021-01-15 [?] CRAN (R 4.0.2)</w:t>
+      </w:r>
+      <w:r>
+        <w:br/>
+      </w:r>
+      <w:r>
+        <w:rPr>
+          <w:rStyle w:val="VerbatimChar"/>
+        </w:rPr>
+        <w:t xml:space="preserve">#&gt;  P RcppParallel   5.1.4   2021-05-04 [?] CRAN (R 4.0.2)</w:t>
+      </w:r>
+      <w:r>
+        <w:br/>
+      </w:r>
+      <w:r>
+        <w:rPr>
+          <w:rStyle w:val="VerbatimChar"/>
+        </w:rPr>
+        <w:t xml:space="preserve">#&gt;  P readr        * 1.4.0   2020-10-05 [?] CRAN (R 4.0.2)</w:t>
+      </w:r>
+      <w:r>
+        <w:br/>
+      </w:r>
+      <w:r>
+        <w:rPr>
+          <w:rStyle w:val="VerbatimChar"/>
+        </w:rPr>
+        <w:t xml:space="preserve">#&gt;  P readxl         1.3.1   2019-03-13 [?] CRAN (R 4.0.0)</w:t>
+      </w:r>
+      <w:r>
+        <w:br/>
+      </w:r>
+      <w:r>
+        <w:rPr>
+          <w:rStyle w:val="VerbatimChar"/>
+        </w:rPr>
+        <w:t xml:space="preserve">#&gt;    remotes        2.4.0   2021-06-02 [1] CRAN (R 4.0.2)</w:t>
+      </w:r>
+      <w:r>
+        <w:br/>
+      </w:r>
+      <w:r>
+        <w:rPr>
+          <w:rStyle w:val="VerbatimChar"/>
+        </w:rPr>
+        <w:t xml:space="preserve">#&gt;    renv           0.13.2  2021-03-30 [1] CRAN (R 4.0.2)</w:t>
+      </w:r>
+      <w:r>
+        <w:br/>
+      </w:r>
+      <w:r>
+        <w:rPr>
+          <w:rStyle w:val="VerbatimChar"/>
+        </w:rPr>
+        <w:t xml:space="preserve">#&gt;  P reprex         2.0.0   2021-04-02 [?] CRAN (R 4.0.2)</w:t>
+      </w:r>
+      <w:r>
+        <w:br/>
+      </w:r>
+      <w:r>
+        <w:rPr>
+          <w:rStyle w:val="VerbatimChar"/>
+        </w:rPr>
+        <w:t xml:space="preserve">#&gt;  P rlang          0.4.11  2021-04-30 [?] CRAN (R 4.0.2)</w:t>
+      </w:r>
+      <w:r>
+        <w:br/>
+      </w:r>
+      <w:r>
+        <w:rPr>
+          <w:rStyle w:val="VerbatimChar"/>
+        </w:rPr>
+        <w:t xml:space="preserve">#&gt;  P rmarkdown      2.8     2021-05-07 [?] CRAN (R 4.0.4)</w:t>
+      </w:r>
+      <w:r>
+        <w:br/>
+      </w:r>
+      <w:r>
+        <w:rPr>
+          <w:rStyle w:val="VerbatimChar"/>
+        </w:rPr>
+        <w:t xml:space="preserve">#&gt;  P rprojroot      2.0.2   2020-11-15 [?] CRAN (R 4.0.2)</w:t>
+      </w:r>
+      <w:r>
+        <w:br/>
+      </w:r>
+      <w:r>
+        <w:rPr>
+          <w:rStyle w:val="VerbatimChar"/>
+        </w:rPr>
+        <w:t xml:space="preserve">#&gt;  P rstudioapi     0.13    2020-11-12 [?] CRAN (R 4.0.2)</w:t>
+      </w:r>
+      <w:r>
+        <w:br/>
+      </w:r>
+      <w:r>
+        <w:rPr>
+          <w:rStyle w:val="VerbatimChar"/>
+        </w:rPr>
+        <w:t xml:space="preserve">#&gt;  P rvest          1.0.0   2021-03-09 [?] CRAN (R 4.0.2)</w:t>
+      </w:r>
+      <w:r>
+        <w:br/>
+      </w:r>
+      <w:r>
+        <w:rPr>
+          <w:rStyle w:val="VerbatimChar"/>
+        </w:rPr>
+        <w:t xml:space="preserve">#&gt;  P scales         1.1.1   2020-05-11 [?] CRAN (R 4.0.0)</w:t>
+      </w:r>
+      <w:r>
+        <w:br/>
+      </w:r>
+      <w:r>
+        <w:rPr>
+          <w:rStyle w:val="VerbatimChar"/>
+        </w:rPr>
+        <w:t xml:space="preserve">#&gt;  P sessioninfo    1.1.1   2018-11-05 [?] CRAN (R 4.0.0)</w:t>
+      </w:r>
+      <w:r>
+        <w:br/>
+      </w:r>
+      <w:r>
+        <w:rPr>
+          <w:rStyle w:val="VerbatimChar"/>
+        </w:rPr>
+        <w:t xml:space="preserve">#&gt;  P stopwords      2.2     2021-02-10 [?] CRAN (R 4.0.2)</w:t>
+      </w:r>
+      <w:r>
+        <w:br/>
+      </w:r>
+      <w:r>
+        <w:rPr>
+          <w:rStyle w:val="VerbatimChar"/>
+        </w:rPr>
+        <w:t xml:space="preserve">#&gt;  P stringi        1.6.2   2021-05-17 [?] CRAN (R 4.0.2)</w:t>
+      </w:r>
+      <w:r>
+        <w:br/>
+      </w:r>
+      <w:r>
+        <w:rPr>
+          <w:rStyle w:val="VerbatimChar"/>
+        </w:rPr>
+        <w:t xml:space="preserve">#&gt;  P stringr      * 1.4.0   2019-02-10 [?] CRAN (R 4.0.0)</w:t>
+      </w:r>
+      <w:r>
+        <w:br/>
+      </w:r>
+      <w:r>
+        <w:rPr>
+          <w:rStyle w:val="VerbatimChar"/>
+        </w:rPr>
+        <w:t xml:space="preserve">#&gt;  P tarchetypes  * 0.2.1   2021-06-21 [?] CRAN (R 4.0.2)</w:t>
+      </w:r>
+      <w:r>
+        <w:br/>
+      </w:r>
+      <w:r>
+        <w:rPr>
+          <w:rStyle w:val="VerbatimChar"/>
+        </w:rPr>
+        <w:t xml:space="preserve">#&gt;  P targets      * 0.4.2   2021-04-30 [?] CRAN (R 4.0.2)</w:t>
+      </w:r>
+      <w:r>
+        <w:br/>
+      </w:r>
+      <w:r>
+        <w:rPr>
+          <w:rStyle w:val="VerbatimChar"/>
+        </w:rPr>
+        <w:t xml:space="preserve">#&gt;  P testthat       3.0.2   2021-02-14 [?] CRAN (R 4.0.2)</w:t>
+      </w:r>
+      <w:r>
+        <w:br/>
+      </w:r>
+      <w:r>
+        <w:rPr>
+          <w:rStyle w:val="VerbatimChar"/>
+        </w:rPr>
+        <w:t xml:space="preserve">#&gt;  P tibble       * 3.1.2   2021-05-16 [?] CRAN (R 4.0.2)</w:t>
+      </w:r>
+      <w:r>
+        <w:br/>
+      </w:r>
+      <w:r>
+        <w:rPr>
+          <w:rStyle w:val="VerbatimChar"/>
+        </w:rPr>
+        <w:t xml:space="preserve">#&gt;  P tidyr        * 1.1.3   2021-03-03 [?] CRAN (R 4.0.2)</w:t>
+      </w:r>
+      <w:r>
+        <w:br/>
+      </w:r>
+      <w:r>
+        <w:rPr>
+          <w:rStyle w:val="VerbatimChar"/>
+        </w:rPr>
+        <w:t xml:space="preserve">#&gt;  P tidyselect     1.1.1   2021-04-30 [?] CRAN (R 4.0.2)</w:t>
+      </w:r>
+      <w:r>
+        <w:br/>
+      </w:r>
+      <w:r>
+        <w:rPr>
+          <w:rStyle w:val="VerbatimChar"/>
+        </w:rPr>
+        <w:t xml:space="preserve">#&gt;  P tidyverse    * 1.3.1   2021-04-15 [?] CRAN (R 4.0.2)</w:t>
+      </w:r>
+      <w:r>
+        <w:br/>
+      </w:r>
+      <w:r>
+        <w:rPr>
+          <w:rStyle w:val="VerbatimChar"/>
+        </w:rPr>
+        <w:t xml:space="preserve">#&gt;  P usethis        2.0.1   2021-02-10 [?] CRAN (R 4.0.2)</w:t>
+      </w:r>
+      <w:r>
+        <w:br/>
+      </w:r>
+      <w:r>
+        <w:rPr>
+          <w:rStyle w:val="VerbatimChar"/>
+        </w:rPr>
+        <w:t xml:space="preserve">#&gt;  P utf8           1.2.1   2021-03-12 [?] CRAN (R 4.0.2)</w:t>
+      </w:r>
+      <w:r>
+        <w:br/>
+      </w:r>
+      <w:r>
+        <w:rPr>
+          <w:rStyle w:val="VerbatimChar"/>
+        </w:rPr>
+        <w:t xml:space="preserve">#&gt;  P vctrs          0.3.8   2021-04-29 [?] CRAN (R 4.0.2)</w:t>
+      </w:r>
+      <w:r>
+        <w:br/>
+      </w:r>
+      <w:r>
+        <w:rPr>
+          <w:rStyle w:val="VerbatimChar"/>
+        </w:rPr>
+        <w:t xml:space="preserve">#&gt;  P withr          2.4.2   2021-04-18 [?] CRAN (R 4.0.2)</w:t>
+      </w:r>
+      <w:r>
+        <w:br/>
+      </w:r>
+      <w:r>
+        <w:rPr>
+          <w:rStyle w:val="VerbatimChar"/>
+        </w:rPr>
+        <w:t xml:space="preserve">#&gt;  P xfun           0.23    2021-05-15 [?] CRAN (R 4.0.2)</w:t>
+      </w:r>
+      <w:r>
+        <w:br/>
+      </w:r>
+      <w:r>
+        <w:rPr>
+          <w:rStyle w:val="VerbatimChar"/>
+        </w:rPr>
+        <w:t xml:space="preserve">#&gt;  P xml2           1.3.2   2020-04-23 [?] CRAN (R 4.0.0)</w:t>
+      </w:r>
+      <w:r>
+        <w:br/>
+      </w:r>
+      <w:r>
+        <w:rPr>
+          <w:rStyle w:val="VerbatimChar"/>
+        </w:rPr>
+        <w:t xml:space="preserve">#&gt;  P yaml           2.2.1   2020-02-01 [?] CRAN (R 4.0.0)</w:t>
+      </w:r>
+      <w:r>
+        <w:br/>
+      </w:r>
+      <w:r>
+        <w:rPr>
+          <w:rStyle w:val="VerbatimChar"/>
+        </w:rPr>
+        <w:t xml:space="preserve">#&gt; </w:t>
+      </w:r>
+      <w:r>
+        <w:br/>
+      </w:r>
+      <w:r>
+        <w:rPr>
+          <w:rStyle w:val="VerbatimChar"/>
+        </w:rPr>
+        <w:t xml:space="preserve">#&gt; [1] /Users/bmarwick/Desktop/systematicsinprehistory/renv/library/R-4.0/x86_64-apple-darwin17.0</w:t>
+      </w:r>
+      <w:r>
+        <w:br/>
+      </w:r>
+      <w:r>
+        <w:rPr>
+          <w:rStyle w:val="VerbatimChar"/>
+        </w:rPr>
+        <w:t xml:space="preserve">#&gt; [2] /private/var/folders/mz/6nn330m17_37ck5hhz2p24100000gn/T/RtmpaNG0UW/renv-system-library</w:t>
+      </w:r>
+      <w:r>
+        <w:br/>
+      </w:r>
+      <w:r>
+        <w:rPr>
+          <w:rStyle w:val="VerbatimChar"/>
+        </w:rPr>
+        <w:t xml:space="preserve">#&gt; [3] /private/var/folders/mz/6nn330m17_37ck5hhz2p24100000gn/T/Rtmpjc3zV8/renv-system-library</w:t>
+      </w:r>
+      <w:r>
+        <w:br/>
+      </w:r>
+      <w:r>
+        <w:rPr>
+          <w:rStyle w:val="VerbatimChar"/>
+        </w:rPr>
+        <w:t xml:space="preserve">#&gt; </w:t>
+      </w:r>
+      <w:r>
+        <w:br/>
+      </w:r>
+      <w:r>
+        <w:rPr>
+          <w:rStyle w:val="VerbatimChar"/>
+        </w:rPr>
+        <w:t xml:space="preserve">#&gt;  P ── Loaded and on-disk path mismatch.</w:t>
+      </w:r>
+    </w:p>
+    <w:p>
+      <w:pPr>
+        <w:pStyle w:val="FirstParagraph"/>
+      </w:pPr>
+      <w:r>
+        <w:t xml:space="preserve">The current Git commit details are:</w:t>
+      </w:r>
+    </w:p>
+    <w:p>
+      <w:pPr>
+        <w:pStyle w:val="SourceCode"/>
+      </w:pPr>
+      <w:r>
+        <w:rPr>
+          <w:rStyle w:val="VerbatimChar"/>
+        </w:rPr>
+        <w:t xml:space="preserve">#&gt; Local:    master /Users/bmarwick/Desktop/systematicsinprehistory</w:t>
+      </w:r>
+      <w:r>
+        <w:br/>
+      </w:r>
+      <w:r>
+        <w:rPr>
+          <w:rStyle w:val="VerbatimChar"/>
+        </w:rPr>
+        <w:t xml:space="preserve">#&gt; Remote:   master @ origin (git@github.com:benmarwick/systematicsinprehistory.git)</w:t>
+      </w:r>
+      <w:r>
+        <w:br/>
+      </w:r>
+      <w:r>
+        <w:rPr>
+          <w:rStyle w:val="VerbatimChar"/>
+        </w:rPr>
+        <w:t xml:space="preserve">#&gt; Head:     [a7cbe9d] 2021-07-18: update paper</w:t>
+      </w:r>
+    </w:p>
+    <w:bookmarkEnd w:id="66"/>
     <w:bookmarkEnd w:id="67"/>
-    <w:bookmarkStart w:id="68" w:name="ref-Roberts_Stewart_Tingley_others_2014"/>
-    <w:p>
-      <w:pPr>
-        <w:pStyle w:val="Bibliography"/>
-      </w:pPr>
-      <w:r>
-        <w:t xml:space="preserve">Roberts, M.E., Stewart, B.M., Tingley, D., others, 2014. Stm: R package for structural topic models. Journal of Statistical Software 10, 1–40.</w:t>
-      </w:r>
-    </w:p>
-    <w:bookmarkEnd w:id="68"/>
-    <w:bookmarkStart w:id="69" w:name="ref-schiffer2016behavioral"/>
-    <w:p>
-      <w:pPr>
-        <w:pStyle w:val="Bibliography"/>
-      </w:pPr>
-      <w:r>
-        <w:t xml:space="preserve">Schiffer, M.B., 2016. Behavioral archaeology: Principles and practice. Routledge.</w:t>
-      </w:r>
-    </w:p>
-    <w:bookmarkEnd w:id="69"/>
-    <w:bookmarkStart w:id="70" w:name="ref-Shanks_Tilley_1987"/>
-    <w:p>
-      <w:pPr>
-        <w:pStyle w:val="Bibliography"/>
-      </w:pPr>
-      <w:r>
-        <w:t xml:space="preserve">Shanks, M., Tilley, C.Y., 1987. Social theory and archaeology. Polity Press Cambridge.</w:t>
-      </w:r>
-    </w:p>
-    <w:bookmarkEnd w:id="70"/>
-    <w:bookmarkStart w:id="71" w:name="ref-shea2016stone"/>
-    <w:p>
-      <w:pPr>
-        <w:pStyle w:val="Bibliography"/>
-      </w:pPr>
-      <w:r>
-        <w:t xml:space="preserve">Shea, J.J., 2016. Stone tools in human evolution: Behavioral differences among technological primates. Cambridge University Press.</w:t>
-      </w:r>
-    </w:p>
-    <w:bookmarkEnd w:id="71"/>
-    <w:bookmarkStart w:id="73" w:name="ref-shenkel1973"/>
-    <w:p>
-      <w:pPr>
-        <w:pStyle w:val="Bibliography"/>
-      </w:pPr>
-      <w:r>
-        <w:t xml:space="preserve">Shenkel, J.R., 1973. Archeology: Systematics in prehistory. ROBERT c. DUNNELL. American Anthropologist 75, 505–506. https://doi.org/</w:t>
-      </w:r>
-      <w:hyperlink r:id="rId72">
-        <w:r>
-          <w:rPr>
-            <w:rStyle w:val="Hyperlink"/>
-          </w:rPr>
-          <w:t xml:space="preserve">https://doi.org/10.1525/aa.1973.75.2.02a01030</w:t>
-        </w:r>
-      </w:hyperlink>
-    </w:p>
-    <w:bookmarkEnd w:id="73"/>
-    <w:bookmarkStart w:id="74" w:name="ref-spaulding1974"/>
-    <w:p>
-      <w:pPr>
-        <w:pStyle w:val="Bibliography"/>
-      </w:pPr>
-      <w:r>
-        <w:t xml:space="preserve">Spaulding, A.C., 1974. Review: Systematics in prehistory by robert c. dunnell. American Antiquity 39, 513516.</w:t>
-      </w:r>
-    </w:p>
-    <w:bookmarkEnd w:id="74"/>
-    <w:bookmarkStart w:id="75" w:name="ref-tostevin2013"/>
-    <w:p>
-      <w:pPr>
-        <w:pStyle w:val="Bibliography"/>
-      </w:pPr>
-      <w:r>
-        <w:t xml:space="preserve">Tostevin, G.B., 2013. Seeing lithics: a middle-range theory for testing for cultural transmission in the Pleistocene, American school of prehistoric research monograph series. Oxbow Books, Oxford.</w:t>
-      </w:r>
-    </w:p>
-    <w:bookmarkEnd w:id="75"/>
-    <w:bookmarkStart w:id="76" w:name="ref-tuggle1974"/>
-    <w:p>
-      <w:pPr>
-        <w:pStyle w:val="Bibliography"/>
-      </w:pPr>
-      <w:r>
-        <w:t xml:space="preserve">Tuggle, H.D., 1974. Plains Anthropologist 19, 7678.</w:t>
-      </w:r>
-    </w:p>
-    <w:bookmarkEnd w:id="76"/>
-    <w:bookmarkEnd w:id="77"/>
-    <w:p>
-      <w:r>
-        <w:br w:type="page"/>
-      </w:r>
-    </w:p>
-    <w:bookmarkStart w:id="78" w:name="colophon"/>
-    <w:p>
-      <w:pPr>
-        <w:pStyle w:val="Heading3"/>
-      </w:pPr>
-      <w:r>
-        <w:t xml:space="preserve">Colophon</w:t>
-      </w:r>
-    </w:p>
-    <w:p>
-      <w:pPr>
-        <w:pStyle w:val="FirstParagraph"/>
-      </w:pPr>
-      <w:r>
-        <w:t xml:space="preserve">This report was generated on 2021-07-18 16:10:26 using the following computational environment and dependencies:</w:t>
-      </w:r>
-    </w:p>
-    <w:p>
-      <w:pPr>
-        <w:pStyle w:val="SourceCode"/>
-      </w:pPr>
-      <w:r>
-        <w:rPr>
-          <w:rStyle w:val="VerbatimChar"/>
-        </w:rPr>
-        <w:t xml:space="preserve">#&gt; ─ Session info ───────────────────────────────────────────────────────────────</w:t>
-      </w:r>
-      <w:r>
-        <w:br/>
-      </w:r>
-      <w:r>
-        <w:rPr>
-          <w:rStyle w:val="VerbatimChar"/>
-        </w:rPr>
-        <w:t xml:space="preserve">#&gt;  setting  value                       </w:t>
-      </w:r>
-      <w:r>
-        <w:br/>
-      </w:r>
-      <w:r>
-        <w:rPr>
-          <w:rStyle w:val="VerbatimChar"/>
-        </w:rPr>
-        <w:t xml:space="preserve">#&gt;  version  R version 4.0.5 (2021-03-31)</w:t>
-      </w:r>
-      <w:r>
-        <w:br/>
-      </w:r>
-      <w:r>
-        <w:rPr>
-          <w:rStyle w:val="VerbatimChar"/>
-        </w:rPr>
-        <w:t xml:space="preserve">#&gt;  os       macOS Catalina 10.15.7      </w:t>
-      </w:r>
-      <w:r>
-        <w:br/>
-      </w:r>
-      <w:r>
-        <w:rPr>
-          <w:rStyle w:val="VerbatimChar"/>
-        </w:rPr>
-        <w:t xml:space="preserve">#&gt;  system   x86_64, darwin17.0          </w:t>
-      </w:r>
-      <w:r>
-        <w:br/>
-      </w:r>
-      <w:r>
-        <w:rPr>
-          <w:rStyle w:val="VerbatimChar"/>
-        </w:rPr>
-        <w:t xml:space="preserve">#&gt;  ui       X11                         </w:t>
-      </w:r>
-      <w:r>
-        <w:br/>
-      </w:r>
-      <w:r>
-        <w:rPr>
-          <w:rStyle w:val="VerbatimChar"/>
-        </w:rPr>
-        <w:t xml:space="preserve">#&gt;  language (EN)                        </w:t>
-      </w:r>
-      <w:r>
-        <w:br/>
-      </w:r>
-      <w:r>
-        <w:rPr>
-          <w:rStyle w:val="VerbatimChar"/>
-        </w:rPr>
-        <w:t xml:space="preserve">#&gt;  collate  en_US.UTF-8                 </w:t>
-      </w:r>
-      <w:r>
-        <w:br/>
-      </w:r>
-      <w:r>
-        <w:rPr>
-          <w:rStyle w:val="VerbatimChar"/>
-        </w:rPr>
-        <w:t xml:space="preserve">#&gt;  ctype    en_US.UTF-8                 </w:t>
-      </w:r>
-      <w:r>
-        <w:br/>
-      </w:r>
-      <w:r>
-        <w:rPr>
-          <w:rStyle w:val="VerbatimChar"/>
-        </w:rPr>
-        <w:t xml:space="preserve">#&gt;  tz       America/Los_Angeles         </w:t>
-      </w:r>
-      <w:r>
-        <w:br/>
-      </w:r>
-      <w:r>
-        <w:rPr>
-          <w:rStyle w:val="VerbatimChar"/>
-        </w:rPr>
-        <w:t xml:space="preserve">#&gt;  date     2021-07-18                  </w:t>
-      </w:r>
-      <w:r>
-        <w:br/>
-      </w:r>
-      <w:r>
-        <w:rPr>
-          <w:rStyle w:val="VerbatimChar"/>
-        </w:rPr>
-        <w:t xml:space="preserve">#&gt; </w:t>
-      </w:r>
-      <w:r>
-        <w:br/>
-      </w:r>
-      <w:r>
-        <w:rPr>
-          <w:rStyle w:val="VerbatimChar"/>
-        </w:rPr>
-        <w:t xml:space="preserve">#&gt; ─ Packages ───────────────────────────────────────────────────────────────────</w:t>
-      </w:r>
-      <w:r>
-        <w:br/>
-      </w:r>
-      <w:r>
-        <w:rPr>
-          <w:rStyle w:val="VerbatimChar"/>
-        </w:rPr>
-        <w:t xml:space="preserve">#&gt;  ! package      * version date       lib source        </w:t>
-      </w:r>
-      <w:r>
-        <w:br/>
-      </w:r>
-      <w:r>
-        <w:rPr>
-          <w:rStyle w:val="VerbatimChar"/>
-        </w:rPr>
-        <w:t xml:space="preserve">#&gt;  P assertthat     0.2.1   2019-03-21 [?] CRAN (R 4.0.0)</w:t>
-      </w:r>
-      <w:r>
-        <w:br/>
-      </w:r>
-      <w:r>
-        <w:rPr>
-          <w:rStyle w:val="VerbatimChar"/>
-        </w:rPr>
-        <w:t xml:space="preserve">#&gt;  P backports      1.2.1   2020-12-09 [?] CRAN (R 4.0.2)</w:t>
-      </w:r>
-      <w:r>
-        <w:br/>
-      </w:r>
-      <w:r>
-        <w:rPr>
-          <w:rStyle w:val="VerbatimChar"/>
-        </w:rPr>
-        <w:t xml:space="preserve">#&gt;  P bookdown       0.22    2021-04-22 [?] CRAN (R 4.0.2)</w:t>
-      </w:r>
-      <w:r>
-        <w:br/>
-      </w:r>
-      <w:r>
-        <w:rPr>
-          <w:rStyle w:val="VerbatimChar"/>
-        </w:rPr>
-        <w:t xml:space="preserve">#&gt;  P broom          0.7.6   2021-04-05 [?] CRAN (R 4.0.2)</w:t>
-      </w:r>
-      <w:r>
-        <w:br/>
-      </w:r>
-      <w:r>
-        <w:rPr>
-          <w:rStyle w:val="VerbatimChar"/>
-        </w:rPr>
-        <w:t xml:space="preserve">#&gt;  P cachem         1.0.5   2021-05-15 [?] CRAN (R 4.0.2)</w:t>
-      </w:r>
-      <w:r>
-        <w:br/>
-      </w:r>
-      <w:r>
-        <w:rPr>
-          <w:rStyle w:val="VerbatimChar"/>
-        </w:rPr>
-        <w:t xml:space="preserve">#&gt;  P callr          3.7.0   2021-04-20 [?] CRAN (R 4.0.2)</w:t>
-      </w:r>
-      <w:r>
-        <w:br/>
-      </w:r>
-      <w:r>
-        <w:rPr>
-          <w:rStyle w:val="VerbatimChar"/>
-        </w:rPr>
-        <w:t xml:space="preserve">#&gt;  P cellranger     1.1.0   2016-07-27 [?] CRAN (R 4.0.0)</w:t>
-      </w:r>
-      <w:r>
-        <w:br/>
-      </w:r>
-      <w:r>
-        <w:rPr>
-          <w:rStyle w:val="VerbatimChar"/>
-        </w:rPr>
-        <w:t xml:space="preserve">#&gt;  P cli            2.5.0   2021-04-26 [?] CRAN (R 4.0.2)</w:t>
-      </w:r>
-      <w:r>
-        <w:br/>
-      </w:r>
-      <w:r>
-        <w:rPr>
-          <w:rStyle w:val="VerbatimChar"/>
-        </w:rPr>
-        <w:t xml:space="preserve">#&gt;  P codetools      0.2-18  2020-11-04 [?] CRAN (R 4.0.5)</w:t>
-      </w:r>
-      <w:r>
-        <w:br/>
-      </w:r>
-      <w:r>
-        <w:rPr>
-          <w:rStyle w:val="VerbatimChar"/>
-        </w:rPr>
-        <w:t xml:space="preserve">#&gt;  P colorspace     2.0-1   2021-05-04 [?] CRAN (R 4.0.2)</w:t>
-      </w:r>
-      <w:r>
-        <w:br/>
-      </w:r>
-      <w:r>
-        <w:rPr>
-          <w:rStyle w:val="VerbatimChar"/>
-        </w:rPr>
-        <w:t xml:space="preserve">#&gt;  P crayon         1.4.1   2021-02-08 [?] CRAN (R 4.0.2)</w:t>
-      </w:r>
-      <w:r>
-        <w:br/>
-      </w:r>
-      <w:r>
-        <w:rPr>
-          <w:rStyle w:val="VerbatimChar"/>
-        </w:rPr>
-        <w:t xml:space="preserve">#&gt;  P data.table     1.14.0  2021-02-21 [?] CRAN (R 4.0.2)</w:t>
-      </w:r>
-      <w:r>
-        <w:br/>
-      </w:r>
-      <w:r>
-        <w:rPr>
-          <w:rStyle w:val="VerbatimChar"/>
-        </w:rPr>
-        <w:t xml:space="preserve">#&gt;  P DBI            1.1.1   2021-01-15 [?] CRAN (R 4.0.2)</w:t>
-      </w:r>
-      <w:r>
-        <w:br/>
-      </w:r>
-      <w:r>
-        <w:rPr>
-          <w:rStyle w:val="VerbatimChar"/>
-        </w:rPr>
-        <w:t xml:space="preserve">#&gt;  P dbplyr         2.1.1   2021-04-06 [?] CRAN (R 4.0.2)</w:t>
-      </w:r>
-      <w:r>
-        <w:br/>
-      </w:r>
-      <w:r>
-        <w:rPr>
-          <w:rStyle w:val="VerbatimChar"/>
-        </w:rPr>
-        <w:t xml:space="preserve">#&gt;  P desc           1.3.0   2021-03-05 [?] CRAN (R 4.0.2)</w:t>
-      </w:r>
-      <w:r>
-        <w:br/>
-      </w:r>
-      <w:r>
-        <w:rPr>
-          <w:rStyle w:val="VerbatimChar"/>
-        </w:rPr>
-        <w:t xml:space="preserve">#&gt;  P devtools       2.4.1   2021-05-05 [?] CRAN (R 4.0.4)</w:t>
-      </w:r>
-      <w:r>
-        <w:br/>
-      </w:r>
-      <w:r>
-        <w:rPr>
-          <w:rStyle w:val="VerbatimChar"/>
-        </w:rPr>
-        <w:t xml:space="preserve">#&gt;  P digest         0.6.27  2020-10-24 [?] CRAN (R 4.0.2)</w:t>
-      </w:r>
-      <w:r>
-        <w:br/>
-      </w:r>
-      <w:r>
-        <w:rPr>
-          <w:rStyle w:val="VerbatimChar"/>
-        </w:rPr>
-        <w:t xml:space="preserve">#&gt;  P dplyr        * 1.0.6   2021-05-05 [?] CRAN (R 4.0.4)</w:t>
-      </w:r>
-      <w:r>
-        <w:br/>
-      </w:r>
-      <w:r>
-        <w:rPr>
-          <w:rStyle w:val="VerbatimChar"/>
-        </w:rPr>
-        <w:t xml:space="preserve">#&gt;  P ellipsis       0.3.2   2021-04-29 [?] CRAN (R 4.0.2)</w:t>
-      </w:r>
-      <w:r>
-        <w:br/>
-      </w:r>
-      <w:r>
-        <w:rPr>
-          <w:rStyle w:val="VerbatimChar"/>
-        </w:rPr>
-        <w:t xml:space="preserve">#&gt;  P evaluate       0.14    2019-05-28 [?] CRAN (R 4.0.0)</w:t>
-      </w:r>
-      <w:r>
-        <w:br/>
-      </w:r>
-      <w:r>
-        <w:rPr>
-          <w:rStyle w:val="VerbatimChar"/>
-        </w:rPr>
-        <w:t xml:space="preserve">#&gt;  P fansi          0.5.0   2021-05-25 [?] CRAN (R 4.0.2)</w:t>
-      </w:r>
-      <w:r>
-        <w:br/>
-      </w:r>
-      <w:r>
-        <w:rPr>
-          <w:rStyle w:val="VerbatimChar"/>
-        </w:rPr>
-        <w:t xml:space="preserve">#&gt;  P fastmap        1.1.0   2021-01-25 [?] CRAN (R 4.0.2)</w:t>
-      </w:r>
-      <w:r>
-        <w:br/>
-      </w:r>
-      <w:r>
-        <w:rPr>
-          <w:rStyle w:val="VerbatimChar"/>
-        </w:rPr>
-        <w:t xml:space="preserve">#&gt;  P fastmatch      1.1-0   2017-01-28 [?] CRAN (R 4.0.0)</w:t>
-      </w:r>
-      <w:r>
-        <w:br/>
-      </w:r>
-      <w:r>
-        <w:rPr>
-          <w:rStyle w:val="VerbatimChar"/>
-        </w:rPr>
-        <w:t xml:space="preserve">#&gt;  P forcats      * 0.5.1   2021-01-27 [?] CRAN (R 4.0.2)</w:t>
-      </w:r>
-      <w:r>
-        <w:br/>
-      </w:r>
-      <w:r>
-        <w:rPr>
-          <w:rStyle w:val="VerbatimChar"/>
-        </w:rPr>
-        <w:t xml:space="preserve">#&gt;  P fs             1.5.0   2020-07-31 [?] CRAN (R 4.0.2)</w:t>
-      </w:r>
-      <w:r>
-        <w:br/>
-      </w:r>
-      <w:r>
-        <w:rPr>
-          <w:rStyle w:val="VerbatimChar"/>
-        </w:rPr>
-        <w:t xml:space="preserve">#&gt;  P generics       0.1.0   2020-10-31 [?] CRAN (R 4.0.2)</w:t>
-      </w:r>
-      <w:r>
-        <w:br/>
-      </w:r>
-      <w:r>
-        <w:rPr>
-          <w:rStyle w:val="VerbatimChar"/>
-        </w:rPr>
-        <w:t xml:space="preserve">#&gt;  P ggplot2      * 3.3.3   2020-12-30 [?] CRAN (R 4.0.2)</w:t>
-      </w:r>
-      <w:r>
-        <w:br/>
-      </w:r>
-      <w:r>
-        <w:rPr>
-          <w:rStyle w:val="VerbatimChar"/>
-        </w:rPr>
-        <w:t xml:space="preserve">#&gt;  P glue           1.4.2   2020-08-27 [?] CRAN (R 4.0.2)</w:t>
-      </w:r>
-      <w:r>
-        <w:br/>
-      </w:r>
-      <w:r>
-        <w:rPr>
-          <w:rStyle w:val="VerbatimChar"/>
-        </w:rPr>
-        <w:t xml:space="preserve">#&gt;  P gtable         0.3.0   2019-03-25 [?] CRAN (R 4.0.0)</w:t>
-      </w:r>
-      <w:r>
-        <w:br/>
-      </w:r>
-      <w:r>
-        <w:rPr>
-          <w:rStyle w:val="VerbatimChar"/>
-        </w:rPr>
-        <w:t xml:space="preserve">#&gt;  P haven          2.4.1   2021-04-23 [?] CRAN (R 4.0.2)</w:t>
-      </w:r>
-      <w:r>
-        <w:br/>
-      </w:r>
-      <w:r>
-        <w:rPr>
-          <w:rStyle w:val="VerbatimChar"/>
-        </w:rPr>
-        <w:t xml:space="preserve">#&gt;  P here           1.0.1   2020-12-13 [?] CRAN (R 4.0.2)</w:t>
-      </w:r>
-      <w:r>
-        <w:br/>
-      </w:r>
-      <w:r>
-        <w:rPr>
-          <w:rStyle w:val="VerbatimChar"/>
-        </w:rPr>
-        <w:t xml:space="preserve">#&gt;  P highr          0.9     2021-04-16 [?] CRAN (R 4.0.2)</w:t>
-      </w:r>
-      <w:r>
-        <w:br/>
-      </w:r>
-      <w:r>
-        <w:rPr>
-          <w:rStyle w:val="VerbatimChar"/>
-        </w:rPr>
-        <w:t xml:space="preserve">#&gt;  P hms            1.1.0   2021-05-17 [?] CRAN (R 4.0.2)</w:t>
-      </w:r>
-      <w:r>
-        <w:br/>
-      </w:r>
-      <w:r>
-        <w:rPr>
-          <w:rStyle w:val="VerbatimChar"/>
-        </w:rPr>
-        <w:t xml:space="preserve">#&gt;  P htmltools      0.5.1.1 2021-01-22 [?] CRAN (R 4.0.2)</w:t>
-      </w:r>
-      <w:r>
-        <w:br/>
-      </w:r>
-      <w:r>
-        <w:rPr>
-          <w:rStyle w:val="VerbatimChar"/>
-        </w:rPr>
-        <w:t xml:space="preserve">#&gt;  P httr           1.4.2   2020-07-20 [?] CRAN (R 4.0.2)</w:t>
-      </w:r>
-      <w:r>
-        <w:br/>
-      </w:r>
-      <w:r>
-        <w:rPr>
-          <w:rStyle w:val="VerbatimChar"/>
-        </w:rPr>
-        <w:t xml:space="preserve">#&gt;  P igraph         1.2.6   2020-10-06 [?] CRAN (R 4.0.2)</w:t>
-      </w:r>
-      <w:r>
-        <w:br/>
-      </w:r>
-      <w:r>
-        <w:rPr>
-          <w:rStyle w:val="VerbatimChar"/>
-        </w:rPr>
-        <w:t xml:space="preserve">#&gt;  P jsonlite       1.7.2   2020-12-09 [?] CRAN (R 4.0.2)</w:t>
-      </w:r>
-      <w:r>
-        <w:br/>
-      </w:r>
-      <w:r>
-        <w:rPr>
-          <w:rStyle w:val="VerbatimChar"/>
-        </w:rPr>
-        <w:t xml:space="preserve">#&gt;  P knitr          1.33    2021-04-24 [?] CRAN (R 4.0.2)</w:t>
-      </w:r>
-      <w:r>
-        <w:br/>
-      </w:r>
-      <w:r>
-        <w:rPr>
-          <w:rStyle w:val="VerbatimChar"/>
-        </w:rPr>
-        <w:t xml:space="preserve">#&gt;  P lattice        0.20-44 2021-05-02 [?] CRAN (R 4.0.2)</w:t>
-      </w:r>
-      <w:r>
-        <w:br/>
-      </w:r>
-      <w:r>
-        <w:rPr>
-          <w:rStyle w:val="VerbatimChar"/>
-        </w:rPr>
-        <w:t xml:space="preserve">#&gt;  P lifecycle      1.0.0   2021-02-15 [?] CRAN (R 4.0.2)</w:t>
-      </w:r>
-      <w:r>
-        <w:br/>
-      </w:r>
-      <w:r>
-        <w:rPr>
-          <w:rStyle w:val="VerbatimChar"/>
-        </w:rPr>
-        <w:t xml:space="preserve">#&gt;  P lubridate      1.7.10  2021-02-26 [?] CRAN (R 4.0.2)</w:t>
-      </w:r>
-      <w:r>
-        <w:br/>
-      </w:r>
-      <w:r>
-        <w:rPr>
-          <w:rStyle w:val="VerbatimChar"/>
-        </w:rPr>
-        <w:t xml:space="preserve">#&gt;  P magrittr       2.0.1   2020-11-17 [?] CRAN (R 4.0.2)</w:t>
-      </w:r>
-      <w:r>
-        <w:br/>
-      </w:r>
-      <w:r>
-        <w:rPr>
-          <w:rStyle w:val="VerbatimChar"/>
-        </w:rPr>
-        <w:t xml:space="preserve">#&gt;  P Matrix         1.3-3   2021-05-04 [?] CRAN (R 4.0.2)</w:t>
-      </w:r>
-      <w:r>
-        <w:br/>
-      </w:r>
-      <w:r>
-        <w:rPr>
-          <w:rStyle w:val="VerbatimChar"/>
-        </w:rPr>
-        <w:t xml:space="preserve">#&gt;  P memoise        2.0.0   2021-01-26 [?] CRAN (R 4.0.2)</w:t>
-      </w:r>
-      <w:r>
-        <w:br/>
-      </w:r>
-      <w:r>
-        <w:rPr>
-          <w:rStyle w:val="VerbatimChar"/>
-        </w:rPr>
-        <w:t xml:space="preserve">#&gt;  P modelr         0.1.8   2020-05-19 [?] CRAN (R 4.0.0)</w:t>
-      </w:r>
-      <w:r>
-        <w:br/>
-      </w:r>
-      <w:r>
-        <w:rPr>
-          <w:rStyle w:val="VerbatimChar"/>
-        </w:rPr>
-        <w:t xml:space="preserve">#&gt;  P munsell        0.5.0   2018-06-12 [?] CRAN (R 4.0.0)</w:t>
-      </w:r>
-      <w:r>
-        <w:br/>
-      </w:r>
-      <w:r>
-        <w:rPr>
-          <w:rStyle w:val="VerbatimChar"/>
-        </w:rPr>
-        <w:t xml:space="preserve">#&gt;  P pillar         1.6.1   2021-05-16 [?] CRAN (R 4.0.2)</w:t>
-      </w:r>
-      <w:r>
-        <w:br/>
-      </w:r>
-      <w:r>
-        <w:rPr>
-          <w:rStyle w:val="VerbatimChar"/>
-        </w:rPr>
-        <w:t xml:space="preserve">#&gt;  P pkgbuild       1.2.0   2020-12-15 [?] CRAN (R 4.0.2)</w:t>
-      </w:r>
-      <w:r>
-        <w:br/>
-      </w:r>
-      <w:r>
-        <w:rPr>
-          <w:rStyle w:val="VerbatimChar"/>
-        </w:rPr>
-        <w:t xml:space="preserve">#&gt;  P pkgconfig      2.0.3   2019-09-22 [?] CRAN (R 4.0.0)</w:t>
-      </w:r>
-      <w:r>
-        <w:br/>
-      </w:r>
-      <w:r>
-        <w:rPr>
-          <w:rStyle w:val="VerbatimChar"/>
-        </w:rPr>
-        <w:t xml:space="preserve">#&gt;  P pkgload        1.2.1   2021-04-06 [?] CRAN (R 4.0.2)</w:t>
-      </w:r>
-      <w:r>
-        <w:br/>
-      </w:r>
-      <w:r>
-        <w:rPr>
-          <w:rStyle w:val="VerbatimChar"/>
-        </w:rPr>
-        <w:t xml:space="preserve">#&gt;  P prettyunits    1.1.1   2020-01-24 [?] CRAN (R 4.0.0)</w:t>
-      </w:r>
-      <w:r>
-        <w:br/>
-      </w:r>
-      <w:r>
-        <w:rPr>
-          <w:rStyle w:val="VerbatimChar"/>
-        </w:rPr>
-        <w:t xml:space="preserve">#&gt;  P processx       3.5.2   2021-04-30 [?] CRAN (R 4.0.2)</w:t>
-      </w:r>
-      <w:r>
-        <w:br/>
-      </w:r>
-      <w:r>
-        <w:rPr>
-          <w:rStyle w:val="VerbatimChar"/>
-        </w:rPr>
-        <w:t xml:space="preserve">#&gt;  P ps             1.6.0   2021-02-28 [?] CRAN (R 4.0.2)</w:t>
-      </w:r>
-      <w:r>
-        <w:br/>
-      </w:r>
-      <w:r>
-        <w:rPr>
-          <w:rStyle w:val="VerbatimChar"/>
-        </w:rPr>
-        <w:t xml:space="preserve">#&gt;  P purrr        * 0.3.4   2020-04-17 [?] CRAN (R 4.0.0)</w:t>
-      </w:r>
-      <w:r>
-        <w:br/>
-      </w:r>
-      <w:r>
-        <w:rPr>
-          <w:rStyle w:val="VerbatimChar"/>
-        </w:rPr>
-        <w:t xml:space="preserve">#&gt;  P quanteda     * 3.0.0   2021-04-06 [?] CRAN (R 4.0.2)</w:t>
-      </w:r>
-      <w:r>
-        <w:br/>
-      </w:r>
-      <w:r>
-        <w:rPr>
-          <w:rStyle w:val="VerbatimChar"/>
-        </w:rPr>
-        <w:t xml:space="preserve">#&gt;  P R6             2.5.0   2020-10-28 [?] CRAN (R 4.0.2)</w:t>
-      </w:r>
-      <w:r>
-        <w:br/>
-      </w:r>
-      <w:r>
-        <w:rPr>
-          <w:rStyle w:val="VerbatimChar"/>
-        </w:rPr>
-        <w:t xml:space="preserve">#&gt;  P Rcpp           1.0.6   2021-01-15 [?] CRAN (R 4.0.2)</w:t>
-      </w:r>
-      <w:r>
-        <w:br/>
-      </w:r>
-      <w:r>
-        <w:rPr>
-          <w:rStyle w:val="VerbatimChar"/>
-        </w:rPr>
-        <w:t xml:space="preserve">#&gt;  P RcppParallel   5.1.4   2021-05-04 [?] CRAN (R 4.0.2)</w:t>
-      </w:r>
-      <w:r>
-        <w:br/>
-      </w:r>
-      <w:r>
-        <w:rPr>
-          <w:rStyle w:val="VerbatimChar"/>
-        </w:rPr>
-        <w:t xml:space="preserve">#&gt;  P readr        * 1.4.0   2020-10-05 [?] CRAN (R 4.0.2)</w:t>
-      </w:r>
-      <w:r>
-        <w:br/>
-      </w:r>
-      <w:r>
-        <w:rPr>
-          <w:rStyle w:val="VerbatimChar"/>
-        </w:rPr>
-        <w:t xml:space="preserve">#&gt;  P readxl         1.3.1   2019-03-13 [?] CRAN (R 4.0.0)</w:t>
-      </w:r>
-      <w:r>
-        <w:br/>
-      </w:r>
-      <w:r>
-        <w:rPr>
-          <w:rStyle w:val="VerbatimChar"/>
-        </w:rPr>
-        <w:t xml:space="preserve">#&gt;    remotes        2.4.0   2021-06-02 [1] CRAN (R 4.0.2)</w:t>
-      </w:r>
-      <w:r>
-        <w:br/>
-      </w:r>
-      <w:r>
-        <w:rPr>
-          <w:rStyle w:val="VerbatimChar"/>
-        </w:rPr>
-        <w:t xml:space="preserve">#&gt;    renv           0.13.2  2021-03-30 [1] CRAN (R 4.0.2)</w:t>
-      </w:r>
-      <w:r>
-        <w:br/>
-      </w:r>
-      <w:r>
-        <w:rPr>
-          <w:rStyle w:val="VerbatimChar"/>
-        </w:rPr>
-        <w:t xml:space="preserve">#&gt;  P reprex         2.0.0   2021-04-02 [?] CRAN (R 4.0.2)</w:t>
-      </w:r>
-      <w:r>
-        <w:br/>
-      </w:r>
-      <w:r>
-        <w:rPr>
-          <w:rStyle w:val="VerbatimChar"/>
-        </w:rPr>
-        <w:t xml:space="preserve">#&gt;  P rlang          0.4.11  2021-04-30 [?] CRAN (R 4.0.2)</w:t>
-      </w:r>
-      <w:r>
-        <w:br/>
-      </w:r>
-      <w:r>
-        <w:rPr>
-          <w:rStyle w:val="VerbatimChar"/>
-        </w:rPr>
-        <w:t xml:space="preserve">#&gt;  P rmarkdown      2.8     2021-05-07 [?] CRAN (R 4.0.4)</w:t>
-      </w:r>
-      <w:r>
-        <w:br/>
-      </w:r>
-      <w:r>
-        <w:rPr>
-          <w:rStyle w:val="VerbatimChar"/>
-        </w:rPr>
-        <w:t xml:space="preserve">#&gt;  P rprojroot      2.0.2   2020-11-15 [?] CRAN (R 4.0.2)</w:t>
-      </w:r>
-      <w:r>
-        <w:br/>
-      </w:r>
-      <w:r>
-        <w:rPr>
-          <w:rStyle w:val="VerbatimChar"/>
-        </w:rPr>
-        <w:t xml:space="preserve">#&gt;  P rstudioapi     0.13    2020-11-12 [?] CRAN (R 4.0.2)</w:t>
-      </w:r>
-      <w:r>
-        <w:br/>
-      </w:r>
-      <w:r>
-        <w:rPr>
-          <w:rStyle w:val="VerbatimChar"/>
-        </w:rPr>
-        <w:t xml:space="preserve">#&gt;  P rvest          1.0.0   2021-03-09 [?] CRAN (R 4.0.2)</w:t>
-      </w:r>
-      <w:r>
-        <w:br/>
-      </w:r>
-      <w:r>
-        <w:rPr>
-          <w:rStyle w:val="VerbatimChar"/>
-        </w:rPr>
-        <w:t xml:space="preserve">#&gt;  P scales         1.1.1   2020-05-11 [?] CRAN (R 4.0.0)</w:t>
-      </w:r>
-      <w:r>
-        <w:br/>
-      </w:r>
-      <w:r>
-        <w:rPr>
-          <w:rStyle w:val="VerbatimChar"/>
-        </w:rPr>
-        <w:t xml:space="preserve">#&gt;  P sessioninfo    1.1.1   2018-11-05 [?] CRAN (R 4.0.0)</w:t>
-      </w:r>
-      <w:r>
-        <w:br/>
-      </w:r>
-      <w:r>
-        <w:rPr>
-          <w:rStyle w:val="VerbatimChar"/>
-        </w:rPr>
-        <w:t xml:space="preserve">#&gt;  P stopwords      2.2     2021-02-10 [?] CRAN (R 4.0.2)</w:t>
-      </w:r>
-      <w:r>
-        <w:br/>
-      </w:r>
-      <w:r>
-        <w:rPr>
-          <w:rStyle w:val="VerbatimChar"/>
-        </w:rPr>
-        <w:t xml:space="preserve">#&gt;  P stringi        1.6.2   2021-05-17 [?] CRAN (R 4.0.2)</w:t>
-      </w:r>
-      <w:r>
-        <w:br/>
-      </w:r>
-      <w:r>
-        <w:rPr>
-          <w:rStyle w:val="VerbatimChar"/>
-        </w:rPr>
-        <w:t xml:space="preserve">#&gt;  P stringr      * 1.4.0   2019-02-10 [?] CRAN (R 4.0.0)</w:t>
-      </w:r>
-      <w:r>
-        <w:br/>
-      </w:r>
-      <w:r>
-        <w:rPr>
-          <w:rStyle w:val="VerbatimChar"/>
-        </w:rPr>
-        <w:t xml:space="preserve">#&gt;  P tarchetypes  * 0.2.1   2021-06-21 [?] CRAN (R 4.0.2)</w:t>
-      </w:r>
-      <w:r>
-        <w:br/>
-      </w:r>
-      <w:r>
-        <w:rPr>
-          <w:rStyle w:val="VerbatimChar"/>
-        </w:rPr>
-        <w:t xml:space="preserve">#&gt;  P targets      * 0.4.2   2021-04-30 [?] CRAN (R 4.0.2)</w:t>
-      </w:r>
-      <w:r>
-        <w:br/>
-      </w:r>
-      <w:r>
-        <w:rPr>
-          <w:rStyle w:val="VerbatimChar"/>
-        </w:rPr>
-        <w:t xml:space="preserve">#&gt;  P testthat       3.0.2   2021-02-14 [?] CRAN (R 4.0.2)</w:t>
-      </w:r>
-      <w:r>
-        <w:br/>
-      </w:r>
-      <w:r>
-        <w:rPr>
-          <w:rStyle w:val="VerbatimChar"/>
-        </w:rPr>
-        <w:t xml:space="preserve">#&gt;  P tibble       * 3.1.2   2021-05-16 [?] CRAN (R 4.0.2)</w:t>
-      </w:r>
-      <w:r>
-        <w:br/>
-      </w:r>
-      <w:r>
-        <w:rPr>
-          <w:rStyle w:val="VerbatimChar"/>
-        </w:rPr>
-        <w:t xml:space="preserve">#&gt;  P tidyr        * 1.1.3   2021-03-03 [?] CRAN (R 4.0.2)</w:t>
-      </w:r>
-      <w:r>
-        <w:br/>
-      </w:r>
-      <w:r>
-        <w:rPr>
-          <w:rStyle w:val="VerbatimChar"/>
-        </w:rPr>
-        <w:t xml:space="preserve">#&gt;  P tidyselect     1.1.1   2021-04-30 [?] CRAN (R 4.0.2)</w:t>
-      </w:r>
-      <w:r>
-        <w:br/>
-      </w:r>
-      <w:r>
-        <w:rPr>
-          <w:rStyle w:val="VerbatimChar"/>
-        </w:rPr>
-        <w:t xml:space="preserve">#&gt;  P tidyverse    * 1.3.1   2021-04-15 [?] CRAN (R 4.0.2)</w:t>
-      </w:r>
-      <w:r>
-        <w:br/>
-      </w:r>
-      <w:r>
-        <w:rPr>
-          <w:rStyle w:val="VerbatimChar"/>
-        </w:rPr>
-        <w:t xml:space="preserve">#&gt;  P usethis        2.0.1   2021-02-10 [?] CRAN (R 4.0.2)</w:t>
-      </w:r>
-      <w:r>
-        <w:br/>
-      </w:r>
-      <w:r>
-        <w:rPr>
-          <w:rStyle w:val="VerbatimChar"/>
-        </w:rPr>
-        <w:t xml:space="preserve">#&gt;  P utf8           1.2.1   2021-03-12 [?] CRAN (R 4.0.2)</w:t>
-      </w:r>
-      <w:r>
-        <w:br/>
-      </w:r>
-      <w:r>
-        <w:rPr>
-          <w:rStyle w:val="VerbatimChar"/>
-        </w:rPr>
-        <w:t xml:space="preserve">#&gt;  P vctrs          0.3.8   2021-04-29 [?] CRAN (R 4.0.2)</w:t>
-      </w:r>
-      <w:r>
-        <w:br/>
-      </w:r>
-      <w:r>
-        <w:rPr>
-          <w:rStyle w:val="VerbatimChar"/>
-        </w:rPr>
-        <w:t xml:space="preserve">#&gt;  P withr          2.4.2   2021-04-18 [?] CRAN (R 4.0.2)</w:t>
-      </w:r>
-      <w:r>
-        <w:br/>
-      </w:r>
-      <w:r>
-        <w:rPr>
-          <w:rStyle w:val="VerbatimChar"/>
-        </w:rPr>
-        <w:t xml:space="preserve">#&gt;  P xfun           0.23    2021-05-15 [?] CRAN (R 4.0.2)</w:t>
-      </w:r>
-      <w:r>
-        <w:br/>
-      </w:r>
-      <w:r>
-        <w:rPr>
-          <w:rStyle w:val="VerbatimChar"/>
-        </w:rPr>
-        <w:t xml:space="preserve">#&gt;  P xml2           1.3.2   2020-04-23 [?] CRAN (R 4.0.0)</w:t>
-      </w:r>
-      <w:r>
-        <w:br/>
-      </w:r>
-      <w:r>
-        <w:rPr>
-          <w:rStyle w:val="VerbatimChar"/>
-        </w:rPr>
-        <w:t xml:space="preserve">#&gt;  P yaml           2.2.1   2020-02-01 [?] CRAN (R 4.0.0)</w:t>
-      </w:r>
-      <w:r>
-        <w:br/>
-      </w:r>
-      <w:r>
-        <w:rPr>
-          <w:rStyle w:val="VerbatimChar"/>
-        </w:rPr>
-        <w:t xml:space="preserve">#&gt; </w:t>
-      </w:r>
-      <w:r>
-        <w:br/>
-      </w:r>
-      <w:r>
-        <w:rPr>
-          <w:rStyle w:val="VerbatimChar"/>
-        </w:rPr>
-        <w:t xml:space="preserve">#&gt; [1] /Users/bmarwick/Desktop/systematicsinprehistory/renv/library/R-4.0/x86_64-apple-darwin17.0</w:t>
-      </w:r>
-      <w:r>
-        <w:br/>
-      </w:r>
-      <w:r>
-        <w:rPr>
-          <w:rStyle w:val="VerbatimChar"/>
-        </w:rPr>
-        <w:t xml:space="preserve">#&gt; [2] /private/var/folders/mz/6nn330m17_37ck5hhz2p24100000gn/T/Rtmpd69Hsk/renv-system-library</w:t>
-      </w:r>
-      <w:r>
-        <w:br/>
-      </w:r>
-      <w:r>
-        <w:rPr>
-          <w:rStyle w:val="VerbatimChar"/>
-        </w:rPr>
-        <w:t xml:space="preserve">#&gt; [3] /private/var/folders/mz/6nn330m17_37ck5hhz2p24100000gn/T/Rtmp9iewYL/renv-system-library</w:t>
-      </w:r>
-      <w:r>
-        <w:br/>
-      </w:r>
-      <w:r>
-        <w:rPr>
-          <w:rStyle w:val="VerbatimChar"/>
-        </w:rPr>
-        <w:t xml:space="preserve">#&gt; </w:t>
-      </w:r>
-      <w:r>
-        <w:br/>
-      </w:r>
-      <w:r>
-        <w:rPr>
-          <w:rStyle w:val="VerbatimChar"/>
-        </w:rPr>
-        <w:t xml:space="preserve">#&gt;  P ── Loaded and on-disk path mismatch.</w:t>
-      </w:r>
-    </w:p>
-    <w:p>
-      <w:pPr>
-        <w:pStyle w:val="FirstParagraph"/>
-      </w:pPr>
-      <w:r>
-        <w:t xml:space="preserve">The current Git commit details are:</w:t>
-      </w:r>
-    </w:p>
-    <w:p>
-      <w:pPr>
-        <w:pStyle w:val="SourceCode"/>
-      </w:pPr>
-      <w:r>
-        <w:rPr>
-          <w:rStyle w:val="VerbatimChar"/>
-        </w:rPr>
-        <w:t xml:space="preserve">#&gt; Local:    master /Users/bmarwick/Desktop/systematicsinprehistory</w:t>
-      </w:r>
-      <w:r>
-        <w:br/>
-      </w:r>
-      <w:r>
-        <w:rPr>
-          <w:rStyle w:val="VerbatimChar"/>
-        </w:rPr>
-        <w:t xml:space="preserve">#&gt; Remote:   master @ origin (git@github.com:benmarwick/systematicsinprehistory.git)</w:t>
-      </w:r>
-      <w:r>
-        <w:br/>
-      </w:r>
-      <w:r>
-        <w:rPr>
-          <w:rStyle w:val="VerbatimChar"/>
-        </w:rPr>
-        <w:t xml:space="preserve">#&gt; Head:     [7606302] 2021-07-18: update the data, analysis and text with biobliometrics</w:t>
-      </w:r>
-    </w:p>
-    <w:bookmarkEnd w:id="78"/>
-    <w:bookmarkEnd w:id="79"/>
     <w:sectPr>
       <w:pgSz w:w="12240" w:h="15840"/>
       <w:pgMar w:top="1440" w:right="1440" w:bottom="1440" w:left="1440" w:header="720" w:footer="720" w:gutter="0"/>

</xml_diff>

<commit_message>
update text around acceptance
</commit_message>
<xml_diff>
--- a/analysis/paper/paper.docx
+++ b/analysis/paper/paper.docx
@@ -139,13 +139,13 @@
         <w:pStyle w:val="Date"/>
       </w:pPr>
       <w:r>
-        <w:t xml:space="preserve">16</w:t>
-      </w:r>
-      <w:r>
-        <w:t xml:space="preserve"> </w:t>
-      </w:r>
-      <w:r>
-        <w:t xml:space="preserve">February,</w:t>
+        <w:t xml:space="preserve">20</w:t>
+      </w:r>
+      <w:r>
+        <w:t xml:space="preserve"> </w:t>
+      </w:r>
+      <w:r>
+        <w:t xml:space="preserve">April,</w:t>
       </w:r>
       <w:r>
         <w:t xml:space="preserve"> </w:t>
@@ -1291,22 +1291,22 @@
         <w:t xml:space="preserve"> </w:t>
       </w:r>
       <w:r>
-        <w:t xml:space="preserve">is not new in the discipline, an operational evolutionary archaeology emerged only recently, and on the back of several major paradigm transitions.</w:t>
-      </w:r>
-      <w:r>
-        <w:rPr>
-          <w:vertAlign w:val="superscript"/>
-        </w:rPr>
-        <w:t xml:space="preserve">1</w:t>
-      </w:r>
-      <w:r>
-        <w:t xml:space="preserve"> The notion of major paradigm shifts in the history of archaeology is, however, characterized by a great deal of hyperbole and rhetorical maneuvering. That said, the late 1960s and 1970s do stand out as revolutionary. In the US, the Binfordian juggernaut increasingly hammered away at its culture-historical nemesis, while in the UK, David Clarke’s</w:t>
-      </w:r>
-      <w:r>
-        <w:rPr>
-          <w:vertAlign w:val="superscript"/>
-        </w:rPr>
-        <w:t xml:space="preserve">2</w:t>
+        <w:t xml:space="preserve">is not new in the discipline, an operational evolutionary archaeology emerged only recently, and on the back of several major paradigm transitions</w:t>
+      </w:r>
+      <w:r>
+        <w:t xml:space="preserve"> </w:t>
+      </w:r>
+      <w:r>
+        <w:t xml:space="preserve">(Prentiss, 2019)</w:t>
+      </w:r>
+      <w:r>
+        <w:t xml:space="preserve">. The notion of major paradigm shifts in the history of archaeology is, however, characterized by a great deal of hyperbole and rhetorical maneuvering. That said, the late 1960s and 1970s do stand out as revolutionary. In the US, the Binfordian juggernaut increasingly hammered away at its culture-historical nemesis, while in the UK, David Clarke’s</w:t>
+      </w:r>
+      <w:r>
+        <w:t xml:space="preserve"> </w:t>
+      </w:r>
+      <w:r>
+        <w:t xml:space="preserve">(Clarke, 1968)</w:t>
       </w:r>
       <w:r>
         <w:t xml:space="preserve"> </w:t>
@@ -1328,22 +1328,22 @@
         <w:t xml:space="preserve"> </w:t>
       </w:r>
       <w:r>
-        <w:t xml:space="preserve">was shaking up the establishment with novel concepts and methods as well as incisive rhetoric. The reception and impact of these works has seen a great deal of attention in later years, especially as many researchers working within ecological and evolutionary approaches to past culture change are rediscovering the merits of Clarke’s conceptual approach in particular, and Binford’s extensive data synthesis.</w:t>
-      </w:r>
-      <w:r>
-        <w:rPr>
-          <w:vertAlign w:val="superscript"/>
-        </w:rPr>
-        <w:t xml:space="preserve">3,4</w:t>
-      </w:r>
-      <w:r>
-        <w:t xml:space="preserve"> The year 2021 marked the fiftieth anniversary of the publication of Robert C. Dunnell’s</w:t>
-      </w:r>
-      <w:r>
-        <w:rPr>
-          <w:vertAlign w:val="superscript"/>
-        </w:rPr>
-        <w:t xml:space="preserve">5</w:t>
+        <w:t xml:space="preserve">was shaking up the establishment with novel concepts and methods as well as incisive rhetoric. The reception and impact of these works has seen a great deal of attention in later years, especially as many researchers working within ecological and evolutionary approaches to past culture change are rediscovering the merits of Clarke’s conceptual approach in particular, and Binford’s extensive data synthesis</w:t>
+      </w:r>
+      <w:r>
+        <w:t xml:space="preserve"> </w:t>
+      </w:r>
+      <w:r>
+        <w:t xml:space="preserve">(Lycett &amp; Shennan, 2018; Nicholas, 2012)</w:t>
+      </w:r>
+      <w:r>
+        <w:t xml:space="preserve">. The year 2021 marked the fiftieth anniversary of the publication of Robert C. Dunnell’s</w:t>
+      </w:r>
+      <w:r>
+        <w:t xml:space="preserve"> </w:t>
+      </w:r>
+      <w:r>
+        <w:t xml:space="preserve">(Dunnell, 1971)</w:t>
       </w:r>
       <w:r>
         <w:t xml:space="preserve"> </w:t>
@@ -1386,16 +1386,16 @@
         <w:t xml:space="preserve"> </w:t>
       </w:r>
       <w:r>
-        <w:t xml:space="preserve">was received with mixed reactions by his contemporaries who commented - mostly negatively - both on his style of writing and the book’s content.</w:t>
-      </w:r>
-      <w:r>
-        <w:rPr>
-          <w:vertAlign w:val="superscript"/>
-        </w:rPr>
-        <w:t xml:space="preserve">6–9</w:t>
-      </w:r>
-      <w:r>
-        <w:t xml:space="preserve"> Like other precocious works of that tumultuous time</w:t>
+        <w:t xml:space="preserve">was received with mixed reactions by his contemporaries who commented - mostly negatively - both on his style of writing and the book’s content</w:t>
+      </w:r>
+      <w:r>
+        <w:t xml:space="preserve"> </w:t>
+      </w:r>
+      <w:r>
+        <w:t xml:space="preserve">(Bayard, 1973; Shenkel, 1973; Spaulding, 1974; Tuggle, 1974)</w:t>
+      </w:r>
+      <w:r>
+        <w:t xml:space="preserve">. Like other precocious works of that tumultuous time</w:t>
       </w:r>
       <w:r>
         <w:t xml:space="preserve"> </w:t>
@@ -1411,16 +1411,16 @@
         <w:t xml:space="preserve"> </w:t>
       </w:r>
       <w:r>
-        <w:t xml:space="preserve">today remains absent from most course reading lists and gathers dust on library shelves. As Lyman has recently shown, systematics takes up little space in contemporary archaeological research or teaching.</w:t>
-      </w:r>
-      <w:r>
-        <w:rPr>
-          <w:vertAlign w:val="superscript"/>
-        </w:rPr>
-        <w:t xml:space="preserve">10</w:t>
-      </w:r>
-      <w:r>
-        <w:t xml:space="preserve"> In striking contrast, biological systematics is a well developed field with faculty positions, courses, and journals dedicated to this fundamental scientific concern. If at least some of the success of Clarke and Binford can be attributed to them boldly tackling exciting and large-scale topics such as migration and adaptation adaptation through the introduction of avant-garde terminology, then the corresponding obscurity of Dunnell’s</w:t>
+        <w:t xml:space="preserve">today remains absent from most course reading lists and gathers dust on library shelves. As Lyman has recently shown, systematics takes up little space in contemporary archaeological research or teaching</w:t>
+      </w:r>
+      <w:r>
+        <w:t xml:space="preserve"> </w:t>
+      </w:r>
+      <w:r>
+        <w:t xml:space="preserve">(Lyman, 2021)</w:t>
+      </w:r>
+      <w:r>
+        <w:t xml:space="preserve">. In striking contrast, biological systematics is a well developed field with faculty positions, courses, and journals dedicated to this fundamental scientific concern. If at least some of the success of Clarke and Binford can be attributed to them boldly tackling exciting and large-scale topics such as migration and adaptation adaptation through the introduction of avant-garde terminology, then the corresponding obscurity of Dunnell’s</w:t>
       </w:r>
       <w:r>
         <w:t xml:space="preserve"> </w:t>
@@ -1486,43 +1486,43 @@
         <w:t xml:space="preserve"> </w:t>
       </w:r>
       <w:r>
-        <w:t xml:space="preserve">led him to discover evolutionary theory. In a series of follow-up papers, he forcefully argued for the benefits of a scientific and Darwinian archaeology.</w:t>
-      </w:r>
-      <w:r>
-        <w:rPr>
-          <w:vertAlign w:val="superscript"/>
-        </w:rPr>
-        <w:t xml:space="preserve">11,12</w:t>
-      </w:r>
-      <w:r>
-        <w:t xml:space="preserve"> While his writing style did not attract many followers, these arguments have since become foundational for the development of evolutionary archaeology, especially in the Americas.</w:t>
-      </w:r>
-      <w:r>
-        <w:rPr>
-          <w:vertAlign w:val="superscript"/>
-        </w:rPr>
-        <w:t xml:space="preserve">13</w:t>
-      </w:r>
-      <w:r>
-        <w:t xml:space="preserve"> Initially, following the direct lead of Dunnell, this approach was rather narrowly selectionist, treating artefacts as the hard parts of the human phenotype and selection acting on these as the main driver of change.</w:t>
-      </w:r>
-      <w:r>
-        <w:rPr>
-          <w:vertAlign w:val="superscript"/>
-        </w:rPr>
-        <w:t xml:space="preserve">14</w:t>
-      </w:r>
-      <w:r>
-        <w:t xml:space="preserve"> Evolutionary archaeology has since become both more plural and more fully aligned with cultural evolutionary thinking in the form of behavioural ecology, dual-inheritance and niche construction theory.</w:t>
-      </w:r>
-      <w:r>
-        <w:rPr>
-          <w:vertAlign w:val="superscript"/>
-        </w:rPr>
-        <w:t xml:space="preserve">15–17</w:t>
-      </w:r>
-      <w:r>
-        <w:t xml:space="preserve"> Vitally, cultural evolutionary theory and its focus on the transmission of cultural knowledge via various modes of learning has provided the crucial generative mechanism for material culture systematics. In its contemporary form, selection, but also drift and a range of transmission biases, play important roles in explaining culture change.</w:t>
+        <w:t xml:space="preserve">led him to discover evolutionary theory. In a series of follow-up papers, he forcefully argued for the benefits of a scientific and Darwinian archaeology</w:t>
+      </w:r>
+      <w:r>
+        <w:t xml:space="preserve"> </w:t>
+      </w:r>
+      <w:r>
+        <w:t xml:space="preserve">(Dunnell, 1980, 1982)</w:t>
+      </w:r>
+      <w:r>
+        <w:t xml:space="preserve">. While his writing style did not attract many followers, these arguments have since become foundational for the development of evolutionary archaeology, especially in the Americas</w:t>
+      </w:r>
+      <w:r>
+        <w:t xml:space="preserve"> </w:t>
+      </w:r>
+      <w:r>
+        <w:t xml:space="preserve">(O’Brien, 1996)</w:t>
+      </w:r>
+      <w:r>
+        <w:t xml:space="preserve">. Initially, following the direct lead of Dunnell, this approach was rather narrowly selectionist, treating artefacts as the hard parts of the human phenotype and selection acting on these as the main driver of change</w:t>
+      </w:r>
+      <w:r>
+        <w:t xml:space="preserve"> </w:t>
+      </w:r>
+      <w:r>
+        <w:t xml:space="preserve">(O’Brien &amp; Holland, 1990)</w:t>
+      </w:r>
+      <w:r>
+        <w:t xml:space="preserve">. Evolutionary archaeology has since become both more plural and more fully aligned with cultural evolutionary thinking in the form of behavioural ecology, dual-inheritance and niche construction theory</w:t>
+      </w:r>
+      <w:r>
+        <w:t xml:space="preserve"> </w:t>
+      </w:r>
+      <w:r>
+        <w:t xml:space="preserve">(Marwick, 2006; Prentiss, 2021; Riede, 2019)</w:t>
+      </w:r>
+      <w:r>
+        <w:t xml:space="preserve">. Vitally, cultural evolutionary theory and its focus on the transmission of cultural knowledge via various modes of learning has provided the crucial generative mechanism for material culture systematics. In its contemporary form, selection, but also drift and a range of transmission biases, play important roles in explaining culture change.</w:t>
       </w:r>
     </w:p>
     <w:p>
@@ -1539,85 +1539,85 @@
         <w:t xml:space="preserve">‘</w:t>
       </w:r>
       <w:r>
-        <w:t xml:space="preserve">accidents of history,</w:t>
+        <w:t xml:space="preserve">accidents of history</w:t>
       </w:r>
       <w:r>
         <w:t xml:space="preserve">’</w:t>
       </w:r>
       <w:r>
-        <w:rPr>
-          <w:vertAlign w:val="superscript"/>
-        </w:rPr>
-        <w:t xml:space="preserve">18</w:t>
-      </w:r>
-      <w:r>
-        <w:t xml:space="preserve"> but there are few periods or regions of the Palaeolithic that have not seen debate about the validity or otherwise of their analytical units.</w:t>
-      </w:r>
-      <w:r>
-        <w:rPr>
-          <w:vertAlign w:val="superscript"/>
-        </w:rPr>
-        <w:t xml:space="preserve">19</w:t>
-      </w:r>
-      <w:r>
-        <w:t xml:space="preserve"> The use of older typological classifications remains prevalent, despite clear and repeated critiques.</w:t>
-      </w:r>
-      <w:r>
-        <w:rPr>
-          <w:vertAlign w:val="superscript"/>
-        </w:rPr>
-        <w:t xml:space="preserve">e.g. 20</w:t>
-      </w:r>
-      <w:r>
-        <w:t xml:space="preserve"> More recently, the analysis of technological traits has supplemented or even eclipsed purely typological approaches. However, theoretical explications of the generative mechanisms, and rigorous comparative systematics backed by transparent and replicable analytics as demanded by Dunnell, remain exceptions rather than the rule.</w:t>
-      </w:r>
-      <w:r>
-        <w:rPr>
-          <w:vertAlign w:val="superscript"/>
-        </w:rPr>
-        <w:t xml:space="preserve">21</w:t>
-      </w:r>
-      <w:r>
-        <w:t xml:space="preserve"> Today, a great deal of attention is again being paid to systematics in prehistory, and as Barton and Clark</w:t>
-      </w:r>
-      <w:r>
-        <w:rPr>
-          <w:vertAlign w:val="superscript"/>
-        </w:rPr>
-        <w:t xml:space="preserve">22</w:t>
-      </w:r>
-      <w:r>
-        <w:t xml:space="preserve"> </w:t>
-      </w:r>
-      <w:r>
-        <w:t xml:space="preserve">have pointed out, the continuing adherence to outmoded classifications is preventing the exploration of more relevant and pressing research questions. Several researchers are tackling classificatory issues with novel and mostly quantitative means.</w:t>
-      </w:r>
-      <w:r>
-        <w:rPr>
-          <w:vertAlign w:val="superscript"/>
-        </w:rPr>
-        <w:t xml:space="preserve">23–25</w:t>
-      </w:r>
-      <w:r>
-        <w:t xml:space="preserve"> At the same time, however, the topic remains poorly heeded in archaeological pedagogy.</w:t>
-      </w:r>
-      <w:r>
-        <w:rPr>
-          <w:vertAlign w:val="superscript"/>
-        </w:rPr>
-        <w:t xml:space="preserve">10</w:t>
-      </w:r>
-      <w:r>
-        <w:t xml:space="preserve"> Given that cultural evolutionary theory itself teaches us that aspects of culture most easily and rapidly change when scaffolded through active teaching,</w:t>
-      </w:r>
-      <w:r>
-        <w:rPr>
-          <w:vertAlign w:val="superscript"/>
-        </w:rPr>
-        <w:t xml:space="preserve">26</w:t>
-      </w:r>
-      <w:r>
-        <w:t xml:space="preserve"> we recommend that, after half a century, Dunnell’s</w:t>
+        <w:t xml:space="preserve"> </w:t>
+      </w:r>
+      <w:r>
+        <w:t xml:space="preserve">(Clark, 2009)</w:t>
+      </w:r>
+      <w:r>
+        <w:t xml:space="preserve">, but there are few periods or regions of the Palaeolithic that have not seen debate about the validity or otherwise of their analytical units</w:t>
+      </w:r>
+      <w:r>
+        <w:t xml:space="preserve"> </w:t>
+      </w:r>
+      <w:r>
+        <w:t xml:space="preserve">(Reynolds &amp; Riede, 2019)</w:t>
+      </w:r>
+      <w:r>
+        <w:t xml:space="preserve">. The use of older typological classifications remains prevalent, despite clear and repeated critiques</w:t>
+      </w:r>
+      <w:r>
+        <w:t xml:space="preserve"> </w:t>
+      </w:r>
+      <w:r>
+        <w:t xml:space="preserve">(e.g. Bisson, 2000)</w:t>
+      </w:r>
+      <w:r>
+        <w:t xml:space="preserve">. More recently, the analysis of technological traits has supplemented or even eclipsed purely typological approaches. However, theoretical explications of the generative mechanisms, and rigorous comparative systematics backed by transparent and replicable analytics as demanded by Dunnell, remain exceptions rather than the rule</w:t>
+      </w:r>
+      <w:r>
+        <w:t xml:space="preserve"> </w:t>
+      </w:r>
+      <w:r>
+        <w:t xml:space="preserve">(Tostevin, 2013)</w:t>
+      </w:r>
+      <w:r>
+        <w:t xml:space="preserve">. Today, a great deal of attention is again being paid to systematics in prehistory, and as Barton and Clark</w:t>
+      </w:r>
+      <w:r>
+        <w:t xml:space="preserve"> </w:t>
+      </w:r>
+      <w:r>
+        <w:t xml:space="preserve">(Barton &amp; Clark, 2021)</w:t>
+      </w:r>
+      <w:r>
+        <w:t xml:space="preserve"> </w:t>
+      </w:r>
+      <w:r>
+        <w:t xml:space="preserve">have pointed out, the continuing adherence to outmoded classifications is preventing the exploration of more relevant and pressing research questions. Several researchers are tackling classificatory issues with novel and mostly quantitative means</w:t>
+      </w:r>
+      <w:r>
+        <w:t xml:space="preserve"> </w:t>
+      </w:r>
+      <w:r>
+        <w:t xml:space="preserve">(Grove &amp; Blinkhorn, 2021; Ivanovaitė et al., 2020; Leplongeon et al., 2020)</w:t>
+      </w:r>
+      <w:r>
+        <w:t xml:space="preserve">. At the same time, however, the topic remains poorly heeded in archaeological pedagogy</w:t>
+      </w:r>
+      <w:r>
+        <w:t xml:space="preserve"> </w:t>
+      </w:r>
+      <w:r>
+        <w:t xml:space="preserve">(Lyman, 2021)</w:t>
+      </w:r>
+      <w:r>
+        <w:t xml:space="preserve">. Given that cultural evolutionary theory itself teaches us that aspects of culture most easily and rapidly change when scaffolded through active teaching</w:t>
+      </w:r>
+      <w:r>
+        <w:t xml:space="preserve"> </w:t>
+      </w:r>
+      <w:r>
+        <w:t xml:space="preserve">(Riede et al., 2021)</w:t>
+      </w:r>
+      <w:r>
+        <w:t xml:space="preserve">, we recommend that, after half a century, Dunnell’s</w:t>
       </w:r>
       <w:r>
         <w:t xml:space="preserve"> </w:t>
@@ -1637,7 +1637,7 @@
       </w:r>
     </w:p>
     <w:bookmarkEnd w:id="22"/>
-    <w:bookmarkStart w:id="27" w:name="the-contribution-of-systematics"/>
+    <w:bookmarkStart w:id="33" w:name="the-contribution-of-systematics"/>
     <w:p>
       <w:pPr>
         <w:pStyle w:val="Heading2"/>
@@ -1744,10 +1744,10 @@
         <w:t xml:space="preserve">; for reference the most highly cited archaeology publication from the same year is Binford’s</w:t>
       </w:r>
       <w:r>
-        <w:rPr>
-          <w:vertAlign w:val="superscript"/>
-        </w:rPr>
-        <w:t xml:space="preserve">27</w:t>
+        <w:t xml:space="preserve"> </w:t>
+      </w:r>
+      <w:r>
+        <w:t xml:space="preserve">(1971)</w:t>
       </w:r>
       <w:r>
         <w:t xml:space="preserve"> </w:t>
@@ -1806,34 +1806,34 @@
         <w:t xml:space="preserve"> </w:t>
       </w:r>
       <w:r>
-        <w:t xml:space="preserve">have themselves been very highly cited, with ten publications receiving over 500 citations, demonstrating its influence over a range of topics including social theory,</w:t>
-      </w:r>
-      <w:r>
-        <w:rPr>
-          <w:vertAlign w:val="superscript"/>
-        </w:rPr>
-        <w:t xml:space="preserve">28</w:t>
-      </w:r>
-      <w:r>
-        <w:t xml:space="preserve"> behavioral archaeology,</w:t>
-      </w:r>
-      <w:r>
-        <w:rPr>
-          <w:vertAlign w:val="superscript"/>
-        </w:rPr>
-        <w:t xml:space="preserve">29</w:t>
-      </w:r>
-      <w:r>
-        <w:t xml:space="preserve"> and lithic analysis.</w:t>
-      </w:r>
-      <w:r>
-        <w:rPr>
-          <w:vertAlign w:val="superscript"/>
-        </w:rPr>
-        <w:t xml:space="preserve">30</w:t>
-      </w:r>
-      <w:r>
-        <w:t xml:space="preserve"> Looking at the top fifty words in the titles of the works citing</w:t>
+        <w:t xml:space="preserve">have themselves been very highly cited, with ten publications receiving over 500 citations, demonstrating its influence over a range of topics including social theory</w:t>
+      </w:r>
+      <w:r>
+        <w:t xml:space="preserve"> </w:t>
+      </w:r>
+      <w:r>
+        <w:t xml:space="preserve">(Shanks &amp; Tilley, 1987)</w:t>
+      </w:r>
+      <w:r>
+        <w:t xml:space="preserve">, behavioral archaeology</w:t>
+      </w:r>
+      <w:r>
+        <w:t xml:space="preserve"> </w:t>
+      </w:r>
+      <w:r>
+        <w:t xml:space="preserve">(Schiffer, 2016)</w:t>
+      </w:r>
+      <w:r>
+        <w:t xml:space="preserve">, and lithic analysis</w:t>
+      </w:r>
+      <w:r>
+        <w:t xml:space="preserve"> </w:t>
+      </w:r>
+      <w:r>
+        <w:t xml:space="preserve">(Andrefsky, 1998)</w:t>
+      </w:r>
+      <w:r>
+        <w:t xml:space="preserve">. Looking at the top fifty words in the titles of the works citing</w:t>
       </w:r>
       <w:r>
         <w:t xml:space="preserve"> </w:t>
@@ -1913,28 +1913,28 @@
         <w:t xml:space="preserve">‘</w:t>
       </w:r>
       <w:r>
-        <w:t xml:space="preserve">transmission,</w:t>
+        <w:t xml:space="preserve">transmission</w:t>
       </w:r>
       <w:r>
         <w:t xml:space="preserve">’</w:t>
       </w:r>
       <w:r>
+        <w:t xml:space="preserve">,</w:t>
+      </w:r>
+      <w:r>
         <w:t xml:space="preserve"> </w:t>
       </w:r>
       <w:r>
         <w:t xml:space="preserve">‘</w:t>
       </w:r>
       <w:r>
-        <w:t xml:space="preserve">variation,</w:t>
+        <w:t xml:space="preserve">variation</w:t>
       </w:r>
       <w:r>
         <w:t xml:space="preserve">’</w:t>
       </w:r>
       <w:r>
-        <w:t xml:space="preserve"> </w:t>
-      </w:r>
-      <w:r>
-        <w:t xml:space="preserve">and</w:t>
+        <w:t xml:space="preserve">, and</w:t>
       </w:r>
       <w:r>
         <w:t xml:space="preserve"> </w:t>
@@ -1943,16 +1943,13 @@
         <w:t xml:space="preserve">‘</w:t>
       </w:r>
       <w:r>
-        <w:t xml:space="preserve">evolutionary.</w:t>
+        <w:t xml:space="preserve">evolutionary</w:t>
       </w:r>
       <w:r>
         <w:t xml:space="preserve">’</w:t>
       </w:r>
       <w:r>
-        <w:t xml:space="preserve"> </w:t>
-      </w:r>
-      <w:r>
-        <w:t xml:space="preserve">Evolution is a very minor theme in</w:t>
+        <w:t xml:space="preserve">. Evolution is a very minor theme in</w:t>
       </w:r>
       <w:r>
         <w:t xml:space="preserve"> </w:t>
@@ -1980,12 +1977,12 @@
           <wp:inline>
             <wp:extent cx="5943600" cy="3302000"/>
             <wp:effectExtent b="0" l="0" r="0" t="0"/>
-            <wp:docPr descr="Figure 1: Citations to ‘Systematics’ over time. Inset shows distributions of citations to works citing ‘Systematics.’ Data collected from Google Scholar on July 2021" title="" id="1" name="Picture"/>
+            <wp:docPr descr="Figure 1: Citations to ‘Systematics’ over time. Inset shows distributions of citations to works citing ‘Systematics’. Data collected from Google Scholar on July 2021" title="" id="25" name="Picture"/>
             <a:graphic>
               <a:graphicData uri="http://schemas.openxmlformats.org/drawingml/2006/picture">
                 <pic:pic>
                   <pic:nvPicPr>
-                    <pic:cNvPr descr="/Users/bmarwick/Desktop/systematicsinprehistory/analysis/figures/citations-of-citing-works-over-time.png" id="0" name="Picture"/>
+                    <pic:cNvPr descr="/Users/bmarwick/Desktop/systematicsinprehistory/analysis/figures/citations-of-citing-works-over-time.png" id="26" name="Picture"/>
                     <pic:cNvPicPr>
                       <a:picLocks noChangeArrowheads="1" noChangeAspect="1"/>
                     </pic:cNvPicPr>
@@ -2050,16 +2047,13 @@
         <w:t xml:space="preserve">‘</w:t>
       </w:r>
       <w:r>
-        <w:t xml:space="preserve">Systematics.</w:t>
+        <w:t xml:space="preserve">Systematics</w:t>
       </w:r>
       <w:r>
         <w:t xml:space="preserve">’</w:t>
       </w:r>
       <w:r>
-        <w:t xml:space="preserve"> </w:t>
-      </w:r>
-      <w:r>
-        <w:t xml:space="preserve">Data collected from Google Scholar on July 2021</w:t>
+        <w:t xml:space="preserve">. Data collected from Google Scholar on July 2021</w:t>
       </w:r>
     </w:p>
     <w:p>
@@ -2071,18 +2065,18 @@
           <wp:inline>
             <wp:extent cx="5943600" cy="5943600"/>
             <wp:effectExtent b="0" l="0" r="0" t="0"/>
-            <wp:docPr descr="Figure 2: Keywords in titles of works citing ‘Systematics.’ Inset shows languages of works citing ‘Systematics’" title="" id="1" name="Picture"/>
+            <wp:docPr descr="Figure 2: Keywords in titles of works citing ‘Systematics’. Inset shows languages of works citing ‘Systematics’" title="" id="28" name="Picture"/>
             <a:graphic>
               <a:graphicData uri="http://schemas.openxmlformats.org/drawingml/2006/picture">
                 <pic:pic>
                   <pic:nvPicPr>
-                    <pic:cNvPr descr="/Users/bmarwick/Desktop/systematicsinprehistory/analysis/figures/languages-and-keywords-in-titles-of-citing-works.png" id="0" name="Picture"/>
+                    <pic:cNvPr descr="/Users/bmarwick/Desktop/systematicsinprehistory/analysis/figures/languages-and-keywords-in-titles-of-citing-works.png" id="29" name="Picture"/>
                     <pic:cNvPicPr>
                       <a:picLocks noChangeArrowheads="1" noChangeAspect="1"/>
                     </pic:cNvPicPr>
                   </pic:nvPicPr>
                   <pic:blipFill>
-                    <a:blip r:embed="rId25"/>
+                    <a:blip r:embed="rId27"/>
                     <a:stretch>
                       <a:fillRect/>
                     </a:stretch>
@@ -2123,16 +2117,13 @@
         <w:t xml:space="preserve">‘</w:t>
       </w:r>
       <w:r>
-        <w:t xml:space="preserve">Systematics.</w:t>
+        <w:t xml:space="preserve">Systematics</w:t>
       </w:r>
       <w:r>
         <w:t xml:space="preserve">’</w:t>
       </w:r>
       <w:r>
-        <w:t xml:space="preserve"> </w:t>
-      </w:r>
-      <w:r>
-        <w:t xml:space="preserve">Inset shows languages of works citing</w:t>
+        <w:t xml:space="preserve">. Inset shows languages of works citing</w:t>
       </w:r>
       <w:r>
         <w:t xml:space="preserve"> </w:t>
@@ -2196,10 +2187,19 @@
         <w:t xml:space="preserve">that archaeological typologies are often intuitive, arbitrary, and difficult to replicate by other researchers. Motivated by this critique, scholars such as Marcelo Cardillo, Judith Charlin</w:t>
       </w:r>
       <w:r>
-        <w:rPr>
-          <w:vertAlign w:val="superscript"/>
-        </w:rPr>
-        <w:t xml:space="preserve">31</w:t>
+        <w:t xml:space="preserve"> </w:t>
+      </w:r>
+      <w:r>
+        <w:t xml:space="preserve">(Cardillo &amp; Charlin, 2018)</w:t>
+      </w:r>
+      <w:r>
+        <w:t xml:space="preserve">, Mercedes Okumura</w:t>
+      </w:r>
+      <w:r>
+        <w:t xml:space="preserve"> </w:t>
+      </w:r>
+      <w:r>
+        <w:t xml:space="preserve">(Okumura &amp; Araujo, 2014)</w:t>
       </w:r>
       <w:r>
         <w:t xml:space="preserve"> </w:t>
@@ -2221,16 +2221,40 @@
         <w:t xml:space="preserve"> </w:t>
       </w:r>
       <w:r>
-        <w:t xml:space="preserve">is their exploration of modern phylogenetic comparative methods to model and quantify technological variation and change over space and time.</w:t>
-      </w:r>
-      <w:r>
-        <w:rPr>
-          <w:vertAlign w:val="superscript"/>
-        </w:rPr>
-        <w:t xml:space="preserve">e.g. 32</w:t>
-      </w:r>
-      <w:r>
-        <w:t xml:space="preserve"> These works show that one of the most important contributions of</w:t>
+        <w:t xml:space="preserve">is their exploration of modern phylogenetic comparative methods to model and quantify technological variation and change over space and time</w:t>
+      </w:r>
+      <w:r>
+        <w:t xml:space="preserve"> </w:t>
+      </w:r>
+      <w:r>
+        <w:t xml:space="preserve">(e.g. Cardillo &amp; Alberti, 2015)</w:t>
+      </w:r>
+      <w:r>
+        <w:t xml:space="preserve">. While the work by Cardillo and colleagues</w:t>
+      </w:r>
+      <w:r>
+        <w:t xml:space="preserve"> </w:t>
+      </w:r>
+      <w:r>
+        <w:t xml:space="preserve">(2015; 2018)</w:t>
+      </w:r>
+      <w:r>
+        <w:t xml:space="preserve"> </w:t>
+      </w:r>
+      <w:r>
+        <w:t xml:space="preserve">focuses on phylogenetic signals and material culture diversity across time and space, Okumura and colleagues</w:t>
+      </w:r>
+      <w:r>
+        <w:t xml:space="preserve"> </w:t>
+      </w:r>
+      <w:r>
+        <w:t xml:space="preserve">(2014)</w:t>
+      </w:r>
+      <w:r>
+        <w:t xml:space="preserve"> </w:t>
+      </w:r>
+      <w:r>
+        <w:t xml:space="preserve">are more concerned with the persistence of attributes over long stretches of time. What these works have in common is the use of an explicitly cultural evolutionary rationale. In these studies, the use of paradigmatic classifications is widespread and an overt understanding of the difference between classes (ideational/theoretical) and groups (phenomenological/empirical) evident, underlining the influence of Dunnell’s thinking. Worth noting is that these approaches were embraced chiefly in only two South American countries – Argentina and Brazil – and largely independently of each other. Collectively, these works show that one of the most important contributions of</w:t>
       </w:r>
       <w:r>
         <w:t xml:space="preserve"> </w:t>
@@ -2258,18 +2282,18 @@
           <wp:inline>
             <wp:extent cx="5943600" cy="3863340"/>
             <wp:effectExtent b="0" l="0" r="0" t="0"/>
-            <wp:docPr descr="Figure 3: Left: Top twenty topics in titles of works citing ‘Systematics.’ The gamma value indicates their overall abunadnace, and the topics are labelled with the most heavily weighted words in each topic. Right upper: Clusters of citing works according to topic similarity, with clusters labelled by the most prominent topic. Clusters were computed by Principal Components Analysis of the topic proportions in each citing work, then a t-SNE to reduce dimensionality, and density based clustering and to identify clusters. Each data point is one document. Right lower: Plot of topics showing coherence and exclusivity metrics for each topic. Each data point is one topic" title="" id="1" name="Picture"/>
+            <wp:docPr descr="Figure 3: Left: Top twenty topics in titles of works citing ‘Systematics’. The gamma value indicates their overall abunadnace, and the topics are labelled with the most heavily weighted words in each topic. Right upper: Clusters of citing works according to topic similarity, with clusters labelled by the most prominent topic. Clusters were computed by Principal Components Analysis of the topic proportions in each citing work, then a t-SNE to reduce dimensionality, and density based clustering and to identify clusters. Each data point is one document. Right lower: Plot of topics showing coherence and exclusivity metrics for each topic. Each data point is one topic" title="" id="31" name="Picture"/>
             <a:graphic>
               <a:graphicData uri="http://schemas.openxmlformats.org/drawingml/2006/picture">
                 <pic:pic>
                   <pic:nvPicPr>
-                    <pic:cNvPr descr="/Users/bmarwick/Desktop/systematicsinprehistory/analysis/figures/topic-model-on-titles.jpg" id="0" name="Picture"/>
+                    <pic:cNvPr descr="/Users/bmarwick/Desktop/systematicsinprehistory/analysis/figures/topic-model-on-titles.jpg" id="32" name="Picture"/>
                     <pic:cNvPicPr>
                       <a:picLocks noChangeArrowheads="1" noChangeAspect="1"/>
                     </pic:cNvPicPr>
                   </pic:nvPicPr>
                   <pic:blipFill>
-                    <a:blip r:embed="rId26"/>
+                    <a:blip r:embed="rId30"/>
                     <a:stretch>
                       <a:fillRect/>
                     </a:stretch>
@@ -2310,16 +2334,13 @@
         <w:t xml:space="preserve">‘</w:t>
       </w:r>
       <w:r>
-        <w:t xml:space="preserve">Systematics.</w:t>
+        <w:t xml:space="preserve">Systematics</w:t>
       </w:r>
       <w:r>
         <w:t xml:space="preserve">’</w:t>
       </w:r>
       <w:r>
-        <w:t xml:space="preserve"> </w:t>
-      </w:r>
-      <w:r>
-        <w:t xml:space="preserve">The gamma value indicates their overall abunadnace, and the topics are labelled with the most heavily weighted words in each topic. Right upper: Clusters of citing works according to topic similarity, with clusters labelled by the most prominent topic. Clusters were computed by Principal Components Analysis of the topic proportions in each citing work, then a t-SNE to reduce dimensionality, and density based clustering and to identify clusters. Each data point is one document. Right lower: Plot of topics showing coherence and exclusivity metrics for each topic. Each data point is one topic</w:t>
+        <w:t xml:space="preserve">. The gamma value indicates their overall abunadnace, and the topics are labelled with the most heavily weighted words in each topic. Right upper: Clusters of citing works according to topic similarity, with clusters labelled by the most prominent topic. Clusters were computed by Principal Components Analysis of the topic proportions in each citing work, then a t-SNE to reduce dimensionality, and density based clustering and to identify clusters. Each data point is one document. Right lower: Plot of topics showing coherence and exclusivity metrics for each topic. Each data point is one topic</w:t>
       </w:r>
     </w:p>
     <w:p>
@@ -2365,16 +2386,16 @@
         <w:t xml:space="preserve">Systematics</w:t>
       </w:r>
       <w:r>
-        <w:t xml:space="preserve">, that uses a probabilistic approach to generate mixtures of words that represent themes or topics in the collection.</w:t>
-      </w:r>
-      <w:r>
-        <w:rPr>
-          <w:vertAlign w:val="superscript"/>
-        </w:rPr>
-        <w:t xml:space="preserve">33,34</w:t>
-      </w:r>
-      <w:r>
-        <w:t xml:space="preserve"> This finds natural groups of topics similar to how clustering on numeric data finds groups of similar items. We generated a topic model with the widely-used Latent Dirichlet Allocation method, which resulted in an optimal number of 76 topics. The topic model shows the persistence of the core themes of</w:t>
+        <w:t xml:space="preserve">, that uses a probabilistic approach to generate mixtures of words that represent themes or topics in the collection</w:t>
+      </w:r>
+      <w:r>
+        <w:t xml:space="preserve"> </w:t>
+      </w:r>
+      <w:r>
+        <w:t xml:space="preserve">(Roberts et al., 2016; Roberts et al., 2014)</w:t>
+      </w:r>
+      <w:r>
+        <w:t xml:space="preserve">. This finds natural groups of topics similar to how clustering on numeric data finds groups of similar items. We generated a topic model with the widely-used Latent Dirichlet Allocation method, which resulted in an optimal number of 76 topics. The topic model shows the persistence of the core themes of</w:t>
       </w:r>
       <w:r>
         <w:t xml:space="preserve"> </w:t>
@@ -2415,19 +2436,19 @@
         <w:t xml:space="preserve">‘</w:t>
       </w:r>
       <w:r>
-        <w:t xml:space="preserve">systematics enables us to move beyond common sense.</w:t>
+        <w:t xml:space="preserve">systematics enables us to move beyond common sense</w:t>
       </w:r>
       <w:r>
         <w:t xml:space="preserve">’</w:t>
       </w:r>
       <w:r>
-        <w:rPr>
-          <w:vertAlign w:val="superscript"/>
-        </w:rPr>
-        <w:t xml:space="preserve">35</w:t>
-      </w:r>
-      <w:r>
-        <w:t xml:space="preserve"> We see a concern for the construction of analytical units in areas as diverse as the Palaeolithic of Africa, ceramics of the Maya and Papua New Guinea, and several regions of the Unites States.</w:t>
+        <w:t xml:space="preserve"> </w:t>
+      </w:r>
+      <w:r>
+        <w:t xml:space="preserve">(Lipo et al., 2021)</w:t>
+      </w:r>
+      <w:r>
+        <w:t xml:space="preserve">. We see a concern for the construction of analytical units in areas as diverse as the Palaeolithic of Africa, ceramics of the Maya and Papua New Guinea, and several regions of the Unites States.</w:t>
       </w:r>
     </w:p>
     <w:p>
@@ -2486,10 +2507,10 @@
         <w:t xml:space="preserve">from researchers in the Eastern hemisphere. Could cultural differences in reasoning styles</w:t>
       </w:r>
       <w:r>
-        <w:rPr>
-          <w:vertAlign w:val="superscript"/>
-        </w:rPr>
-        <w:t xml:space="preserve">36</w:t>
+        <w:t xml:space="preserve"> </w:t>
+      </w:r>
+      <w:r>
+        <w:t xml:space="preserve">(Henrich et al., 2010)</w:t>
       </w:r>
       <w:r>
         <w:t xml:space="preserve"> </w:t>
@@ -2529,10 +2550,10 @@
         <w:t xml:space="preserve">is how Spaulding</w:t>
       </w:r>
       <w:r>
-        <w:rPr>
-          <w:vertAlign w:val="superscript"/>
-        </w:rPr>
-        <w:t xml:space="preserve">6</w:t>
+        <w:t xml:space="preserve"> </w:t>
+      </w:r>
+      <w:r>
+        <w:t xml:space="preserve">(Spaulding, 1974, pp. 515–516)</w:t>
       </w:r>
       <w:r>
         <w:t xml:space="preserve"> </w:t>
@@ -2607,7 +2628,7 @@
         <w:t xml:space="preserve">Systematics and Biodiversity</w:t>
       </w:r>
       <w:r>
-        <w:t xml:space="preserve">, archaeology currently has no equivalent focal points for discussions of systematics that transcends specific geographical and chronological concerns.</w:t>
+        <w:t xml:space="preserve">, archaeology currently has no equivalent focal points for discussions of specifically culture-historical systematics that transcend specific geographical and chronological concerns.</w:t>
       </w:r>
       <w:r>
         <w:t xml:space="preserve"> </w:t>
@@ -2647,16 +2668,16 @@
         <w:t xml:space="preserve"> </w:t>
       </w:r>
       <w:r>
-        <w:t xml:space="preserve">to establish a distinctive form of scientific archaeology, and it faced overwhelming competition from the program advocated by the New Archaeology on the one hand, while also meeting resistance from deeply entrenched traditional approaches to classification. In addition, the volume also appeared just before personal computers were beginning to have a major impact on archaeological research practice.</w:t>
-      </w:r>
-      <w:r>
-        <w:rPr>
-          <w:vertAlign w:val="superscript"/>
-        </w:rPr>
-        <w:t xml:space="preserve">37,38</w:t>
-      </w:r>
-      <w:r>
-        <w:t xml:space="preserve"> The rigor advocated by Dunnell would have lent itself smoothly to the sorts of computational approaches now increasingly adopted in the discipline. Yet, the approaches of the New Archaeologists dominated the literature in the decade after the publication of</w:t>
+        <w:t xml:space="preserve">to establish a distinctive form of scientific archaeology, and it faced overwhelming competition from the program advocated by the New Archaeology on the one hand, while also meeting resistance from deeply entrenched traditional approaches to classification. In addition, the volume also appeared just before personal computers were beginning to have a major impact on archaeological research practice</w:t>
+      </w:r>
+      <w:r>
+        <w:t xml:space="preserve"> </w:t>
+      </w:r>
+      <w:r>
+        <w:t xml:space="preserve">(Aldenderfer, 1987; Clark &amp; Stafford, 1982)</w:t>
+      </w:r>
+      <w:r>
+        <w:t xml:space="preserve">. The rigor advocated by Dunnell would have lent itself smoothly to the sorts of computational approaches now increasingly adopted in the discipline. Yet, the approaches of the New Archaeologists dominated the literature in the decade after the publication of</w:t>
       </w:r>
       <w:r>
         <w:t xml:space="preserve"> </w:t>
@@ -2694,19 +2715,19 @@
         <w:t xml:space="preserve">‘</w:t>
       </w:r>
       <w:r>
-        <w:t xml:space="preserve">prison of de Mortillet,</w:t>
+        <w:t xml:space="preserve">prison of de Mortillet</w:t>
       </w:r>
       <w:r>
         <w:t xml:space="preserve">’</w:t>
       </w:r>
       <w:r>
-        <w:rPr>
-          <w:vertAlign w:val="superscript"/>
-        </w:rPr>
-        <w:t xml:space="preserve">39</w:t>
-      </w:r>
-      <w:r>
-        <w:t xml:space="preserve"> namely the inherited and entrenched analytical habits of research traditions dominated by economies of personal prestige (Gabriel de Mortillet, 1821–1898, was an archaeologist who published the first widely used classification of the Paleolithic, much of which remains in use today).</w:t>
+        <w:t xml:space="preserve"> </w:t>
+      </w:r>
+      <w:r>
+        <w:t xml:space="preserve">(Shea, 2016, p. xvii)</w:t>
+      </w:r>
+      <w:r>
+        <w:t xml:space="preserve">, namely the inherited and entrenched analytical habits of research traditions dominated by economies of personal prestige (Gabriel de Mortillet, 1821–1898, was an archaeologist who published the first widely used classification of the Paleolithic, much of which remains in use today).</w:t>
       </w:r>
       <w:r>
         <w:t xml:space="preserve"> </w:t>
@@ -2722,16 +2743,16 @@
         <w:t xml:space="preserve"> </w:t>
       </w:r>
       <w:r>
-        <w:t xml:space="preserve">endures as a striking and precocious provocation to archaeologists to be transparent, rigorous, precise, and deliberate about how we divide up and aggregate material culture and the measurements we take from it to describe and explain the human experience in the past. With archaeologists increasingly pursuing ambitious questions about evolutionary processes that require large scale syntheses of disparate datasets,</w:t>
-      </w:r>
-      <w:r>
-        <w:rPr>
-          <w:vertAlign w:val="superscript"/>
-        </w:rPr>
-        <w:t xml:space="preserve">cf. 40</w:t>
-      </w:r>
-      <w:r>
-        <w:t xml:space="preserve"> the message of</w:t>
+        <w:t xml:space="preserve">endures as a striking and precocious provocation to archaeologists to be transparent, rigorous, precise, and deliberate about how we divide up and aggregate material culture and the measurements we take from it to describe and explain the human experience in the past. With archaeologists increasingly pursuing ambitious questions about evolutionary processes that require large scale syntheses of disparate datasets</w:t>
+      </w:r>
+      <w:r>
+        <w:t xml:space="preserve"> </w:t>
+      </w:r>
+      <w:r>
+        <w:t xml:space="preserve">(cf. Perreault, 2019)</w:t>
+      </w:r>
+      <w:r>
+        <w:t xml:space="preserve">, the message of</w:t>
       </w:r>
       <w:r>
         <w:t xml:space="preserve"> </w:t>
@@ -2750,8 +2771,8 @@
         <w:t xml:space="preserve">will only become more relevant.</w:t>
       </w:r>
     </w:p>
-    <w:bookmarkEnd w:id="27"/>
-    <w:bookmarkStart w:id="28" w:name="acknowledgements"/>
+    <w:bookmarkEnd w:id="33"/>
+    <w:bookmarkStart w:id="34" w:name="acknowledgements"/>
     <w:p>
       <w:pPr>
         <w:pStyle w:val="Heading1"/>
@@ -2768,8 +2789,8 @@
         <w:t xml:space="preserve">This work is part of the CLIOARCH project, an ERC Consolidator Grant project that has received funding from the European Research Council (ERC) under the European Union’s Horizon 2020 research and innovation programme (grant agreement No. 817564).</w:t>
       </w:r>
     </w:p>
-    <w:bookmarkEnd w:id="28"/>
-    <w:bookmarkStart w:id="30" w:name="author-biographies"/>
+    <w:bookmarkEnd w:id="34"/>
+    <w:bookmarkStart w:id="36" w:name="author-biographies"/>
     <w:p>
       <w:pPr>
         <w:pStyle w:val="Heading1"/>
@@ -2785,7 +2806,7 @@
       <w:r>
         <w:t xml:space="preserve">Felix Riede is Professor of Prehistoric Archaeology at Aarhus University and PI in the ERC-funded project CLIOARCH (</w:t>
       </w:r>
-      <w:hyperlink r:id="rId29">
+      <w:hyperlink r:id="rId35">
         <w:r>
           <w:rPr>
             <w:rStyle w:val="Hyperlink"/>
@@ -2813,8 +2834,8 @@
         <w:t xml:space="preserve">Ben Marwick is Professor at the Department of Anthropology, University of Washington – Robert C. Dunnell’s former department. He is widely known for his pioneering work in quantitative methods and reproducibility in archaeology, and his applications of cultural evolutionary and behavioral ecological models to the prehistory of mainland Southeast Asia and Australia in particular.</w:t>
       </w:r>
     </w:p>
-    <w:bookmarkEnd w:id="30"/>
-    <w:bookmarkStart w:id="31" w:name="data-availability-statement"/>
+    <w:bookmarkEnd w:id="36"/>
+    <w:bookmarkStart w:id="37" w:name="data-availability-statement"/>
     <w:p>
       <w:pPr>
         <w:pStyle w:val="Heading1"/>
@@ -2854,8 +2875,8 @@
         <w:br w:type="page"/>
       </w:r>
     </w:p>
-    <w:bookmarkEnd w:id="31"/>
-    <w:bookmarkStart w:id="74" w:name="references"/>
+    <w:bookmarkEnd w:id="37"/>
+    <w:bookmarkStart w:id="101" w:name="references"/>
     <w:p>
       <w:pPr>
         <w:pStyle w:val="Heading1"/>
@@ -2864,64 +2885,868 @@
         <w:t xml:space="preserve">References</w:t>
       </w:r>
     </w:p>
-    <w:bookmarkStart w:id="72" w:name="refs"/>
-    <w:bookmarkStart w:id="32" w:name="ref-prentiss2019handbook"/>
+    <w:bookmarkStart w:id="99" w:name="refs"/>
+    <w:bookmarkStart w:id="38" w:name="ref-aldenderfer1987assessing"/>
     <w:p>
       <w:pPr>
         <w:pStyle w:val="Bibliography"/>
       </w:pPr>
       <w:r>
-        <w:rPr>
-          <w:bCs/>
-          <w:b/>
-        </w:rPr>
-        <w:t xml:space="preserve">1</w:t>
-      </w:r>
-      <w:r>
-        <w:t xml:space="preserve"> </w:t>
-      </w:r>
-      <w:r>
-        <w:t xml:space="preserve">Prentiss AM. 2019. Handbook of evolutionary research in archaeology. Springer.</w:t>
-      </w:r>
-    </w:p>
-    <w:bookmarkEnd w:id="32"/>
-    <w:bookmarkStart w:id="33" w:name="ref-clarke1968a"/>
+        <w:t xml:space="preserve">Aldenderfer, M. S. (1987).</w:t>
+      </w:r>
+      <w:r>
+        <w:t xml:space="preserve"> </w:t>
+      </w:r>
+      <w:r>
+        <w:rPr>
+          <w:iCs/>
+          <w:i/>
+        </w:rPr>
+        <w:t xml:space="preserve">Assessing the impact of quantitative thinking on archaeological research: Historical and evolutionary insights</w:t>
+      </w:r>
+      <w:r>
+        <w:t xml:space="preserve"> </w:t>
+      </w:r>
+      <w:r>
+        <w:t xml:space="preserve">(M. S. Aldenderfer, Ed.; p. 929). Sage, Newbury Park, CA.</w:t>
+      </w:r>
+    </w:p>
+    <w:bookmarkEnd w:id="38"/>
+    <w:bookmarkStart w:id="39" w:name="ref-Andrefsky_1998"/>
     <w:p>
       <w:pPr>
         <w:pStyle w:val="Bibliography"/>
       </w:pPr>
       <w:r>
-        <w:rPr>
-          <w:bCs/>
-          <w:b/>
+        <w:t xml:space="preserve">Andrefsky, W. (1998).</w:t>
+      </w:r>
+      <w:r>
+        <w:t xml:space="preserve"> </w:t>
+      </w:r>
+      <w:r>
+        <w:rPr>
+          <w:iCs/>
+          <w:i/>
+        </w:rPr>
+        <w:t xml:space="preserve">Lithics: A macroscopic approach</w:t>
+      </w:r>
+      <w:r>
+        <w:t xml:space="preserve">. Cambridge University Press.</w:t>
+      </w:r>
+    </w:p>
+    <w:bookmarkEnd w:id="39"/>
+    <w:bookmarkStart w:id="41" w:name="ref-barton2021"/>
+    <w:p>
+      <w:pPr>
+        <w:pStyle w:val="Bibliography"/>
+      </w:pPr>
+      <w:r>
+        <w:t xml:space="preserve">Barton, C. M., &amp; Clark, G. A. (2021). From artifacts to cultures: Technology, society, and knowledge in the upper paleolithic.</w:t>
+      </w:r>
+      <w:r>
+        <w:t xml:space="preserve"> </w:t>
+      </w:r>
+      <w:r>
+        <w:rPr>
+          <w:iCs/>
+          <w:i/>
+        </w:rPr>
+        <w:t xml:space="preserve">Journal of Paleolithic Archaeology</w:t>
+      </w:r>
+      <w:r>
+        <w:t xml:space="preserve">,</w:t>
+      </w:r>
+      <w:r>
+        <w:t xml:space="preserve"> </w:t>
+      </w:r>
+      <w:r>
+        <w:rPr>
+          <w:iCs/>
+          <w:i/>
+        </w:rPr>
+        <w:t xml:space="preserve">4</w:t>
+      </w:r>
+      <w:r>
+        <w:t xml:space="preserve">(2), 16.</w:t>
+      </w:r>
+      <w:r>
+        <w:t xml:space="preserve"> </w:t>
+      </w:r>
+      <w:hyperlink r:id="rId40">
+        <w:r>
+          <w:rPr>
+            <w:rStyle w:val="Hyperlink"/>
+          </w:rPr>
+          <w:t xml:space="preserve">https://doi.org/10.1007/s41982-021-00091-8</w:t>
+        </w:r>
+      </w:hyperlink>
+    </w:p>
+    <w:bookmarkEnd w:id="41"/>
+    <w:bookmarkStart w:id="43" w:name="ref-bayard1973"/>
+    <w:p>
+      <w:pPr>
+        <w:pStyle w:val="Bibliography"/>
+      </w:pPr>
+      <w:r>
+        <w:t xml:space="preserve">Bayard, D. T. (1973). ’Prehistory: A systematic science?’: A review of robert c. Dunnell’s</w:t>
+      </w:r>
+      <w:r>
+        <w:t xml:space="preserve"> </w:t>
+      </w:r>
+      <w:r>
+        <w:t xml:space="preserve">"</w:t>
+      </w:r>
+      <w:r>
+        <w:t xml:space="preserve">systematics in prehistory</w:t>
+      </w:r>
+      <w:r>
+        <w:t xml:space="preserve">"</w:t>
+      </w:r>
+      <w:r>
+        <w:t xml:space="preserve"> </w:t>
+      </w:r>
+      <w:r>
+        <w:t xml:space="preserve">(book review).</w:t>
+      </w:r>
+      <w:r>
+        <w:t xml:space="preserve"> </w:t>
+      </w:r>
+      <w:r>
+        <w:rPr>
+          <w:iCs/>
+          <w:i/>
+        </w:rPr>
+        <w:t xml:space="preserve">Mankind</w:t>
+      </w:r>
+      <w:r>
+        <w:t xml:space="preserve">,</w:t>
+      </w:r>
+      <w:r>
+        <w:t xml:space="preserve"> </w:t>
+      </w:r>
+      <w:r>
+        <w:rPr>
+          <w:iCs/>
+          <w:i/>
+        </w:rPr>
+        <w:t xml:space="preserve">9</w:t>
+      </w:r>
+      <w:r>
+        <w:t xml:space="preserve">(1), 39.</w:t>
+      </w:r>
+      <w:r>
+        <w:t xml:space="preserve"> </w:t>
+      </w:r>
+      <w:hyperlink r:id="rId42">
+        <w:r>
+          <w:rPr>
+            <w:rStyle w:val="Hyperlink"/>
+          </w:rPr>
+          <w:t xml:space="preserve">https://search.proquest.com/scholarly-journals/prehistory-systematic-science-review-robert-c/docview/1299122177/se-2?accountid=14468</w:t>
+        </w:r>
+      </w:hyperlink>
+    </w:p>
+    <w:bookmarkEnd w:id="43"/>
+    <w:bookmarkStart w:id="44" w:name="ref-binford1971mortuary"/>
+    <w:p>
+      <w:pPr>
+        <w:pStyle w:val="Bibliography"/>
+      </w:pPr>
+      <w:r>
+        <w:t xml:space="preserve">Binford, L. R. (1971). Mortuary practices: Their study and their potential.</w:t>
+      </w:r>
+      <w:r>
+        <w:t xml:space="preserve"> </w:t>
+      </w:r>
+      <w:r>
+        <w:rPr>
+          <w:iCs/>
+          <w:i/>
+        </w:rPr>
+        <w:t xml:space="preserve">Memoirs of the Society for American Archaeology</w:t>
+      </w:r>
+      <w:r>
+        <w:t xml:space="preserve">,</w:t>
+      </w:r>
+      <w:r>
+        <w:t xml:space="preserve"> </w:t>
+      </w:r>
+      <w:r>
+        <w:rPr>
+          <w:iCs/>
+          <w:i/>
+        </w:rPr>
+        <w:t xml:space="preserve">25</w:t>
+      </w:r>
+      <w:r>
+        <w:t xml:space="preserve">, 6–29.</w:t>
+      </w:r>
+    </w:p>
+    <w:bookmarkEnd w:id="44"/>
+    <w:bookmarkStart w:id="46" w:name="ref-bisson2000"/>
+    <w:p>
+      <w:pPr>
+        <w:pStyle w:val="Bibliography"/>
+      </w:pPr>
+      <w:r>
+        <w:t xml:space="preserve">Bisson, M. S. (2000). Nineteenth century tools for twenty-first century archaeology? Why the middle paleolithic typology of françois bordes must be replaced.</w:t>
+      </w:r>
+      <w:r>
+        <w:t xml:space="preserve"> </w:t>
+      </w:r>
+      <w:r>
+        <w:rPr>
+          <w:iCs/>
+          <w:i/>
+        </w:rPr>
+        <w:t xml:space="preserve">Journal of Archaeological Method and Theory</w:t>
+      </w:r>
+      <w:r>
+        <w:t xml:space="preserve">,</w:t>
+      </w:r>
+      <w:r>
+        <w:t xml:space="preserve"> </w:t>
+      </w:r>
+      <w:r>
+        <w:rPr>
+          <w:iCs/>
+          <w:i/>
+        </w:rPr>
+        <w:t xml:space="preserve">7</w:t>
+      </w:r>
+      <w:r>
+        <w:t xml:space="preserve">(1), 1–48. https://doi.org/</w:t>
+      </w:r>
+      <w:hyperlink r:id="rId45">
+        <w:r>
+          <w:rPr>
+            <w:rStyle w:val="Hyperlink"/>
+          </w:rPr>
+          <w:t xml:space="preserve">http://dx.doi.org/10.1023/A:1009578011590</w:t>
+        </w:r>
+      </w:hyperlink>
+    </w:p>
+    <w:bookmarkEnd w:id="46"/>
+    <w:bookmarkStart w:id="47" w:name="ref-cardillo2015evolution"/>
+    <w:p>
+      <w:pPr>
+        <w:pStyle w:val="Bibliography"/>
+      </w:pPr>
+      <w:r>
+        <w:t xml:space="preserve">Cardillo, M., &amp; Alberti, J. (2015). The evolution of projectile points and technical systems: A case from northern patagonian coast (argentina).</w:t>
+      </w:r>
+      <w:r>
+        <w:t xml:space="preserve"> </w:t>
+      </w:r>
+      <w:r>
+        <w:rPr>
+          <w:iCs/>
+          <w:i/>
+        </w:rPr>
+        <w:t xml:space="preserve">Journal of Archaeological Science: Reports</w:t>
+      </w:r>
+      <w:r>
+        <w:t xml:space="preserve">,</w:t>
+      </w:r>
+      <w:r>
+        <w:t xml:space="preserve"> </w:t>
+      </w:r>
+      <w:r>
+        <w:rPr>
+          <w:iCs/>
+          <w:i/>
         </w:rPr>
         <w:t xml:space="preserve">2</w:t>
       </w:r>
       <w:r>
-        <w:t xml:space="preserve"> </w:t>
-      </w:r>
-      <w:r>
-        <w:t xml:space="preserve">Clarke DL. 1968. Analytical archaeology. London: Methuen &amp; Co.</w:t>
-      </w:r>
-    </w:p>
-    <w:bookmarkEnd w:id="33"/>
-    <w:bookmarkStart w:id="34" w:name="ref-nicholas2012"/>
+        <w:t xml:space="preserve">, 612–623.</w:t>
+      </w:r>
+    </w:p>
+    <w:bookmarkEnd w:id="47"/>
+    <w:bookmarkStart w:id="49" w:name="ref-Cardillo_Charlin_2018"/>
     <w:p>
       <w:pPr>
         <w:pStyle w:val="Bibliography"/>
       </w:pPr>
       <w:r>
-        <w:rPr>
-          <w:bCs/>
-          <w:b/>
+        <w:t xml:space="preserve">Cardillo, M., &amp; Charlin, J. (2018). Phylogenetic analysis of stemmed points from patagonia: Shape change and morphospace evolution.</w:t>
+      </w:r>
+      <w:r>
+        <w:t xml:space="preserve"> </w:t>
+      </w:r>
+      <w:r>
+        <w:rPr>
+          <w:iCs/>
+          <w:i/>
+        </w:rPr>
+        <w:t xml:space="preserve">Journal of Lithic Studies</w:t>
+      </w:r>
+      <w:r>
+        <w:t xml:space="preserve">,</w:t>
+      </w:r>
+      <w:r>
+        <w:t xml:space="preserve"> </w:t>
+      </w:r>
+      <w:r>
+        <w:rPr>
+          <w:iCs/>
+          <w:i/>
+        </w:rPr>
+        <w:t xml:space="preserve">5</w:t>
+      </w:r>
+      <w:r>
+        <w:t xml:space="preserve">(22).</w:t>
+      </w:r>
+      <w:r>
+        <w:t xml:space="preserve"> </w:t>
+      </w:r>
+      <w:hyperlink r:id="rId48">
+        <w:r>
+          <w:rPr>
+            <w:rStyle w:val="Hyperlink"/>
+          </w:rPr>
+          <w:t xml:space="preserve">https://doi.org/10.2218/jls.2797</w:t>
+        </w:r>
+      </w:hyperlink>
+    </w:p>
+    <w:bookmarkEnd w:id="49"/>
+    <w:bookmarkStart w:id="50" w:name="ref-clark2009"/>
+    <w:p>
+      <w:pPr>
+        <w:pStyle w:val="Bibliography"/>
+      </w:pPr>
+      <w:r>
+        <w:t xml:space="preserve">Clark, G. A. (2009).</w:t>
+      </w:r>
+      <w:r>
+        <w:t xml:space="preserve"> </w:t>
+      </w:r>
+      <w:r>
+        <w:rPr>
+          <w:iCs/>
+          <w:i/>
+        </w:rPr>
+        <w:t xml:space="preserve">Accidents of history: Conceptual frameworks in paleoarchaeology</w:t>
+      </w:r>
+      <w:r>
+        <w:t xml:space="preserve"> </w:t>
+      </w:r>
+      <w:r>
+        <w:t xml:space="preserve">(M. Camps &amp; P. Chauhan, Eds.; pp. 19–41). Springer New York.</w:t>
+      </w:r>
+    </w:p>
+    <w:bookmarkEnd w:id="50"/>
+    <w:bookmarkStart w:id="51" w:name="Xe0850368ed4c49c7a6188b6f658a41d20df4b59"/>
+    <w:p>
+      <w:pPr>
+        <w:pStyle w:val="Bibliography"/>
+      </w:pPr>
+      <w:r>
+        <w:t xml:space="preserve">Clark, G. A., &amp; Stafford, C. R. (1982). Quantification in american archaeology: A historical perspective.</w:t>
+      </w:r>
+      <w:r>
+        <w:t xml:space="preserve"> </w:t>
+      </w:r>
+      <w:r>
+        <w:rPr>
+          <w:iCs/>
+          <w:i/>
+        </w:rPr>
+        <w:t xml:space="preserve">World Archaeology</w:t>
+      </w:r>
+      <w:r>
+        <w:t xml:space="preserve">,</w:t>
+      </w:r>
+      <w:r>
+        <w:t xml:space="preserve"> </w:t>
+      </w:r>
+      <w:r>
+        <w:rPr>
+          <w:iCs/>
+          <w:i/>
+        </w:rPr>
+        <w:t xml:space="preserve">14</w:t>
+      </w:r>
+      <w:r>
+        <w:t xml:space="preserve">(1), 98–119.</w:t>
+      </w:r>
+    </w:p>
+    <w:bookmarkEnd w:id="51"/>
+    <w:bookmarkStart w:id="52" w:name="ref-clarke1968a"/>
+    <w:p>
+      <w:pPr>
+        <w:pStyle w:val="Bibliography"/>
+      </w:pPr>
+      <w:r>
+        <w:t xml:space="preserve">Clarke, D. L. (1968).</w:t>
+      </w:r>
+      <w:r>
+        <w:t xml:space="preserve"> </w:t>
+      </w:r>
+      <w:r>
+        <w:rPr>
+          <w:iCs/>
+          <w:i/>
+        </w:rPr>
+        <w:t xml:space="preserve">Analytical archaeology</w:t>
+      </w:r>
+      <w:r>
+        <w:t xml:space="preserve">. Methuen &amp; Co.</w:t>
+      </w:r>
+    </w:p>
+    <w:bookmarkEnd w:id="52"/>
+    <w:bookmarkStart w:id="53" w:name="ref-dunnell1971"/>
+    <w:p>
+      <w:pPr>
+        <w:pStyle w:val="Bibliography"/>
+      </w:pPr>
+      <w:r>
+        <w:t xml:space="preserve">Dunnell, R. C. (1971).</w:t>
+      </w:r>
+      <w:r>
+        <w:t xml:space="preserve"> </w:t>
+      </w:r>
+      <w:r>
+        <w:rPr>
+          <w:iCs/>
+          <w:i/>
+        </w:rPr>
+        <w:t xml:space="preserve">Systematics in prehistory</w:t>
+      </w:r>
+      <w:r>
+        <w:t xml:space="preserve">. The Free Press.</w:t>
+      </w:r>
+    </w:p>
+    <w:bookmarkEnd w:id="53"/>
+    <w:bookmarkStart w:id="54" w:name="ref-dunnell1980"/>
+    <w:p>
+      <w:pPr>
+        <w:pStyle w:val="Bibliography"/>
+      </w:pPr>
+      <w:r>
+        <w:t xml:space="preserve">Dunnell, R. C. (1980). Evolutionary theory in archaeology.</w:t>
+      </w:r>
+      <w:r>
+        <w:t xml:space="preserve"> </w:t>
+      </w:r>
+      <w:r>
+        <w:rPr>
+          <w:iCs/>
+          <w:i/>
+        </w:rPr>
+        <w:t xml:space="preserve">Advances in Archaeological Method and Theory</w:t>
+      </w:r>
+      <w:r>
+        <w:t xml:space="preserve">,</w:t>
+      </w:r>
+      <w:r>
+        <w:t xml:space="preserve"> </w:t>
+      </w:r>
+      <w:r>
+        <w:rPr>
+          <w:iCs/>
+          <w:i/>
         </w:rPr>
         <w:t xml:space="preserve">3</w:t>
       </w:r>
       <w:r>
-        <w:t xml:space="preserve"> </w:t>
-      </w:r>
-      <w:r>
-        <w:t xml:space="preserve">Nicholas GP. 2012.</w:t>
+        <w:t xml:space="preserve">, 35–99.</w:t>
+      </w:r>
+    </w:p>
+    <w:bookmarkEnd w:id="54"/>
+    <w:bookmarkStart w:id="55" w:name="ref-dunnell1982"/>
+    <w:p>
+      <w:pPr>
+        <w:pStyle w:val="Bibliography"/>
+      </w:pPr>
+      <w:r>
+        <w:t xml:space="preserve">Dunnell, R. C. (1982). Science, social science, and common sense: The agonizing dilemma of modern archaeology.</w:t>
+      </w:r>
+      <w:r>
+        <w:t xml:space="preserve"> </w:t>
+      </w:r>
+      <w:r>
+        <w:rPr>
+          <w:iCs/>
+          <w:i/>
+        </w:rPr>
+        <w:t xml:space="preserve">Journal of Anthropological Research</w:t>
+      </w:r>
+      <w:r>
+        <w:t xml:space="preserve">,</w:t>
+      </w:r>
+      <w:r>
+        <w:t xml:space="preserve"> </w:t>
+      </w:r>
+      <w:r>
+        <w:rPr>
+          <w:iCs/>
+          <w:i/>
+        </w:rPr>
+        <w:t xml:space="preserve">38</w:t>
+      </w:r>
+      <w:r>
+        <w:t xml:space="preserve">(1), 1–25.</w:t>
+      </w:r>
+    </w:p>
+    <w:bookmarkEnd w:id="55"/>
+    <w:bookmarkStart w:id="57" w:name="ref-grove2021"/>
+    <w:p>
+      <w:pPr>
+        <w:pStyle w:val="Bibliography"/>
+      </w:pPr>
+      <w:r>
+        <w:t xml:space="preserve">Grove, M., &amp; Blinkhorn, J. (2021). Testing the integrity of the middle and later stone age cultural taxonomic division in eastern africa.</w:t>
+      </w:r>
+      <w:r>
+        <w:t xml:space="preserve"> </w:t>
+      </w:r>
+      <w:r>
+        <w:rPr>
+          <w:iCs/>
+          <w:i/>
+        </w:rPr>
+        <w:t xml:space="preserve">Journal of Paleolithic Archaeology</w:t>
+      </w:r>
+      <w:r>
+        <w:t xml:space="preserve">,</w:t>
+      </w:r>
+      <w:r>
+        <w:t xml:space="preserve"> </w:t>
+      </w:r>
+      <w:r>
+        <w:rPr>
+          <w:iCs/>
+          <w:i/>
+        </w:rPr>
+        <w:t xml:space="preserve">4</w:t>
+      </w:r>
+      <w:r>
+        <w:t xml:space="preserve">(2), 14.</w:t>
+      </w:r>
+      <w:r>
+        <w:t xml:space="preserve"> </w:t>
+      </w:r>
+      <w:hyperlink r:id="rId56">
+        <w:r>
+          <w:rPr>
+            <w:rStyle w:val="Hyperlink"/>
+          </w:rPr>
+          <w:t xml:space="preserve">https://doi.org/10.1007/s41982-021-00087-4</w:t>
+        </w:r>
+      </w:hyperlink>
+    </w:p>
+    <w:bookmarkEnd w:id="57"/>
+    <w:bookmarkStart w:id="58" w:name="ref-henrich2010weirdest"/>
+    <w:p>
+      <w:pPr>
+        <w:pStyle w:val="Bibliography"/>
+      </w:pPr>
+      <w:r>
+        <w:t xml:space="preserve">Henrich, J., Heine, S. J., &amp; Norenzayan, A. (2010). The weirdest people in the world?</w:t>
+      </w:r>
+      <w:r>
+        <w:t xml:space="preserve"> </w:t>
+      </w:r>
+      <w:r>
+        <w:rPr>
+          <w:iCs/>
+          <w:i/>
+        </w:rPr>
+        <w:t xml:space="preserve">Behavioral and Brain Sciences</w:t>
+      </w:r>
+      <w:r>
+        <w:t xml:space="preserve">,</w:t>
+      </w:r>
+      <w:r>
+        <w:t xml:space="preserve"> </w:t>
+      </w:r>
+      <w:r>
+        <w:rPr>
+          <w:iCs/>
+          <w:i/>
+        </w:rPr>
+        <w:t xml:space="preserve">33</w:t>
+      </w:r>
+      <w:r>
+        <w:t xml:space="preserve">(2-3), 61–83.</w:t>
+      </w:r>
+    </w:p>
+    <w:bookmarkEnd w:id="58"/>
+    <w:bookmarkStart w:id="60" w:name="ref-ivanovait2020"/>
+    <w:p>
+      <w:pPr>
+        <w:pStyle w:val="Bibliography"/>
+      </w:pPr>
+      <w:r>
+        <w:t xml:space="preserve">Ivanovaitė, L., Serwatka, K., Hoggard, C. S., Sauer, F., &amp; Riede, F. (2020). All these fantastic cultures? Research history and regionalization in the late palaeolithic tanged point cultures of eastern europe.</w:t>
+      </w:r>
+      <w:r>
+        <w:t xml:space="preserve"> </w:t>
+      </w:r>
+      <w:r>
+        <w:rPr>
+          <w:iCs/>
+          <w:i/>
+        </w:rPr>
+        <w:t xml:space="preserve">European Journal of Archaeology</w:t>
+      </w:r>
+      <w:r>
+        <w:t xml:space="preserve">,</w:t>
+      </w:r>
+      <w:r>
+        <w:t xml:space="preserve"> </w:t>
+      </w:r>
+      <w:r>
+        <w:rPr>
+          <w:iCs/>
+          <w:i/>
+        </w:rPr>
+        <w:t xml:space="preserve">23</w:t>
+      </w:r>
+      <w:r>
+        <w:t xml:space="preserve">(2), 162–185.</w:t>
+      </w:r>
+      <w:r>
+        <w:t xml:space="preserve"> </w:t>
+      </w:r>
+      <w:hyperlink r:id="rId59">
+        <w:r>
+          <w:rPr>
+            <w:rStyle w:val="Hyperlink"/>
+          </w:rPr>
+          <w:t xml:space="preserve">https://doi.org/10.1017/eaa.2019.59</w:t>
+        </w:r>
+      </w:hyperlink>
+    </w:p>
+    <w:bookmarkEnd w:id="60"/>
+    <w:bookmarkStart w:id="62" w:name="ref-leplongeon2020"/>
+    <w:p>
+      <w:pPr>
+        <w:pStyle w:val="Bibliography"/>
+      </w:pPr>
+      <w:r>
+        <w:t xml:space="preserve">Leplongeon, A., Ménard, C., Bonhomme, V., &amp; Bortolini, E. (2020). Backed pieces and their variability in the later stone age of the horn of africa.</w:t>
+      </w:r>
+      <w:r>
+        <w:t xml:space="preserve"> </w:t>
+      </w:r>
+      <w:r>
+        <w:rPr>
+          <w:iCs/>
+          <w:i/>
+        </w:rPr>
+        <w:t xml:space="preserve">African Archaeological Review</w:t>
+      </w:r>
+      <w:r>
+        <w:t xml:space="preserve">,</w:t>
+      </w:r>
+      <w:r>
+        <w:t xml:space="preserve"> </w:t>
+      </w:r>
+      <w:r>
+        <w:rPr>
+          <w:iCs/>
+          <w:i/>
+        </w:rPr>
+        <w:t xml:space="preserve">37</w:t>
+      </w:r>
+      <w:r>
+        <w:t xml:space="preserve">(3), 437–468.</w:t>
+      </w:r>
+      <w:r>
+        <w:t xml:space="preserve"> </w:t>
+      </w:r>
+      <w:hyperlink r:id="rId61">
+        <w:r>
+          <w:rPr>
+            <w:rStyle w:val="Hyperlink"/>
+          </w:rPr>
+          <w:t xml:space="preserve">https://doi.org/10.1007/s10437-020-09401-x</w:t>
+        </w:r>
+      </w:hyperlink>
+    </w:p>
+    <w:bookmarkEnd w:id="62"/>
+    <w:bookmarkStart w:id="64" w:name="ref-lipoisland2021"/>
+    <w:p>
+      <w:pPr>
+        <w:pStyle w:val="Bibliography"/>
+      </w:pPr>
+      <w:r>
+        <w:t xml:space="preserve">Lipo, C. P., HUNT, T. L., DINAPOLI, R. J., &amp; Thompson, V. D. (2021). Temporal systematics: The colonization of rapa nui (easter island) and the conceptualization of time. In</w:t>
+      </w:r>
+      <w:r>
+        <w:t xml:space="preserve"> </w:t>
+      </w:r>
+      <w:r>
+        <w:rPr>
+          <w:iCs/>
+          <w:i/>
+        </w:rPr>
+        <w:t xml:space="preserve">The archaeology of island colonization: Global approaches to initial human settlement</w:t>
+      </w:r>
+      <w:r>
+        <w:t xml:space="preserve"> </w:t>
+      </w:r>
+      <w:r>
+        <w:t xml:space="preserve">(1st ed., pp. 61–86). University Press of Florida.</w:t>
+      </w:r>
+      <w:r>
+        <w:t xml:space="preserve"> </w:t>
+      </w:r>
+      <w:hyperlink r:id="rId63">
+        <w:r>
+          <w:rPr>
+            <w:rStyle w:val="Hyperlink"/>
+          </w:rPr>
+          <w:t xml:space="preserve">http://www.jstor.org/stable/j.ctv1m9x2s3.8</w:t>
+        </w:r>
+      </w:hyperlink>
+    </w:p>
+    <w:bookmarkEnd w:id="64"/>
+    <w:bookmarkStart w:id="66" w:name="ref-lycett2018a"/>
+    <w:p>
+      <w:pPr>
+        <w:pStyle w:val="Bibliography"/>
+      </w:pPr>
+      <w:r>
+        <w:t xml:space="preserve">Lycett, S. J., &amp; Shennan, S. J. (2018). David clarke</w:t>
+      </w:r>
+      <w:r>
+        <w:t xml:space="preserve">’</w:t>
+      </w:r>
+      <w:r>
+        <w:t xml:space="preserve">s analytical archaeology at 50.</w:t>
+      </w:r>
+      <w:r>
+        <w:t xml:space="preserve"> </w:t>
+      </w:r>
+      <w:r>
+        <w:rPr>
+          <w:iCs/>
+          <w:i/>
+        </w:rPr>
+        <w:t xml:space="preserve">World Archaeology</w:t>
+      </w:r>
+      <w:r>
+        <w:t xml:space="preserve">,</w:t>
+      </w:r>
+      <w:r>
+        <w:t xml:space="preserve"> </w:t>
+      </w:r>
+      <w:r>
+        <w:rPr>
+          <w:iCs/>
+          <w:i/>
+        </w:rPr>
+        <w:t xml:space="preserve">50</w:t>
+      </w:r>
+      <w:r>
+        <w:t xml:space="preserve">(2), 210–220.</w:t>
+      </w:r>
+      <w:r>
+        <w:t xml:space="preserve"> </w:t>
+      </w:r>
+      <w:hyperlink r:id="rId65">
+        <w:r>
+          <w:rPr>
+            <w:rStyle w:val="Hyperlink"/>
+          </w:rPr>
+          <w:t xml:space="preserve">https://doi.org/10.1080/00438243.2018.1470561</w:t>
+        </w:r>
+      </w:hyperlink>
+    </w:p>
+    <w:bookmarkEnd w:id="66"/>
+    <w:bookmarkStart w:id="68" w:name="ref-lyman2021"/>
+    <w:p>
+      <w:pPr>
+        <w:pStyle w:val="Bibliography"/>
+      </w:pPr>
+      <w:r>
+        <w:t xml:space="preserve">Lyman, R. L. (2021). On the importance of systematics to archaeological research: The covariation of typological diversity and morphological disparity.</w:t>
+      </w:r>
+      <w:r>
+        <w:t xml:space="preserve"> </w:t>
+      </w:r>
+      <w:r>
+        <w:rPr>
+          <w:iCs/>
+          <w:i/>
+        </w:rPr>
+        <w:t xml:space="preserve">Journal of Paleolithic Archaeology</w:t>
+      </w:r>
+      <w:r>
+        <w:t xml:space="preserve">,</w:t>
+      </w:r>
+      <w:r>
+        <w:t xml:space="preserve"> </w:t>
+      </w:r>
+      <w:r>
+        <w:rPr>
+          <w:iCs/>
+          <w:i/>
+        </w:rPr>
+        <w:t xml:space="preserve">4</w:t>
+      </w:r>
+      <w:r>
+        <w:t xml:space="preserve">(1), 3.</w:t>
+      </w:r>
+      <w:r>
+        <w:t xml:space="preserve"> </w:t>
+      </w:r>
+      <w:hyperlink r:id="rId67">
+        <w:r>
+          <w:rPr>
+            <w:rStyle w:val="Hyperlink"/>
+          </w:rPr>
+          <w:t xml:space="preserve">https://doi.org/10.1007/s41982-021-00077-6</w:t>
+        </w:r>
+      </w:hyperlink>
+    </w:p>
+    <w:bookmarkEnd w:id="68"/>
+    <w:bookmarkStart w:id="69" w:name="ref-marwick2006"/>
+    <w:p>
+      <w:pPr>
+        <w:pStyle w:val="Bibliography"/>
+      </w:pPr>
+      <w:r>
+        <w:t xml:space="preserve">Marwick, B. (2006). What can archaeology do with boyd and richerson’s cultural evolutionary program?</w:t>
+      </w:r>
+      <w:r>
+        <w:t xml:space="preserve"> </w:t>
+      </w:r>
+      <w:r>
+        <w:rPr>
+          <w:iCs/>
+          <w:i/>
+        </w:rPr>
+        <w:t xml:space="preserve">The Review of Archaeology</w:t>
+      </w:r>
+      <w:r>
+        <w:t xml:space="preserve">,</w:t>
+      </w:r>
+      <w:r>
+        <w:t xml:space="preserve"> </w:t>
+      </w:r>
+      <w:r>
+        <w:rPr>
+          <w:iCs/>
+          <w:i/>
+        </w:rPr>
+        <w:t xml:space="preserve">26</w:t>
+      </w:r>
+      <w:r>
+        <w:t xml:space="preserve">(2), 30–40.</w:t>
+      </w:r>
+    </w:p>
+    <w:bookmarkEnd w:id="69"/>
+    <w:bookmarkStart w:id="71" w:name="ref-nicholas2012"/>
+    <w:p>
+      <w:pPr>
+        <w:pStyle w:val="Bibliography"/>
+      </w:pPr>
+      <w:r>
+        <w:t xml:space="preserve">Nicholas, G. P. (2012).</w:t>
       </w:r>
       <w:r>
         <w:t xml:space="preserve"> </w:t>
@@ -2936,781 +3761,690 @@
         <w:t xml:space="preserve">”</w:t>
       </w:r>
       <w:r>
-        <w:t xml:space="preserve">: Clarke, wobst, and their critique of archaeology put into practice. Archaeologies 8:209–224.</w:t>
-      </w:r>
-    </w:p>
-    <w:bookmarkEnd w:id="34"/>
-    <w:bookmarkStart w:id="35" w:name="ref-lycett2018a"/>
+        <w:t xml:space="preserve">: Clarke, wobst, and their critique of archaeology put into practice.</w:t>
+      </w:r>
+      <w:r>
+        <w:t xml:space="preserve"> </w:t>
+      </w:r>
+      <w:r>
+        <w:rPr>
+          <w:iCs/>
+          <w:i/>
+        </w:rPr>
+        <w:t xml:space="preserve">Archaeologies</w:t>
+      </w:r>
+      <w:r>
+        <w:t xml:space="preserve">,</w:t>
+      </w:r>
+      <w:r>
+        <w:t xml:space="preserve"> </w:t>
+      </w:r>
+      <w:r>
+        <w:rPr>
+          <w:iCs/>
+          <w:i/>
+        </w:rPr>
+        <w:t xml:space="preserve">8</w:t>
+      </w:r>
+      <w:r>
+        <w:t xml:space="preserve">(3), 209–224.</w:t>
+      </w:r>
+      <w:r>
+        <w:t xml:space="preserve"> </w:t>
+      </w:r>
+      <w:hyperlink r:id="rId70">
+        <w:r>
+          <w:rPr>
+            <w:rStyle w:val="Hyperlink"/>
+          </w:rPr>
+          <w:t xml:space="preserve">https://doi.org/10.1007/s11759-012-9204-1</w:t>
+        </w:r>
+      </w:hyperlink>
+    </w:p>
+    <w:bookmarkEnd w:id="71"/>
+    <w:bookmarkStart w:id="73" w:name="ref-obrien1996"/>
     <w:p>
       <w:pPr>
         <w:pStyle w:val="Bibliography"/>
       </w:pPr>
       <w:r>
-        <w:rPr>
-          <w:bCs/>
-          <w:b/>
-        </w:rPr>
-        <w:t xml:space="preserve">4</w:t>
-      </w:r>
-      <w:r>
-        <w:t xml:space="preserve"> </w:t>
-      </w:r>
-      <w:r>
-        <w:t xml:space="preserve">Lycett SJ, Shennan SJ. 2018. David clarke</w:t>
-      </w:r>
-      <w:r>
-        <w:t xml:space="preserve">’</w:t>
-      </w:r>
-      <w:r>
-        <w:t xml:space="preserve">s analytical archaeology at 50. World Archaeology 50:210–220.</w:t>
-      </w:r>
-    </w:p>
-    <w:bookmarkEnd w:id="35"/>
-    <w:bookmarkStart w:id="36" w:name="ref-dunnell1971"/>
+        <w:t xml:space="preserve">O’Brien, M. J. (1996).</w:t>
+      </w:r>
+      <w:r>
+        <w:t xml:space="preserve"> </w:t>
+      </w:r>
+      <w:r>
+        <w:rPr>
+          <w:iCs/>
+          <w:i/>
+        </w:rPr>
+        <w:t xml:space="preserve">The historical development of an evolutionary archaeology</w:t>
+      </w:r>
+      <w:r>
+        <w:t xml:space="preserve"> </w:t>
+      </w:r>
+      <w:r>
+        <w:t xml:space="preserve">(H. D. G. Maschner, Ed.; pp. 17–32). Springer US.</w:t>
+      </w:r>
+      <w:r>
+        <w:t xml:space="preserve"> </w:t>
+      </w:r>
+      <w:hyperlink r:id="rId72">
+        <w:r>
+          <w:rPr>
+            <w:rStyle w:val="Hyperlink"/>
+          </w:rPr>
+          <w:t xml:space="preserve">https://doi.org/10.1007/978-1-4757-9945-3_2</w:t>
+        </w:r>
+      </w:hyperlink>
+    </w:p>
+    <w:bookmarkEnd w:id="73"/>
+    <w:bookmarkStart w:id="74" w:name="ref-obrien1990"/>
     <w:p>
       <w:pPr>
         <w:pStyle w:val="Bibliography"/>
       </w:pPr>
       <w:r>
-        <w:rPr>
-          <w:bCs/>
-          <w:b/>
-        </w:rPr>
-        <w:t xml:space="preserve">5</w:t>
-      </w:r>
-      <w:r>
-        <w:t xml:space="preserve"> </w:t>
-      </w:r>
-      <w:r>
-        <w:t xml:space="preserve">Dunnell RC. 1971. Systematics in prehistory. New York: The Free Press.</w:t>
-      </w:r>
-    </w:p>
-    <w:bookmarkEnd w:id="36"/>
-    <w:bookmarkStart w:id="37" w:name="ref-spaulding1974"/>
+        <w:t xml:space="preserve">O’Brien, M. J., &amp; Holland, T. D. (1990).</w:t>
+      </w:r>
+      <w:r>
+        <w:t xml:space="preserve"> </w:t>
+      </w:r>
+      <w:r>
+        <w:rPr>
+          <w:iCs/>
+          <w:i/>
+        </w:rPr>
+        <w:t xml:space="preserve">Variation, selection, and the archaeological record</w:t>
+      </w:r>
+      <w:r>
+        <w:t xml:space="preserve"> </w:t>
+      </w:r>
+      <w:r>
+        <w:t xml:space="preserve">(M. B. Schiffer, Ed.; Vol. 2, pp. 31–79). University of Arizona Press.</w:t>
+      </w:r>
+    </w:p>
+    <w:bookmarkEnd w:id="74"/>
+    <w:bookmarkStart w:id="76" w:name="ref-Okumura_Araujo_2014"/>
     <w:p>
       <w:pPr>
         <w:pStyle w:val="Bibliography"/>
       </w:pPr>
       <w:r>
-        <w:rPr>
-          <w:bCs/>
-          <w:b/>
-        </w:rPr>
-        <w:t xml:space="preserve">6</w:t>
-      </w:r>
-      <w:r>
-        <w:t xml:space="preserve"> </w:t>
-      </w:r>
-      <w:r>
-        <w:t xml:space="preserve">Spaulding AC. 1974. Review: Systematics in prehistory by robert c. dunnell. American Antiquity 39:513516.</w:t>
-      </w:r>
-    </w:p>
-    <w:bookmarkEnd w:id="37"/>
-    <w:bookmarkStart w:id="38" w:name="ref-tuggle1974"/>
+        <w:t xml:space="preserve">Okumura, M., &amp; Araujo, A. G. M. (2014). Long-term cultural stability in hunter–gatherers: A case study using traditional and geometric morphometric analysis of lithic stemmed bifacial points from southern brazil.</w:t>
+      </w:r>
+      <w:r>
+        <w:t xml:space="preserve"> </w:t>
+      </w:r>
+      <w:r>
+        <w:rPr>
+          <w:iCs/>
+          <w:i/>
+        </w:rPr>
+        <w:t xml:space="preserve">Journal of Archaeological Science</w:t>
+      </w:r>
+      <w:r>
+        <w:t xml:space="preserve">,</w:t>
+      </w:r>
+      <w:r>
+        <w:t xml:space="preserve"> </w:t>
+      </w:r>
+      <w:r>
+        <w:rPr>
+          <w:iCs/>
+          <w:i/>
+        </w:rPr>
+        <w:t xml:space="preserve">45</w:t>
+      </w:r>
+      <w:r>
+        <w:t xml:space="preserve">, 59–71.</w:t>
+      </w:r>
+      <w:r>
+        <w:t xml:space="preserve"> </w:t>
+      </w:r>
+      <w:hyperlink r:id="rId75">
+        <w:r>
+          <w:rPr>
+            <w:rStyle w:val="Hyperlink"/>
+          </w:rPr>
+          <w:t xml:space="preserve">https://doi.org/10.1016/j.jas.2014.02.009</w:t>
+        </w:r>
+      </w:hyperlink>
+    </w:p>
+    <w:bookmarkEnd w:id="76"/>
+    <w:bookmarkStart w:id="77" w:name="ref-Perreault_2019"/>
     <w:p>
       <w:pPr>
         <w:pStyle w:val="Bibliography"/>
       </w:pPr>
       <w:r>
-        <w:rPr>
-          <w:bCs/>
-          <w:b/>
-        </w:rPr>
-        <w:t xml:space="preserve">7</w:t>
-      </w:r>
-      <w:r>
-        <w:t xml:space="preserve"> </w:t>
-      </w:r>
-      <w:r>
-        <w:t xml:space="preserve">Tuggle HD. 1974. Plains Anthropologist 19:7678.</w:t>
-      </w:r>
-    </w:p>
-    <w:bookmarkEnd w:id="38"/>
-    <w:bookmarkStart w:id="39" w:name="ref-bayard1973"/>
+        <w:t xml:space="preserve">Perreault, C. (2019).</w:t>
+      </w:r>
+      <w:r>
+        <w:t xml:space="preserve"> </w:t>
+      </w:r>
+      <w:r>
+        <w:rPr>
+          <w:iCs/>
+          <w:i/>
+        </w:rPr>
+        <w:t xml:space="preserve">The quality of the archaeological record</w:t>
+      </w:r>
+      <w:r>
+        <w:t xml:space="preserve">. University of Chicago Press.</w:t>
+      </w:r>
+    </w:p>
+    <w:bookmarkEnd w:id="77"/>
+    <w:bookmarkStart w:id="78" w:name="ref-prentiss2019handbook"/>
     <w:p>
       <w:pPr>
         <w:pStyle w:val="Bibliography"/>
       </w:pPr>
       <w:r>
-        <w:rPr>
-          <w:bCs/>
-          <w:b/>
-        </w:rPr>
-        <w:t xml:space="preserve">8</w:t>
-      </w:r>
-      <w:r>
-        <w:t xml:space="preserve"> </w:t>
-      </w:r>
-      <w:r>
-        <w:t xml:space="preserve">Bayard DT. 1973. ’Prehistory: A systematic science?’: A review of robert c. Dunnell’s</w:t>
-      </w:r>
-      <w:r>
-        <w:t xml:space="preserve"> </w:t>
-      </w:r>
-      <w:r>
-        <w:t xml:space="preserve">"</w:t>
-      </w:r>
-      <w:r>
-        <w:t xml:space="preserve">systematics in prehistory</w:t>
-      </w:r>
-      <w:r>
-        <w:t xml:space="preserve">"</w:t>
-      </w:r>
-      <w:r>
-        <w:t xml:space="preserve"> </w:t>
-      </w:r>
-      <w:r>
-        <w:t xml:space="preserve">(book review). Mankind 9:39.</w:t>
-      </w:r>
-    </w:p>
-    <w:bookmarkEnd w:id="39"/>
-    <w:bookmarkStart w:id="40" w:name="ref-shenkel1973"/>
+        <w:t xml:space="preserve">Prentiss, A. M. (2019).</w:t>
+      </w:r>
+      <w:r>
+        <w:t xml:space="preserve"> </w:t>
+      </w:r>
+      <w:r>
+        <w:rPr>
+          <w:iCs/>
+          <w:i/>
+        </w:rPr>
+        <w:t xml:space="preserve">Handbook of evolutionary research in archaeology</w:t>
+      </w:r>
+      <w:r>
+        <w:t xml:space="preserve">. Springer.</w:t>
+      </w:r>
+    </w:p>
+    <w:bookmarkEnd w:id="78"/>
+    <w:bookmarkStart w:id="79" w:name="ref-prentiss2021theoretical"/>
     <w:p>
       <w:pPr>
         <w:pStyle w:val="Bibliography"/>
       </w:pPr>
       <w:r>
-        <w:rPr>
-          <w:bCs/>
-          <w:b/>
-        </w:rPr>
-        <w:t xml:space="preserve">9</w:t>
-      </w:r>
-      <w:r>
-        <w:t xml:space="preserve"> </w:t>
-      </w:r>
-      <w:r>
-        <w:t xml:space="preserve">Shenkel JR. 1973. Archeology: Systematics in prehistory. ROBERT c. DUNNELL. American Anthropologist 75:505–506.</w:t>
-      </w:r>
-    </w:p>
-    <w:bookmarkEnd w:id="40"/>
-    <w:bookmarkStart w:id="41" w:name="ref-lyman2021"/>
+        <w:t xml:space="preserve">Prentiss, A. M. (2021). Theoretical plurality, the extended evolutionary synthesis, and archaeology.</w:t>
+      </w:r>
+      <w:r>
+        <w:t xml:space="preserve"> </w:t>
+      </w:r>
+      <w:r>
+        <w:rPr>
+          <w:iCs/>
+          <w:i/>
+        </w:rPr>
+        <w:t xml:space="preserve">Proceedings of the National Academy of Sciences</w:t>
+      </w:r>
+      <w:r>
+        <w:t xml:space="preserve">,</w:t>
+      </w:r>
+      <w:r>
+        <w:t xml:space="preserve"> </w:t>
+      </w:r>
+      <w:r>
+        <w:rPr>
+          <w:iCs/>
+          <w:i/>
+        </w:rPr>
+        <w:t xml:space="preserve">118</w:t>
+      </w:r>
+      <w:r>
+        <w:t xml:space="preserve">(2).</w:t>
+      </w:r>
+    </w:p>
+    <w:bookmarkEnd w:id="79"/>
+    <w:bookmarkStart w:id="81" w:name="ref-reynolds2019"/>
     <w:p>
       <w:pPr>
         <w:pStyle w:val="Bibliography"/>
       </w:pPr>
       <w:r>
-        <w:rPr>
-          <w:bCs/>
-          <w:b/>
+        <w:t xml:space="preserve">Reynolds, N., &amp; Riede, F. (2019). House of cards: cultural taxonomy and the study of the European Upper Palaeolithic.</w:t>
+      </w:r>
+      <w:r>
+        <w:t xml:space="preserve"> </w:t>
+      </w:r>
+      <w:r>
+        <w:rPr>
+          <w:iCs/>
+          <w:i/>
+        </w:rPr>
+        <w:t xml:space="preserve">Antiquity</w:t>
+      </w:r>
+      <w:r>
+        <w:t xml:space="preserve">,</w:t>
+      </w:r>
+      <w:r>
+        <w:t xml:space="preserve"> </w:t>
+      </w:r>
+      <w:r>
+        <w:rPr>
+          <w:iCs/>
+          <w:i/>
+        </w:rPr>
+        <w:t xml:space="preserve">93</w:t>
+      </w:r>
+      <w:r>
+        <w:t xml:space="preserve">(371), 1350–1358.</w:t>
+      </w:r>
+      <w:r>
+        <w:t xml:space="preserve"> </w:t>
+      </w:r>
+      <w:hyperlink r:id="rId80">
+        <w:r>
+          <w:rPr>
+            <w:rStyle w:val="Hyperlink"/>
+          </w:rPr>
+          <w:t xml:space="preserve">https://doi.org/10.15184/aqy.2019.49</w:t>
+        </w:r>
+      </w:hyperlink>
+    </w:p>
+    <w:bookmarkEnd w:id="81"/>
+    <w:bookmarkStart w:id="83" w:name="ref-riede2019"/>
+    <w:p>
+      <w:pPr>
+        <w:pStyle w:val="Bibliography"/>
+      </w:pPr>
+      <w:r>
+        <w:t xml:space="preserve">Riede, F. (2019).</w:t>
+      </w:r>
+      <w:r>
+        <w:t xml:space="preserve"> </w:t>
+      </w:r>
+      <w:r>
+        <w:rPr>
+          <w:iCs/>
+          <w:i/>
+        </w:rPr>
+        <w:t xml:space="preserve">Niche construction theory and human biocultural evolution</w:t>
+      </w:r>
+      <w:r>
+        <w:t xml:space="preserve"> </w:t>
+      </w:r>
+      <w:r>
+        <w:t xml:space="preserve">(A. M. Prentiss, Ed.; pp. 337–358). Springer International Publishing.</w:t>
+      </w:r>
+      <w:r>
+        <w:t xml:space="preserve"> </w:t>
+      </w:r>
+      <w:hyperlink r:id="rId82">
+        <w:r>
+          <w:rPr>
+            <w:rStyle w:val="Hyperlink"/>
+          </w:rPr>
+          <w:t xml:space="preserve">https://doi.org/10.1007/978-3-030-11117-5_17</w:t>
+        </w:r>
+      </w:hyperlink>
+    </w:p>
+    <w:bookmarkEnd w:id="83"/>
+    <w:bookmarkStart w:id="85" w:name="Xcccf2b6a9e05e238421592f13e1c6c012dbb5f6"/>
+    <w:p>
+      <w:pPr>
+        <w:pStyle w:val="Bibliography"/>
+      </w:pPr>
+      <w:r>
+        <w:t xml:space="preserve">Riede, F., Walsh, M. J., Nowell, A., Langley, M. C., &amp; Johannsen, N. N. (2021). Children and innovation: Play, play objects and object play in cultural evolution.</w:t>
+      </w:r>
+      <w:r>
+        <w:t xml:space="preserve"> </w:t>
+      </w:r>
+      <w:r>
+        <w:rPr>
+          <w:iCs/>
+          <w:i/>
+        </w:rPr>
+        <w:t xml:space="preserve">Evolutionary Human Sciences</w:t>
+      </w:r>
+      <w:r>
+        <w:t xml:space="preserve">,</w:t>
+      </w:r>
+      <w:r>
+        <w:t xml:space="preserve"> </w:t>
+      </w:r>
+      <w:r>
+        <w:rPr>
+          <w:iCs/>
+          <w:i/>
+        </w:rPr>
+        <w:t xml:space="preserve">3</w:t>
+      </w:r>
+      <w:r>
+        <w:t xml:space="preserve">.</w:t>
+      </w:r>
+      <w:r>
+        <w:t xml:space="preserve"> </w:t>
+      </w:r>
+      <w:hyperlink r:id="rId84">
+        <w:r>
+          <w:rPr>
+            <w:rStyle w:val="Hyperlink"/>
+          </w:rPr>
+          <w:t xml:space="preserve">https://doi.org/10.1017/ehs.2021.7</w:t>
+        </w:r>
+      </w:hyperlink>
+    </w:p>
+    <w:bookmarkEnd w:id="85"/>
+    <w:bookmarkStart w:id="87" w:name="ref-Roberts_Stewart_Airoldi_2016"/>
+    <w:p>
+      <w:pPr>
+        <w:pStyle w:val="Bibliography"/>
+      </w:pPr>
+      <w:r>
+        <w:t xml:space="preserve">Roberts, M. E., Stewart, B. M., &amp; Airoldi, E. M. (2016). A model of text for experimentation in the social sciences.</w:t>
+      </w:r>
+      <w:r>
+        <w:t xml:space="preserve"> </w:t>
+      </w:r>
+      <w:r>
+        <w:rPr>
+          <w:iCs/>
+          <w:i/>
+        </w:rPr>
+        <w:t xml:space="preserve">Journal of the American Statistical Association</w:t>
+      </w:r>
+      <w:r>
+        <w:t xml:space="preserve">,</w:t>
+      </w:r>
+      <w:r>
+        <w:t xml:space="preserve"> </w:t>
+      </w:r>
+      <w:r>
+        <w:rPr>
+          <w:iCs/>
+          <w:i/>
+        </w:rPr>
+        <w:t xml:space="preserve">111</w:t>
+      </w:r>
+      <w:r>
+        <w:t xml:space="preserve">(515), 988–1003.</w:t>
+      </w:r>
+      <w:r>
+        <w:t xml:space="preserve"> </w:t>
+      </w:r>
+      <w:hyperlink r:id="rId86">
+        <w:r>
+          <w:rPr>
+            <w:rStyle w:val="Hyperlink"/>
+          </w:rPr>
+          <w:t xml:space="preserve">https://doi.org/10.1080/01621459.2016.1141684</w:t>
+        </w:r>
+      </w:hyperlink>
+    </w:p>
+    <w:bookmarkEnd w:id="87"/>
+    <w:bookmarkStart w:id="88" w:name="ref-Roberts_Stewart_Tingley_others_2014"/>
+    <w:p>
+      <w:pPr>
+        <w:pStyle w:val="Bibliography"/>
+      </w:pPr>
+      <w:r>
+        <w:t xml:space="preserve">Roberts, M. E., Stewart, B. M., Tingley, D., et al. (2014). Stm: R package for structural topic models.</w:t>
+      </w:r>
+      <w:r>
+        <w:t xml:space="preserve"> </w:t>
+      </w:r>
+      <w:r>
+        <w:rPr>
+          <w:iCs/>
+          <w:i/>
+        </w:rPr>
+        <w:t xml:space="preserve">Journal of Statistical Software</w:t>
+      </w:r>
+      <w:r>
+        <w:t xml:space="preserve">,</w:t>
+      </w:r>
+      <w:r>
+        <w:t xml:space="preserve"> </w:t>
+      </w:r>
+      <w:r>
+        <w:rPr>
+          <w:iCs/>
+          <w:i/>
         </w:rPr>
         <w:t xml:space="preserve">10</w:t>
       </w:r>
       <w:r>
-        <w:t xml:space="preserve"> </w:t>
-      </w:r>
-      <w:r>
-        <w:t xml:space="preserve">Lyman RL. 2021. On the importance of systematics to archaeological research: The covariation of typological diversity and morphological disparity. Journal of Paleolithic Archaeology 4:3.</w:t>
-      </w:r>
-    </w:p>
-    <w:bookmarkEnd w:id="41"/>
-    <w:bookmarkStart w:id="42" w:name="ref-dunnell1980"/>
+        <w:t xml:space="preserve">(2), 1–40.</w:t>
+      </w:r>
+    </w:p>
+    <w:bookmarkEnd w:id="88"/>
+    <w:bookmarkStart w:id="89" w:name="ref-schiffer2016behavioral"/>
     <w:p>
       <w:pPr>
         <w:pStyle w:val="Bibliography"/>
       </w:pPr>
       <w:r>
-        <w:rPr>
-          <w:bCs/>
-          <w:b/>
-        </w:rPr>
-        <w:t xml:space="preserve">11</w:t>
-      </w:r>
-      <w:r>
-        <w:t xml:space="preserve"> </w:t>
-      </w:r>
-      <w:r>
-        <w:t xml:space="preserve">Dunnell RC. 1980. Evolutionary theory in archaeology. Advances in Archaeological Method and Theory 3:35–99.</w:t>
-      </w:r>
-    </w:p>
-    <w:bookmarkEnd w:id="42"/>
-    <w:bookmarkStart w:id="43" w:name="ref-dunnell1982"/>
+        <w:t xml:space="preserve">Schiffer, M. B. (2016).</w:t>
+      </w:r>
+      <w:r>
+        <w:t xml:space="preserve"> </w:t>
+      </w:r>
+      <w:r>
+        <w:rPr>
+          <w:iCs/>
+          <w:i/>
+        </w:rPr>
+        <w:t xml:space="preserve">Behavioral archaeology: Principles and practice</w:t>
+      </w:r>
+      <w:r>
+        <w:t xml:space="preserve">. Routledge.</w:t>
+      </w:r>
+    </w:p>
+    <w:bookmarkEnd w:id="89"/>
+    <w:bookmarkStart w:id="90" w:name="ref-Shanks_Tilley_1987"/>
     <w:p>
       <w:pPr>
         <w:pStyle w:val="Bibliography"/>
       </w:pPr>
       <w:r>
-        <w:rPr>
-          <w:bCs/>
-          <w:b/>
-        </w:rPr>
-        <w:t xml:space="preserve">12</w:t>
-      </w:r>
-      <w:r>
-        <w:t xml:space="preserve"> </w:t>
-      </w:r>
-      <w:r>
-        <w:t xml:space="preserve">Dunnell RC. 1982. Science, social science, and common sense: The agonizing dilemma of modern archaeology. Journal of Anthropological Research 38:1–25.</w:t>
-      </w:r>
-    </w:p>
-    <w:bookmarkEnd w:id="43"/>
-    <w:bookmarkStart w:id="44" w:name="ref-obrien1996"/>
+        <w:t xml:space="preserve">Shanks, M., &amp; Tilley, C. Y. (1987).</w:t>
+      </w:r>
+      <w:r>
+        <w:t xml:space="preserve"> </w:t>
+      </w:r>
+      <w:r>
+        <w:rPr>
+          <w:iCs/>
+          <w:i/>
+        </w:rPr>
+        <w:t xml:space="preserve">Social theory and archaeology</w:t>
+      </w:r>
+      <w:r>
+        <w:t xml:space="preserve">. Polity Press Cambridge.</w:t>
+      </w:r>
+    </w:p>
+    <w:bookmarkEnd w:id="90"/>
+    <w:bookmarkStart w:id="91" w:name="ref-shea2016stone"/>
     <w:p>
       <w:pPr>
         <w:pStyle w:val="Bibliography"/>
       </w:pPr>
       <w:r>
-        <w:rPr>
-          <w:bCs/>
-          <w:b/>
-        </w:rPr>
-        <w:t xml:space="preserve">13</w:t>
-      </w:r>
-      <w:r>
-        <w:t xml:space="preserve"> </w:t>
-      </w:r>
-      <w:r>
-        <w:t xml:space="preserve">O’Brien MJ. 1996. The historical development of an evolutionary archaeology. In: Maschner HDG, editor. Boston, MA: Springer US. p 17–32.</w:t>
-      </w:r>
-    </w:p>
-    <w:bookmarkEnd w:id="44"/>
-    <w:bookmarkStart w:id="45" w:name="ref-obrien1990"/>
+        <w:t xml:space="preserve">Shea, J. J. (2016).</w:t>
+      </w:r>
+      <w:r>
+        <w:t xml:space="preserve"> </w:t>
+      </w:r>
+      <w:r>
+        <w:rPr>
+          <w:iCs/>
+          <w:i/>
+        </w:rPr>
+        <w:t xml:space="preserve">Stone tools in human evolution: Behavioral differences among technological primates</w:t>
+      </w:r>
+      <w:r>
+        <w:t xml:space="preserve">. Cambridge University Press.</w:t>
+      </w:r>
+    </w:p>
+    <w:bookmarkEnd w:id="91"/>
+    <w:bookmarkStart w:id="93" w:name="ref-shenkel1973"/>
     <w:p>
       <w:pPr>
         <w:pStyle w:val="Bibliography"/>
       </w:pPr>
       <w:r>
-        <w:rPr>
-          <w:bCs/>
-          <w:b/>
-        </w:rPr>
-        <w:t xml:space="preserve">14</w:t>
-      </w:r>
-      <w:r>
-        <w:t xml:space="preserve"> </w:t>
-      </w:r>
-      <w:r>
-        <w:t xml:space="preserve">O’Brien MJ, Holland TD. 1990. Variation, selection, and the archaeological record. In: Schiffer MB, editor. Tucson, AZ: University of Arizona Press. p 31–79.</w:t>
-      </w:r>
-    </w:p>
-    <w:bookmarkEnd w:id="45"/>
-    <w:bookmarkStart w:id="46" w:name="ref-riede2019"/>
+        <w:t xml:space="preserve">Shenkel, J. R. (1973). Archeology: Systematics in prehistory. ROBERT c. DUNNELL.</w:t>
+      </w:r>
+      <w:r>
+        <w:t xml:space="preserve"> </w:t>
+      </w:r>
+      <w:r>
+        <w:rPr>
+          <w:iCs/>
+          <w:i/>
+        </w:rPr>
+        <w:t xml:space="preserve">American Anthropologist</w:t>
+      </w:r>
+      <w:r>
+        <w:t xml:space="preserve">,</w:t>
+      </w:r>
+      <w:r>
+        <w:t xml:space="preserve"> </w:t>
+      </w:r>
+      <w:r>
+        <w:rPr>
+          <w:iCs/>
+          <w:i/>
+        </w:rPr>
+        <w:t xml:space="preserve">75</w:t>
+      </w:r>
+      <w:r>
+        <w:t xml:space="preserve">(2), 505–506. https://doi.org/</w:t>
+      </w:r>
+      <w:hyperlink r:id="rId92">
+        <w:r>
+          <w:rPr>
+            <w:rStyle w:val="Hyperlink"/>
+          </w:rPr>
+          <w:t xml:space="preserve">https://doi.org/10.1525/aa.1973.75.2.02a01030</w:t>
+        </w:r>
+      </w:hyperlink>
+    </w:p>
+    <w:bookmarkEnd w:id="93"/>
+    <w:bookmarkStart w:id="95" w:name="ref-spaulding1974"/>
     <w:p>
       <w:pPr>
         <w:pStyle w:val="Bibliography"/>
       </w:pPr>
       <w:r>
-        <w:rPr>
-          <w:bCs/>
-          <w:b/>
-        </w:rPr>
-        <w:t xml:space="preserve">15</w:t>
-      </w:r>
-      <w:r>
-        <w:t xml:space="preserve"> </w:t>
-      </w:r>
-      <w:r>
-        <w:t xml:space="preserve">Riede F. 2019. Niche construction theory and human biocultural evolution. In: Prentiss AM, editor. Cham: Springer International Publishing. p 337–358.</w:t>
-      </w:r>
-    </w:p>
-    <w:bookmarkEnd w:id="46"/>
-    <w:bookmarkStart w:id="47" w:name="ref-marwick2006"/>
+        <w:t xml:space="preserve">Spaulding, A. C. (1974). Review: Systematics in prehistory by robert c. dunnell.</w:t>
+      </w:r>
+      <w:r>
+        <w:t xml:space="preserve"> </w:t>
+      </w:r>
+      <w:r>
+        <w:rPr>
+          <w:iCs/>
+          <w:i/>
+        </w:rPr>
+        <w:t xml:space="preserve">American Antiquity</w:t>
+      </w:r>
+      <w:r>
+        <w:t xml:space="preserve">,</w:t>
+      </w:r>
+      <w:r>
+        <w:t xml:space="preserve"> </w:t>
+      </w:r>
+      <w:r>
+        <w:rPr>
+          <w:iCs/>
+          <w:i/>
+        </w:rPr>
+        <w:t xml:space="preserve">39</w:t>
+      </w:r>
+      <w:r>
+        <w:t xml:space="preserve">(3), 513516.</w:t>
+      </w:r>
+      <w:r>
+        <w:t xml:space="preserve"> </w:t>
+      </w:r>
+      <w:hyperlink r:id="rId94">
+        <w:r>
+          <w:rPr>
+            <w:rStyle w:val="Hyperlink"/>
+          </w:rPr>
+          <w:t xml:space="preserve">http://www.jstor.org/stable/279449</w:t>
+        </w:r>
+      </w:hyperlink>
+    </w:p>
+    <w:bookmarkEnd w:id="95"/>
+    <w:bookmarkStart w:id="96" w:name="ref-tostevin2013"/>
     <w:p>
       <w:pPr>
         <w:pStyle w:val="Bibliography"/>
       </w:pPr>
       <w:r>
-        <w:rPr>
-          <w:bCs/>
-          <w:b/>
-        </w:rPr>
-        <w:t xml:space="preserve">16</w:t>
-      </w:r>
-      <w:r>
-        <w:t xml:space="preserve"> </w:t>
-      </w:r>
-      <w:r>
-        <w:t xml:space="preserve">Marwick B. 2006. What can archaeology do with boyd and richerson’s cultural evolutionary program? The Review of Archaeology 26:30–40.</w:t>
-      </w:r>
-    </w:p>
-    <w:bookmarkEnd w:id="47"/>
-    <w:bookmarkStart w:id="48" w:name="ref-prentiss2021theoretical"/>
+        <w:t xml:space="preserve">Tostevin, G. B. (2013).</w:t>
+      </w:r>
+      <w:r>
+        <w:t xml:space="preserve"> </w:t>
+      </w:r>
+      <w:r>
+        <w:rPr>
+          <w:iCs/>
+          <w:i/>
+        </w:rPr>
+        <w:t xml:space="preserve">Seeing lithics: a middle-range theory for testing for cultural transmission in the Pleistocene</w:t>
+      </w:r>
+      <w:r>
+        <w:t xml:space="preserve">. Oxbow Books.</w:t>
+      </w:r>
+    </w:p>
+    <w:bookmarkEnd w:id="96"/>
+    <w:bookmarkStart w:id="98" w:name="ref-tuggle1974"/>
     <w:p>
       <w:pPr>
         <w:pStyle w:val="Bibliography"/>
       </w:pPr>
       <w:r>
-        <w:rPr>
-          <w:bCs/>
-          <w:b/>
-        </w:rPr>
-        <w:t xml:space="preserve">17</w:t>
-      </w:r>
-      <w:r>
-        <w:t xml:space="preserve"> </w:t>
-      </w:r>
-      <w:r>
-        <w:t xml:space="preserve">Prentiss AM. 2021. Theoretical plurality, the extended evolutionary synthesis, and archaeology. Proceedings of the National Academy of Sciences National Acad Sciences. 118.</w:t>
-      </w:r>
-    </w:p>
-    <w:bookmarkEnd w:id="48"/>
-    <w:bookmarkStart w:id="49" w:name="ref-clark2009"/>
-    <w:p>
-      <w:pPr>
-        <w:pStyle w:val="Bibliography"/>
-      </w:pPr>
-      <w:r>
-        <w:rPr>
-          <w:bCs/>
-          <w:b/>
-        </w:rPr>
-        <w:t xml:space="preserve">18</w:t>
-      </w:r>
-      <w:r>
-        <w:t xml:space="preserve"> </w:t>
-      </w:r>
-      <w:r>
-        <w:t xml:space="preserve">Clark GA. 2009. Accidents of history: Conceptual frameworks in paleoarchaeology. In: Camps M, Chauhan P, editors. New York, NY: Springer New York. p 19–41.</w:t>
-      </w:r>
-    </w:p>
-    <w:bookmarkEnd w:id="49"/>
-    <w:bookmarkStart w:id="50" w:name="ref-reynolds2019"/>
-    <w:p>
-      <w:pPr>
-        <w:pStyle w:val="Bibliography"/>
-      </w:pPr>
-      <w:r>
-        <w:rPr>
-          <w:bCs/>
-          <w:b/>
+        <w:t xml:space="preserve">Tuggle, H. D. (1974).</w:t>
+      </w:r>
+      <w:r>
+        <w:t xml:space="preserve"> </w:t>
+      </w:r>
+      <w:r>
+        <w:rPr>
+          <w:iCs/>
+          <w:i/>
+        </w:rPr>
+        <w:t xml:space="preserve">Plains Anthropologist</w:t>
+      </w:r>
+      <w:r>
+        <w:t xml:space="preserve">,</w:t>
+      </w:r>
+      <w:r>
+        <w:t xml:space="preserve"> </w:t>
+      </w:r>
+      <w:r>
+        <w:rPr>
+          <w:iCs/>
+          <w:i/>
         </w:rPr>
         <w:t xml:space="preserve">19</w:t>
       </w:r>
       <w:r>
-        <w:t xml:space="preserve"> </w:t>
-      </w:r>
-      <w:r>
-        <w:t xml:space="preserve">Reynolds N, Riede F. 2019. House of cards: cultural taxonomy and the study of the European Upper Palaeolithic. Antiquity 93:1350–1358.</w:t>
-      </w:r>
-    </w:p>
-    <w:bookmarkEnd w:id="50"/>
-    <w:bookmarkStart w:id="51" w:name="ref-bisson2000"/>
-    <w:p>
-      <w:pPr>
-        <w:pStyle w:val="Bibliography"/>
-      </w:pPr>
-      <w:r>
-        <w:rPr>
-          <w:bCs/>
-          <w:b/>
-        </w:rPr>
-        <w:t xml:space="preserve">20</w:t>
-      </w:r>
-      <w:r>
-        <w:t xml:space="preserve"> </w:t>
-      </w:r>
-      <w:r>
-        <w:t xml:space="preserve">Bisson MS. 2000. Nineteenth century tools for twenty-first century archaeology? Why the middle paleolithic typology of françois bordes must be replaced. Journal of Archaeological Method and Theory 7:1–48.</w:t>
-      </w:r>
-    </w:p>
-    <w:bookmarkEnd w:id="51"/>
-    <w:bookmarkStart w:id="52" w:name="ref-tostevin2013"/>
-    <w:p>
-      <w:pPr>
-        <w:pStyle w:val="Bibliography"/>
-      </w:pPr>
-      <w:r>
-        <w:rPr>
-          <w:bCs/>
-          <w:b/>
-        </w:rPr>
-        <w:t xml:space="preserve">21</w:t>
-      </w:r>
-      <w:r>
-        <w:t xml:space="preserve"> </w:t>
-      </w:r>
-      <w:r>
-        <w:t xml:space="preserve">Tostevin GB. 2013. Seeing lithics: a middle-range theory for testing for cultural transmission in the Pleistocene. Oxford: Oxbow Books.</w:t>
-      </w:r>
-    </w:p>
-    <w:bookmarkEnd w:id="52"/>
-    <w:bookmarkStart w:id="53" w:name="ref-barton2021"/>
-    <w:p>
-      <w:pPr>
-        <w:pStyle w:val="Bibliography"/>
-      </w:pPr>
-      <w:r>
-        <w:rPr>
-          <w:bCs/>
-          <w:b/>
-        </w:rPr>
-        <w:t xml:space="preserve">22</w:t>
-      </w:r>
-      <w:r>
-        <w:t xml:space="preserve"> </w:t>
-      </w:r>
-      <w:r>
-        <w:t xml:space="preserve">Barton CM, Clark GA. 2021. From artifacts to cultures: Technology, society, and knowledge in the upper paleolithic. Journal of Paleolithic Archaeology 4:16.</w:t>
-      </w:r>
-    </w:p>
-    <w:bookmarkEnd w:id="53"/>
-    <w:bookmarkStart w:id="54" w:name="ref-ivanovait2020"/>
-    <w:p>
-      <w:pPr>
-        <w:pStyle w:val="Bibliography"/>
-      </w:pPr>
-      <w:r>
-        <w:rPr>
-          <w:bCs/>
-          <w:b/>
-        </w:rPr>
-        <w:t xml:space="preserve">23</w:t>
-      </w:r>
-      <w:r>
-        <w:t xml:space="preserve"> </w:t>
-      </w:r>
-      <w:r>
-        <w:t xml:space="preserve">Ivanovaitė L et al. 2020. All these fantastic cultures? Research history and regionalization in the late palaeolithic tanged point cultures of eastern europe. European Journal of Archaeology 23:162–185.</w:t>
-      </w:r>
-    </w:p>
-    <w:bookmarkEnd w:id="54"/>
-    <w:bookmarkStart w:id="55" w:name="ref-grove2021"/>
-    <w:p>
-      <w:pPr>
-        <w:pStyle w:val="Bibliography"/>
-      </w:pPr>
-      <w:r>
-        <w:rPr>
-          <w:bCs/>
-          <w:b/>
-        </w:rPr>
-        <w:t xml:space="preserve">24</w:t>
-      </w:r>
-      <w:r>
-        <w:t xml:space="preserve"> </w:t>
-      </w:r>
-      <w:r>
-        <w:t xml:space="preserve">Grove M, Blinkhorn J. 2021. Testing the integrity of the middle and later stone age cultural taxonomic division in eastern africa. Journal of Paleolithic Archaeology 4:14.</w:t>
-      </w:r>
-    </w:p>
-    <w:bookmarkEnd w:id="55"/>
-    <w:bookmarkStart w:id="56" w:name="ref-leplongeon2020"/>
-    <w:p>
-      <w:pPr>
-        <w:pStyle w:val="Bibliography"/>
-      </w:pPr>
-      <w:r>
-        <w:rPr>
-          <w:bCs/>
-          <w:b/>
-        </w:rPr>
-        <w:t xml:space="preserve">25</w:t>
-      </w:r>
-      <w:r>
-        <w:t xml:space="preserve"> </w:t>
-      </w:r>
-      <w:r>
-        <w:t xml:space="preserve">Leplongeon A et al. 2020. Backed pieces and their variability in the later stone age of the horn of africa. African Archaeological Review 37:437–468.</w:t>
-      </w:r>
-    </w:p>
-    <w:bookmarkEnd w:id="56"/>
-    <w:bookmarkStart w:id="57" w:name="Xcccf2b6a9e05e238421592f13e1c6c012dbb5f6"/>
-    <w:p>
-      <w:pPr>
-        <w:pStyle w:val="Bibliography"/>
-      </w:pPr>
-      <w:r>
-        <w:rPr>
-          <w:bCs/>
-          <w:b/>
-        </w:rPr>
-        <w:t xml:space="preserve">26</w:t>
-      </w:r>
-      <w:r>
-        <w:t xml:space="preserve"> </w:t>
-      </w:r>
-      <w:r>
-        <w:t xml:space="preserve">Riede F et al. 2021. Children and innovation: Play, play objects and object play in cultural evolution. Evolutionary Human Sciences Cambridge University Press. 3.</w:t>
-      </w:r>
-    </w:p>
-    <w:bookmarkEnd w:id="57"/>
-    <w:bookmarkStart w:id="58" w:name="ref-binford1971mortuary"/>
-    <w:p>
-      <w:pPr>
-        <w:pStyle w:val="Bibliography"/>
-      </w:pPr>
-      <w:r>
-        <w:rPr>
-          <w:bCs/>
-          <w:b/>
-        </w:rPr>
-        <w:t xml:space="preserve">27</w:t>
-      </w:r>
-      <w:r>
-        <w:t xml:space="preserve"> </w:t>
-      </w:r>
-      <w:r>
-        <w:t xml:space="preserve">Binford LR. 1971. Mortuary practices: Their study and their potential. Memoirs of the Society for American Archaeology Cambridge University Press. 25:6–29.</w:t>
-      </w:r>
-    </w:p>
-    <w:bookmarkEnd w:id="58"/>
-    <w:bookmarkStart w:id="59" w:name="ref-Shanks_Tilley_1987"/>
-    <w:p>
-      <w:pPr>
-        <w:pStyle w:val="Bibliography"/>
-      </w:pPr>
-      <w:r>
-        <w:rPr>
-          <w:bCs/>
-          <w:b/>
-        </w:rPr>
-        <w:t xml:space="preserve">28</w:t>
-      </w:r>
-      <w:r>
-        <w:t xml:space="preserve"> </w:t>
-      </w:r>
-      <w:r>
-        <w:t xml:space="preserve">Shanks M, Tilley CY. 1987. Social theory and archaeology. Polity Press Cambridge.</w:t>
-      </w:r>
-    </w:p>
-    <w:bookmarkEnd w:id="59"/>
-    <w:bookmarkStart w:id="60" w:name="ref-schiffer2016behavioral"/>
-    <w:p>
-      <w:pPr>
-        <w:pStyle w:val="Bibliography"/>
-      </w:pPr>
-      <w:r>
-        <w:rPr>
-          <w:bCs/>
-          <w:b/>
-        </w:rPr>
-        <w:t xml:space="preserve">29</w:t>
-      </w:r>
-      <w:r>
-        <w:t xml:space="preserve"> </w:t>
-      </w:r>
-      <w:r>
-        <w:t xml:space="preserve">Schiffer MB. 2016. Behavioral archaeology: Principles and practice. Routledge.</w:t>
-      </w:r>
-    </w:p>
-    <w:bookmarkEnd w:id="60"/>
-    <w:bookmarkStart w:id="61" w:name="ref-Andrefsky_1998"/>
-    <w:p>
-      <w:pPr>
-        <w:pStyle w:val="Bibliography"/>
-      </w:pPr>
-      <w:r>
-        <w:rPr>
-          <w:bCs/>
-          <w:b/>
-        </w:rPr>
-        <w:t xml:space="preserve">30</w:t>
-      </w:r>
-      <w:r>
-        <w:t xml:space="preserve"> </w:t>
-      </w:r>
-      <w:r>
-        <w:t xml:space="preserve">Andrefsky W. 1998. Lithics: A macroscopic approach. Cambridge University Press.</w:t>
-      </w:r>
-    </w:p>
-    <w:bookmarkEnd w:id="61"/>
-    <w:bookmarkStart w:id="62" w:name="ref-Cardillo_Charlin_2018"/>
-    <w:p>
-      <w:pPr>
-        <w:pStyle w:val="Bibliography"/>
-      </w:pPr>
-      <w:r>
-        <w:rPr>
-          <w:bCs/>
-          <w:b/>
-        </w:rPr>
-        <w:t xml:space="preserve">31</w:t>
-      </w:r>
-      <w:r>
-        <w:t xml:space="preserve"> </w:t>
-      </w:r>
-      <w:r>
-        <w:t xml:space="preserve">Cardillo M, Charlin J. 2018. Phylogenetic analysis of stemmed points from patagonia: Shape change and morphospace evolution. Journal of Lithic Studies 5.</w:t>
-      </w:r>
-    </w:p>
-    <w:bookmarkEnd w:id="62"/>
-    <w:bookmarkStart w:id="63" w:name="ref-cardillo2015evolution"/>
-    <w:p>
-      <w:pPr>
-        <w:pStyle w:val="Bibliography"/>
-      </w:pPr>
-      <w:r>
-        <w:rPr>
-          <w:bCs/>
-          <w:b/>
-        </w:rPr>
-        <w:t xml:space="preserve">32</w:t>
-      </w:r>
-      <w:r>
-        <w:t xml:space="preserve"> </w:t>
-      </w:r>
-      <w:r>
-        <w:t xml:space="preserve">Cardillo M, Alberti J. 2015. The evolution of projectile points and technical systems: A case from northern patagonian coast (argentina). Journal of Archaeological Science: Reports Elsevier. 2:612–623.</w:t>
-      </w:r>
-    </w:p>
-    <w:bookmarkEnd w:id="63"/>
-    <w:bookmarkStart w:id="64" w:name="ref-Roberts_Stewart_Tingley_others_2014"/>
-    <w:p>
-      <w:pPr>
-        <w:pStyle w:val="Bibliography"/>
-      </w:pPr>
-      <w:r>
-        <w:rPr>
-          <w:bCs/>
-          <w:b/>
-        </w:rPr>
-        <w:t xml:space="preserve">33</w:t>
-      </w:r>
-      <w:r>
-        <w:t xml:space="preserve"> </w:t>
-      </w:r>
-      <w:r>
-        <w:t xml:space="preserve">Roberts ME et al. 2014. Stm: R package for structural topic models. Journal of Statistical Software 10:1–40.</w:t>
-      </w:r>
-    </w:p>
-    <w:bookmarkEnd w:id="64"/>
-    <w:bookmarkStart w:id="65" w:name="ref-Roberts_Stewart_Airoldi_2016"/>
-    <w:p>
-      <w:pPr>
-        <w:pStyle w:val="Bibliography"/>
-      </w:pPr>
-      <w:r>
-        <w:rPr>
-          <w:bCs/>
-          <w:b/>
-        </w:rPr>
-        <w:t xml:space="preserve">34</w:t>
-      </w:r>
-      <w:r>
-        <w:t xml:space="preserve"> </w:t>
-      </w:r>
-      <w:r>
-        <w:t xml:space="preserve">Roberts ME et al. 2016. A model of text for experimentation in the social sciences. Journal of the American Statistical Association Taylor &amp; Francis. 111:988–1003.</w:t>
-      </w:r>
-    </w:p>
-    <w:bookmarkEnd w:id="65"/>
-    <w:bookmarkStart w:id="66" w:name="ref-lipoisland2021"/>
-    <w:p>
-      <w:pPr>
-        <w:pStyle w:val="Bibliography"/>
-      </w:pPr>
-      <w:r>
-        <w:rPr>
-          <w:bCs/>
-          <w:b/>
-        </w:rPr>
-        <w:t xml:space="preserve">35</w:t>
-      </w:r>
-      <w:r>
-        <w:t xml:space="preserve"> </w:t>
-      </w:r>
-      <w:r>
-        <w:t xml:space="preserve">Lipo CP et al. 2021. Temporal systematics: The colonization of rapa nui (easter island) and the conceptualization of time. The archaeology of island colonization: Global approaches to initial human settlement. University Press of Florida. p 61–86.</w:t>
-      </w:r>
-    </w:p>
-    <w:bookmarkEnd w:id="66"/>
-    <w:bookmarkStart w:id="67" w:name="ref-henrich2010weirdest"/>
-    <w:p>
-      <w:pPr>
-        <w:pStyle w:val="Bibliography"/>
-      </w:pPr>
-      <w:r>
-        <w:rPr>
-          <w:bCs/>
-          <w:b/>
-        </w:rPr>
-        <w:t xml:space="preserve">36</w:t>
-      </w:r>
-      <w:r>
-        <w:t xml:space="preserve"> </w:t>
-      </w:r>
-      <w:r>
-        <w:t xml:space="preserve">Henrich J et al. 2010. The weirdest people in the world? Behavioral and brain sciences Cambridge University Press. 33:61–83.</w:t>
-      </w:r>
-    </w:p>
-    <w:bookmarkEnd w:id="67"/>
-    <w:bookmarkStart w:id="68" w:name="Xe0850368ed4c49c7a6188b6f658a41d20df4b59"/>
-    <w:p>
-      <w:pPr>
-        <w:pStyle w:val="Bibliography"/>
-      </w:pPr>
-      <w:r>
-        <w:rPr>
-          <w:bCs/>
-          <w:b/>
-        </w:rPr>
-        <w:t xml:space="preserve">37</w:t>
-      </w:r>
-      <w:r>
-        <w:t xml:space="preserve"> </w:t>
-      </w:r>
-      <w:r>
-        <w:t xml:space="preserve">Clark GA, Stafford CR. 1982. Quantification in american archaeology: A historical perspective. World Archaeology 14:98–119.</w:t>
-      </w:r>
-    </w:p>
-    <w:bookmarkEnd w:id="68"/>
-    <w:bookmarkStart w:id="69" w:name="ref-aldenderfer1987assessing"/>
-    <w:p>
-      <w:pPr>
-        <w:pStyle w:val="Bibliography"/>
-      </w:pPr>
-      <w:r>
-        <w:rPr>
-          <w:bCs/>
-          <w:b/>
-        </w:rPr>
-        <w:t xml:space="preserve">38</w:t>
-      </w:r>
-      <w:r>
-        <w:t xml:space="preserve"> </w:t>
-      </w:r>
-      <w:r>
-        <w:t xml:space="preserve">Aldenderfer MS. 1987. Assessing the impact of quantitative thinking on archaeological research: Historical and evolutionary insights. In: Aldenderfer MS, editor. Sage, Newbury Park, CA. p 929.</w:t>
-      </w:r>
-    </w:p>
-    <w:bookmarkEnd w:id="69"/>
-    <w:bookmarkStart w:id="70" w:name="ref-shea2016stone"/>
-    <w:p>
-      <w:pPr>
-        <w:pStyle w:val="Bibliography"/>
-      </w:pPr>
-      <w:r>
-        <w:rPr>
-          <w:bCs/>
-          <w:b/>
-        </w:rPr>
-        <w:t xml:space="preserve">39</w:t>
-      </w:r>
-      <w:r>
-        <w:t xml:space="preserve"> </w:t>
-      </w:r>
-      <w:r>
-        <w:t xml:space="preserve">Shea JJ. 2016. Stone tools in human evolution: Behavioral differences among technological primates. Cambridge University Press.</w:t>
-      </w:r>
-    </w:p>
-    <w:bookmarkEnd w:id="70"/>
-    <w:bookmarkStart w:id="71" w:name="ref-Perreault_2019"/>
-    <w:p>
-      <w:pPr>
-        <w:pStyle w:val="Bibliography"/>
-      </w:pPr>
-      <w:r>
-        <w:rPr>
-          <w:bCs/>
-          <w:b/>
-        </w:rPr>
-        <w:t xml:space="preserve">40</w:t>
-      </w:r>
-      <w:r>
-        <w:t xml:space="preserve"> </w:t>
-      </w:r>
-      <w:r>
-        <w:t xml:space="preserve">Perreault C. 2019. The quality of the archaeological record. University of Chicago Press.</w:t>
-      </w:r>
-    </w:p>
-    <w:bookmarkEnd w:id="71"/>
-    <w:bookmarkEnd w:id="72"/>
+        <w:t xml:space="preserve">(63), 7678.</w:t>
+      </w:r>
+      <w:r>
+        <w:t xml:space="preserve"> </w:t>
+      </w:r>
+      <w:hyperlink r:id="rId97">
+        <w:r>
+          <w:rPr>
+            <w:rStyle w:val="Hyperlink"/>
+          </w:rPr>
+          <w:t xml:space="preserve">http://www.jstor.org/stable/25667187</w:t>
+        </w:r>
+      </w:hyperlink>
+    </w:p>
+    <w:bookmarkEnd w:id="98"/>
+    <w:bookmarkEnd w:id="99"/>
     <w:p>
       <w:r>
         <w:br w:type="page"/>
       </w:r>
     </w:p>
-    <w:bookmarkStart w:id="73" w:name="colophon"/>
+    <w:bookmarkStart w:id="100" w:name="colophon"/>
     <w:p>
       <w:pPr>
         <w:pStyle w:val="Heading3"/>
@@ -3724,7 +4458,7 @@
         <w:pStyle w:val="FirstParagraph"/>
       </w:pPr>
       <w:r>
-        <w:t xml:space="preserve">This report was generated on 2022-02-16 10:51:39 using the following computational environment and dependencies:</w:t>
+        <w:t xml:space="preserve">This report was generated on 2022-04-20 10:47:22 using the following computational environment and dependencies:</w:t>
       </w:r>
     </w:p>
     <w:p>
@@ -3825,16 +4559,16 @@
         <w:rPr>
           <w:rStyle w:val="VerbatimChar"/>
         </w:rPr>
-        <w:t xml:space="preserve">#&gt;  date     2022-02-16</w:t>
-      </w:r>
-      <w:r>
-        <w:br/>
-      </w:r>
-      <w:r>
-        <w:rPr>
-          <w:rStyle w:val="VerbatimChar"/>
-        </w:rPr>
-        <w:t xml:space="preserve">#&gt;  pandoc   2.14.0.3 @ /Applications/RStudio.app/Contents/MacOS/pandoc/ (via rmarkdown)</w:t>
+        <w:t xml:space="preserve">#&gt;  date     2022-04-20</w:t>
+      </w:r>
+      <w:r>
+        <w:br/>
+      </w:r>
+      <w:r>
+        <w:rPr>
+          <w:rStyle w:val="VerbatimChar"/>
+        </w:rPr>
+        <w:t xml:space="preserve">#&gt;  pandoc   2.18 @ /usr/local/bin/ (via rmarkdown)</w:t>
       </w:r>
       <w:r>
         <w:br/>
@@ -3897,7 +4631,7 @@
         <w:rPr>
           <w:rStyle w:val="VerbatimChar"/>
         </w:rPr>
-        <w:t xml:space="preserve">#&gt;    bookdown       0.24    2021-09-02 [2] CRAN (R 4.1.0)</w:t>
+        <w:t xml:space="preserve">#&gt;  P bookdown       0.26    2022-04-15 [?] CRAN (R 4.1.2)</w:t>
       </w:r>
       <w:r>
         <w:br/>
@@ -3915,7 +4649,7 @@
         <w:rPr>
           <w:rStyle w:val="VerbatimChar"/>
         </w:rPr>
-        <w:t xml:space="preserve">#&gt;    broom          0.7.12  2022-01-28 [2] CRAN (R 4.1.2)</w:t>
+        <w:t xml:space="preserve">#&gt;  P broom          0.8.0   2022-04-13 [?] CRAN (R 4.1.2)</w:t>
       </w:r>
       <w:r>
         <w:br/>
@@ -3951,7 +4685,7 @@
         <w:rPr>
           <w:rStyle w:val="VerbatimChar"/>
         </w:rPr>
-        <w:t xml:space="preserve">#&gt;    cli            3.1.1   2022-01-20 [2] CRAN (R 4.1.2)</w:t>
+        <w:t xml:space="preserve">#&gt;  P cli            3.2.0   2022-02-14 [?] CRAN (R 4.1.2)</w:t>
       </w:r>
       <w:r>
         <w:br/>
@@ -3969,16 +4703,16 @@
         <w:rPr>
           <w:rStyle w:val="VerbatimChar"/>
         </w:rPr>
-        <w:t xml:space="preserve">#&gt;    colorspace     2.0-2   2021-06-24 [2] CRAN (R 4.1.0)</w:t>
-      </w:r>
-      <w:r>
-        <w:br/>
-      </w:r>
-      <w:r>
-        <w:rPr>
-          <w:rStyle w:val="VerbatimChar"/>
-        </w:rPr>
-        <w:t xml:space="preserve">#&gt;    crayon         1.4.2   2021-10-29 [2] CRAN (R 4.1.0)</w:t>
+        <w:t xml:space="preserve">#&gt;  P colorspace     2.0-3   2022-02-21 [?] CRAN (R 4.1.2)</w:t>
+      </w:r>
+      <w:r>
+        <w:br/>
+      </w:r>
+      <w:r>
+        <w:rPr>
+          <w:rStyle w:val="VerbatimChar"/>
+        </w:rPr>
+        <w:t xml:space="preserve">#&gt;  P crayon         1.5.1   2022-03-26 [?] CRAN (R 4.1.2)</w:t>
       </w:r>
       <w:r>
         <w:br/>
@@ -4014,7 +4748,7 @@
         <w:rPr>
           <w:rStyle w:val="VerbatimChar"/>
         </w:rPr>
-        <w:t xml:space="preserve">#&gt;    desc           1.4.0   2021-09-28 [2] CRAN (R 4.1.0)</w:t>
+        <w:t xml:space="preserve">#&gt;  P desc           1.4.1   2022-03-06 [?] CRAN (R 4.1.2)</w:t>
       </w:r>
       <w:r>
         <w:br/>
@@ -4059,16 +4793,16 @@
         <w:rPr>
           <w:rStyle w:val="VerbatimChar"/>
         </w:rPr>
-        <w:t xml:space="preserve">#&gt;    evaluate       0.14    2019-05-28 [2] CRAN (R 4.1.0)</w:t>
-      </w:r>
-      <w:r>
-        <w:br/>
-      </w:r>
-      <w:r>
-        <w:rPr>
-          <w:rStyle w:val="VerbatimChar"/>
-        </w:rPr>
-        <w:t xml:space="preserve">#&gt;    fansi          1.0.2   2022-01-14 [2] CRAN (R 4.1.2)</w:t>
+        <w:t xml:space="preserve">#&gt;  P evaluate       0.15    2022-02-18 [?] CRAN (R 4.1.2)</w:t>
+      </w:r>
+      <w:r>
+        <w:br/>
+      </w:r>
+      <w:r>
+        <w:rPr>
+          <w:rStyle w:val="VerbatimChar"/>
+        </w:rPr>
+        <w:t xml:space="preserve">#&gt;  P fansi          1.0.3   2022-03-24 [?] CRAN (R 4.1.2)</w:t>
       </w:r>
       <w:r>
         <w:br/>
@@ -4131,7 +4865,7 @@
         <w:rPr>
           <w:rStyle w:val="VerbatimChar"/>
         </w:rPr>
-        <w:t xml:space="preserve">#&gt;    glue           1.6.1   2022-01-22 [2] CRAN (R 4.1.2)</w:t>
+        <w:t xml:space="preserve">#&gt;  P glue           1.6.2   2022-02-24 [?] CRAN (R 4.1.2)</w:t>
       </w:r>
       <w:r>
         <w:br/>
@@ -4149,7 +4883,7 @@
         <w:rPr>
           <w:rStyle w:val="VerbatimChar"/>
         </w:rPr>
-        <w:t xml:space="preserve">#&gt;    haven          2.4.3   2021-08-04 [2] CRAN (R 4.1.0)</w:t>
+        <w:t xml:space="preserve">#&gt;  P haven          2.5.0   2022-04-15 [?] CRAN (R 4.1.2)</w:t>
       </w:r>
       <w:r>
         <w:br/>
@@ -4203,7 +4937,7 @@
         <w:rPr>
           <w:rStyle w:val="VerbatimChar"/>
         </w:rPr>
-        <w:t xml:space="preserve">#&gt;    igraph         1.2.11  2022-01-04 [2] CRAN (R 4.1.2)</w:t>
+        <w:t xml:space="preserve">#&gt;  P igraph         1.3.0   2022-04-01 [?] CRAN (R 4.1.2)</w:t>
       </w:r>
       <w:r>
         <w:br/>
@@ -4221,16 +4955,16 @@
         <w:rPr>
           <w:rStyle w:val="VerbatimChar"/>
         </w:rPr>
-        <w:t xml:space="preserve">#&gt;    jsonlite       1.7.3   2022-01-17 [2] CRAN (R 4.1.2)</w:t>
-      </w:r>
-      <w:r>
-        <w:br/>
-      </w:r>
-      <w:r>
-        <w:rPr>
-          <w:rStyle w:val="VerbatimChar"/>
-        </w:rPr>
-        <w:t xml:space="preserve">#&gt;    knitr          1.37.4  2022-01-29 [2] https://yihui.r-universe.dev (R 4.1.2)</w:t>
+        <w:t xml:space="preserve">#&gt;  P jsonlite       1.8.0   2022-02-22 [?] CRAN (R 4.1.2)</w:t>
+      </w:r>
+      <w:r>
+        <w:br/>
+      </w:r>
+      <w:r>
+        <w:rPr>
+          <w:rStyle w:val="VerbatimChar"/>
+        </w:rPr>
+        <w:t xml:space="preserve">#&gt;  P knitr          1.38    2022-03-25 [?] CRAN (R 4.1.2)</w:t>
       </w:r>
       <w:r>
         <w:br/>
@@ -4266,16 +5000,16 @@
         <w:rPr>
           <w:rStyle w:val="VerbatimChar"/>
         </w:rPr>
-        <w:t xml:space="preserve">#&gt;    magrittr       2.0.2   2022-01-26 [2] CRAN (R 4.1.2)</w:t>
-      </w:r>
-      <w:r>
-        <w:br/>
-      </w:r>
-      <w:r>
-        <w:rPr>
-          <w:rStyle w:val="VerbatimChar"/>
-        </w:rPr>
-        <w:t xml:space="preserve">#&gt;    Matrix         1.4-0   2021-12-08 [2] CRAN (R 4.1.0)</w:t>
+        <w:t xml:space="preserve">#&gt;  P magrittr       2.0.3   2022-03-30 [?] CRAN (R 4.1.2)</w:t>
+      </w:r>
+      <w:r>
+        <w:br/>
+      </w:r>
+      <w:r>
+        <w:rPr>
+          <w:rStyle w:val="VerbatimChar"/>
+        </w:rPr>
+        <w:t xml:space="preserve">#&gt;  P Matrix         1.4-1   2022-03-23 [?] CRAN (R 4.1.2)</w:t>
       </w:r>
       <w:r>
         <w:br/>
@@ -4365,7 +5099,7 @@
         <w:rPr>
           <w:rStyle w:val="VerbatimChar"/>
         </w:rPr>
-        <w:t xml:space="preserve">#&gt;    processx       3.5.2   2021-04-30 [2] CRAN (R 4.1.0)</w:t>
+        <w:t xml:space="preserve">#&gt;  P processx       3.5.3   2022-03-25 [?] CRAN (R 4.1.2)</w:t>
       </w:r>
       <w:r>
         <w:br/>
@@ -4392,7 +5126,7 @@
         <w:rPr>
           <w:rStyle w:val="VerbatimChar"/>
         </w:rPr>
-        <w:t xml:space="preserve">#&gt;    quanteda     * 3.2.0   2021-11-30 [2] CRAN (R 4.1.0)</w:t>
+        <w:t xml:space="preserve">#&gt;  P quanteda     * 3.2.1   2022-03-01 [?] CRAN (R 4.1.2)</w:t>
       </w:r>
       <w:r>
         <w:br/>
@@ -4410,7 +5144,7 @@
         <w:rPr>
           <w:rStyle w:val="VerbatimChar"/>
         </w:rPr>
-        <w:t xml:space="preserve">#&gt;    Rcpp           1.0.8   2022-01-13 [2] CRAN (R 4.1.2)</w:t>
+        <w:t xml:space="preserve">#&gt;  P Rcpp           1.0.8.3 2022-03-17 [?] CRAN (R 4.1.2)</w:t>
       </w:r>
       <w:r>
         <w:br/>
@@ -4437,7 +5171,7 @@
         <w:rPr>
           <w:rStyle w:val="VerbatimChar"/>
         </w:rPr>
-        <w:t xml:space="preserve">#&gt;    readxl         1.3.1   2019-03-13 [2] CRAN (R 4.1.0)</w:t>
+        <w:t xml:space="preserve">#&gt;  P readxl         1.4.0   2022-03-28 [?] CRAN (R 4.1.2)</w:t>
       </w:r>
       <w:r>
         <w:br/>
@@ -4455,7 +5189,7 @@
         <w:rPr>
           <w:rStyle w:val="VerbatimChar"/>
         </w:rPr>
-        <w:t xml:space="preserve">#&gt;  P renv           0.15.2  2022-01-24 [?] CRAN (R 4.1.2)</w:t>
+        <w:t xml:space="preserve">#&gt;  P renv           0.15.4  2022-03-03 [?] CRAN (R 4.1.2)</w:t>
       </w:r>
       <w:r>
         <w:br/>
@@ -4473,25 +5207,25 @@
         <w:rPr>
           <w:rStyle w:val="VerbatimChar"/>
         </w:rPr>
-        <w:t xml:space="preserve">#&gt;    rlang          1.0.1   2022-02-03 [2] CRAN (R 4.1.2)</w:t>
-      </w:r>
-      <w:r>
-        <w:br/>
-      </w:r>
-      <w:r>
-        <w:rPr>
-          <w:rStyle w:val="VerbatimChar"/>
-        </w:rPr>
-        <w:t xml:space="preserve">#&gt;    rmarkdown      2.11    2021-09-14 [2] CRAN (R 4.1.2)</w:t>
-      </w:r>
-      <w:r>
-        <w:br/>
-      </w:r>
-      <w:r>
-        <w:rPr>
-          <w:rStyle w:val="VerbatimChar"/>
-        </w:rPr>
-        <w:t xml:space="preserve">#&gt;    rprojroot      2.0.2   2020-11-15 [2] CRAN (R 4.1.0)</w:t>
+        <w:t xml:space="preserve">#&gt;  P rlang          1.0.2   2022-03-04 [?] CRAN (R 4.1.2)</w:t>
+      </w:r>
+      <w:r>
+        <w:br/>
+      </w:r>
+      <w:r>
+        <w:rPr>
+          <w:rStyle w:val="VerbatimChar"/>
+        </w:rPr>
+        <w:t xml:space="preserve">#&gt;  P rmarkdown      2.13    2022-03-10 [?] CRAN (R 4.1.2)</w:t>
+      </w:r>
+      <w:r>
+        <w:br/>
+      </w:r>
+      <w:r>
+        <w:rPr>
+          <w:rStyle w:val="VerbatimChar"/>
+        </w:rPr>
+        <w:t xml:space="preserve">#&gt;  P rprojroot      2.0.3   2022-04-02 [?] CRAN (R 4.1.2)</w:t>
       </w:r>
       <w:r>
         <w:br/>
@@ -4518,7 +5252,7 @@
         <w:rPr>
           <w:rStyle w:val="VerbatimChar"/>
         </w:rPr>
-        <w:t xml:space="preserve">#&gt;    scales         1.1.1   2020-05-11 [2] CRAN (R 4.1.0)</w:t>
+        <w:t xml:space="preserve">#&gt;  P scales         1.2.0   2022-04-13 [?] CRAN (R 4.1.2)</w:t>
       </w:r>
       <w:r>
         <w:br/>
@@ -4563,25 +5297,25 @@
         <w:rPr>
           <w:rStyle w:val="VerbatimChar"/>
         </w:rPr>
-        <w:t xml:space="preserve">#&gt;  P tarchetypes  * 0.4.1   2022-01-07 [?] CRAN (R 4.1.2)</w:t>
-      </w:r>
-      <w:r>
-        <w:br/>
-      </w:r>
-      <w:r>
-        <w:rPr>
-          <w:rStyle w:val="VerbatimChar"/>
-        </w:rPr>
-        <w:t xml:space="preserve">#&gt;  P targets      * 0.10.0  2022-01-07 [?] CRAN (R 4.1.2)</w:t>
-      </w:r>
-      <w:r>
-        <w:br/>
-      </w:r>
-      <w:r>
-        <w:rPr>
-          <w:rStyle w:val="VerbatimChar"/>
-        </w:rPr>
-        <w:t xml:space="preserve">#&gt;    testthat       3.1.2   2022-01-20 [2] CRAN (R 4.1.2)</w:t>
+        <w:t xml:space="preserve">#&gt;  P tarchetypes  * 0.6.0   2022-04-19 [?] CRAN (R 4.1.2)</w:t>
+      </w:r>
+      <w:r>
+        <w:br/>
+      </w:r>
+      <w:r>
+        <w:rPr>
+          <w:rStyle w:val="VerbatimChar"/>
+        </w:rPr>
+        <w:t xml:space="preserve">#&gt;  P targets      * 0.12.0  2022-04-19 [?] CRAN (R 4.1.2)</w:t>
+      </w:r>
+      <w:r>
+        <w:br/>
+      </w:r>
+      <w:r>
+        <w:rPr>
+          <w:rStyle w:val="VerbatimChar"/>
+        </w:rPr>
+        <w:t xml:space="preserve">#&gt;  P testthat       3.1.3   2022-03-29 [?] CRAN (R 4.1.2)</w:t>
       </w:r>
       <w:r>
         <w:br/>
@@ -4608,7 +5342,7 @@
         <w:rPr>
           <w:rStyle w:val="VerbatimChar"/>
         </w:rPr>
-        <w:t xml:space="preserve">#&gt;    tidyselect     1.1.1   2021-04-30 [2] CRAN (R 4.1.0)</w:t>
+        <w:t xml:space="preserve">#&gt;  P tidyselect     1.1.2   2022-02-21 [?] CRAN (R 4.1.2)</w:t>
       </w:r>
       <w:r>
         <w:br/>
@@ -4626,7 +5360,7 @@
         <w:rPr>
           <w:rStyle w:val="VerbatimChar"/>
         </w:rPr>
-        <w:t xml:space="preserve">#&gt;    tzdb           0.2.0   2021-10-27 [2] CRAN (R 4.1.0)</w:t>
+        <w:t xml:space="preserve">#&gt;  P tzdb           0.3.0   2022-03-28 [?] CRAN (R 4.1.2)</w:t>
       </w:r>
       <w:r>
         <w:br/>
@@ -4653,25 +5387,25 @@
         <w:rPr>
           <w:rStyle w:val="VerbatimChar"/>
         </w:rPr>
-        <w:t xml:space="preserve">#&gt;    vctrs          0.3.8   2021-04-29 [2] CRAN (R 4.1.0)</w:t>
-      </w:r>
-      <w:r>
-        <w:br/>
-      </w:r>
-      <w:r>
-        <w:rPr>
-          <w:rStyle w:val="VerbatimChar"/>
-        </w:rPr>
-        <w:t xml:space="preserve">#&gt;    withr          2.4.3   2021-11-30 [2] CRAN (R 4.1.0)</w:t>
-      </w:r>
-      <w:r>
-        <w:br/>
-      </w:r>
-      <w:r>
-        <w:rPr>
-          <w:rStyle w:val="VerbatimChar"/>
-        </w:rPr>
-        <w:t xml:space="preserve">#&gt;    xfun           0.29    2021-12-14 [2] CRAN (R 4.1.0)</w:t>
+        <w:t xml:space="preserve">#&gt;  P vctrs          0.4.1   2022-04-13 [?] CRAN (R 4.1.2)</w:t>
+      </w:r>
+      <w:r>
+        <w:br/>
+      </w:r>
+      <w:r>
+        <w:rPr>
+          <w:rStyle w:val="VerbatimChar"/>
+        </w:rPr>
+        <w:t xml:space="preserve">#&gt;  P withr          2.5.0   2022-03-03 [?] CRAN (R 4.1.2)</w:t>
+      </w:r>
+      <w:r>
+        <w:br/>
+      </w:r>
+      <w:r>
+        <w:rPr>
+          <w:rStyle w:val="VerbatimChar"/>
+        </w:rPr>
+        <w:t xml:space="preserve">#&gt;  P xfun           0.30    2022-03-02 [?] CRAN (R 4.1.2)</w:t>
       </w:r>
       <w:r>
         <w:br/>
@@ -4689,7 +5423,7 @@
         <w:rPr>
           <w:rStyle w:val="VerbatimChar"/>
         </w:rPr>
-        <w:t xml:space="preserve">#&gt;    yaml           2.2.2   2022-01-25 [2] CRAN (R 4.1.2)</w:t>
+        <w:t xml:space="preserve">#&gt;  P yaml           2.3.5   2022-02-21 [?] CRAN (R 4.1.2)</w:t>
       </w:r>
       <w:r>
         <w:br/>
@@ -4789,11 +5523,11 @@
         <w:rPr>
           <w:rStyle w:val="VerbatimChar"/>
         </w:rPr>
-        <w:t xml:space="preserve">#&gt; Head:     [9687c1d] 2022-02-15: update renv</w:t>
-      </w:r>
-    </w:p>
-    <w:bookmarkEnd w:id="73"/>
-    <w:bookmarkEnd w:id="74"/>
+        <w:t xml:space="preserve">#&gt; Head:     [039db7e] 2022-02-16: Merge branch 'master' of github.com:benmarwick/systematicsinprehistory</w:t>
+      </w:r>
+    </w:p>
+    <w:bookmarkEnd w:id="100"/>
+    <w:bookmarkEnd w:id="101"/>
     <w:sectPr>
       <w:pgSz w:h="15840" w:w="12240"/>
       <w:pgMar w:bottom="1440" w:footer="720" w:gutter="0" w:header="720" w:left="1440" w:right="1440" w:top="1440"/>

</xml_diff>

<commit_message>
typo fix, figs to PDF
</commit_message>
<xml_diff>
--- a/analysis/paper/paper.docx
+++ b/analysis/paper/paper.docx
@@ -2282,7 +2282,7 @@
           <wp:inline>
             <wp:extent cx="5943600" cy="3863340"/>
             <wp:effectExtent b="0" l="0" r="0" t="0"/>
-            <wp:docPr descr="Figure 3: Left: Top twenty topics in titles of works citing ‘Systematics’. The gamma value indicates their overall abunadnace, and the topics are labelled with the most heavily weighted words in each topic. Right upper: Clusters of citing works according to topic similarity, with clusters labelled by the most prominent topic. Clusters were computed by Principal Components Analysis of the topic proportions in each citing work, then a t-SNE to reduce dimensionality, and density based clustering and to identify clusters. Each data point is one document. Right lower: Plot of topics showing coherence and exclusivity metrics for each topic. Each data point is one topic" title="" id="31" name="Picture"/>
+            <wp:docPr descr="Figure 3: Left: Top twenty topics in titles of works citing ‘Systematics’. The gamma value indicates their overall abundance, and the topics are labelled with the most heavily weighted words in each topic. Right upper: Clusters of citing works according to topic similarity, with clusters labelled by the most prominent topic. Clusters were computed by Principal Components Analysis of the topic proportions in each citing work, then a t-SNE to reduce dimensionality, and density based clustering and to identify clusters. Each data point is one document. Right lower: Plot of topics showing coherence and exclusivity metrics for each topic. Each data point is one topic" title="" id="31" name="Picture"/>
             <a:graphic>
               <a:graphicData uri="http://schemas.openxmlformats.org/drawingml/2006/picture">
                 <pic:pic>
@@ -2340,7 +2340,7 @@
         <w:t xml:space="preserve">’</w:t>
       </w:r>
       <w:r>
-        <w:t xml:space="preserve">. The gamma value indicates their overall abunadnace, and the topics are labelled with the most heavily weighted words in each topic. Right upper: Clusters of citing works according to topic similarity, with clusters labelled by the most prominent topic. Clusters were computed by Principal Components Analysis of the topic proportions in each citing work, then a t-SNE to reduce dimensionality, and density based clustering and to identify clusters. Each data point is one document. Right lower: Plot of topics showing coherence and exclusivity metrics for each topic. Each data point is one topic</w:t>
+        <w:t xml:space="preserve">. The gamma value indicates their overall abundance, and the topics are labelled with the most heavily weighted words in each topic. Right upper: Clusters of citing works according to topic similarity, with clusters labelled by the most prominent topic. Clusters were computed by Principal Components Analysis of the topic proportions in each citing work, then a t-SNE to reduce dimensionality, and density based clustering and to identify clusters. Each data point is one document. Right lower: Plot of topics showing coherence and exclusivity metrics for each topic. Each data point is one topic</w:t>
       </w:r>
     </w:p>
     <w:p>
@@ -2786,17 +2786,71 @@
         <w:pStyle w:val="FirstParagraph"/>
       </w:pPr>
       <w:r>
+        <w:t xml:space="preserve">We thank Ruth Mace for encouraging us to submit this paper to Evolutionary Human Sciences. We also thank Mike O’Brien and one anonymous reviewer for the insightful comments on Dunnell and on our paper.</w:t>
+      </w:r>
+    </w:p>
+    <w:bookmarkEnd w:id="34"/>
+    <w:bookmarkStart w:id="35" w:name="author-contributions"/>
+    <w:p>
+      <w:pPr>
+        <w:pStyle w:val="Heading1"/>
+      </w:pPr>
+      <w:r>
+        <w:t xml:space="preserve">Author Contributions</w:t>
+      </w:r>
+    </w:p>
+    <w:p>
+      <w:pPr>
+        <w:pStyle w:val="FirstParagraph"/>
+      </w:pPr>
+      <w:r>
+        <w:t xml:space="preserve">FR conceived of the study, FR, AA and BM designed the study and BM gathered the data and performed the analysis. FR, AA and BM wrote the article.</w:t>
+      </w:r>
+    </w:p>
+    <w:bookmarkEnd w:id="35"/>
+    <w:bookmarkStart w:id="36" w:name="conflict-of-interest"/>
+    <w:p>
+      <w:pPr>
+        <w:pStyle w:val="Heading1"/>
+      </w:pPr>
+      <w:r>
+        <w:t xml:space="preserve">Conflict of Interest</w:t>
+      </w:r>
+    </w:p>
+    <w:p>
+      <w:pPr>
+        <w:pStyle w:val="FirstParagraph"/>
+      </w:pPr>
+      <w:r>
+        <w:t xml:space="preserve">We declare no conflict of interests.</w:t>
+      </w:r>
+    </w:p>
+    <w:bookmarkEnd w:id="36"/>
+    <w:bookmarkStart w:id="37" w:name="financial-support"/>
+    <w:p>
+      <w:pPr>
+        <w:pStyle w:val="Heading1"/>
+      </w:pPr>
+      <w:r>
+        <w:t xml:space="preserve">Financial Support</w:t>
+      </w:r>
+    </w:p>
+    <w:p>
+      <w:pPr>
+        <w:pStyle w:val="FirstParagraph"/>
+      </w:pPr>
+      <w:r>
         <w:t xml:space="preserve">This work is part of the CLIOARCH project, an ERC Consolidator Grant project that has received funding from the European Research Council (ERC) under the European Union’s Horizon 2020 research and innovation programme (grant agreement No. 817564).</w:t>
       </w:r>
     </w:p>
-    <w:bookmarkEnd w:id="34"/>
-    <w:bookmarkStart w:id="36" w:name="author-biographies"/>
+    <w:bookmarkEnd w:id="37"/>
+    <w:bookmarkStart w:id="38" w:name="Xe7c5d461167ff7373b7ab0977c7566a4d242365"/>
     <w:p>
       <w:pPr>
         <w:pStyle w:val="Heading1"/>
       </w:pPr>
       <w:r>
-        <w:t xml:space="preserve">Author biographies</w:t>
+        <w:t xml:space="preserve">Research Transparency and Reproducibility</w:t>
       </w:r>
     </w:p>
     <w:p>
@@ -2804,56 +2858,7 @@
         <w:pStyle w:val="FirstParagraph"/>
       </w:pPr>
       <w:r>
-        <w:t xml:space="preserve">Felix Riede is Professor of Prehistoric Archaeology at Aarhus University and PI in the ERC-funded project CLIOARCH (</w:t>
-      </w:r>
-      <w:hyperlink r:id="rId35">
-        <w:r>
-          <w:rPr>
-            <w:rStyle w:val="Hyperlink"/>
-          </w:rPr>
-          <w:t xml:space="preserve">https://cas.au.dk/en/clioarch/</w:t>
-        </w:r>
-      </w:hyperlink>
-      <w:r>
-        <w:t xml:space="preserve">) that is revisiting Paleolithic cultural taxonomies and aims to put these on more robust epistemological and empirical foundations. His main areas of research are the early prehistory of Northern Europe, pioneer dispersals, cultural phylogenetics and human cognitive evolution.</w:t>
-      </w:r>
-    </w:p>
-    <w:p>
-      <w:pPr>
-        <w:pStyle w:val="BodyText"/>
-      </w:pPr>
-      <w:r>
-        <w:t xml:space="preserve">Astolfo Araujo is Professor at the Museu de Arqueologia e Etnologia da Universidade de São Paulo. He is a leading South American scholar in the application of evolutionary thinking in archaeology. He has researched and written extensively on the cultural taxonomy of prehistoric Brazil and on the history of archaeology in the region.</w:t>
-      </w:r>
-    </w:p>
-    <w:p>
-      <w:pPr>
-        <w:pStyle w:val="BodyText"/>
-      </w:pPr>
-      <w:r>
-        <w:t xml:space="preserve">Ben Marwick is Professor at the Department of Anthropology, University of Washington – Robert C. Dunnell’s former department. He is widely known for his pioneering work in quantitative methods and reproducibility in archaeology, and his applications of cultural evolutionary and behavioral ecological models to the prehistory of mainland Southeast Asia and Australia in particular.</w:t>
-      </w:r>
-    </w:p>
-    <w:bookmarkEnd w:id="36"/>
-    <w:bookmarkStart w:id="37" w:name="data-availability-statement"/>
-    <w:p>
-      <w:pPr>
-        <w:pStyle w:val="Heading1"/>
-      </w:pPr>
-      <w:r>
-        <w:rPr>
-          <w:bCs/>
-          <w:b/>
-        </w:rPr>
-        <w:t xml:space="preserve">Data Availability Statement</w:t>
-      </w:r>
-    </w:p>
-    <w:p>
-      <w:pPr>
-        <w:pStyle w:val="FirstParagraph"/>
-      </w:pPr>
-      <w:r>
-        <w:t xml:space="preserve">The raw data and R code for our analysis of the Google Scholar results are openly available online at</w:t>
+        <w:t xml:space="preserve">The data that support the findings of this study are openly available in the Open Science Framework at</w:t>
       </w:r>
       <w:r>
         <w:t xml:space="preserve"> </w:t>
@@ -2867,6 +2872,38 @@
         </w:r>
       </w:hyperlink>
       <w:r>
+        <w:t xml:space="preserve">. Readers may freely access these resources to reproduce all of the figures in the paper.</w:t>
+      </w:r>
+    </w:p>
+    <w:bookmarkEnd w:id="38"/>
+    <w:bookmarkStart w:id="39" w:name="data-availability-statement"/>
+    <w:p>
+      <w:pPr>
+        <w:pStyle w:val="Heading1"/>
+      </w:pPr>
+      <w:r>
+        <w:t xml:space="preserve">Data Availability Statement</w:t>
+      </w:r>
+    </w:p>
+    <w:p>
+      <w:pPr>
+        <w:pStyle w:val="FirstParagraph"/>
+      </w:pPr>
+      <w:r>
+        <w:t xml:space="preserve">The data that support the findings of this study are openly available in the Open Science Framework at</w:t>
+      </w:r>
+      <w:r>
+        <w:t xml:space="preserve"> </w:t>
+      </w:r>
+      <w:hyperlink r:id="rId23">
+        <w:r>
+          <w:rPr>
+            <w:rStyle w:val="Hyperlink"/>
+          </w:rPr>
+          <w:t xml:space="preserve">http://doi.org/10.17605/OSF.IO/JBPFW</w:t>
+        </w:r>
+      </w:hyperlink>
+      <w:r>
         <w:t xml:space="preserve">.</w:t>
       </w:r>
     </w:p>
@@ -2875,8 +2912,8 @@
         <w:br w:type="page"/>
       </w:r>
     </w:p>
-    <w:bookmarkEnd w:id="37"/>
-    <w:bookmarkStart w:id="101" w:name="references"/>
+    <w:bookmarkEnd w:id="39"/>
+    <w:bookmarkStart w:id="103" w:name="references"/>
     <w:p>
       <w:pPr>
         <w:pStyle w:val="Heading1"/>
@@ -2885,8 +2922,8 @@
         <w:t xml:space="preserve">References</w:t>
       </w:r>
     </w:p>
-    <w:bookmarkStart w:id="99" w:name="refs"/>
-    <w:bookmarkStart w:id="38" w:name="ref-aldenderfer1987assessing"/>
+    <w:bookmarkStart w:id="101" w:name="refs"/>
+    <w:bookmarkStart w:id="40" w:name="ref-aldenderfer1987assessing"/>
     <w:p>
       <w:pPr>
         <w:pStyle w:val="Bibliography"/>
@@ -2911,8 +2948,8 @@
         <w:t xml:space="preserve">(M. S. Aldenderfer, Ed.; p. 929). Sage, Newbury Park, CA.</w:t>
       </w:r>
     </w:p>
-    <w:bookmarkEnd w:id="38"/>
-    <w:bookmarkStart w:id="39" w:name="ref-Andrefsky_1998"/>
+    <w:bookmarkEnd w:id="40"/>
+    <w:bookmarkStart w:id="41" w:name="ref-Andrefsky_1998"/>
     <w:p>
       <w:pPr>
         <w:pStyle w:val="Bibliography"/>
@@ -2934,8 +2971,8 @@
         <w:t xml:space="preserve">. Cambridge University Press.</w:t>
       </w:r>
     </w:p>
-    <w:bookmarkEnd w:id="39"/>
-    <w:bookmarkStart w:id="41" w:name="ref-barton2021"/>
+    <w:bookmarkEnd w:id="41"/>
+    <w:bookmarkStart w:id="43" w:name="ref-barton2021"/>
     <w:p>
       <w:pPr>
         <w:pStyle w:val="Bibliography"/>
@@ -2972,7 +3009,7 @@
       <w:r>
         <w:t xml:space="preserve"> </w:t>
       </w:r>
-      <w:hyperlink r:id="rId40">
+      <w:hyperlink r:id="rId42">
         <w:r>
           <w:rPr>
             <w:rStyle w:val="Hyperlink"/>
@@ -2981,8 +3018,8 @@
         </w:r>
       </w:hyperlink>
     </w:p>
-    <w:bookmarkEnd w:id="41"/>
-    <w:bookmarkStart w:id="43" w:name="ref-bayard1973"/>
+    <w:bookmarkEnd w:id="43"/>
+    <w:bookmarkStart w:id="45" w:name="ref-bayard1973"/>
     <w:p>
       <w:pPr>
         <w:pStyle w:val="Bibliography"/>
@@ -3037,7 +3074,7 @@
       <w:r>
         <w:t xml:space="preserve"> </w:t>
       </w:r>
-      <w:hyperlink r:id="rId42">
+      <w:hyperlink r:id="rId44">
         <w:r>
           <w:rPr>
             <w:rStyle w:val="Hyperlink"/>
@@ -3046,8 +3083,8 @@
         </w:r>
       </w:hyperlink>
     </w:p>
-    <w:bookmarkEnd w:id="43"/>
-    <w:bookmarkStart w:id="44" w:name="ref-binford1971mortuary"/>
+    <w:bookmarkEnd w:id="45"/>
+    <w:bookmarkStart w:id="46" w:name="ref-binford1971mortuary"/>
     <w:p>
       <w:pPr>
         <w:pStyle w:val="Bibliography"/>
@@ -3082,8 +3119,8 @@
         <w:t xml:space="preserve">, 6–29.</w:t>
       </w:r>
     </w:p>
-    <w:bookmarkEnd w:id="44"/>
-    <w:bookmarkStart w:id="46" w:name="ref-bisson2000"/>
+    <w:bookmarkEnd w:id="46"/>
+    <w:bookmarkStart w:id="48" w:name="ref-bisson2000"/>
     <w:p>
       <w:pPr>
         <w:pStyle w:val="Bibliography"/>
@@ -3117,7 +3154,7 @@
       <w:r>
         <w:t xml:space="preserve">(1), 1–48. https://doi.org/</w:t>
       </w:r>
-      <w:hyperlink r:id="rId45">
+      <w:hyperlink r:id="rId47">
         <w:r>
           <w:rPr>
             <w:rStyle w:val="Hyperlink"/>
@@ -3126,8 +3163,8 @@
         </w:r>
       </w:hyperlink>
     </w:p>
-    <w:bookmarkEnd w:id="46"/>
-    <w:bookmarkStart w:id="47" w:name="ref-cardillo2015evolution"/>
+    <w:bookmarkEnd w:id="48"/>
+    <w:bookmarkStart w:id="49" w:name="ref-cardillo2015evolution"/>
     <w:p>
       <w:pPr>
         <w:pStyle w:val="Bibliography"/>
@@ -3162,8 +3199,8 @@
         <w:t xml:space="preserve">, 612–623.</w:t>
       </w:r>
     </w:p>
-    <w:bookmarkEnd w:id="47"/>
-    <w:bookmarkStart w:id="49" w:name="ref-Cardillo_Charlin_2018"/>
+    <w:bookmarkEnd w:id="49"/>
+    <w:bookmarkStart w:id="51" w:name="ref-Cardillo_Charlin_2018"/>
     <w:p>
       <w:pPr>
         <w:pStyle w:val="Bibliography"/>
@@ -3200,7 +3237,7 @@
       <w:r>
         <w:t xml:space="preserve"> </w:t>
       </w:r>
-      <w:hyperlink r:id="rId48">
+      <w:hyperlink r:id="rId50">
         <w:r>
           <w:rPr>
             <w:rStyle w:val="Hyperlink"/>
@@ -3209,8 +3246,8 @@
         </w:r>
       </w:hyperlink>
     </w:p>
-    <w:bookmarkEnd w:id="49"/>
-    <w:bookmarkStart w:id="50" w:name="ref-clark2009"/>
+    <w:bookmarkEnd w:id="51"/>
+    <w:bookmarkStart w:id="52" w:name="ref-clark2009"/>
     <w:p>
       <w:pPr>
         <w:pStyle w:val="Bibliography"/>
@@ -3235,8 +3272,8 @@
         <w:t xml:space="preserve">(M. Camps &amp; P. Chauhan, Eds.; pp. 19–41). Springer New York.</w:t>
       </w:r>
     </w:p>
-    <w:bookmarkEnd w:id="50"/>
-    <w:bookmarkStart w:id="51" w:name="Xe0850368ed4c49c7a6188b6f658a41d20df4b59"/>
+    <w:bookmarkEnd w:id="52"/>
+    <w:bookmarkStart w:id="53" w:name="Xe0850368ed4c49c7a6188b6f658a41d20df4b59"/>
     <w:p>
       <w:pPr>
         <w:pStyle w:val="Bibliography"/>
@@ -3271,8 +3308,8 @@
         <w:t xml:space="preserve">(1), 98–119.</w:t>
       </w:r>
     </w:p>
-    <w:bookmarkEnd w:id="51"/>
-    <w:bookmarkStart w:id="52" w:name="ref-clarke1968a"/>
+    <w:bookmarkEnd w:id="53"/>
+    <w:bookmarkStart w:id="54" w:name="ref-clarke1968a"/>
     <w:p>
       <w:pPr>
         <w:pStyle w:val="Bibliography"/>
@@ -3294,8 +3331,8 @@
         <w:t xml:space="preserve">. Methuen &amp; Co.</w:t>
       </w:r>
     </w:p>
-    <w:bookmarkEnd w:id="52"/>
-    <w:bookmarkStart w:id="53" w:name="ref-dunnell1971"/>
+    <w:bookmarkEnd w:id="54"/>
+    <w:bookmarkStart w:id="55" w:name="ref-dunnell1971"/>
     <w:p>
       <w:pPr>
         <w:pStyle w:val="Bibliography"/>
@@ -3317,8 +3354,8 @@
         <w:t xml:space="preserve">. The Free Press.</w:t>
       </w:r>
     </w:p>
-    <w:bookmarkEnd w:id="53"/>
-    <w:bookmarkStart w:id="54" w:name="ref-dunnell1980"/>
+    <w:bookmarkEnd w:id="55"/>
+    <w:bookmarkStart w:id="56" w:name="ref-dunnell1980"/>
     <w:p>
       <w:pPr>
         <w:pStyle w:val="Bibliography"/>
@@ -3353,8 +3390,8 @@
         <w:t xml:space="preserve">, 35–99.</w:t>
       </w:r>
     </w:p>
-    <w:bookmarkEnd w:id="54"/>
-    <w:bookmarkStart w:id="55" w:name="ref-dunnell1982"/>
+    <w:bookmarkEnd w:id="56"/>
+    <w:bookmarkStart w:id="57" w:name="ref-dunnell1982"/>
     <w:p>
       <w:pPr>
         <w:pStyle w:val="Bibliography"/>
@@ -3389,8 +3426,8 @@
         <w:t xml:space="preserve">(1), 1–25.</w:t>
       </w:r>
     </w:p>
-    <w:bookmarkEnd w:id="55"/>
-    <w:bookmarkStart w:id="57" w:name="ref-grove2021"/>
+    <w:bookmarkEnd w:id="57"/>
+    <w:bookmarkStart w:id="59" w:name="ref-grove2021"/>
     <w:p>
       <w:pPr>
         <w:pStyle w:val="Bibliography"/>
@@ -3427,7 +3464,7 @@
       <w:r>
         <w:t xml:space="preserve"> </w:t>
       </w:r>
-      <w:hyperlink r:id="rId56">
+      <w:hyperlink r:id="rId58">
         <w:r>
           <w:rPr>
             <w:rStyle w:val="Hyperlink"/>
@@ -3436,8 +3473,8 @@
         </w:r>
       </w:hyperlink>
     </w:p>
-    <w:bookmarkEnd w:id="57"/>
-    <w:bookmarkStart w:id="58" w:name="ref-henrich2010weirdest"/>
+    <w:bookmarkEnd w:id="59"/>
+    <w:bookmarkStart w:id="60" w:name="ref-henrich2010weirdest"/>
     <w:p>
       <w:pPr>
         <w:pStyle w:val="Bibliography"/>
@@ -3472,8 +3509,8 @@
         <w:t xml:space="preserve">(2-3), 61–83.</w:t>
       </w:r>
     </w:p>
-    <w:bookmarkEnd w:id="58"/>
-    <w:bookmarkStart w:id="60" w:name="ref-ivanovait2020"/>
+    <w:bookmarkEnd w:id="60"/>
+    <w:bookmarkStart w:id="62" w:name="ref-ivanovait2020"/>
     <w:p>
       <w:pPr>
         <w:pStyle w:val="Bibliography"/>
@@ -3510,7 +3547,7 @@
       <w:r>
         <w:t xml:space="preserve"> </w:t>
       </w:r>
-      <w:hyperlink r:id="rId59">
+      <w:hyperlink r:id="rId61">
         <w:r>
           <w:rPr>
             <w:rStyle w:val="Hyperlink"/>
@@ -3519,8 +3556,8 @@
         </w:r>
       </w:hyperlink>
     </w:p>
-    <w:bookmarkEnd w:id="60"/>
-    <w:bookmarkStart w:id="62" w:name="ref-leplongeon2020"/>
+    <w:bookmarkEnd w:id="62"/>
+    <w:bookmarkStart w:id="64" w:name="ref-leplongeon2020"/>
     <w:p>
       <w:pPr>
         <w:pStyle w:val="Bibliography"/>
@@ -3557,7 +3594,7 @@
       <w:r>
         <w:t xml:space="preserve"> </w:t>
       </w:r>
-      <w:hyperlink r:id="rId61">
+      <w:hyperlink r:id="rId63">
         <w:r>
           <w:rPr>
             <w:rStyle w:val="Hyperlink"/>
@@ -3566,8 +3603,8 @@
         </w:r>
       </w:hyperlink>
     </w:p>
-    <w:bookmarkEnd w:id="62"/>
-    <w:bookmarkStart w:id="64" w:name="ref-lipoisland2021"/>
+    <w:bookmarkEnd w:id="64"/>
+    <w:bookmarkStart w:id="66" w:name="ref-lipoisland2021"/>
     <w:p>
       <w:pPr>
         <w:pStyle w:val="Bibliography"/>
@@ -3594,7 +3631,7 @@
       <w:r>
         <w:t xml:space="preserve"> </w:t>
       </w:r>
-      <w:hyperlink r:id="rId63">
+      <w:hyperlink r:id="rId65">
         <w:r>
           <w:rPr>
             <w:rStyle w:val="Hyperlink"/>
@@ -3603,8 +3640,8 @@
         </w:r>
       </w:hyperlink>
     </w:p>
-    <w:bookmarkEnd w:id="64"/>
-    <w:bookmarkStart w:id="66" w:name="ref-lycett2018a"/>
+    <w:bookmarkEnd w:id="66"/>
+    <w:bookmarkStart w:id="68" w:name="ref-lycett2018a"/>
     <w:p>
       <w:pPr>
         <w:pStyle w:val="Bibliography"/>
@@ -3647,7 +3684,7 @@
       <w:r>
         <w:t xml:space="preserve"> </w:t>
       </w:r>
-      <w:hyperlink r:id="rId65">
+      <w:hyperlink r:id="rId67">
         <w:r>
           <w:rPr>
             <w:rStyle w:val="Hyperlink"/>
@@ -3656,8 +3693,8 @@
         </w:r>
       </w:hyperlink>
     </w:p>
-    <w:bookmarkEnd w:id="66"/>
-    <w:bookmarkStart w:id="68" w:name="ref-lyman2021"/>
+    <w:bookmarkEnd w:id="68"/>
+    <w:bookmarkStart w:id="70" w:name="ref-lyman2021"/>
     <w:p>
       <w:pPr>
         <w:pStyle w:val="Bibliography"/>
@@ -3694,7 +3731,7 @@
       <w:r>
         <w:t xml:space="preserve"> </w:t>
       </w:r>
-      <w:hyperlink r:id="rId67">
+      <w:hyperlink r:id="rId69">
         <w:r>
           <w:rPr>
             <w:rStyle w:val="Hyperlink"/>
@@ -3703,8 +3740,8 @@
         </w:r>
       </w:hyperlink>
     </w:p>
-    <w:bookmarkEnd w:id="68"/>
-    <w:bookmarkStart w:id="69" w:name="ref-marwick2006"/>
+    <w:bookmarkEnd w:id="70"/>
+    <w:bookmarkStart w:id="71" w:name="ref-marwick2006"/>
     <w:p>
       <w:pPr>
         <w:pStyle w:val="Bibliography"/>
@@ -3739,8 +3776,8 @@
         <w:t xml:space="preserve">(2), 30–40.</w:t>
       </w:r>
     </w:p>
-    <w:bookmarkEnd w:id="69"/>
-    <w:bookmarkStart w:id="71" w:name="ref-nicholas2012"/>
+    <w:bookmarkEnd w:id="71"/>
+    <w:bookmarkStart w:id="73" w:name="ref-nicholas2012"/>
     <w:p>
       <w:pPr>
         <w:pStyle w:val="Bibliography"/>
@@ -3792,7 +3829,7 @@
       <w:r>
         <w:t xml:space="preserve"> </w:t>
       </w:r>
-      <w:hyperlink r:id="rId70">
+      <w:hyperlink r:id="rId72">
         <w:r>
           <w:rPr>
             <w:rStyle w:val="Hyperlink"/>
@@ -3801,8 +3838,8 @@
         </w:r>
       </w:hyperlink>
     </w:p>
-    <w:bookmarkEnd w:id="71"/>
-    <w:bookmarkStart w:id="73" w:name="ref-obrien1996"/>
+    <w:bookmarkEnd w:id="73"/>
+    <w:bookmarkStart w:id="75" w:name="ref-obrien1996"/>
     <w:p>
       <w:pPr>
         <w:pStyle w:val="Bibliography"/>
@@ -3829,7 +3866,7 @@
       <w:r>
         <w:t xml:space="preserve"> </w:t>
       </w:r>
-      <w:hyperlink r:id="rId72">
+      <w:hyperlink r:id="rId74">
         <w:r>
           <w:rPr>
             <w:rStyle w:val="Hyperlink"/>
@@ -3838,8 +3875,8 @@
         </w:r>
       </w:hyperlink>
     </w:p>
-    <w:bookmarkEnd w:id="73"/>
-    <w:bookmarkStart w:id="74" w:name="ref-obrien1990"/>
+    <w:bookmarkEnd w:id="75"/>
+    <w:bookmarkStart w:id="76" w:name="ref-obrien1990"/>
     <w:p>
       <w:pPr>
         <w:pStyle w:val="Bibliography"/>
@@ -3864,8 +3901,8 @@
         <w:t xml:space="preserve">(M. B. Schiffer, Ed.; Vol. 2, pp. 31–79). University of Arizona Press.</w:t>
       </w:r>
     </w:p>
-    <w:bookmarkEnd w:id="74"/>
-    <w:bookmarkStart w:id="76" w:name="ref-Okumura_Araujo_2014"/>
+    <w:bookmarkEnd w:id="76"/>
+    <w:bookmarkStart w:id="78" w:name="ref-Okumura_Araujo_2014"/>
     <w:p>
       <w:pPr>
         <w:pStyle w:val="Bibliography"/>
@@ -3902,7 +3939,7 @@
       <w:r>
         <w:t xml:space="preserve"> </w:t>
       </w:r>
-      <w:hyperlink r:id="rId75">
+      <w:hyperlink r:id="rId77">
         <w:r>
           <w:rPr>
             <w:rStyle w:val="Hyperlink"/>
@@ -3911,8 +3948,8 @@
         </w:r>
       </w:hyperlink>
     </w:p>
-    <w:bookmarkEnd w:id="76"/>
-    <w:bookmarkStart w:id="77" w:name="ref-Perreault_2019"/>
+    <w:bookmarkEnd w:id="78"/>
+    <w:bookmarkStart w:id="79" w:name="ref-Perreault_2019"/>
     <w:p>
       <w:pPr>
         <w:pStyle w:val="Bibliography"/>
@@ -3934,8 +3971,8 @@
         <w:t xml:space="preserve">. University of Chicago Press.</w:t>
       </w:r>
     </w:p>
-    <w:bookmarkEnd w:id="77"/>
-    <w:bookmarkStart w:id="78" w:name="ref-prentiss2019handbook"/>
+    <w:bookmarkEnd w:id="79"/>
+    <w:bookmarkStart w:id="80" w:name="ref-prentiss2019handbook"/>
     <w:p>
       <w:pPr>
         <w:pStyle w:val="Bibliography"/>
@@ -3957,8 +3994,8 @@
         <w:t xml:space="preserve">. Springer.</w:t>
       </w:r>
     </w:p>
-    <w:bookmarkEnd w:id="78"/>
-    <w:bookmarkStart w:id="79" w:name="ref-prentiss2021theoretical"/>
+    <w:bookmarkEnd w:id="80"/>
+    <w:bookmarkStart w:id="81" w:name="ref-prentiss2021theoretical"/>
     <w:p>
       <w:pPr>
         <w:pStyle w:val="Bibliography"/>
@@ -3993,8 +4030,8 @@
         <w:t xml:space="preserve">(2).</w:t>
       </w:r>
     </w:p>
-    <w:bookmarkEnd w:id="79"/>
-    <w:bookmarkStart w:id="81" w:name="ref-reynolds2019"/>
+    <w:bookmarkEnd w:id="81"/>
+    <w:bookmarkStart w:id="83" w:name="ref-reynolds2019"/>
     <w:p>
       <w:pPr>
         <w:pStyle w:val="Bibliography"/>
@@ -4031,7 +4068,7 @@
       <w:r>
         <w:t xml:space="preserve"> </w:t>
       </w:r>
-      <w:hyperlink r:id="rId80">
+      <w:hyperlink r:id="rId82">
         <w:r>
           <w:rPr>
             <w:rStyle w:val="Hyperlink"/>
@@ -4040,8 +4077,8 @@
         </w:r>
       </w:hyperlink>
     </w:p>
-    <w:bookmarkEnd w:id="81"/>
-    <w:bookmarkStart w:id="83" w:name="ref-riede2019"/>
+    <w:bookmarkEnd w:id="83"/>
+    <w:bookmarkStart w:id="85" w:name="ref-riede2019"/>
     <w:p>
       <w:pPr>
         <w:pStyle w:val="Bibliography"/>
@@ -4068,7 +4105,7 @@
       <w:r>
         <w:t xml:space="preserve"> </w:t>
       </w:r>
-      <w:hyperlink r:id="rId82">
+      <w:hyperlink r:id="rId84">
         <w:r>
           <w:rPr>
             <w:rStyle w:val="Hyperlink"/>
@@ -4077,8 +4114,8 @@
         </w:r>
       </w:hyperlink>
     </w:p>
-    <w:bookmarkEnd w:id="83"/>
-    <w:bookmarkStart w:id="85" w:name="Xcccf2b6a9e05e238421592f13e1c6c012dbb5f6"/>
+    <w:bookmarkEnd w:id="85"/>
+    <w:bookmarkStart w:id="87" w:name="Xcccf2b6a9e05e238421592f13e1c6c012dbb5f6"/>
     <w:p>
       <w:pPr>
         <w:pStyle w:val="Bibliography"/>
@@ -4115,7 +4152,7 @@
       <w:r>
         <w:t xml:space="preserve"> </w:t>
       </w:r>
-      <w:hyperlink r:id="rId84">
+      <w:hyperlink r:id="rId86">
         <w:r>
           <w:rPr>
             <w:rStyle w:val="Hyperlink"/>
@@ -4124,8 +4161,8 @@
         </w:r>
       </w:hyperlink>
     </w:p>
-    <w:bookmarkEnd w:id="85"/>
-    <w:bookmarkStart w:id="87" w:name="ref-Roberts_Stewart_Airoldi_2016"/>
+    <w:bookmarkEnd w:id="87"/>
+    <w:bookmarkStart w:id="89" w:name="ref-Roberts_Stewart_Airoldi_2016"/>
     <w:p>
       <w:pPr>
         <w:pStyle w:val="Bibliography"/>
@@ -4162,7 +4199,7 @@
       <w:r>
         <w:t xml:space="preserve"> </w:t>
       </w:r>
-      <w:hyperlink r:id="rId86">
+      <w:hyperlink r:id="rId88">
         <w:r>
           <w:rPr>
             <w:rStyle w:val="Hyperlink"/>
@@ -4171,8 +4208,8 @@
         </w:r>
       </w:hyperlink>
     </w:p>
-    <w:bookmarkEnd w:id="87"/>
-    <w:bookmarkStart w:id="88" w:name="ref-Roberts_Stewart_Tingley_others_2014"/>
+    <w:bookmarkEnd w:id="89"/>
+    <w:bookmarkStart w:id="90" w:name="ref-Roberts_Stewart_Tingley_others_2014"/>
     <w:p>
       <w:pPr>
         <w:pStyle w:val="Bibliography"/>
@@ -4207,8 +4244,8 @@
         <w:t xml:space="preserve">(2), 1–40.</w:t>
       </w:r>
     </w:p>
-    <w:bookmarkEnd w:id="88"/>
-    <w:bookmarkStart w:id="89" w:name="ref-schiffer2016behavioral"/>
+    <w:bookmarkEnd w:id="90"/>
+    <w:bookmarkStart w:id="91" w:name="ref-schiffer2016behavioral"/>
     <w:p>
       <w:pPr>
         <w:pStyle w:val="Bibliography"/>
@@ -4230,8 +4267,8 @@
         <w:t xml:space="preserve">. Routledge.</w:t>
       </w:r>
     </w:p>
-    <w:bookmarkEnd w:id="89"/>
-    <w:bookmarkStart w:id="90" w:name="ref-Shanks_Tilley_1987"/>
+    <w:bookmarkEnd w:id="91"/>
+    <w:bookmarkStart w:id="92" w:name="ref-Shanks_Tilley_1987"/>
     <w:p>
       <w:pPr>
         <w:pStyle w:val="Bibliography"/>
@@ -4253,8 +4290,8 @@
         <w:t xml:space="preserve">. Polity Press Cambridge.</w:t>
       </w:r>
     </w:p>
-    <w:bookmarkEnd w:id="90"/>
-    <w:bookmarkStart w:id="91" w:name="ref-shea2016stone"/>
+    <w:bookmarkEnd w:id="92"/>
+    <w:bookmarkStart w:id="93" w:name="ref-shea2016stone"/>
     <w:p>
       <w:pPr>
         <w:pStyle w:val="Bibliography"/>
@@ -4276,8 +4313,8 @@
         <w:t xml:space="preserve">. Cambridge University Press.</w:t>
       </w:r>
     </w:p>
-    <w:bookmarkEnd w:id="91"/>
-    <w:bookmarkStart w:id="93" w:name="ref-shenkel1973"/>
+    <w:bookmarkEnd w:id="93"/>
+    <w:bookmarkStart w:id="95" w:name="ref-shenkel1973"/>
     <w:p>
       <w:pPr>
         <w:pStyle w:val="Bibliography"/>
@@ -4311,7 +4348,7 @@
       <w:r>
         <w:t xml:space="preserve">(2), 505–506. https://doi.org/</w:t>
       </w:r>
-      <w:hyperlink r:id="rId92">
+      <w:hyperlink r:id="rId94">
         <w:r>
           <w:rPr>
             <w:rStyle w:val="Hyperlink"/>
@@ -4320,8 +4357,8 @@
         </w:r>
       </w:hyperlink>
     </w:p>
-    <w:bookmarkEnd w:id="93"/>
-    <w:bookmarkStart w:id="95" w:name="ref-spaulding1974"/>
+    <w:bookmarkEnd w:id="95"/>
+    <w:bookmarkStart w:id="97" w:name="ref-spaulding1974"/>
     <w:p>
       <w:pPr>
         <w:pStyle w:val="Bibliography"/>
@@ -4358,7 +4395,7 @@
       <w:r>
         <w:t xml:space="preserve"> </w:t>
       </w:r>
-      <w:hyperlink r:id="rId94">
+      <w:hyperlink r:id="rId96">
         <w:r>
           <w:rPr>
             <w:rStyle w:val="Hyperlink"/>
@@ -4367,8 +4404,8 @@
         </w:r>
       </w:hyperlink>
     </w:p>
-    <w:bookmarkEnd w:id="95"/>
-    <w:bookmarkStart w:id="96" w:name="ref-tostevin2013"/>
+    <w:bookmarkEnd w:id="97"/>
+    <w:bookmarkStart w:id="98" w:name="ref-tostevin2013"/>
     <w:p>
       <w:pPr>
         <w:pStyle w:val="Bibliography"/>
@@ -4390,8 +4427,8 @@
         <w:t xml:space="preserve">. Oxbow Books.</w:t>
       </w:r>
     </w:p>
-    <w:bookmarkEnd w:id="96"/>
-    <w:bookmarkStart w:id="98" w:name="ref-tuggle1974"/>
+    <w:bookmarkEnd w:id="98"/>
+    <w:bookmarkStart w:id="100" w:name="ref-tuggle1974"/>
     <w:p>
       <w:pPr>
         <w:pStyle w:val="Bibliography"/>
@@ -4428,7 +4465,7 @@
       <w:r>
         <w:t xml:space="preserve"> </w:t>
       </w:r>
-      <w:hyperlink r:id="rId97">
+      <w:hyperlink r:id="rId99">
         <w:r>
           <w:rPr>
             <w:rStyle w:val="Hyperlink"/>
@@ -4437,1097 +4474,1097 @@
         </w:r>
       </w:hyperlink>
     </w:p>
-    <w:bookmarkEnd w:id="98"/>
-    <w:bookmarkEnd w:id="99"/>
-    <w:p>
-      <w:r>
-        <w:br w:type="page"/>
-      </w:r>
-    </w:p>
-    <w:bookmarkStart w:id="100" w:name="colophon"/>
-    <w:p>
-      <w:pPr>
-        <w:pStyle w:val="Heading3"/>
-      </w:pPr>
-      <w:r>
-        <w:t xml:space="preserve">Colophon</w:t>
-      </w:r>
-    </w:p>
-    <w:p>
-      <w:pPr>
-        <w:pStyle w:val="FirstParagraph"/>
-      </w:pPr>
-      <w:r>
-        <w:t xml:space="preserve">This report was generated on 2022-04-20 10:47:22 using the following computational environment and dependencies:</w:t>
-      </w:r>
-    </w:p>
-    <w:p>
-      <w:pPr>
-        <w:pStyle w:val="SourceCode"/>
-      </w:pPr>
-      <w:r>
-        <w:rPr>
-          <w:rStyle w:val="VerbatimChar"/>
-        </w:rPr>
-        <w:t xml:space="preserve">#&gt; ─ Session info ───────────────────────────────────────────────────────────────</w:t>
-      </w:r>
-      <w:r>
-        <w:br/>
-      </w:r>
-      <w:r>
-        <w:rPr>
-          <w:rStyle w:val="VerbatimChar"/>
-        </w:rPr>
-        <w:t xml:space="preserve">#&gt;  setting  value</w:t>
-      </w:r>
-      <w:r>
-        <w:br/>
-      </w:r>
-      <w:r>
-        <w:rPr>
-          <w:rStyle w:val="VerbatimChar"/>
-        </w:rPr>
-        <w:t xml:space="preserve">#&gt;  version  R version 4.1.2 (2021-11-01)</w:t>
-      </w:r>
-      <w:r>
-        <w:br/>
-      </w:r>
-      <w:r>
-        <w:rPr>
-          <w:rStyle w:val="VerbatimChar"/>
-        </w:rPr>
-        <w:t xml:space="preserve">#&gt;  os       macOS Catalina 10.15.7</w:t>
-      </w:r>
-      <w:r>
-        <w:br/>
-      </w:r>
-      <w:r>
-        <w:rPr>
-          <w:rStyle w:val="VerbatimChar"/>
-        </w:rPr>
-        <w:t xml:space="preserve">#&gt;  system   x86_64, darwin17.0</w:t>
-      </w:r>
-      <w:r>
-        <w:br/>
-      </w:r>
-      <w:r>
-        <w:rPr>
-          <w:rStyle w:val="VerbatimChar"/>
-        </w:rPr>
-        <w:t xml:space="preserve">#&gt;  ui       X11</w:t>
-      </w:r>
-      <w:r>
-        <w:br/>
-      </w:r>
-      <w:r>
-        <w:rPr>
-          <w:rStyle w:val="VerbatimChar"/>
-        </w:rPr>
-        <w:t xml:space="preserve">#&gt;  language (EN)</w:t>
-      </w:r>
-      <w:r>
-        <w:br/>
-      </w:r>
-      <w:r>
-        <w:rPr>
-          <w:rStyle w:val="VerbatimChar"/>
-        </w:rPr>
-        <w:t xml:space="preserve">#&gt;  collate  en_US.UTF-8</w:t>
-      </w:r>
-      <w:r>
-        <w:br/>
-      </w:r>
-      <w:r>
-        <w:rPr>
-          <w:rStyle w:val="VerbatimChar"/>
-        </w:rPr>
-        <w:t xml:space="preserve">#&gt;  ctype    en_US.UTF-8</w:t>
-      </w:r>
-      <w:r>
-        <w:br/>
-      </w:r>
-      <w:r>
-        <w:rPr>
-          <w:rStyle w:val="VerbatimChar"/>
-        </w:rPr>
-        <w:t xml:space="preserve">#&gt;  tz       America/Los_Angeles</w:t>
-      </w:r>
-      <w:r>
-        <w:br/>
-      </w:r>
-      <w:r>
-        <w:rPr>
-          <w:rStyle w:val="VerbatimChar"/>
-        </w:rPr>
-        <w:t xml:space="preserve">#&gt;  date     2022-04-20</w:t>
-      </w:r>
-      <w:r>
-        <w:br/>
-      </w:r>
-      <w:r>
-        <w:rPr>
-          <w:rStyle w:val="VerbatimChar"/>
-        </w:rPr>
-        <w:t xml:space="preserve">#&gt;  pandoc   2.18 @ /usr/local/bin/ (via rmarkdown)</w:t>
-      </w:r>
-      <w:r>
-        <w:br/>
-      </w:r>
-      <w:r>
-        <w:rPr>
-          <w:rStyle w:val="VerbatimChar"/>
-        </w:rPr>
-        <w:t xml:space="preserve">#&gt; </w:t>
-      </w:r>
-      <w:r>
-        <w:br/>
-      </w:r>
-      <w:r>
-        <w:rPr>
-          <w:rStyle w:val="VerbatimChar"/>
-        </w:rPr>
-        <w:t xml:space="preserve">#&gt; ─ Packages ───────────────────────────────────────────────────────────────────</w:t>
-      </w:r>
-      <w:r>
-        <w:br/>
-      </w:r>
-      <w:r>
-        <w:rPr>
-          <w:rStyle w:val="VerbatimChar"/>
-        </w:rPr>
-        <w:t xml:space="preserve">#&gt;  ! package      * version date (UTC) lib source</w:t>
-      </w:r>
-      <w:r>
-        <w:br/>
-      </w:r>
-      <w:r>
-        <w:rPr>
-          <w:rStyle w:val="VerbatimChar"/>
-        </w:rPr>
-        <w:t xml:space="preserve">#&gt;    assertthat     0.2.1   2019-03-21 [2] CRAN (R 4.1.0)</w:t>
-      </w:r>
-      <w:r>
-        <w:br/>
-      </w:r>
-      <w:r>
-        <w:rPr>
-          <w:rStyle w:val="VerbatimChar"/>
-        </w:rPr>
-        <w:t xml:space="preserve">#&gt;    backports      1.4.1   2021-12-13 [2] CRAN (R 4.1.0)</w:t>
-      </w:r>
-      <w:r>
-        <w:br/>
-      </w:r>
-      <w:r>
-        <w:rPr>
-          <w:rStyle w:val="VerbatimChar"/>
-        </w:rPr>
-        <w:t xml:space="preserve">#&gt;  P base64url      1.4     2018-05-14 [?] CRAN (R 4.1.0)</w:t>
-      </w:r>
-      <w:r>
-        <w:br/>
-      </w:r>
-      <w:r>
-        <w:rPr>
-          <w:rStyle w:val="VerbatimChar"/>
-        </w:rPr>
-        <w:t xml:space="preserve">#&gt;  P bookdown       0.26    2022-04-15 [?] CRAN (R 4.1.2)</w:t>
-      </w:r>
-      <w:r>
-        <w:br/>
-      </w:r>
-      <w:r>
-        <w:rPr>
-          <w:rStyle w:val="VerbatimChar"/>
-        </w:rPr>
-        <w:t xml:space="preserve">#&gt;    brio           1.1.3   2021-11-30 [2] CRAN (R 4.1.0)</w:t>
-      </w:r>
-      <w:r>
-        <w:br/>
-      </w:r>
-      <w:r>
-        <w:rPr>
-          <w:rStyle w:val="VerbatimChar"/>
-        </w:rPr>
-        <w:t xml:space="preserve">#&gt;  P broom          0.8.0   2022-04-13 [?] CRAN (R 4.1.2)</w:t>
-      </w:r>
-      <w:r>
-        <w:br/>
-      </w:r>
-      <w:r>
-        <w:rPr>
-          <w:rStyle w:val="VerbatimChar"/>
-        </w:rPr>
-        <w:t xml:space="preserve">#&gt;    cachem         1.0.6   2021-08-19 [2] CRAN (R 4.1.0)</w:t>
-      </w:r>
-      <w:r>
-        <w:br/>
-      </w:r>
-      <w:r>
-        <w:rPr>
-          <w:rStyle w:val="VerbatimChar"/>
-        </w:rPr>
-        <w:t xml:space="preserve">#&gt;    callr          3.7.0   2021-04-20 [2] CRAN (R 4.1.0)</w:t>
-      </w:r>
-      <w:r>
-        <w:br/>
-      </w:r>
-      <w:r>
-        <w:rPr>
-          <w:rStyle w:val="VerbatimChar"/>
-        </w:rPr>
-        <w:t xml:space="preserve">#&gt;    cellranger     1.1.0   2016-07-27 [2] CRAN (R 4.1.0)</w:t>
-      </w:r>
-      <w:r>
-        <w:br/>
-      </w:r>
-      <w:r>
-        <w:rPr>
-          <w:rStyle w:val="VerbatimChar"/>
-        </w:rPr>
-        <w:t xml:space="preserve">#&gt;  P cli            3.2.0   2022-02-14 [?] CRAN (R 4.1.2)</w:t>
-      </w:r>
-      <w:r>
-        <w:br/>
-      </w:r>
-      <w:r>
-        <w:rPr>
-          <w:rStyle w:val="VerbatimChar"/>
-        </w:rPr>
-        <w:t xml:space="preserve">#&gt;    codetools      0.2-18  2020-11-04 [2] CRAN (R 4.1.2)</w:t>
-      </w:r>
-      <w:r>
-        <w:br/>
-      </w:r>
-      <w:r>
-        <w:rPr>
-          <w:rStyle w:val="VerbatimChar"/>
-        </w:rPr>
-        <w:t xml:space="preserve">#&gt;  P colorspace     2.0-3   2022-02-21 [?] CRAN (R 4.1.2)</w:t>
-      </w:r>
-      <w:r>
-        <w:br/>
-      </w:r>
-      <w:r>
-        <w:rPr>
-          <w:rStyle w:val="VerbatimChar"/>
-        </w:rPr>
-        <w:t xml:space="preserve">#&gt;  P crayon         1.5.1   2022-03-26 [?] CRAN (R 4.1.2)</w:t>
-      </w:r>
-      <w:r>
-        <w:br/>
-      </w:r>
-      <w:r>
-        <w:rPr>
-          <w:rStyle w:val="VerbatimChar"/>
-        </w:rPr>
-        <w:t xml:space="preserve">#&gt;    data.table     1.14.2  2021-09-27 [2] CRAN (R 4.1.0)</w:t>
-      </w:r>
-      <w:r>
-        <w:br/>
-      </w:r>
-      <w:r>
-        <w:rPr>
-          <w:rStyle w:val="VerbatimChar"/>
-        </w:rPr>
-        <w:t xml:space="preserve">#&gt;    DBI            1.1.2   2021-12-20 [2] CRAN (R 4.1.0)</w:t>
-      </w:r>
-      <w:r>
-        <w:br/>
-      </w:r>
-      <w:r>
-        <w:rPr>
-          <w:rStyle w:val="VerbatimChar"/>
-        </w:rPr>
-        <w:t xml:space="preserve">#&gt;    dbplyr         2.1.1   2021-04-06 [2] CRAN (R 4.1.0)</w:t>
-      </w:r>
-      <w:r>
-        <w:br/>
-      </w:r>
-      <w:r>
-        <w:rPr>
-          <w:rStyle w:val="VerbatimChar"/>
-        </w:rPr>
-        <w:t xml:space="preserve">#&gt;  P desc           1.4.1   2022-03-06 [?] CRAN (R 4.1.2)</w:t>
-      </w:r>
-      <w:r>
-        <w:br/>
-      </w:r>
-      <w:r>
-        <w:rPr>
-          <w:rStyle w:val="VerbatimChar"/>
-        </w:rPr>
-        <w:t xml:space="preserve">#&gt;    devtools       2.4.3   2021-11-30 [2] CRAN (R 4.1.0)</w:t>
-      </w:r>
-      <w:r>
-        <w:br/>
-      </w:r>
-      <w:r>
-        <w:rPr>
-          <w:rStyle w:val="VerbatimChar"/>
-        </w:rPr>
-        <w:t xml:space="preserve">#&gt;    digest         0.6.29  2021-12-01 [2] CRAN (R 4.1.0)</w:t>
-      </w:r>
-      <w:r>
-        <w:br/>
-      </w:r>
-      <w:r>
-        <w:rPr>
-          <w:rStyle w:val="VerbatimChar"/>
-        </w:rPr>
-        <w:t xml:space="preserve">#&gt;  P dplyr        * 1.0.8   2022-02-08 [?] CRAN (R 4.1.2)</w:t>
-      </w:r>
-      <w:r>
-        <w:br/>
-      </w:r>
-      <w:r>
-        <w:rPr>
-          <w:rStyle w:val="VerbatimChar"/>
-        </w:rPr>
-        <w:t xml:space="preserve">#&gt;    ellipsis       0.3.2   2021-04-29 [2] CRAN (R 4.1.0)</w:t>
-      </w:r>
-      <w:r>
-        <w:br/>
-      </w:r>
-      <w:r>
-        <w:rPr>
-          <w:rStyle w:val="VerbatimChar"/>
-        </w:rPr>
-        <w:t xml:space="preserve">#&gt;  P evaluate       0.15    2022-02-18 [?] CRAN (R 4.1.2)</w:t>
-      </w:r>
-      <w:r>
-        <w:br/>
-      </w:r>
-      <w:r>
-        <w:rPr>
-          <w:rStyle w:val="VerbatimChar"/>
-        </w:rPr>
-        <w:t xml:space="preserve">#&gt;  P fansi          1.0.3   2022-03-24 [?] CRAN (R 4.1.2)</w:t>
-      </w:r>
-      <w:r>
-        <w:br/>
-      </w:r>
-      <w:r>
-        <w:rPr>
-          <w:rStyle w:val="VerbatimChar"/>
-        </w:rPr>
-        <w:t xml:space="preserve">#&gt;    fastmap        1.1.0   2021-01-25 [2] CRAN (R 4.1.0)</w:t>
-      </w:r>
-      <w:r>
-        <w:br/>
-      </w:r>
-      <w:r>
-        <w:rPr>
-          <w:rStyle w:val="VerbatimChar"/>
-        </w:rPr>
-        <w:t xml:space="preserve">#&gt;    fastmatch      1.1-3   2021-07-23 [2] CRAN (R 4.1.0)</w:t>
-      </w:r>
-      <w:r>
-        <w:br/>
-      </w:r>
-      <w:r>
-        <w:rPr>
-          <w:rStyle w:val="VerbatimChar"/>
-        </w:rPr>
-        <w:t xml:space="preserve">#&gt;    forcats      * 0.5.1   2021-01-27 [2] CRAN (R 4.1.0)</w:t>
-      </w:r>
-      <w:r>
-        <w:br/>
-      </w:r>
-      <w:r>
-        <w:rPr>
-          <w:rStyle w:val="VerbatimChar"/>
-        </w:rPr>
-        <w:t xml:space="preserve">#&gt;    fs             1.5.2   2021-12-08 [2] CRAN (R 4.1.0)</w:t>
-      </w:r>
-      <w:r>
-        <w:br/>
-      </w:r>
-      <w:r>
-        <w:rPr>
-          <w:rStyle w:val="VerbatimChar"/>
-        </w:rPr>
-        <w:t xml:space="preserve">#&gt;    generics       0.1.2   2022-01-31 [2] CRAN (R 4.1.2)</w:t>
-      </w:r>
-      <w:r>
-        <w:br/>
-      </w:r>
-      <w:r>
-        <w:rPr>
-          <w:rStyle w:val="VerbatimChar"/>
-        </w:rPr>
-        <w:t xml:space="preserve">#&gt;    ggplot2      * 3.3.5   2021-06-25 [2] CRAN (R 4.1.0)</w:t>
-      </w:r>
-      <w:r>
-        <w:br/>
-      </w:r>
-      <w:r>
-        <w:rPr>
-          <w:rStyle w:val="VerbatimChar"/>
-        </w:rPr>
-        <w:t xml:space="preserve">#&gt;  P glue           1.6.2   2022-02-24 [?] CRAN (R 4.1.2)</w:t>
-      </w:r>
-      <w:r>
-        <w:br/>
-      </w:r>
-      <w:r>
-        <w:rPr>
-          <w:rStyle w:val="VerbatimChar"/>
-        </w:rPr>
-        <w:t xml:space="preserve">#&gt;    gtable         0.3.0   2019-03-25 [2] CRAN (R 4.1.0)</w:t>
-      </w:r>
-      <w:r>
-        <w:br/>
-      </w:r>
-      <w:r>
-        <w:rPr>
-          <w:rStyle w:val="VerbatimChar"/>
-        </w:rPr>
-        <w:t xml:space="preserve">#&gt;  P haven          2.5.0   2022-04-15 [?] CRAN (R 4.1.2)</w:t>
-      </w:r>
-      <w:r>
-        <w:br/>
-      </w:r>
-      <w:r>
-        <w:rPr>
-          <w:rStyle w:val="VerbatimChar"/>
-        </w:rPr>
-        <w:t xml:space="preserve">#&gt;    here           1.0.1   2020-12-13 [2] CRAN (R 4.1.0)</w:t>
-      </w:r>
-      <w:r>
-        <w:br/>
-      </w:r>
-      <w:r>
-        <w:rPr>
-          <w:rStyle w:val="VerbatimChar"/>
-        </w:rPr>
-        <w:t xml:space="preserve">#&gt;    highr          0.9     2021-04-16 [2] CRAN (R 4.1.0)</w:t>
-      </w:r>
-      <w:r>
-        <w:br/>
-      </w:r>
-      <w:r>
-        <w:rPr>
-          <w:rStyle w:val="VerbatimChar"/>
-        </w:rPr>
-        <w:t xml:space="preserve">#&gt;    hms            1.1.1   2021-09-26 [2] CRAN (R 4.1.0)</w:t>
-      </w:r>
-      <w:r>
-        <w:br/>
-      </w:r>
-      <w:r>
-        <w:rPr>
-          <w:rStyle w:val="VerbatimChar"/>
-        </w:rPr>
-        <w:t xml:space="preserve">#&gt;    htmltools      0.5.2   2021-08-25 [2] CRAN (R 4.1.0)</w:t>
-      </w:r>
-      <w:r>
-        <w:br/>
-      </w:r>
-      <w:r>
-        <w:rPr>
-          <w:rStyle w:val="VerbatimChar"/>
-        </w:rPr>
-        <w:t xml:space="preserve">#&gt;    httr           1.4.2   2020-07-20 [2] CRAN (R 4.1.0)</w:t>
-      </w:r>
-      <w:r>
-        <w:br/>
-      </w:r>
-      <w:r>
-        <w:rPr>
-          <w:rStyle w:val="VerbatimChar"/>
-        </w:rPr>
-        <w:t xml:space="preserve">#&gt;  P igraph         1.3.0   2022-04-01 [?] CRAN (R 4.1.2)</w:t>
-      </w:r>
-      <w:r>
-        <w:br/>
-      </w:r>
-      <w:r>
-        <w:rPr>
-          <w:rStyle w:val="VerbatimChar"/>
-        </w:rPr>
-        <w:t xml:space="preserve">#&gt;    jpeg           0.1-9   2021-07-24 [2] CRAN (R 4.1.0)</w:t>
-      </w:r>
-      <w:r>
-        <w:br/>
-      </w:r>
-      <w:r>
-        <w:rPr>
-          <w:rStyle w:val="VerbatimChar"/>
-        </w:rPr>
-        <w:t xml:space="preserve">#&gt;  P jsonlite       1.8.0   2022-02-22 [?] CRAN (R 4.1.2)</w:t>
-      </w:r>
-      <w:r>
-        <w:br/>
-      </w:r>
-      <w:r>
-        <w:rPr>
-          <w:rStyle w:val="VerbatimChar"/>
-        </w:rPr>
-        <w:t xml:space="preserve">#&gt;  P knitr          1.38    2022-03-25 [?] CRAN (R 4.1.2)</w:t>
-      </w:r>
-      <w:r>
-        <w:br/>
-      </w:r>
-      <w:r>
-        <w:rPr>
-          <w:rStyle w:val="VerbatimChar"/>
-        </w:rPr>
-        <w:t xml:space="preserve">#&gt;    lattice        0.20-45 2021-09-22 [2] CRAN (R 4.1.2)</w:t>
-      </w:r>
-      <w:r>
-        <w:br/>
-      </w:r>
-      <w:r>
-        <w:rPr>
-          <w:rStyle w:val="VerbatimChar"/>
-        </w:rPr>
-        <w:t xml:space="preserve">#&gt;    lifecycle      1.0.1   2021-09-24 [2] CRAN (R 4.1.0)</w:t>
-      </w:r>
-      <w:r>
-        <w:br/>
-      </w:r>
-      <w:r>
-        <w:rPr>
-          <w:rStyle w:val="VerbatimChar"/>
-        </w:rPr>
-        <w:t xml:space="preserve">#&gt;    lubridate      1.8.0   2021-10-07 [2] CRAN (R 4.1.0)</w:t>
-      </w:r>
-      <w:r>
-        <w:br/>
-      </w:r>
-      <w:r>
-        <w:rPr>
-          <w:rStyle w:val="VerbatimChar"/>
-        </w:rPr>
-        <w:t xml:space="preserve">#&gt;  P magrittr       2.0.3   2022-03-30 [?] CRAN (R 4.1.2)</w:t>
-      </w:r>
-      <w:r>
-        <w:br/>
-      </w:r>
-      <w:r>
-        <w:rPr>
-          <w:rStyle w:val="VerbatimChar"/>
-        </w:rPr>
-        <w:t xml:space="preserve">#&gt;  P Matrix         1.4-1   2022-03-23 [?] CRAN (R 4.1.2)</w:t>
-      </w:r>
-      <w:r>
-        <w:br/>
-      </w:r>
-      <w:r>
-        <w:rPr>
-          <w:rStyle w:val="VerbatimChar"/>
-        </w:rPr>
-        <w:t xml:space="preserve">#&gt;    memoise        2.0.1   2021-11-26 [2] CRAN (R 4.1.0)</w:t>
-      </w:r>
-      <w:r>
-        <w:br/>
-      </w:r>
-      <w:r>
-        <w:rPr>
-          <w:rStyle w:val="VerbatimChar"/>
-        </w:rPr>
-        <w:t xml:space="preserve">#&gt;    modelr         0.1.8   2020-05-19 [2] CRAN (R 4.1.0)</w:t>
-      </w:r>
-      <w:r>
-        <w:br/>
-      </w:r>
-      <w:r>
-        <w:rPr>
-          <w:rStyle w:val="VerbatimChar"/>
-        </w:rPr>
-        <w:t xml:space="preserve">#&gt;    munsell        0.5.0   2018-06-12 [2] CRAN (R 4.1.0)</w:t>
-      </w:r>
-      <w:r>
-        <w:br/>
-      </w:r>
-      <w:r>
-        <w:rPr>
-          <w:rStyle w:val="VerbatimChar"/>
-        </w:rPr>
-        <w:t xml:space="preserve">#&gt;    pillar         1.7.0   2022-02-01 [2] CRAN (R 4.1.2)</w:t>
-      </w:r>
-      <w:r>
-        <w:br/>
-      </w:r>
-      <w:r>
-        <w:rPr>
-          <w:rStyle w:val="VerbatimChar"/>
-        </w:rPr>
-        <w:t xml:space="preserve">#&gt;    pkgbuild       1.3.1   2021-12-20 [2] CRAN (R 4.1.0)</w:t>
-      </w:r>
-      <w:r>
-        <w:br/>
-      </w:r>
-      <w:r>
-        <w:rPr>
-          <w:rStyle w:val="VerbatimChar"/>
-        </w:rPr>
-        <w:t xml:space="preserve">#&gt;    pkgconfig      2.0.3   2019-09-22 [2] CRAN (R 4.1.0)</w:t>
-      </w:r>
-      <w:r>
-        <w:br/>
-      </w:r>
-      <w:r>
-        <w:rPr>
-          <w:rStyle w:val="VerbatimChar"/>
-        </w:rPr>
-        <w:t xml:space="preserve">#&gt;    pkgload        1.2.4   2021-11-30 [2] CRAN (R 4.1.0)</w:t>
-      </w:r>
-      <w:r>
-        <w:br/>
-      </w:r>
-      <w:r>
-        <w:rPr>
-          <w:rStyle w:val="VerbatimChar"/>
-        </w:rPr>
-        <w:t xml:space="preserve">#&gt;    png            0.1-7   2013-12-03 [2] CRAN (R 4.1.0)</w:t>
-      </w:r>
-      <w:r>
-        <w:br/>
-      </w:r>
-      <w:r>
-        <w:rPr>
-          <w:rStyle w:val="VerbatimChar"/>
-        </w:rPr>
-        <w:t xml:space="preserve">#&gt;    prettyunits    1.1.1   2020-01-24 [2] CRAN (R 4.1.0)</w:t>
-      </w:r>
-      <w:r>
-        <w:br/>
-      </w:r>
-      <w:r>
-        <w:rPr>
-          <w:rStyle w:val="VerbatimChar"/>
-        </w:rPr>
-        <w:t xml:space="preserve">#&gt;  P processx       3.5.3   2022-03-25 [?] CRAN (R 4.1.2)</w:t>
-      </w:r>
-      <w:r>
-        <w:br/>
-      </w:r>
-      <w:r>
-        <w:rPr>
-          <w:rStyle w:val="VerbatimChar"/>
-        </w:rPr>
-        <w:t xml:space="preserve">#&gt;    ps             1.6.0   2021-02-28 [2] CRAN (R 4.1.0)</w:t>
-      </w:r>
-      <w:r>
-        <w:br/>
-      </w:r>
-      <w:r>
-        <w:rPr>
-          <w:rStyle w:val="VerbatimChar"/>
-        </w:rPr>
-        <w:t xml:space="preserve">#&gt;    purrr        * 0.3.4   2020-04-17 [2] CRAN (R 4.1.0)</w:t>
-      </w:r>
-      <w:r>
-        <w:br/>
-      </w:r>
-      <w:r>
-        <w:rPr>
-          <w:rStyle w:val="VerbatimChar"/>
-        </w:rPr>
-        <w:t xml:space="preserve">#&gt;  P quanteda     * 3.2.1   2022-03-01 [?] CRAN (R 4.1.2)</w:t>
-      </w:r>
-      <w:r>
-        <w:br/>
-      </w:r>
-      <w:r>
-        <w:rPr>
-          <w:rStyle w:val="VerbatimChar"/>
-        </w:rPr>
-        <w:t xml:space="preserve">#&gt;    R6             2.5.1   2021-08-19 [2] CRAN (R 4.1.0)</w:t>
-      </w:r>
-      <w:r>
-        <w:br/>
-      </w:r>
-      <w:r>
-        <w:rPr>
-          <w:rStyle w:val="VerbatimChar"/>
-        </w:rPr>
-        <w:t xml:space="preserve">#&gt;  P Rcpp           1.0.8.3 2022-03-17 [?] CRAN (R 4.1.2)</w:t>
-      </w:r>
-      <w:r>
-        <w:br/>
-      </w:r>
-      <w:r>
-        <w:rPr>
-          <w:rStyle w:val="VerbatimChar"/>
-        </w:rPr>
-        <w:t xml:space="preserve">#&gt;    RcppParallel   5.1.5   2022-01-05 [2] CRAN (R 4.1.2)</w:t>
-      </w:r>
-      <w:r>
-        <w:br/>
-      </w:r>
-      <w:r>
-        <w:rPr>
-          <w:rStyle w:val="VerbatimChar"/>
-        </w:rPr>
-        <w:t xml:space="preserve">#&gt;    readr        * 2.1.2   2022-01-30 [2] CRAN (R 4.1.2)</w:t>
-      </w:r>
-      <w:r>
-        <w:br/>
-      </w:r>
-      <w:r>
-        <w:rPr>
-          <w:rStyle w:val="VerbatimChar"/>
-        </w:rPr>
-        <w:t xml:space="preserve">#&gt;  P readxl         1.4.0   2022-03-28 [?] CRAN (R 4.1.2)</w:t>
-      </w:r>
-      <w:r>
-        <w:br/>
-      </w:r>
-      <w:r>
-        <w:rPr>
-          <w:rStyle w:val="VerbatimChar"/>
-        </w:rPr>
-        <w:t xml:space="preserve">#&gt;    remotes        2.4.2   2021-11-30 [2] CRAN (R 4.1.0)</w:t>
-      </w:r>
-      <w:r>
-        <w:br/>
-      </w:r>
-      <w:r>
-        <w:rPr>
-          <w:rStyle w:val="VerbatimChar"/>
-        </w:rPr>
-        <w:t xml:space="preserve">#&gt;  P renv           0.15.4  2022-03-03 [?] CRAN (R 4.1.2)</w:t>
-      </w:r>
-      <w:r>
-        <w:br/>
-      </w:r>
-      <w:r>
-        <w:rPr>
-          <w:rStyle w:val="VerbatimChar"/>
-        </w:rPr>
-        <w:t xml:space="preserve">#&gt;    reprex         2.0.1   2021-08-05 [2] CRAN (R 4.1.0)</w:t>
-      </w:r>
-      <w:r>
-        <w:br/>
-      </w:r>
-      <w:r>
-        <w:rPr>
-          <w:rStyle w:val="VerbatimChar"/>
-        </w:rPr>
-        <w:t xml:space="preserve">#&gt;  P rlang          1.0.2   2022-03-04 [?] CRAN (R 4.1.2)</w:t>
-      </w:r>
-      <w:r>
-        <w:br/>
-      </w:r>
-      <w:r>
-        <w:rPr>
-          <w:rStyle w:val="VerbatimChar"/>
-        </w:rPr>
-        <w:t xml:space="preserve">#&gt;  P rmarkdown      2.13    2022-03-10 [?] CRAN (R 4.1.2)</w:t>
-      </w:r>
-      <w:r>
-        <w:br/>
-      </w:r>
-      <w:r>
-        <w:rPr>
-          <w:rStyle w:val="VerbatimChar"/>
-        </w:rPr>
-        <w:t xml:space="preserve">#&gt;  P rprojroot      2.0.3   2022-04-02 [?] CRAN (R 4.1.2)</w:t>
-      </w:r>
-      <w:r>
-        <w:br/>
-      </w:r>
-      <w:r>
-        <w:rPr>
-          <w:rStyle w:val="VerbatimChar"/>
-        </w:rPr>
-        <w:t xml:space="preserve">#&gt;    rstudioapi     0.13    2020-11-12 [2] CRAN (R 4.1.0)</w:t>
-      </w:r>
-      <w:r>
-        <w:br/>
-      </w:r>
-      <w:r>
-        <w:rPr>
-          <w:rStyle w:val="VerbatimChar"/>
-        </w:rPr>
-        <w:t xml:space="preserve">#&gt;    rvest          1.0.2   2021-10-16 [2] CRAN (R 4.1.0)</w:t>
-      </w:r>
-      <w:r>
-        <w:br/>
-      </w:r>
-      <w:r>
-        <w:rPr>
-          <w:rStyle w:val="VerbatimChar"/>
-        </w:rPr>
-        <w:t xml:space="preserve">#&gt;  P scales         1.2.0   2022-04-13 [?] CRAN (R 4.1.2)</w:t>
-      </w:r>
-      <w:r>
-        <w:br/>
-      </w:r>
-      <w:r>
-        <w:rPr>
-          <w:rStyle w:val="VerbatimChar"/>
-        </w:rPr>
-        <w:t xml:space="preserve">#&gt;    sessioninfo    1.2.2   2021-12-06 [2] CRAN (R 4.1.0)</w:t>
-      </w:r>
-      <w:r>
-        <w:br/>
-      </w:r>
-      <w:r>
-        <w:rPr>
-          <w:rStyle w:val="VerbatimChar"/>
-        </w:rPr>
-        <w:t xml:space="preserve">#&gt;    stopwords      2.3     2021-10-28 [2] CRAN (R 4.1.0)</w:t>
-      </w:r>
-      <w:r>
-        <w:br/>
-      </w:r>
-      <w:r>
-        <w:rPr>
-          <w:rStyle w:val="VerbatimChar"/>
-        </w:rPr>
-        <w:t xml:space="preserve">#&gt;    stringi        1.7.6   2021-11-29 [2] CRAN (R 4.1.0)</w:t>
-      </w:r>
-      <w:r>
-        <w:br/>
-      </w:r>
-      <w:r>
-        <w:rPr>
-          <w:rStyle w:val="VerbatimChar"/>
-        </w:rPr>
-        <w:t xml:space="preserve">#&gt;    stringr      * 1.4.0   2019-02-10 [2] CRAN (R 4.1.0)</w:t>
-      </w:r>
-      <w:r>
-        <w:br/>
-      </w:r>
-      <w:r>
-        <w:rPr>
-          <w:rStyle w:val="VerbatimChar"/>
-        </w:rPr>
-        <w:t xml:space="preserve">#&gt;  P tarchetypes  * 0.6.0   2022-04-19 [?] CRAN (R 4.1.2)</w:t>
-      </w:r>
-      <w:r>
-        <w:br/>
-      </w:r>
-      <w:r>
-        <w:rPr>
-          <w:rStyle w:val="VerbatimChar"/>
-        </w:rPr>
-        <w:t xml:space="preserve">#&gt;  P targets      * 0.12.0  2022-04-19 [?] CRAN (R 4.1.2)</w:t>
-      </w:r>
-      <w:r>
-        <w:br/>
-      </w:r>
-      <w:r>
-        <w:rPr>
-          <w:rStyle w:val="VerbatimChar"/>
-        </w:rPr>
-        <w:t xml:space="preserve">#&gt;  P testthat       3.1.3   2022-03-29 [?] CRAN (R 4.1.2)</w:t>
-      </w:r>
-      <w:r>
-        <w:br/>
-      </w:r>
-      <w:r>
-        <w:rPr>
-          <w:rStyle w:val="VerbatimChar"/>
-        </w:rPr>
-        <w:t xml:space="preserve">#&gt;    tibble       * 3.1.6   2021-11-07 [2] CRAN (R 4.1.0)</w:t>
-      </w:r>
-      <w:r>
-        <w:br/>
-      </w:r>
-      <w:r>
-        <w:rPr>
-          <w:rStyle w:val="VerbatimChar"/>
-        </w:rPr>
-        <w:t xml:space="preserve">#&gt;    tidyr        * 1.2.0   2022-02-01 [2] CRAN (R 4.1.2)</w:t>
-      </w:r>
-      <w:r>
-        <w:br/>
-      </w:r>
-      <w:r>
-        <w:rPr>
-          <w:rStyle w:val="VerbatimChar"/>
-        </w:rPr>
-        <w:t xml:space="preserve">#&gt;  P tidyselect     1.1.2   2022-02-21 [?] CRAN (R 4.1.2)</w:t>
-      </w:r>
-      <w:r>
-        <w:br/>
-      </w:r>
-      <w:r>
-        <w:rPr>
-          <w:rStyle w:val="VerbatimChar"/>
-        </w:rPr>
-        <w:t xml:space="preserve">#&gt;    tidyverse    * 1.3.1   2021-04-15 [2] CRAN (R 4.1.0)</w:t>
-      </w:r>
-      <w:r>
-        <w:br/>
-      </w:r>
-      <w:r>
-        <w:rPr>
-          <w:rStyle w:val="VerbatimChar"/>
-        </w:rPr>
-        <w:t xml:space="preserve">#&gt;  P tzdb           0.3.0   2022-03-28 [?] CRAN (R 4.1.2)</w:t>
-      </w:r>
-      <w:r>
-        <w:br/>
-      </w:r>
-      <w:r>
-        <w:rPr>
-          <w:rStyle w:val="VerbatimChar"/>
-        </w:rPr>
-        <w:t xml:space="preserve">#&gt;    usethis        2.1.5   2021-12-09 [2] CRAN (R 4.1.0)</w:t>
-      </w:r>
-      <w:r>
-        <w:br/>
-      </w:r>
-      <w:r>
-        <w:rPr>
-          <w:rStyle w:val="VerbatimChar"/>
-        </w:rPr>
-        <w:t xml:space="preserve">#&gt;    utf8           1.2.2   2021-07-24 [2] CRAN (R 4.1.0)</w:t>
-      </w:r>
-      <w:r>
-        <w:br/>
-      </w:r>
-      <w:r>
-        <w:rPr>
-          <w:rStyle w:val="VerbatimChar"/>
-        </w:rPr>
-        <w:t xml:space="preserve">#&gt;  P vctrs          0.4.1   2022-04-13 [?] CRAN (R 4.1.2)</w:t>
-      </w:r>
-      <w:r>
-        <w:br/>
-      </w:r>
-      <w:r>
-        <w:rPr>
-          <w:rStyle w:val="VerbatimChar"/>
-        </w:rPr>
-        <w:t xml:space="preserve">#&gt;  P withr          2.5.0   2022-03-03 [?] CRAN (R 4.1.2)</w:t>
-      </w:r>
-      <w:r>
-        <w:br/>
-      </w:r>
-      <w:r>
-        <w:rPr>
-          <w:rStyle w:val="VerbatimChar"/>
-        </w:rPr>
-        <w:t xml:space="preserve">#&gt;  P xfun           0.30    2022-03-02 [?] CRAN (R 4.1.2)</w:t>
-      </w:r>
-      <w:r>
-        <w:br/>
-      </w:r>
-      <w:r>
-        <w:rPr>
-          <w:rStyle w:val="VerbatimChar"/>
-        </w:rPr>
-        <w:t xml:space="preserve">#&gt;    xml2           1.3.3   2021-11-30 [2] CRAN (R 4.1.0)</w:t>
-      </w:r>
-      <w:r>
-        <w:br/>
-      </w:r>
-      <w:r>
-        <w:rPr>
-          <w:rStyle w:val="VerbatimChar"/>
-        </w:rPr>
-        <w:t xml:space="preserve">#&gt;  P yaml           2.3.5   2022-02-21 [?] CRAN (R 4.1.2)</w:t>
-      </w:r>
-      <w:r>
-        <w:br/>
-      </w:r>
-      <w:r>
-        <w:rPr>
-          <w:rStyle w:val="VerbatimChar"/>
-        </w:rPr>
-        <w:t xml:space="preserve">#&gt; </w:t>
-      </w:r>
-      <w:r>
-        <w:br/>
-      </w:r>
-      <w:r>
-        <w:rPr>
-          <w:rStyle w:val="VerbatimChar"/>
-        </w:rPr>
-        <w:t xml:space="preserve">#&gt;  [1] /Users/bmarwick/Library/Caches/org.R-project.R/R/renv/library/systematicsinprehistory-4a29795a/R-4.1/x86_64-apple-darwin17.0</w:t>
-      </w:r>
-      <w:r>
-        <w:br/>
-      </w:r>
-      <w:r>
-        <w:rPr>
-          <w:rStyle w:val="VerbatimChar"/>
-        </w:rPr>
-        <w:t xml:space="preserve">#&gt;  [2] /Library/Frameworks/R.framework/Versions/4.1/Resources/library</w:t>
-      </w:r>
-      <w:r>
-        <w:br/>
-      </w:r>
-      <w:r>
-        <w:rPr>
-          <w:rStyle w:val="VerbatimChar"/>
-        </w:rPr>
-        <w:t xml:space="preserve">#&gt; </w:t>
-      </w:r>
-      <w:r>
-        <w:br/>
-      </w:r>
-      <w:r>
-        <w:rPr>
-          <w:rStyle w:val="VerbatimChar"/>
-        </w:rPr>
-        <w:t xml:space="preserve">#&gt;  P ── Loaded and on-disk path mismatch.</w:t>
-      </w:r>
-      <w:r>
-        <w:br/>
-      </w:r>
-      <w:r>
-        <w:rPr>
-          <w:rStyle w:val="VerbatimChar"/>
-        </w:rPr>
-        <w:t xml:space="preserve">#&gt; </w:t>
-      </w:r>
-      <w:r>
-        <w:br/>
-      </w:r>
-      <w:r>
-        <w:rPr>
-          <w:rStyle w:val="VerbatimChar"/>
-        </w:rPr>
-        <w:t xml:space="preserve">#&gt; ──────────────────────────────────────────────────────────────────────────────</w:t>
-      </w:r>
-    </w:p>
-    <w:p>
-      <w:pPr>
-        <w:pStyle w:val="FirstParagraph"/>
-      </w:pPr>
-      <w:r>
-        <w:t xml:space="preserve">The current Git commit details are:</w:t>
-      </w:r>
-    </w:p>
-    <w:p>
-      <w:pPr>
-        <w:pStyle w:val="SourceCode"/>
-      </w:pPr>
-      <w:r>
-        <w:rPr>
-          <w:rStyle w:val="VerbatimChar"/>
-        </w:rPr>
-        <w:t xml:space="preserve">#&gt; Local:    master /Users/bmarwick/Desktop/systematicsinprehistory</w:t>
-      </w:r>
-      <w:r>
-        <w:br/>
-      </w:r>
-      <w:r>
-        <w:rPr>
-          <w:rStyle w:val="VerbatimChar"/>
-        </w:rPr>
-        <w:t xml:space="preserve">#&gt; Remote:   master @ origin (git@github.com:benmarwick/systematicsinprehistory.git)</w:t>
-      </w:r>
-      <w:r>
-        <w:br/>
-      </w:r>
-      <w:r>
-        <w:rPr>
-          <w:rStyle w:val="VerbatimChar"/>
-        </w:rPr>
-        <w:t xml:space="preserve">#&gt; Head:     [039db7e] 2022-02-16: Merge branch 'master' of github.com:benmarwick/systematicsinprehistory</w:t>
-      </w:r>
-    </w:p>
     <w:bookmarkEnd w:id="100"/>
     <w:bookmarkEnd w:id="101"/>
+    <w:p>
+      <w:r>
+        <w:br w:type="page"/>
+      </w:r>
+    </w:p>
+    <w:bookmarkStart w:id="102" w:name="colophon"/>
+    <w:p>
+      <w:pPr>
+        <w:pStyle w:val="Heading3"/>
+      </w:pPr>
+      <w:r>
+        <w:t xml:space="preserve">Colophon</w:t>
+      </w:r>
+    </w:p>
+    <w:p>
+      <w:pPr>
+        <w:pStyle w:val="FirstParagraph"/>
+      </w:pPr>
+      <w:r>
+        <w:t xml:space="preserve">This report was generated on 2022-04-20 11:47:33 using the following computational environment and dependencies:</w:t>
+      </w:r>
+    </w:p>
+    <w:p>
+      <w:pPr>
+        <w:pStyle w:val="SourceCode"/>
+      </w:pPr>
+      <w:r>
+        <w:rPr>
+          <w:rStyle w:val="VerbatimChar"/>
+        </w:rPr>
+        <w:t xml:space="preserve">#&gt; ─ Session info ───────────────────────────────────────────────────────────────</w:t>
+      </w:r>
+      <w:r>
+        <w:br/>
+      </w:r>
+      <w:r>
+        <w:rPr>
+          <w:rStyle w:val="VerbatimChar"/>
+        </w:rPr>
+        <w:t xml:space="preserve">#&gt;  setting  value</w:t>
+      </w:r>
+      <w:r>
+        <w:br/>
+      </w:r>
+      <w:r>
+        <w:rPr>
+          <w:rStyle w:val="VerbatimChar"/>
+        </w:rPr>
+        <w:t xml:space="preserve">#&gt;  version  R version 4.1.2 (2021-11-01)</w:t>
+      </w:r>
+      <w:r>
+        <w:br/>
+      </w:r>
+      <w:r>
+        <w:rPr>
+          <w:rStyle w:val="VerbatimChar"/>
+        </w:rPr>
+        <w:t xml:space="preserve">#&gt;  os       macOS Catalina 10.15.7</w:t>
+      </w:r>
+      <w:r>
+        <w:br/>
+      </w:r>
+      <w:r>
+        <w:rPr>
+          <w:rStyle w:val="VerbatimChar"/>
+        </w:rPr>
+        <w:t xml:space="preserve">#&gt;  system   x86_64, darwin17.0</w:t>
+      </w:r>
+      <w:r>
+        <w:br/>
+      </w:r>
+      <w:r>
+        <w:rPr>
+          <w:rStyle w:val="VerbatimChar"/>
+        </w:rPr>
+        <w:t xml:space="preserve">#&gt;  ui       X11</w:t>
+      </w:r>
+      <w:r>
+        <w:br/>
+      </w:r>
+      <w:r>
+        <w:rPr>
+          <w:rStyle w:val="VerbatimChar"/>
+        </w:rPr>
+        <w:t xml:space="preserve">#&gt;  language (EN)</w:t>
+      </w:r>
+      <w:r>
+        <w:br/>
+      </w:r>
+      <w:r>
+        <w:rPr>
+          <w:rStyle w:val="VerbatimChar"/>
+        </w:rPr>
+        <w:t xml:space="preserve">#&gt;  collate  en_US.UTF-8</w:t>
+      </w:r>
+      <w:r>
+        <w:br/>
+      </w:r>
+      <w:r>
+        <w:rPr>
+          <w:rStyle w:val="VerbatimChar"/>
+        </w:rPr>
+        <w:t xml:space="preserve">#&gt;  ctype    en_US.UTF-8</w:t>
+      </w:r>
+      <w:r>
+        <w:br/>
+      </w:r>
+      <w:r>
+        <w:rPr>
+          <w:rStyle w:val="VerbatimChar"/>
+        </w:rPr>
+        <w:t xml:space="preserve">#&gt;  tz       America/Los_Angeles</w:t>
+      </w:r>
+      <w:r>
+        <w:br/>
+      </w:r>
+      <w:r>
+        <w:rPr>
+          <w:rStyle w:val="VerbatimChar"/>
+        </w:rPr>
+        <w:t xml:space="preserve">#&gt;  date     2022-04-20</w:t>
+      </w:r>
+      <w:r>
+        <w:br/>
+      </w:r>
+      <w:r>
+        <w:rPr>
+          <w:rStyle w:val="VerbatimChar"/>
+        </w:rPr>
+        <w:t xml:space="preserve">#&gt;  pandoc   2.18 @ /usr/local/bin/ (via rmarkdown)</w:t>
+      </w:r>
+      <w:r>
+        <w:br/>
+      </w:r>
+      <w:r>
+        <w:rPr>
+          <w:rStyle w:val="VerbatimChar"/>
+        </w:rPr>
+        <w:t xml:space="preserve">#&gt; </w:t>
+      </w:r>
+      <w:r>
+        <w:br/>
+      </w:r>
+      <w:r>
+        <w:rPr>
+          <w:rStyle w:val="VerbatimChar"/>
+        </w:rPr>
+        <w:t xml:space="preserve">#&gt; ─ Packages ───────────────────────────────────────────────────────────────────</w:t>
+      </w:r>
+      <w:r>
+        <w:br/>
+      </w:r>
+      <w:r>
+        <w:rPr>
+          <w:rStyle w:val="VerbatimChar"/>
+        </w:rPr>
+        <w:t xml:space="preserve">#&gt;  ! package      * version date (UTC) lib source</w:t>
+      </w:r>
+      <w:r>
+        <w:br/>
+      </w:r>
+      <w:r>
+        <w:rPr>
+          <w:rStyle w:val="VerbatimChar"/>
+        </w:rPr>
+        <w:t xml:space="preserve">#&gt;    assertthat     0.2.1   2019-03-21 [2] CRAN (R 4.1.0)</w:t>
+      </w:r>
+      <w:r>
+        <w:br/>
+      </w:r>
+      <w:r>
+        <w:rPr>
+          <w:rStyle w:val="VerbatimChar"/>
+        </w:rPr>
+        <w:t xml:space="preserve">#&gt;    backports      1.4.1   2021-12-13 [2] CRAN (R 4.1.0)</w:t>
+      </w:r>
+      <w:r>
+        <w:br/>
+      </w:r>
+      <w:r>
+        <w:rPr>
+          <w:rStyle w:val="VerbatimChar"/>
+        </w:rPr>
+        <w:t xml:space="preserve">#&gt;  P base64url      1.4     2018-05-14 [?] CRAN (R 4.1.0)</w:t>
+      </w:r>
+      <w:r>
+        <w:br/>
+      </w:r>
+      <w:r>
+        <w:rPr>
+          <w:rStyle w:val="VerbatimChar"/>
+        </w:rPr>
+        <w:t xml:space="preserve">#&gt;  P bookdown       0.26    2022-04-15 [?] CRAN (R 4.1.2)</w:t>
+      </w:r>
+      <w:r>
+        <w:br/>
+      </w:r>
+      <w:r>
+        <w:rPr>
+          <w:rStyle w:val="VerbatimChar"/>
+        </w:rPr>
+        <w:t xml:space="preserve">#&gt;    brio           1.1.3   2021-11-30 [2] CRAN (R 4.1.0)</w:t>
+      </w:r>
+      <w:r>
+        <w:br/>
+      </w:r>
+      <w:r>
+        <w:rPr>
+          <w:rStyle w:val="VerbatimChar"/>
+        </w:rPr>
+        <w:t xml:space="preserve">#&gt;  P broom          0.8.0   2022-04-13 [?] CRAN (R 4.1.2)</w:t>
+      </w:r>
+      <w:r>
+        <w:br/>
+      </w:r>
+      <w:r>
+        <w:rPr>
+          <w:rStyle w:val="VerbatimChar"/>
+        </w:rPr>
+        <w:t xml:space="preserve">#&gt;    cachem         1.0.6   2021-08-19 [2] CRAN (R 4.1.0)</w:t>
+      </w:r>
+      <w:r>
+        <w:br/>
+      </w:r>
+      <w:r>
+        <w:rPr>
+          <w:rStyle w:val="VerbatimChar"/>
+        </w:rPr>
+        <w:t xml:space="preserve">#&gt;    callr          3.7.0   2021-04-20 [2] CRAN (R 4.1.0)</w:t>
+      </w:r>
+      <w:r>
+        <w:br/>
+      </w:r>
+      <w:r>
+        <w:rPr>
+          <w:rStyle w:val="VerbatimChar"/>
+        </w:rPr>
+        <w:t xml:space="preserve">#&gt;    cellranger     1.1.0   2016-07-27 [2] CRAN (R 4.1.0)</w:t>
+      </w:r>
+      <w:r>
+        <w:br/>
+      </w:r>
+      <w:r>
+        <w:rPr>
+          <w:rStyle w:val="VerbatimChar"/>
+        </w:rPr>
+        <w:t xml:space="preserve">#&gt;  P cli            3.2.0   2022-02-14 [?] CRAN (R 4.1.2)</w:t>
+      </w:r>
+      <w:r>
+        <w:br/>
+      </w:r>
+      <w:r>
+        <w:rPr>
+          <w:rStyle w:val="VerbatimChar"/>
+        </w:rPr>
+        <w:t xml:space="preserve">#&gt;    codetools      0.2-18  2020-11-04 [2] CRAN (R 4.1.2)</w:t>
+      </w:r>
+      <w:r>
+        <w:br/>
+      </w:r>
+      <w:r>
+        <w:rPr>
+          <w:rStyle w:val="VerbatimChar"/>
+        </w:rPr>
+        <w:t xml:space="preserve">#&gt;  P colorspace     2.0-3   2022-02-21 [?] CRAN (R 4.1.2)</w:t>
+      </w:r>
+      <w:r>
+        <w:br/>
+      </w:r>
+      <w:r>
+        <w:rPr>
+          <w:rStyle w:val="VerbatimChar"/>
+        </w:rPr>
+        <w:t xml:space="preserve">#&gt;  P crayon         1.5.1   2022-03-26 [?] CRAN (R 4.1.2)</w:t>
+      </w:r>
+      <w:r>
+        <w:br/>
+      </w:r>
+      <w:r>
+        <w:rPr>
+          <w:rStyle w:val="VerbatimChar"/>
+        </w:rPr>
+        <w:t xml:space="preserve">#&gt;    data.table     1.14.2  2021-09-27 [2] CRAN (R 4.1.0)</w:t>
+      </w:r>
+      <w:r>
+        <w:br/>
+      </w:r>
+      <w:r>
+        <w:rPr>
+          <w:rStyle w:val="VerbatimChar"/>
+        </w:rPr>
+        <w:t xml:space="preserve">#&gt;    DBI            1.1.2   2021-12-20 [2] CRAN (R 4.1.0)</w:t>
+      </w:r>
+      <w:r>
+        <w:br/>
+      </w:r>
+      <w:r>
+        <w:rPr>
+          <w:rStyle w:val="VerbatimChar"/>
+        </w:rPr>
+        <w:t xml:space="preserve">#&gt;    dbplyr         2.1.1   2021-04-06 [2] CRAN (R 4.1.0)</w:t>
+      </w:r>
+      <w:r>
+        <w:br/>
+      </w:r>
+      <w:r>
+        <w:rPr>
+          <w:rStyle w:val="VerbatimChar"/>
+        </w:rPr>
+        <w:t xml:space="preserve">#&gt;  P desc           1.4.1   2022-03-06 [?] CRAN (R 4.1.2)</w:t>
+      </w:r>
+      <w:r>
+        <w:br/>
+      </w:r>
+      <w:r>
+        <w:rPr>
+          <w:rStyle w:val="VerbatimChar"/>
+        </w:rPr>
+        <w:t xml:space="preserve">#&gt;    devtools       2.4.3   2021-11-30 [2] CRAN (R 4.1.0)</w:t>
+      </w:r>
+      <w:r>
+        <w:br/>
+      </w:r>
+      <w:r>
+        <w:rPr>
+          <w:rStyle w:val="VerbatimChar"/>
+        </w:rPr>
+        <w:t xml:space="preserve">#&gt;    digest         0.6.29  2021-12-01 [2] CRAN (R 4.1.0)</w:t>
+      </w:r>
+      <w:r>
+        <w:br/>
+      </w:r>
+      <w:r>
+        <w:rPr>
+          <w:rStyle w:val="VerbatimChar"/>
+        </w:rPr>
+        <w:t xml:space="preserve">#&gt;  P dplyr        * 1.0.8   2022-02-08 [?] CRAN (R 4.1.2)</w:t>
+      </w:r>
+      <w:r>
+        <w:br/>
+      </w:r>
+      <w:r>
+        <w:rPr>
+          <w:rStyle w:val="VerbatimChar"/>
+        </w:rPr>
+        <w:t xml:space="preserve">#&gt;    ellipsis       0.3.2   2021-04-29 [2] CRAN (R 4.1.0)</w:t>
+      </w:r>
+      <w:r>
+        <w:br/>
+      </w:r>
+      <w:r>
+        <w:rPr>
+          <w:rStyle w:val="VerbatimChar"/>
+        </w:rPr>
+        <w:t xml:space="preserve">#&gt;  P evaluate       0.15    2022-02-18 [?] CRAN (R 4.1.2)</w:t>
+      </w:r>
+      <w:r>
+        <w:br/>
+      </w:r>
+      <w:r>
+        <w:rPr>
+          <w:rStyle w:val="VerbatimChar"/>
+        </w:rPr>
+        <w:t xml:space="preserve">#&gt;  P fansi          1.0.3   2022-03-24 [?] CRAN (R 4.1.2)</w:t>
+      </w:r>
+      <w:r>
+        <w:br/>
+      </w:r>
+      <w:r>
+        <w:rPr>
+          <w:rStyle w:val="VerbatimChar"/>
+        </w:rPr>
+        <w:t xml:space="preserve">#&gt;    fastmap        1.1.0   2021-01-25 [2] CRAN (R 4.1.0)</w:t>
+      </w:r>
+      <w:r>
+        <w:br/>
+      </w:r>
+      <w:r>
+        <w:rPr>
+          <w:rStyle w:val="VerbatimChar"/>
+        </w:rPr>
+        <w:t xml:space="preserve">#&gt;    fastmatch      1.1-3   2021-07-23 [2] CRAN (R 4.1.0)</w:t>
+      </w:r>
+      <w:r>
+        <w:br/>
+      </w:r>
+      <w:r>
+        <w:rPr>
+          <w:rStyle w:val="VerbatimChar"/>
+        </w:rPr>
+        <w:t xml:space="preserve">#&gt;    forcats      * 0.5.1   2021-01-27 [2] CRAN (R 4.1.0)</w:t>
+      </w:r>
+      <w:r>
+        <w:br/>
+      </w:r>
+      <w:r>
+        <w:rPr>
+          <w:rStyle w:val="VerbatimChar"/>
+        </w:rPr>
+        <w:t xml:space="preserve">#&gt;    fs             1.5.2   2021-12-08 [2] CRAN (R 4.1.0)</w:t>
+      </w:r>
+      <w:r>
+        <w:br/>
+      </w:r>
+      <w:r>
+        <w:rPr>
+          <w:rStyle w:val="VerbatimChar"/>
+        </w:rPr>
+        <w:t xml:space="preserve">#&gt;    generics       0.1.2   2022-01-31 [2] CRAN (R 4.1.2)</w:t>
+      </w:r>
+      <w:r>
+        <w:br/>
+      </w:r>
+      <w:r>
+        <w:rPr>
+          <w:rStyle w:val="VerbatimChar"/>
+        </w:rPr>
+        <w:t xml:space="preserve">#&gt;    ggplot2      * 3.3.5   2021-06-25 [2] CRAN (R 4.1.0)</w:t>
+      </w:r>
+      <w:r>
+        <w:br/>
+      </w:r>
+      <w:r>
+        <w:rPr>
+          <w:rStyle w:val="VerbatimChar"/>
+        </w:rPr>
+        <w:t xml:space="preserve">#&gt;  P glue           1.6.2   2022-02-24 [?] CRAN (R 4.1.2)</w:t>
+      </w:r>
+      <w:r>
+        <w:br/>
+      </w:r>
+      <w:r>
+        <w:rPr>
+          <w:rStyle w:val="VerbatimChar"/>
+        </w:rPr>
+        <w:t xml:space="preserve">#&gt;    gtable         0.3.0   2019-03-25 [2] CRAN (R 4.1.0)</w:t>
+      </w:r>
+      <w:r>
+        <w:br/>
+      </w:r>
+      <w:r>
+        <w:rPr>
+          <w:rStyle w:val="VerbatimChar"/>
+        </w:rPr>
+        <w:t xml:space="preserve">#&gt;  P haven          2.5.0   2022-04-15 [?] CRAN (R 4.1.2)</w:t>
+      </w:r>
+      <w:r>
+        <w:br/>
+      </w:r>
+      <w:r>
+        <w:rPr>
+          <w:rStyle w:val="VerbatimChar"/>
+        </w:rPr>
+        <w:t xml:space="preserve">#&gt;    here           1.0.1   2020-12-13 [2] CRAN (R 4.1.0)</w:t>
+      </w:r>
+      <w:r>
+        <w:br/>
+      </w:r>
+      <w:r>
+        <w:rPr>
+          <w:rStyle w:val="VerbatimChar"/>
+        </w:rPr>
+        <w:t xml:space="preserve">#&gt;    highr          0.9     2021-04-16 [2] CRAN (R 4.1.0)</w:t>
+      </w:r>
+      <w:r>
+        <w:br/>
+      </w:r>
+      <w:r>
+        <w:rPr>
+          <w:rStyle w:val="VerbatimChar"/>
+        </w:rPr>
+        <w:t xml:space="preserve">#&gt;    hms            1.1.1   2021-09-26 [2] CRAN (R 4.1.0)</w:t>
+      </w:r>
+      <w:r>
+        <w:br/>
+      </w:r>
+      <w:r>
+        <w:rPr>
+          <w:rStyle w:val="VerbatimChar"/>
+        </w:rPr>
+        <w:t xml:space="preserve">#&gt;    htmltools      0.5.2   2021-08-25 [2] CRAN (R 4.1.0)</w:t>
+      </w:r>
+      <w:r>
+        <w:br/>
+      </w:r>
+      <w:r>
+        <w:rPr>
+          <w:rStyle w:val="VerbatimChar"/>
+        </w:rPr>
+        <w:t xml:space="preserve">#&gt;    httr           1.4.2   2020-07-20 [2] CRAN (R 4.1.0)</w:t>
+      </w:r>
+      <w:r>
+        <w:br/>
+      </w:r>
+      <w:r>
+        <w:rPr>
+          <w:rStyle w:val="VerbatimChar"/>
+        </w:rPr>
+        <w:t xml:space="preserve">#&gt;  P igraph         1.3.0   2022-04-01 [?] CRAN (R 4.1.2)</w:t>
+      </w:r>
+      <w:r>
+        <w:br/>
+      </w:r>
+      <w:r>
+        <w:rPr>
+          <w:rStyle w:val="VerbatimChar"/>
+        </w:rPr>
+        <w:t xml:space="preserve">#&gt;    jpeg           0.1-9   2021-07-24 [2] CRAN (R 4.1.0)</w:t>
+      </w:r>
+      <w:r>
+        <w:br/>
+      </w:r>
+      <w:r>
+        <w:rPr>
+          <w:rStyle w:val="VerbatimChar"/>
+        </w:rPr>
+        <w:t xml:space="preserve">#&gt;  P jsonlite       1.8.0   2022-02-22 [?] CRAN (R 4.1.2)</w:t>
+      </w:r>
+      <w:r>
+        <w:br/>
+      </w:r>
+      <w:r>
+        <w:rPr>
+          <w:rStyle w:val="VerbatimChar"/>
+        </w:rPr>
+        <w:t xml:space="preserve">#&gt;  P knitr          1.38    2022-03-25 [?] CRAN (R 4.1.2)</w:t>
+      </w:r>
+      <w:r>
+        <w:br/>
+      </w:r>
+      <w:r>
+        <w:rPr>
+          <w:rStyle w:val="VerbatimChar"/>
+        </w:rPr>
+        <w:t xml:space="preserve">#&gt;    lattice        0.20-45 2021-09-22 [2] CRAN (R 4.1.2)</w:t>
+      </w:r>
+      <w:r>
+        <w:br/>
+      </w:r>
+      <w:r>
+        <w:rPr>
+          <w:rStyle w:val="VerbatimChar"/>
+        </w:rPr>
+        <w:t xml:space="preserve">#&gt;    lifecycle      1.0.1   2021-09-24 [2] CRAN (R 4.1.0)</w:t>
+      </w:r>
+      <w:r>
+        <w:br/>
+      </w:r>
+      <w:r>
+        <w:rPr>
+          <w:rStyle w:val="VerbatimChar"/>
+        </w:rPr>
+        <w:t xml:space="preserve">#&gt;    lubridate      1.8.0   2021-10-07 [2] CRAN (R 4.1.0)</w:t>
+      </w:r>
+      <w:r>
+        <w:br/>
+      </w:r>
+      <w:r>
+        <w:rPr>
+          <w:rStyle w:val="VerbatimChar"/>
+        </w:rPr>
+        <w:t xml:space="preserve">#&gt;  P magrittr       2.0.3   2022-03-30 [?] CRAN (R 4.1.2)</w:t>
+      </w:r>
+      <w:r>
+        <w:br/>
+      </w:r>
+      <w:r>
+        <w:rPr>
+          <w:rStyle w:val="VerbatimChar"/>
+        </w:rPr>
+        <w:t xml:space="preserve">#&gt;  P Matrix         1.4-1   2022-03-23 [?] CRAN (R 4.1.2)</w:t>
+      </w:r>
+      <w:r>
+        <w:br/>
+      </w:r>
+      <w:r>
+        <w:rPr>
+          <w:rStyle w:val="VerbatimChar"/>
+        </w:rPr>
+        <w:t xml:space="preserve">#&gt;    memoise        2.0.1   2021-11-26 [2] CRAN (R 4.1.0)</w:t>
+      </w:r>
+      <w:r>
+        <w:br/>
+      </w:r>
+      <w:r>
+        <w:rPr>
+          <w:rStyle w:val="VerbatimChar"/>
+        </w:rPr>
+        <w:t xml:space="preserve">#&gt;    modelr         0.1.8   2020-05-19 [2] CRAN (R 4.1.0)</w:t>
+      </w:r>
+      <w:r>
+        <w:br/>
+      </w:r>
+      <w:r>
+        <w:rPr>
+          <w:rStyle w:val="VerbatimChar"/>
+        </w:rPr>
+        <w:t xml:space="preserve">#&gt;    munsell        0.5.0   2018-06-12 [2] CRAN (R 4.1.0)</w:t>
+      </w:r>
+      <w:r>
+        <w:br/>
+      </w:r>
+      <w:r>
+        <w:rPr>
+          <w:rStyle w:val="VerbatimChar"/>
+        </w:rPr>
+        <w:t xml:space="preserve">#&gt;    pillar         1.7.0   2022-02-01 [2] CRAN (R 4.1.2)</w:t>
+      </w:r>
+      <w:r>
+        <w:br/>
+      </w:r>
+      <w:r>
+        <w:rPr>
+          <w:rStyle w:val="VerbatimChar"/>
+        </w:rPr>
+        <w:t xml:space="preserve">#&gt;    pkgbuild       1.3.1   2021-12-20 [2] CRAN (R 4.1.0)</w:t>
+      </w:r>
+      <w:r>
+        <w:br/>
+      </w:r>
+      <w:r>
+        <w:rPr>
+          <w:rStyle w:val="VerbatimChar"/>
+        </w:rPr>
+        <w:t xml:space="preserve">#&gt;    pkgconfig      2.0.3   2019-09-22 [2] CRAN (R 4.1.0)</w:t>
+      </w:r>
+      <w:r>
+        <w:br/>
+      </w:r>
+      <w:r>
+        <w:rPr>
+          <w:rStyle w:val="VerbatimChar"/>
+        </w:rPr>
+        <w:t xml:space="preserve">#&gt;    pkgload        1.2.4   2021-11-30 [2] CRAN (R 4.1.0)</w:t>
+      </w:r>
+      <w:r>
+        <w:br/>
+      </w:r>
+      <w:r>
+        <w:rPr>
+          <w:rStyle w:val="VerbatimChar"/>
+        </w:rPr>
+        <w:t xml:space="preserve">#&gt;    png            0.1-7   2013-12-03 [2] CRAN (R 4.1.0)</w:t>
+      </w:r>
+      <w:r>
+        <w:br/>
+      </w:r>
+      <w:r>
+        <w:rPr>
+          <w:rStyle w:val="VerbatimChar"/>
+        </w:rPr>
+        <w:t xml:space="preserve">#&gt;    prettyunits    1.1.1   2020-01-24 [2] CRAN (R 4.1.0)</w:t>
+      </w:r>
+      <w:r>
+        <w:br/>
+      </w:r>
+      <w:r>
+        <w:rPr>
+          <w:rStyle w:val="VerbatimChar"/>
+        </w:rPr>
+        <w:t xml:space="preserve">#&gt;  P processx       3.5.3   2022-03-25 [?] CRAN (R 4.1.2)</w:t>
+      </w:r>
+      <w:r>
+        <w:br/>
+      </w:r>
+      <w:r>
+        <w:rPr>
+          <w:rStyle w:val="VerbatimChar"/>
+        </w:rPr>
+        <w:t xml:space="preserve">#&gt;    ps             1.6.0   2021-02-28 [2] CRAN (R 4.1.0)</w:t>
+      </w:r>
+      <w:r>
+        <w:br/>
+      </w:r>
+      <w:r>
+        <w:rPr>
+          <w:rStyle w:val="VerbatimChar"/>
+        </w:rPr>
+        <w:t xml:space="preserve">#&gt;    purrr        * 0.3.4   2020-04-17 [2] CRAN (R 4.1.0)</w:t>
+      </w:r>
+      <w:r>
+        <w:br/>
+      </w:r>
+      <w:r>
+        <w:rPr>
+          <w:rStyle w:val="VerbatimChar"/>
+        </w:rPr>
+        <w:t xml:space="preserve">#&gt;  P quanteda     * 3.2.1   2022-03-01 [?] CRAN (R 4.1.2)</w:t>
+      </w:r>
+      <w:r>
+        <w:br/>
+      </w:r>
+      <w:r>
+        <w:rPr>
+          <w:rStyle w:val="VerbatimChar"/>
+        </w:rPr>
+        <w:t xml:space="preserve">#&gt;    R6             2.5.1   2021-08-19 [2] CRAN (R 4.1.0)</w:t>
+      </w:r>
+      <w:r>
+        <w:br/>
+      </w:r>
+      <w:r>
+        <w:rPr>
+          <w:rStyle w:val="VerbatimChar"/>
+        </w:rPr>
+        <w:t xml:space="preserve">#&gt;  P Rcpp           1.0.8.3 2022-03-17 [?] CRAN (R 4.1.2)</w:t>
+      </w:r>
+      <w:r>
+        <w:br/>
+      </w:r>
+      <w:r>
+        <w:rPr>
+          <w:rStyle w:val="VerbatimChar"/>
+        </w:rPr>
+        <w:t xml:space="preserve">#&gt;    RcppParallel   5.1.5   2022-01-05 [2] CRAN (R 4.1.2)</w:t>
+      </w:r>
+      <w:r>
+        <w:br/>
+      </w:r>
+      <w:r>
+        <w:rPr>
+          <w:rStyle w:val="VerbatimChar"/>
+        </w:rPr>
+        <w:t xml:space="preserve">#&gt;    readr        * 2.1.2   2022-01-30 [2] CRAN (R 4.1.2)</w:t>
+      </w:r>
+      <w:r>
+        <w:br/>
+      </w:r>
+      <w:r>
+        <w:rPr>
+          <w:rStyle w:val="VerbatimChar"/>
+        </w:rPr>
+        <w:t xml:space="preserve">#&gt;  P readxl         1.4.0   2022-03-28 [?] CRAN (R 4.1.2)</w:t>
+      </w:r>
+      <w:r>
+        <w:br/>
+      </w:r>
+      <w:r>
+        <w:rPr>
+          <w:rStyle w:val="VerbatimChar"/>
+        </w:rPr>
+        <w:t xml:space="preserve">#&gt;    remotes        2.4.2   2021-11-30 [2] CRAN (R 4.1.0)</w:t>
+      </w:r>
+      <w:r>
+        <w:br/>
+      </w:r>
+      <w:r>
+        <w:rPr>
+          <w:rStyle w:val="VerbatimChar"/>
+        </w:rPr>
+        <w:t xml:space="preserve">#&gt;  P renv           0.15.4  2022-03-03 [?] CRAN (R 4.1.2)</w:t>
+      </w:r>
+      <w:r>
+        <w:br/>
+      </w:r>
+      <w:r>
+        <w:rPr>
+          <w:rStyle w:val="VerbatimChar"/>
+        </w:rPr>
+        <w:t xml:space="preserve">#&gt;    reprex         2.0.1   2021-08-05 [2] CRAN (R 4.1.0)</w:t>
+      </w:r>
+      <w:r>
+        <w:br/>
+      </w:r>
+      <w:r>
+        <w:rPr>
+          <w:rStyle w:val="VerbatimChar"/>
+        </w:rPr>
+        <w:t xml:space="preserve">#&gt;  P rlang          1.0.2   2022-03-04 [?] CRAN (R 4.1.2)</w:t>
+      </w:r>
+      <w:r>
+        <w:br/>
+      </w:r>
+      <w:r>
+        <w:rPr>
+          <w:rStyle w:val="VerbatimChar"/>
+        </w:rPr>
+        <w:t xml:space="preserve">#&gt;  P rmarkdown      2.13    2022-03-10 [?] CRAN (R 4.1.2)</w:t>
+      </w:r>
+      <w:r>
+        <w:br/>
+      </w:r>
+      <w:r>
+        <w:rPr>
+          <w:rStyle w:val="VerbatimChar"/>
+        </w:rPr>
+        <w:t xml:space="preserve">#&gt;  P rprojroot      2.0.3   2022-04-02 [?] CRAN (R 4.1.2)</w:t>
+      </w:r>
+      <w:r>
+        <w:br/>
+      </w:r>
+      <w:r>
+        <w:rPr>
+          <w:rStyle w:val="VerbatimChar"/>
+        </w:rPr>
+        <w:t xml:space="preserve">#&gt;    rstudioapi     0.13    2020-11-12 [2] CRAN (R 4.1.0)</w:t>
+      </w:r>
+      <w:r>
+        <w:br/>
+      </w:r>
+      <w:r>
+        <w:rPr>
+          <w:rStyle w:val="VerbatimChar"/>
+        </w:rPr>
+        <w:t xml:space="preserve">#&gt;    rvest          1.0.2   2021-10-16 [2] CRAN (R 4.1.0)</w:t>
+      </w:r>
+      <w:r>
+        <w:br/>
+      </w:r>
+      <w:r>
+        <w:rPr>
+          <w:rStyle w:val="VerbatimChar"/>
+        </w:rPr>
+        <w:t xml:space="preserve">#&gt;  P scales         1.2.0   2022-04-13 [?] CRAN (R 4.1.2)</w:t>
+      </w:r>
+      <w:r>
+        <w:br/>
+      </w:r>
+      <w:r>
+        <w:rPr>
+          <w:rStyle w:val="VerbatimChar"/>
+        </w:rPr>
+        <w:t xml:space="preserve">#&gt;    sessioninfo    1.2.2   2021-12-06 [2] CRAN (R 4.1.0)</w:t>
+      </w:r>
+      <w:r>
+        <w:br/>
+      </w:r>
+      <w:r>
+        <w:rPr>
+          <w:rStyle w:val="VerbatimChar"/>
+        </w:rPr>
+        <w:t xml:space="preserve">#&gt;    stopwords      2.3     2021-10-28 [2] CRAN (R 4.1.0)</w:t>
+      </w:r>
+      <w:r>
+        <w:br/>
+      </w:r>
+      <w:r>
+        <w:rPr>
+          <w:rStyle w:val="VerbatimChar"/>
+        </w:rPr>
+        <w:t xml:space="preserve">#&gt;    stringi        1.7.6   2021-11-29 [2] CRAN (R 4.1.0)</w:t>
+      </w:r>
+      <w:r>
+        <w:br/>
+      </w:r>
+      <w:r>
+        <w:rPr>
+          <w:rStyle w:val="VerbatimChar"/>
+        </w:rPr>
+        <w:t xml:space="preserve">#&gt;    stringr      * 1.4.0   2019-02-10 [2] CRAN (R 4.1.0)</w:t>
+      </w:r>
+      <w:r>
+        <w:br/>
+      </w:r>
+      <w:r>
+        <w:rPr>
+          <w:rStyle w:val="VerbatimChar"/>
+        </w:rPr>
+        <w:t xml:space="preserve">#&gt;  P tarchetypes  * 0.6.0   2022-04-19 [?] CRAN (R 4.1.2)</w:t>
+      </w:r>
+      <w:r>
+        <w:br/>
+      </w:r>
+      <w:r>
+        <w:rPr>
+          <w:rStyle w:val="VerbatimChar"/>
+        </w:rPr>
+        <w:t xml:space="preserve">#&gt;  P targets      * 0.12.0  2022-04-19 [?] CRAN (R 4.1.2)</w:t>
+      </w:r>
+      <w:r>
+        <w:br/>
+      </w:r>
+      <w:r>
+        <w:rPr>
+          <w:rStyle w:val="VerbatimChar"/>
+        </w:rPr>
+        <w:t xml:space="preserve">#&gt;  P testthat       3.1.3   2022-03-29 [?] CRAN (R 4.1.2)</w:t>
+      </w:r>
+      <w:r>
+        <w:br/>
+      </w:r>
+      <w:r>
+        <w:rPr>
+          <w:rStyle w:val="VerbatimChar"/>
+        </w:rPr>
+        <w:t xml:space="preserve">#&gt;    tibble       * 3.1.6   2021-11-07 [2] CRAN (R 4.1.0)</w:t>
+      </w:r>
+      <w:r>
+        <w:br/>
+      </w:r>
+      <w:r>
+        <w:rPr>
+          <w:rStyle w:val="VerbatimChar"/>
+        </w:rPr>
+        <w:t xml:space="preserve">#&gt;    tidyr        * 1.2.0   2022-02-01 [2] CRAN (R 4.1.2)</w:t>
+      </w:r>
+      <w:r>
+        <w:br/>
+      </w:r>
+      <w:r>
+        <w:rPr>
+          <w:rStyle w:val="VerbatimChar"/>
+        </w:rPr>
+        <w:t xml:space="preserve">#&gt;  P tidyselect     1.1.2   2022-02-21 [?] CRAN (R 4.1.2)</w:t>
+      </w:r>
+      <w:r>
+        <w:br/>
+      </w:r>
+      <w:r>
+        <w:rPr>
+          <w:rStyle w:val="VerbatimChar"/>
+        </w:rPr>
+        <w:t xml:space="preserve">#&gt;    tidyverse    * 1.3.1   2021-04-15 [2] CRAN (R 4.1.0)</w:t>
+      </w:r>
+      <w:r>
+        <w:br/>
+      </w:r>
+      <w:r>
+        <w:rPr>
+          <w:rStyle w:val="VerbatimChar"/>
+        </w:rPr>
+        <w:t xml:space="preserve">#&gt;  P tzdb           0.3.0   2022-03-28 [?] CRAN (R 4.1.2)</w:t>
+      </w:r>
+      <w:r>
+        <w:br/>
+      </w:r>
+      <w:r>
+        <w:rPr>
+          <w:rStyle w:val="VerbatimChar"/>
+        </w:rPr>
+        <w:t xml:space="preserve">#&gt;    usethis        2.1.5   2021-12-09 [2] CRAN (R 4.1.0)</w:t>
+      </w:r>
+      <w:r>
+        <w:br/>
+      </w:r>
+      <w:r>
+        <w:rPr>
+          <w:rStyle w:val="VerbatimChar"/>
+        </w:rPr>
+        <w:t xml:space="preserve">#&gt;    utf8           1.2.2   2021-07-24 [2] CRAN (R 4.1.0)</w:t>
+      </w:r>
+      <w:r>
+        <w:br/>
+      </w:r>
+      <w:r>
+        <w:rPr>
+          <w:rStyle w:val="VerbatimChar"/>
+        </w:rPr>
+        <w:t xml:space="preserve">#&gt;  P vctrs          0.4.1   2022-04-13 [?] CRAN (R 4.1.2)</w:t>
+      </w:r>
+      <w:r>
+        <w:br/>
+      </w:r>
+      <w:r>
+        <w:rPr>
+          <w:rStyle w:val="VerbatimChar"/>
+        </w:rPr>
+        <w:t xml:space="preserve">#&gt;  P withr          2.5.0   2022-03-03 [?] CRAN (R 4.1.2)</w:t>
+      </w:r>
+      <w:r>
+        <w:br/>
+      </w:r>
+      <w:r>
+        <w:rPr>
+          <w:rStyle w:val="VerbatimChar"/>
+        </w:rPr>
+        <w:t xml:space="preserve">#&gt;  P xfun           0.30    2022-03-02 [?] CRAN (R 4.1.2)</w:t>
+      </w:r>
+      <w:r>
+        <w:br/>
+      </w:r>
+      <w:r>
+        <w:rPr>
+          <w:rStyle w:val="VerbatimChar"/>
+        </w:rPr>
+        <w:t xml:space="preserve">#&gt;    xml2           1.3.3   2021-11-30 [2] CRAN (R 4.1.0)</w:t>
+      </w:r>
+      <w:r>
+        <w:br/>
+      </w:r>
+      <w:r>
+        <w:rPr>
+          <w:rStyle w:val="VerbatimChar"/>
+        </w:rPr>
+        <w:t xml:space="preserve">#&gt;  P yaml           2.3.5   2022-02-21 [?] CRAN (R 4.1.2)</w:t>
+      </w:r>
+      <w:r>
+        <w:br/>
+      </w:r>
+      <w:r>
+        <w:rPr>
+          <w:rStyle w:val="VerbatimChar"/>
+        </w:rPr>
+        <w:t xml:space="preserve">#&gt; </w:t>
+      </w:r>
+      <w:r>
+        <w:br/>
+      </w:r>
+      <w:r>
+        <w:rPr>
+          <w:rStyle w:val="VerbatimChar"/>
+        </w:rPr>
+        <w:t xml:space="preserve">#&gt;  [1] /Users/bmarwick/Library/Caches/org.R-project.R/R/renv/library/systematicsinprehistory-4a29795a/R-4.1/x86_64-apple-darwin17.0</w:t>
+      </w:r>
+      <w:r>
+        <w:br/>
+      </w:r>
+      <w:r>
+        <w:rPr>
+          <w:rStyle w:val="VerbatimChar"/>
+        </w:rPr>
+        <w:t xml:space="preserve">#&gt;  [2] /Library/Frameworks/R.framework/Versions/4.1/Resources/library</w:t>
+      </w:r>
+      <w:r>
+        <w:br/>
+      </w:r>
+      <w:r>
+        <w:rPr>
+          <w:rStyle w:val="VerbatimChar"/>
+        </w:rPr>
+        <w:t xml:space="preserve">#&gt; </w:t>
+      </w:r>
+      <w:r>
+        <w:br/>
+      </w:r>
+      <w:r>
+        <w:rPr>
+          <w:rStyle w:val="VerbatimChar"/>
+        </w:rPr>
+        <w:t xml:space="preserve">#&gt;  P ── Loaded and on-disk path mismatch.</w:t>
+      </w:r>
+      <w:r>
+        <w:br/>
+      </w:r>
+      <w:r>
+        <w:rPr>
+          <w:rStyle w:val="VerbatimChar"/>
+        </w:rPr>
+        <w:t xml:space="preserve">#&gt; </w:t>
+      </w:r>
+      <w:r>
+        <w:br/>
+      </w:r>
+      <w:r>
+        <w:rPr>
+          <w:rStyle w:val="VerbatimChar"/>
+        </w:rPr>
+        <w:t xml:space="preserve">#&gt; ──────────────────────────────────────────────────────────────────────────────</w:t>
+      </w:r>
+    </w:p>
+    <w:p>
+      <w:pPr>
+        <w:pStyle w:val="FirstParagraph"/>
+      </w:pPr>
+      <w:r>
+        <w:t xml:space="preserve">The current Git commit details are:</w:t>
+      </w:r>
+    </w:p>
+    <w:p>
+      <w:pPr>
+        <w:pStyle w:val="SourceCode"/>
+      </w:pPr>
+      <w:r>
+        <w:rPr>
+          <w:rStyle w:val="VerbatimChar"/>
+        </w:rPr>
+        <w:t xml:space="preserve">#&gt; Local:    master /Users/bmarwick/Desktop/systematicsinprehistory</w:t>
+      </w:r>
+      <w:r>
+        <w:br/>
+      </w:r>
+      <w:r>
+        <w:rPr>
+          <w:rStyle w:val="VerbatimChar"/>
+        </w:rPr>
+        <w:t xml:space="preserve">#&gt; Remote:   master @ origin (git@github.com:benmarwick/systematicsinprehistory.git)</w:t>
+      </w:r>
+      <w:r>
+        <w:br/>
+      </w:r>
+      <w:r>
+        <w:rPr>
+          <w:rStyle w:val="VerbatimChar"/>
+        </w:rPr>
+        <w:t xml:space="preserve">#&gt; Head:     [d51f5ec] 2022-04-20: update text around acceptance</w:t>
+      </w:r>
+    </w:p>
+    <w:bookmarkEnd w:id="102"/>
+    <w:bookmarkEnd w:id="103"/>
     <w:sectPr>
       <w:pgSz w:h="15840" w:w="12240"/>
       <w:pgMar w:bottom="1440" w:footer="720" w:gutter="0" w:header="720" w:left="1440" w:right="1440" w:top="1440"/>

</xml_diff>

<commit_message>
merge in some edits on a docx that I missed previously
</commit_message>
<xml_diff>
--- a/analysis/paper/paper.docx
+++ b/analysis/paper/paper.docx
@@ -139,7 +139,7 @@
         <w:pStyle w:val="Date"/>
       </w:pPr>
       <w:r>
-        <w:t xml:space="preserve">20</w:t>
+        <w:t xml:space="preserve">21</w:t>
       </w:r>
       <w:r>
         <w:t xml:space="preserve"> </w:t>
@@ -165,7 +165,7 @@
         <w:t xml:space="preserve"> </w:t>
       </w:r>
       <w:r>
-        <w:t xml:space="preserve">marks</w:t>
+        <w:t xml:space="preserve">marked</w:t>
       </w:r>
       <w:r>
         <w:t xml:space="preserve"> </w:t>
@@ -536,7 +536,7 @@
         <w:t xml:space="preserve"> </w:t>
       </w:r>
       <w:r>
-        <w:t xml:space="preserve">Paleolithic:</w:t>
+        <w:t xml:space="preserve">Palaeolithic:</w:t>
       </w:r>
       <w:r>
         <w:t xml:space="preserve"> </w:t>
@@ -1082,7 +1082,7 @@
         <w:t xml:space="preserve"> </w:t>
       </w:r>
       <w:r>
-        <w:t xml:space="preserve">paleoanthropology</w:t>
+        <w:t xml:space="preserve">palaeoanthropology</w:t>
       </w:r>
       <w:r>
         <w:t xml:space="preserve"> </w:t>
@@ -1094,13 +1094,7 @@
         <w:t xml:space="preserve"> </w:t>
       </w:r>
       <w:r>
-        <w:t xml:space="preserve">Paleolithic</w:t>
-      </w:r>
-      <w:r>
-        <w:t xml:space="preserve"> </w:t>
-      </w:r>
-      <w:r>
-        <w:t xml:space="preserve">archaeology,</w:t>
+        <w:t xml:space="preserve">palaeoarchaeology,</w:t>
       </w:r>
       <w:r>
         <w:t xml:space="preserve"> </w:t>
@@ -1300,13 +1294,13 @@
         <w:t xml:space="preserve">(Prentiss, 2019)</w:t>
       </w:r>
       <w:r>
-        <w:t xml:space="preserve">. The notion of major paradigm shifts in the history of archaeology is, however, characterized by a great deal of hyperbole and rhetorical maneuvering. That said, the late 1960s and 1970s do stand out as revolutionary. In the US, the Binfordian juggernaut increasingly hammered away at its culture-historical nemesis, while in the UK, David Clarke’s</w:t>
-      </w:r>
-      <w:r>
-        <w:t xml:space="preserve"> </w:t>
-      </w:r>
-      <w:r>
-        <w:t xml:space="preserve">(Clarke, 1968)</w:t>
+        <w:t xml:space="preserve">. The notion of major paradigm shifts in the history of archaeology is, however, characterized by a great deal of hyperbole and rhetorical manoeuvring That said, the late 1960s and 1970s do stand out as revolutionary. In the US, the Binfordian juggernaut increasingly hammered away at its culture-historical nemesis, while in the UK, David Clarke’s</w:t>
+      </w:r>
+      <w:r>
+        <w:t xml:space="preserve"> </w:t>
+      </w:r>
+      <w:r>
+        <w:t xml:space="preserve">(1968)</w:t>
       </w:r>
       <w:r>
         <w:t xml:space="preserve"> </w:t>
@@ -1343,7 +1337,7 @@
         <w:t xml:space="preserve"> </w:t>
       </w:r>
       <w:r>
-        <w:t xml:space="preserve">(Dunnell, 1971)</w:t>
+        <w:t xml:space="preserve">(1971)</w:t>
       </w:r>
       <w:r>
         <w:t xml:space="preserve"> </w:t>
@@ -1386,7 +1380,7 @@
         <w:t xml:space="preserve"> </w:t>
       </w:r>
       <w:r>
-        <w:t xml:space="preserve">was received with mixed reactions by his contemporaries who commented - mostly negatively - both on his style of writing and the book’s content</w:t>
+        <w:t xml:space="preserve">was received with mixed reactions by his contemporaries who commented—mostly negatively—both on his style of writing and the book’s content</w:t>
       </w:r>
       <w:r>
         <w:t xml:space="preserve"> </w:t>
@@ -1420,7 +1414,7 @@
         <w:t xml:space="preserve">(Lyman, 2021)</w:t>
       </w:r>
       <w:r>
-        <w:t xml:space="preserve">. In striking contrast, biological systematics is a well developed field with faculty positions, courses, and journals dedicated to this fundamental scientific concern. If at least some of the success of Clarke and Binford can be attributed to them boldly tackling exciting and large-scale topics such as migration and adaptation adaptation through the introduction of avant-garde terminology, then the corresponding obscurity of Dunnell’s</w:t>
+        <w:t xml:space="preserve">. In striking contrast, biological systematics is a well-developed field with faculty positions, courses, and journals dedicated to this fundamental scientific concern. If at least some of the success of Clarke and Binford can be attributed to them boldly tackling exciting and large-scale topics such as migration and adaptation through the introduction of avant-garde terminology, then the corresponding obscurity of Dunnell’s</w:t>
       </w:r>
       <w:r>
         <w:t xml:space="preserve"> </w:t>
@@ -1452,7 +1446,7 @@
         <w:t xml:space="preserve"> </w:t>
       </w:r>
       <w:r>
-        <w:t xml:space="preserve">exposed as a distinct outliers in modern American archaeology. For example, his insistence that the exclusive focus of archaeology be the physical traces of pasts human activity, and that archaeology cannot be both a science and a sub-discipline of anthropology, are generally minority positions now, with archaeology continuing to be a sub-field of anthropology in most US universities at least. In countries where archaeology is situated in different institutional contexts, this particular issue is not a major concern. Be it as it may, Dunnell was correct in his axiomatic insistence that rigorous classification comes before any other analysis or interpretation. Without consistent and explicit classification, any scientific discipline will inevitably fail to produce cumulative insights; certainly, evolutionary analysis would hardly be possible without robust classification.</w:t>
+        <w:t xml:space="preserve">exposed as distinct outliers in modern American archaeology. For example, his insistence that the exclusive focus of archaeology be the physical traces of pasts human activity, and that archaeology cannot be both a science and a sub-discipline of anthropology, are generally minority positions now, with archaeology continuing to be a sub-field of anthropology in most US universities at least. In countries where archaeology is situated in different institutional contexts, this particular issue is not a major concern. Be it as it may, Dunnell was correct in his axiomatic insistence that rigorous classification comes before any other analysis or interpretation. Without consistent and explicit classification, any scientific discipline will inevitably fail to produce cumulative insights; certainly, evolutionary analysis would hardly be possible without robust classification.</w:t>
       </w:r>
     </w:p>
     <w:bookmarkEnd w:id="21"/>
@@ -1530,7 +1524,7 @@
         <w:pStyle w:val="BodyText"/>
       </w:pPr>
       <w:r>
-        <w:t xml:space="preserve">While Dunnell worked exclusively on the Holocene prehistory of the Americas, the idiosyncrasies of archaeological classification are nowhere more apparent and acute than in the archaeology of human evolutionary deep history: the Palaeolithic. Rooted in French antiquarianism, the development of Paleolithic systematics, for instance, has been likened to so many</w:t>
+        <w:t xml:space="preserve">While Dunnell worked exclusively on the Holocene prehistory of the Americas, the idiosyncrasies of archaeological classification are nowhere more apparent and acute than in the archaeology of human evolutionary deep history: the Palaeolithic. Rooted in French antiquarianism, the development of Palaeolithic systematics, for instance, has been likened to so many</w:t>
       </w:r>
       <w:r>
         <w:t xml:space="preserve"> </w:t>
@@ -1630,10 +1624,7 @@
         <w:t xml:space="preserve">Systematics in Prehistory</w:t>
       </w:r>
       <w:r>
-        <w:t xml:space="preserve"> </w:t>
-      </w:r>
-      <w:r>
-        <w:t xml:space="preserve">- and with it rigorous and replicable ways of classifying material culture - are placed more abundantly on our curricula, in addition to continuing the ongoing critique and transformation of existing classifications through novel research. Only when the construction and meaning of our analytical units and their relationships among one another are transparent, and robust cultural taxonomies are in place can we seriously hope to understand the patterns and processes that have shaped cultural evolution in deep history.</w:t>
+        <w:t xml:space="preserve">—and with it rigorous and replicable ways of classifying material culture—are placed more abundantly on our curricula, in addition to continuing the ongoing critique and transformation of existing classifications through novel research. Only when the construction and meaning of our analytical units and their relationships among one another are transparent, and robust cultural taxonomies are in place can we seriously hope to understand the patterns and processes that have shaped cultural evolution in deep history.</w:t>
       </w:r>
     </w:p>
     <w:bookmarkEnd w:id="22"/>
@@ -1815,7 +1806,7 @@
         <w:t xml:space="preserve">(Shanks &amp; Tilley, 1987)</w:t>
       </w:r>
       <w:r>
-        <w:t xml:space="preserve">, behavioral archaeology</w:t>
+        <w:t xml:space="preserve">, behavioural archaeology</w:t>
       </w:r>
       <w:r>
         <w:t xml:space="preserve"> </w:t>
@@ -1913,28 +1904,28 @@
         <w:t xml:space="preserve">‘</w:t>
       </w:r>
       <w:r>
-        <w:t xml:space="preserve">transmission</w:t>
+        <w:t xml:space="preserve">transmission,</w:t>
       </w:r>
       <w:r>
         <w:t xml:space="preserve">’</w:t>
       </w:r>
       <w:r>
-        <w:t xml:space="preserve">,</w:t>
-      </w:r>
-      <w:r>
         <w:t xml:space="preserve"> </w:t>
       </w:r>
       <w:r>
         <w:t xml:space="preserve">‘</w:t>
       </w:r>
       <w:r>
-        <w:t xml:space="preserve">variation</w:t>
+        <w:t xml:space="preserve">variation,</w:t>
       </w:r>
       <w:r>
         <w:t xml:space="preserve">’</w:t>
       </w:r>
       <w:r>
-        <w:t xml:space="preserve">, and</w:t>
+        <w:t xml:space="preserve"> </w:t>
+      </w:r>
+      <w:r>
+        <w:t xml:space="preserve">and</w:t>
       </w:r>
       <w:r>
         <w:t xml:space="preserve"> </w:t>
@@ -1943,13 +1934,16 @@
         <w:t xml:space="preserve">‘</w:t>
       </w:r>
       <w:r>
-        <w:t xml:space="preserve">evolutionary</w:t>
+        <w:t xml:space="preserve">evolutionary.</w:t>
       </w:r>
       <w:r>
         <w:t xml:space="preserve">’</w:t>
       </w:r>
       <w:r>
-        <w:t xml:space="preserve">. Evolution is a very minor theme in</w:t>
+        <w:t xml:space="preserve"> </w:t>
+      </w:r>
+      <w:r>
+        <w:t xml:space="preserve">Evolution is a very minor theme in</w:t>
       </w:r>
       <w:r>
         <w:t xml:space="preserve"> </w:t>
@@ -1977,7 +1971,7 @@
           <wp:inline>
             <wp:extent cx="5943600" cy="3302000"/>
             <wp:effectExtent b="0" l="0" r="0" t="0"/>
-            <wp:docPr descr="Figure 1: Citations to ‘Systematics’ over time. Inset shows distributions of citations to works citing ‘Systematics’. Data collected from Google Scholar on July 2021" title="" id="25" name="Picture"/>
+            <wp:docPr descr="Figure 1: Citations to ‘Systematics’ over time. Inset shows distributions of citations to works citing ‘Systematics’, i.e. the degree to which works citing ‘Systematics’ have themselves been cited. Data collected from Google Scholar in July 2021" title="" id="25" name="Picture"/>
             <a:graphic>
               <a:graphicData uri="http://schemas.openxmlformats.org/drawingml/2006/picture">
                 <pic:pic>
@@ -2053,7 +2047,25 @@
         <w:t xml:space="preserve">’</w:t>
       </w:r>
       <w:r>
-        <w:t xml:space="preserve">. Data collected from Google Scholar on July 2021</w:t>
+        <w:t xml:space="preserve">, i.e. the degree to which works citing</w:t>
+      </w:r>
+      <w:r>
+        <w:t xml:space="preserve"> </w:t>
+      </w:r>
+      <w:r>
+        <w:t xml:space="preserve">‘</w:t>
+      </w:r>
+      <w:r>
+        <w:t xml:space="preserve">Systematics</w:t>
+      </w:r>
+      <w:r>
+        <w:t xml:space="preserve">’</w:t>
+      </w:r>
+      <w:r>
+        <w:t xml:space="preserve"> </w:t>
+      </w:r>
+      <w:r>
+        <w:t xml:space="preserve">have themselves been cited. Data collected from Google Scholar in July 2021</w:t>
       </w:r>
     </w:p>
     <w:p>
@@ -2065,7 +2077,7 @@
           <wp:inline>
             <wp:extent cx="5943600" cy="5943600"/>
             <wp:effectExtent b="0" l="0" r="0" t="0"/>
-            <wp:docPr descr="Figure 2: Keywords in titles of works citing ‘Systematics’. Inset shows languages of works citing ‘Systematics’" title="" id="28" name="Picture"/>
+            <wp:docPr descr="Figure 2: Keywords in titles of works citing ‘Systematics’. Inset shows languages of works citing ‘Systematics’." title="" id="28" name="Picture"/>
             <a:graphic>
               <a:graphicData uri="http://schemas.openxmlformats.org/drawingml/2006/picture">
                 <pic:pic>
@@ -2137,6 +2149,9 @@
       <w:r>
         <w:t xml:space="preserve">’</w:t>
       </w:r>
+      <w:r>
+        <w:t xml:space="preserve">.</w:t>
+      </w:r>
     </w:p>
     <w:p>
       <w:pPr>
@@ -2254,7 +2269,7 @@
         <w:t xml:space="preserve"> </w:t>
       </w:r>
       <w:r>
-        <w:t xml:space="preserve">are more concerned with the persistence of attributes over long stretches of time. What these works have in common is the use of an explicitly cultural evolutionary rationale. In these studies, the use of paradigmatic classifications is widespread and an overt understanding of the difference between classes (ideational/theoretical) and groups (phenomenological/empirical) evident, underlining the influence of Dunnell’s thinking. Worth noting is that these approaches were embraced chiefly in only two South American countries – Argentina and Brazil – and largely independently of each other. Collectively, these works show that one of the most important contributions of</w:t>
+        <w:t xml:space="preserve">are more concerned with the persistence of attributes over long stretches of time. What these works have in common is the use of an explicitly cultural evolutionary rationale. In these studies, the use of paradigmatic classifications is widespread and an overt understanding of the difference between classes (ideational/theoretical) and groups (phenomenological/empirical) evident, underlining the influence of Dunnell’s thinking. Worth noting is that these approaches were embraced chiefly in only two South American countries—Argentina and Brazil—and largely independently of each other. Collectively, these works show that one of the most important contributions of</w:t>
       </w:r>
       <w:r>
         <w:t xml:space="preserve"> </w:t>
@@ -2270,7 +2285,7 @@
         <w:t xml:space="preserve"> </w:t>
       </w:r>
       <w:r>
-        <w:t xml:space="preserve">has been as a bridge between archaeology and cognate fields - first and foremost palaeontology - dealing with challenges of classification and concerned with modelling macroevolutionary processes. The bridge-building that has followed from this has been very fruitful, reflected, for example, in the increasing number of archaeological presentations at meetings of the Cultural Evolution Society since the first one in 2017.</w:t>
+        <w:t xml:space="preserve">has been as a bridge between archaeology and cognate fields—first and foremost palaeontology—dealing with challenges of classification and concerned with modelling macroevolutionary processes. The bridge-building that has followed from this has been very fruitful, reflected, for example, in the increasing number of archaeological presentations at meetings of the Cultural Evolution Society since the first one in 2017.</w:t>
       </w:r>
     </w:p>
     <w:p>
@@ -2282,7 +2297,7 @@
           <wp:inline>
             <wp:extent cx="5943600" cy="3863340"/>
             <wp:effectExtent b="0" l="0" r="0" t="0"/>
-            <wp:docPr descr="Figure 3: Left: Top twenty topics in titles of works citing ‘Systematics’. The gamma value indicates their overall abundance, and the topics are labelled with the most heavily weighted words in each topic. Right upper: Clusters of citing works according to topic similarity, with clusters labelled by the most prominent topic. Clusters were computed by Principal Components Analysis of the topic proportions in each citing work, then a t-SNE to reduce dimensionality, and density based clustering and to identify clusters. Each data point is one document. Right lower: Plot of topics showing coherence and exclusivity metrics for each topic. Each data point is one topic" title="" id="31" name="Picture"/>
+            <wp:docPr descr="Figure 3: Left: Top twenty topics in titles of works citing ‘Systematics’. The gamma value indicates their overall abundance, and the topics are labelled with the most heavily weighted words in each topic. Right upper: Clusters of citing works according to topic similarity, with clusters labelled by the most prominent topic. Clusters were computed by Principal Components Analysis of the topic proportions in each citing work, then a t-SNE to reduce dimensionality, and density-based clustering and to identify clusters. Each data point is one document. Right lower: Plot of topics showing coherence and exclusivity metrics for each topic. Each data point is one topic." title="" id="31" name="Picture"/>
             <a:graphic>
               <a:graphicData uri="http://schemas.openxmlformats.org/drawingml/2006/picture">
                 <pic:pic>
@@ -2340,7 +2355,7 @@
         <w:t xml:space="preserve">’</w:t>
       </w:r>
       <w:r>
-        <w:t xml:space="preserve">. The gamma value indicates their overall abundance, and the topics are labelled with the most heavily weighted words in each topic. Right upper: Clusters of citing works according to topic similarity, with clusters labelled by the most prominent topic. Clusters were computed by Principal Components Analysis of the topic proportions in each citing work, then a t-SNE to reduce dimensionality, and density based clustering and to identify clusters. Each data point is one document. Right lower: Plot of topics showing coherence and exclusivity metrics for each topic. Each data point is one topic</w:t>
+        <w:t xml:space="preserve">. The gamma value indicates their overall abundance, and the topics are labelled with the most heavily weighted words in each topic. Right upper: Clusters of citing works according to topic similarity, with clusters labelled by the most prominent topic. Clusters were computed by Principal Components Analysis of the topic proportions in each citing work, then a t-SNE to reduce dimensionality, and density-based clustering and to identify clusters. Each data point is one document. Right lower: Plot of topics showing coherence and exclusivity metrics for each topic. Each data point is one topic.</w:t>
       </w:r>
     </w:p>
     <w:p>
@@ -2485,10 +2500,7 @@
         <w:t xml:space="preserve">In Pursuit of the Past</w:t>
       </w:r>
       <w:r>
-        <w:t xml:space="preserve"> </w:t>
-      </w:r>
-      <w:r>
-        <w:t xml:space="preserve">published in 1991 has 31 citations, we can have a better perspective of the influence Dunnell’s work. On the other hand, in our data we see only a single work in an East or Southeast Asian language, a book chapter in Japanese surveying the literature on cultural phylogenetics, indicating limited attention to</w:t>
+        <w:t xml:space="preserve">, published in 1991, has similarly received a mere 31 citations, we can situate the influence of Dunnell’s work in a more robust perspective. At the same time, in our data we see only a single work in an East or Southeast Asian language, a book chapter in Japanese surveying the literature on cultural phylogenetics, indicating limited attention to</w:t>
       </w:r>
       <w:r>
         <w:t xml:space="preserve"> </w:t>
@@ -2553,19 +2565,13 @@
         <w:t xml:space="preserve"> </w:t>
       </w:r>
       <w:r>
-        <w:t xml:space="preserve">(Spaulding, 1974, pp. 515–516)</w:t>
-      </w:r>
-      <w:r>
-        <w:t xml:space="preserve"> </w:t>
-      </w:r>
-      <w:r>
-        <w:t xml:space="preserve">described his reaction to the book), and acknowledged by Dunnell in his foreword to the 2002 edition. The low readability of the book has likely limited the accessibility of its contents for readers whose first language is not English, and made it inherently less attractive as a</w:t>
-      </w:r>
-      <w:r>
-        <w:t xml:space="preserve"> </w:t>
-      </w:r>
-      <w:r>
-        <w:t xml:space="preserve">pedagogical resource.</w:t>
+        <w:t xml:space="preserve">(1974, pp. 515–516)</w:t>
+      </w:r>
+      <w:r>
+        <w:t xml:space="preserve"> </w:t>
+      </w:r>
+      <w:r>
+        <w:t xml:space="preserve">described his reaction to the book), and acknowledged by Dunnell in his foreword to the 2002 edition. The low readability of the book has likely limited the accessibility of its contents for readers whose first language is not English, and made it inherently less attractive as a pedagogical resource.</w:t>
       </w:r>
     </w:p>
     <w:p>
@@ -2628,7 +2634,7 @@
         <w:t xml:space="preserve">Systematics and Biodiversity</w:t>
       </w:r>
       <w:r>
-        <w:t xml:space="preserve">, archaeology currently has no equivalent focal points for discussions of specifically culture-historical systematics that transcend specific geographical and chronological concerns.</w:t>
+        <w:t xml:space="preserve">, archaeology currently has no equivalent focal points for discussions of systematics that transcends specific geographical and chronological concerns.</w:t>
       </w:r>
       <w:r>
         <w:t xml:space="preserve"> </w:t>
@@ -2727,7 +2733,7 @@
         <w:t xml:space="preserve">(Shea, 2016, p. xvii)</w:t>
       </w:r>
       <w:r>
-        <w:t xml:space="preserve">, namely the inherited and entrenched analytical habits of research traditions dominated by economies of personal prestige (Gabriel de Mortillet, 1821–1898, was an archaeologist who published the first widely used classification of the Paleolithic, much of which remains in use today).</w:t>
+        <w:t xml:space="preserve">, namely the inherited and entrenched analytical habits of research traditions dominated by economies of personal prestige (Gabriel de Mortillet, 1821–1898, was an archaeologist who published the first widely used classification of the Palaeolithic, much of which remains in use today).</w:t>
       </w:r>
       <w:r>
         <w:t xml:space="preserve"> </w:t>
@@ -2786,7 +2792,20 @@
         <w:pStyle w:val="FirstParagraph"/>
       </w:pPr>
       <w:r>
-        <w:t xml:space="preserve">We thank Ruth Mace for encouraging us to submit this paper to Evolutionary Human Sciences. We also thank Mike O’Brien and one anonymous reviewer for the insightful comments on Dunnell and on our paper.</w:t>
+        <w:t xml:space="preserve">We thank Ruth Mace for encouraging us to submit this paper to</w:t>
+      </w:r>
+      <w:r>
+        <w:t xml:space="preserve"> </w:t>
+      </w:r>
+      <w:r>
+        <w:rPr>
+          <w:iCs/>
+          <w:i/>
+        </w:rPr>
+        <w:t xml:space="preserve">Evolutionary Human Sciences</w:t>
+      </w:r>
+      <w:r>
+        <w:t xml:space="preserve">. We also thank Mike O’Brien and one anonymous reviewer for the insightful comments on Dunnell and on our paper.</w:t>
       </w:r>
     </w:p>
     <w:bookmarkEnd w:id="34"/>
@@ -2822,7 +2841,7 @@
         <w:pStyle w:val="FirstParagraph"/>
       </w:pPr>
       <w:r>
-        <w:t xml:space="preserve">We declare no conflict of interests.</w:t>
+        <w:t xml:space="preserve">We declare no conflicts of interest.</w:t>
       </w:r>
     </w:p>
     <w:bookmarkEnd w:id="36"/>
@@ -2858,7 +2877,7 @@
         <w:pStyle w:val="FirstParagraph"/>
       </w:pPr>
       <w:r>
-        <w:t xml:space="preserve">The data that support the findings of this study are openly available in the Open Science Framework at</w:t>
+        <w:t xml:space="preserve">The data that support the findings of this study and the R code used to analyse and visualize the data are openly available in the Open Science Framework at</w:t>
       </w:r>
       <w:r>
         <w:t xml:space="preserve"> </w:t>
@@ -4495,7 +4514,7 @@
         <w:pStyle w:val="FirstParagraph"/>
       </w:pPr>
       <w:r>
-        <w:t xml:space="preserve">This report was generated on 2022-04-20 11:47:33 using the following computational environment and dependencies:</w:t>
+        <w:t xml:space="preserve">This report was generated on 2022-04-21 08:43:35 using the following computational environment and dependencies:</w:t>
       </w:r>
     </w:p>
     <w:p>
@@ -4596,7 +4615,7 @@
         <w:rPr>
           <w:rStyle w:val="VerbatimChar"/>
         </w:rPr>
-        <w:t xml:space="preserve">#&gt;  date     2022-04-20</w:t>
+        <w:t xml:space="preserve">#&gt;  date     2022-04-21</w:t>
       </w:r>
       <w:r>
         <w:br/>
@@ -5560,7 +5579,7 @@
         <w:rPr>
           <w:rStyle w:val="VerbatimChar"/>
         </w:rPr>
-        <w:t xml:space="preserve">#&gt; Head:     [d51f5ec] 2022-04-20: update text around acceptance</w:t>
+        <w:t xml:space="preserve">#&gt; Head:     [6af9fc0] 2022-04-20: update readme</w:t>
       </w:r>
     </w:p>
     <w:bookmarkEnd w:id="102"/>

</xml_diff>